<commit_message>
Tarea #6 - PageRank
</commit_message>
<xml_diff>
--- a/Tarea #6/26498600_Naranjo_Alexanyer.docx
+++ b/Tarea #6/26498600_Naranjo_Alexanyer.docx
@@ -58,8 +58,6 @@
         </w:rPr>
         <w:t>Escuela de Computación</w:t>
       </w:r>
-      <w:bookmarkStart w:id="0" w:name="_GoBack"/>
-      <w:bookmarkEnd w:id="0"/>
     </w:p>
     <w:p>
       <w:pPr>
@@ -96,25 +94,7 @@
           <w:sz w:val="24"/>
           <w:lang w:val="es-ES"/>
         </w:rPr>
-        <w:t xml:space="preserve">Estudiante: Naranjo </w:t>
-      </w:r>
-      <w:proofErr w:type="spellStart"/>
-      <w:r>
-        <w:rPr>
-          <w:rFonts w:ascii="Arial" w:hAnsi="Arial" w:cs="Arial"/>
-          <w:sz w:val="24"/>
-          <w:lang w:val="es-ES"/>
-        </w:rPr>
-        <w:t>Sthory</w:t>
-      </w:r>
-      <w:proofErr w:type="spellEnd"/>
-      <w:r>
-        <w:rPr>
-          <w:rFonts w:ascii="Arial" w:hAnsi="Arial" w:cs="Arial"/>
-          <w:sz w:val="24"/>
-          <w:lang w:val="es-ES"/>
-        </w:rPr>
-        <w:t xml:space="preserve"> Alexanyer Antonio</w:t>
+        <w:t>Estudiante: Naranjo Sthory Alexanyer Antonio</w:t>
       </w:r>
     </w:p>
     <w:p>
@@ -172,27 +152,7 @@
           <w:sz w:val="24"/>
           <w:lang w:val="es-ES"/>
         </w:rPr>
-        <w:t xml:space="preserve">El </w:t>
-      </w:r>
-      <w:proofErr w:type="spellStart"/>
-      <w:r>
-        <w:rPr>
-          <w:rFonts w:ascii="Arial" w:hAnsi="Arial" w:cs="Arial"/>
-          <w:b/>
-          <w:sz w:val="24"/>
-          <w:lang w:val="es-ES"/>
-        </w:rPr>
-        <w:t>autovector</w:t>
-      </w:r>
-      <w:proofErr w:type="spellEnd"/>
-      <w:r>
-        <w:rPr>
-          <w:rFonts w:ascii="Arial" w:hAnsi="Arial" w:cs="Arial"/>
-          <w:b/>
-          <w:sz w:val="24"/>
-          <w:lang w:val="es-ES"/>
-        </w:rPr>
-        <w:t xml:space="preserve"> de 458 billones de dólares (hasta ahora)</w:t>
+        <w:t>El autovector de 458 billones de dólares (hasta ahora)</w:t>
       </w:r>
     </w:p>
     <w:p>
@@ -212,25 +172,8 @@
           <w:sz w:val="24"/>
           <w:lang w:val="es-ES"/>
         </w:rPr>
-        <w:t>A continuación, se presentan las respuestas de cada una de las preguntas indicadas para la actual asignación</w:t>
-      </w:r>
-      <w:r>
-        <w:rPr>
-          <w:rFonts w:ascii="Arial" w:hAnsi="Arial" w:cs="Arial"/>
-          <w:sz w:val="24"/>
-          <w:lang w:val="es-ES"/>
-        </w:rPr>
-        <w:t xml:space="preserve">. </w:t>
-      </w:r>
-      <w:r>
-        <w:rPr>
-          <w:rFonts w:ascii="Arial" w:hAnsi="Arial" w:cs="Arial"/>
-          <w:sz w:val="24"/>
-          <w:lang w:val="es-ES"/>
-        </w:rPr>
-        <w:t xml:space="preserve">Se destaca también la carpeta cuyo nombre es </w:t>
-      </w:r>
-      <w:proofErr w:type="spellStart"/>
+        <w:t xml:space="preserve">Para el desarrollo de la solución al problema planteado en el enunciado del ejercicio, se optó por investigar, trabajar e implementar el algoritmo </w:t>
+      </w:r>
       <w:r>
         <w:rPr>
           <w:rFonts w:ascii="Arial" w:hAnsi="Arial" w:cs="Arial"/>
@@ -239,50 +182,632 @@
           <w:sz w:val="24"/>
           <w:lang w:val="es-ES"/>
         </w:rPr>
+        <w:t>SpageRank</w:t>
+      </w:r>
+      <w:r>
+        <w:rPr>
+          <w:rFonts w:ascii="Arial" w:hAnsi="Arial" w:cs="Arial"/>
+          <w:sz w:val="24"/>
+          <w:lang w:val="es-ES"/>
+        </w:rPr>
+        <w:t xml:space="preserve"> desarrollado por los fundador</w:t>
+      </w:r>
+      <w:r>
+        <w:rPr>
+          <w:rFonts w:ascii="Arial" w:hAnsi="Arial" w:cs="Arial"/>
+          <w:sz w:val="24"/>
+          <w:lang w:val="es-ES"/>
+        </w:rPr>
+        <w:t xml:space="preserve">es de Google, </w:t>
+      </w:r>
+      <w:r>
+        <w:rPr>
+          <w:rFonts w:ascii="Arial" w:hAnsi="Arial" w:cs="Arial"/>
+          <w:i/>
+          <w:sz w:val="24"/>
+          <w:lang w:val="es-ES"/>
+        </w:rPr>
+        <w:t>Larry Page</w:t>
+      </w:r>
+      <w:r>
+        <w:rPr>
+          <w:rFonts w:ascii="Arial" w:hAnsi="Arial" w:cs="Arial"/>
+          <w:sz w:val="24"/>
+          <w:lang w:val="es-ES"/>
+        </w:rPr>
+        <w:t xml:space="preserve"> y </w:t>
+      </w:r>
+      <w:r>
+        <w:rPr>
+          <w:rFonts w:ascii="Arial" w:hAnsi="Arial" w:cs="Arial"/>
+          <w:i/>
+          <w:sz w:val="24"/>
+          <w:lang w:val="es-ES"/>
+        </w:rPr>
+        <w:t>Serguéi</w:t>
+      </w:r>
+      <w:r>
+        <w:rPr>
+          <w:rFonts w:ascii="Arial" w:hAnsi="Arial" w:cs="Arial"/>
+          <w:i/>
+          <w:sz w:val="24"/>
+          <w:lang w:val="es-ES"/>
+        </w:rPr>
+        <w:t xml:space="preserve"> Brin</w:t>
+      </w:r>
+      <w:r>
+        <w:rPr>
+          <w:rFonts w:ascii="Arial" w:hAnsi="Arial" w:cs="Arial"/>
+          <w:sz w:val="24"/>
+          <w:lang w:val="es-ES"/>
+        </w:rPr>
+        <w:t xml:space="preserve">. Como siempre, se adjunta además del presente informe, una carpeta con el nombre </w:t>
+      </w:r>
+      <w:r>
+        <w:rPr>
+          <w:rFonts w:ascii="Arial" w:hAnsi="Arial" w:cs="Arial"/>
+          <w:b/>
+          <w:i/>
+          <w:sz w:val="24"/>
+          <w:lang w:val="es-ES"/>
+        </w:rPr>
         <w:t>Codes</w:t>
       </w:r>
-      <w:proofErr w:type="spellEnd"/>
-      <w:r>
-        <w:rPr>
-          <w:rFonts w:ascii="Arial" w:hAnsi="Arial" w:cs="Arial"/>
-          <w:sz w:val="24"/>
-          <w:lang w:val="es-ES"/>
-        </w:rPr>
-        <w:t>, que contiene el código fuente de la resolución de aqu</w:t>
-      </w:r>
-      <w:r>
-        <w:rPr>
-          <w:rFonts w:ascii="Arial" w:hAnsi="Arial" w:cs="Arial"/>
-          <w:sz w:val="24"/>
-          <w:lang w:val="es-ES"/>
-        </w:rPr>
-        <w:t>ellos ejercicios que lo requiera</w:t>
-      </w:r>
-      <w:r>
-        <w:rPr>
-          <w:rFonts w:ascii="Arial" w:hAnsi="Arial" w:cs="Arial"/>
-          <w:sz w:val="24"/>
-          <w:lang w:val="es-ES"/>
-        </w:rPr>
-        <w:t>n. De igual manera, en el presente informe se indican aquellas preguntas que se solventaron a partir de una implementación en Matlab/</w:t>
-      </w:r>
-      <w:proofErr w:type="spellStart"/>
-      <w:r>
-        <w:rPr>
-          <w:rFonts w:ascii="Arial" w:hAnsi="Arial" w:cs="Arial"/>
-          <w:sz w:val="24"/>
-          <w:lang w:val="es-ES"/>
-        </w:rPr>
-        <w:t>Octave</w:t>
-      </w:r>
-      <w:proofErr w:type="spellEnd"/>
-      <w:r>
-        <w:rPr>
-          <w:rFonts w:ascii="Arial" w:hAnsi="Arial" w:cs="Arial"/>
-          <w:sz w:val="24"/>
-          <w:lang w:val="es-ES"/>
-        </w:rPr>
-        <w:t xml:space="preserve"> y también se adjuntan imágenes de aquellos fragmentos de código relevantes para la justificación de la respuesta.</w:t>
+      <w:r>
+        <w:rPr>
+          <w:rFonts w:ascii="Arial" w:hAnsi="Arial" w:cs="Arial"/>
+          <w:b/>
+          <w:i/>
+          <w:sz w:val="24"/>
+          <w:lang w:val="es-ES"/>
+        </w:rPr>
+        <w:t xml:space="preserve"> </w:t>
+      </w:r>
+      <w:r>
+        <w:rPr>
+          <w:rFonts w:ascii="Arial" w:hAnsi="Arial" w:cs="Arial"/>
+          <w:sz w:val="24"/>
+          <w:lang w:val="es-ES"/>
+        </w:rPr>
+        <w:t xml:space="preserve">donde se almacenan los códigos fuentes escritos bajo el lenguaje de programación Matlab/Octave y una carpeta con el nombre </w:t>
+      </w:r>
+      <w:r>
+        <w:rPr>
+          <w:rFonts w:ascii="Arial" w:hAnsi="Arial" w:cs="Arial"/>
+          <w:b/>
+          <w:i/>
+          <w:sz w:val="24"/>
+          <w:lang w:val="es-ES"/>
+        </w:rPr>
+        <w:t xml:space="preserve">Images </w:t>
+      </w:r>
+      <w:r>
+        <w:rPr>
+          <w:rFonts w:ascii="Arial" w:hAnsi="Arial" w:cs="Arial"/>
+          <w:sz w:val="24"/>
+          <w:lang w:val="es-ES"/>
+        </w:rPr>
+        <w:t xml:space="preserve">con las imágenes de las gráficas que se hayan generado para sustentar lo explicado en cada sección del actual documento. </w:t>
+      </w:r>
+    </w:p>
+    <w:p>
+      <w:pPr>
+        <w:spacing w:line="360" w:lineRule="auto"/>
+        <w:jc w:val="both"/>
+        <w:rPr>
+          <w:rFonts w:ascii="Arial" w:hAnsi="Arial" w:cs="Arial"/>
+          <w:b/>
+          <w:sz w:val="24"/>
+          <w:lang w:val="es-ES"/>
+        </w:rPr>
+      </w:pPr>
+      <w:r>
+        <w:rPr>
+          <w:rFonts w:ascii="Arial" w:hAnsi="Arial" w:cs="Arial"/>
+          <w:b/>
+          <w:i/>
+          <w:sz w:val="24"/>
+          <w:lang w:val="es-ES"/>
+        </w:rPr>
+        <w:t>Algoritmo SpageRank:</w:t>
+      </w:r>
+      <w:r>
+        <w:rPr>
+          <w:rFonts w:ascii="Arial" w:hAnsi="Arial" w:cs="Arial"/>
+          <w:b/>
+          <w:sz w:val="24"/>
+          <w:lang w:val="es-ES"/>
+        </w:rPr>
+        <w:t xml:space="preserve"> </w:t>
+      </w:r>
+      <w:r>
+        <w:rPr>
+          <w:rFonts w:ascii="Arial" w:hAnsi="Arial" w:cs="Arial"/>
+          <w:b/>
+          <w:sz w:val="24"/>
+          <w:lang w:val="es-ES"/>
+        </w:rPr>
+        <w:t>¿Qué es?</w:t>
+      </w:r>
+    </w:p>
+    <w:p>
+      <w:pPr>
+        <w:spacing w:line="360" w:lineRule="auto"/>
+        <w:jc w:val="both"/>
+        <w:rPr>
+          <w:rFonts w:ascii="Arial" w:hAnsi="Arial" w:cs="Arial"/>
+          <w:sz w:val="24"/>
+          <w:lang w:val="es-ES"/>
+        </w:rPr>
+      </w:pPr>
+      <w:r>
+        <w:rPr>
+          <w:rFonts w:ascii="Arial" w:hAnsi="Arial" w:cs="Arial"/>
+          <w:b/>
+          <w:sz w:val="24"/>
+          <w:lang w:val="es-ES"/>
+        </w:rPr>
+        <w:tab/>
+      </w:r>
+      <w:r>
+        <w:rPr>
+          <w:rFonts w:ascii="Arial" w:hAnsi="Arial" w:cs="Arial"/>
+          <w:sz w:val="24"/>
+          <w:lang w:val="es-ES"/>
+        </w:rPr>
+        <w:t xml:space="preserve">Una de las razones por las que </w:t>
+      </w:r>
+      <w:r>
+        <w:rPr>
+          <w:rFonts w:ascii="Arial" w:hAnsi="Arial" w:cs="Arial"/>
+          <w:i/>
+          <w:sz w:val="24"/>
+          <w:lang w:val="es-ES"/>
+        </w:rPr>
+        <w:t>Google</w:t>
+      </w:r>
+      <w:r>
+        <w:rPr>
+          <w:rFonts w:ascii="Arial" w:hAnsi="Arial" w:cs="Arial"/>
+          <w:i/>
+          <w:sz w:val="24"/>
+          <w:lang w:val="es-ES"/>
+        </w:rPr>
+        <w:t xml:space="preserve"> </w:t>
+      </w:r>
+      <w:r>
+        <w:rPr>
+          <w:rFonts w:ascii="Arial" w:hAnsi="Arial" w:cs="Arial"/>
+          <w:i/>
+          <w:sz w:val="24"/>
+          <w:lang w:val="es-ES"/>
+        </w:rPr>
+        <w:t>TM</w:t>
+      </w:r>
+      <w:r>
+        <w:rPr>
+          <w:rFonts w:ascii="Arial" w:hAnsi="Arial" w:cs="Arial"/>
+          <w:sz w:val="24"/>
+          <w:lang w:val="es-ES"/>
+        </w:rPr>
+        <w:t xml:space="preserve"> es un motor de búsqueda tan eficaz es el algoritmo </w:t>
+      </w:r>
+      <w:r>
+        <w:rPr>
+          <w:rFonts w:ascii="Arial" w:hAnsi="Arial" w:cs="Arial"/>
+          <w:i/>
+          <w:sz w:val="24"/>
+          <w:lang w:val="es-ES"/>
+        </w:rPr>
+        <w:t>PageRank</w:t>
+      </w:r>
+      <w:r>
+        <w:rPr>
+          <w:rFonts w:ascii="Arial" w:hAnsi="Arial" w:cs="Arial"/>
+          <w:i/>
+          <w:sz w:val="24"/>
+          <w:lang w:val="es-ES"/>
+        </w:rPr>
+        <w:t xml:space="preserve"> </w:t>
+      </w:r>
+      <w:r>
+        <w:rPr>
+          <w:rFonts w:ascii="Arial" w:hAnsi="Arial" w:cs="Arial"/>
+          <w:i/>
+          <w:sz w:val="24"/>
+          <w:lang w:val="es-ES"/>
+        </w:rPr>
+        <w:t>TM</w:t>
+      </w:r>
+      <w:r>
+        <w:rPr>
+          <w:rFonts w:ascii="Arial" w:hAnsi="Arial" w:cs="Arial"/>
+          <w:sz w:val="24"/>
+          <w:lang w:val="es-ES"/>
+        </w:rPr>
+        <w:t xml:space="preserve"> desarrollado por los fundadore</w:t>
+      </w:r>
+      <w:r>
+        <w:rPr>
+          <w:rFonts w:ascii="Arial" w:hAnsi="Arial" w:cs="Arial"/>
+          <w:sz w:val="24"/>
+          <w:lang w:val="es-ES"/>
+        </w:rPr>
+        <w:t xml:space="preserve">s de Google, </w:t>
+      </w:r>
+      <w:r>
+        <w:rPr>
+          <w:rFonts w:ascii="Arial" w:hAnsi="Arial" w:cs="Arial"/>
+          <w:i/>
+          <w:sz w:val="24"/>
+          <w:lang w:val="es-ES"/>
+        </w:rPr>
+        <w:t>Larry Page</w:t>
+      </w:r>
+      <w:r>
+        <w:rPr>
+          <w:rFonts w:ascii="Arial" w:hAnsi="Arial" w:cs="Arial"/>
+          <w:sz w:val="24"/>
+          <w:lang w:val="es-ES"/>
+        </w:rPr>
+        <w:t xml:space="preserve"> y </w:t>
+      </w:r>
+      <w:r>
+        <w:rPr>
+          <w:rFonts w:ascii="Arial" w:hAnsi="Arial" w:cs="Arial"/>
+          <w:i/>
+          <w:sz w:val="24"/>
+          <w:lang w:val="es-ES"/>
+        </w:rPr>
+        <w:t>Serguéi</w:t>
+      </w:r>
+      <w:r>
+        <w:rPr>
+          <w:rFonts w:ascii="Arial" w:hAnsi="Arial" w:cs="Arial"/>
+          <w:i/>
+          <w:sz w:val="24"/>
+          <w:lang w:val="es-ES"/>
+        </w:rPr>
+        <w:t xml:space="preserve"> Brin</w:t>
+      </w:r>
+      <w:r>
+        <w:rPr>
+          <w:rFonts w:ascii="Arial" w:hAnsi="Arial" w:cs="Arial"/>
+          <w:sz w:val="24"/>
+          <w:lang w:val="es-ES"/>
+        </w:rPr>
+        <w:t xml:space="preserve">, cuando eran estudiantes de posgrado en la Universidad de Stanford. El PageRank se determina enteramente por la estructura de enlaces de la </w:t>
+      </w:r>
+      <w:r>
+        <w:rPr>
+          <w:rFonts w:ascii="Arial" w:hAnsi="Arial" w:cs="Arial"/>
+          <w:b/>
+          <w:i/>
+          <w:sz w:val="24"/>
+          <w:lang w:val="es-ES"/>
+        </w:rPr>
+        <w:t>World Wide Web</w:t>
+      </w:r>
+      <w:r>
+        <w:rPr>
+          <w:rFonts w:ascii="Arial" w:hAnsi="Arial" w:cs="Arial"/>
+          <w:sz w:val="24"/>
+          <w:lang w:val="es-ES"/>
+        </w:rPr>
+        <w:t xml:space="preserve"> (www)</w:t>
+      </w:r>
+      <w:r>
+        <w:rPr>
+          <w:rFonts w:ascii="Arial" w:hAnsi="Arial" w:cs="Arial"/>
+          <w:sz w:val="24"/>
+          <w:lang w:val="es-ES"/>
+        </w:rPr>
+        <w:t>. Se vuelve a calcular una vez al mes y no tiene en cuenta el contenido real de las páginas web ni las o consultas individuales. Entonces, para cualquier consulta concreta, Google encuentra las páginas de la que coinciden con esa consulta y las enumera en el orden de su PageRank.</w:t>
+      </w:r>
+    </w:p>
+    <w:p>
+      <w:pPr>
+        <w:spacing w:line="360" w:lineRule="auto"/>
+        <w:jc w:val="both"/>
+        <w:rPr>
+          <w:rFonts w:ascii="Arial" w:hAnsi="Arial" w:cs="Arial"/>
+          <w:sz w:val="24"/>
+          <w:lang w:val="es-ES"/>
+        </w:rPr>
+      </w:pPr>
+      <w:r>
+        <w:rPr>
+          <w:rFonts w:ascii="Arial" w:hAnsi="Arial" w:cs="Arial"/>
+          <w:sz w:val="24"/>
+          <w:lang w:val="es-ES"/>
+        </w:rPr>
+        <w:tab/>
+      </w:r>
+      <w:r>
+        <w:rPr>
+          <w:rFonts w:ascii="Arial" w:hAnsi="Arial" w:cs="Arial"/>
+          <w:sz w:val="24"/>
+          <w:lang w:val="es-ES"/>
+        </w:rPr>
+        <w:t xml:space="preserve">Imagínese que navega por la web y pasa de una página a otra eligiendo al azar un enlace saliente de una página para llegar a la siguiente. Esto puede llevar a callejones sin salida en páginas sin enlaces salientes, o ciclos alrededor de </w:t>
+      </w:r>
+      <w:r>
+        <w:rPr>
+          <w:rFonts w:ascii="Arial" w:hAnsi="Arial" w:cs="Arial"/>
+          <w:sz w:val="24"/>
+          <w:lang w:val="es-ES"/>
+        </w:rPr>
+        <w:lastRenderedPageBreak/>
+        <w:t xml:space="preserve">camarillas de páginas interconectadas. Así que, una cierta fracción de las veces, simplemente se elige una página al azar de la Web. Este paseo aleatorio teórico se conoce como </w:t>
+      </w:r>
+      <w:r>
+        <w:rPr>
+          <w:rFonts w:ascii="Arial" w:hAnsi="Arial" w:cs="Arial"/>
+          <w:b/>
+          <w:i/>
+          <w:sz w:val="24"/>
+          <w:lang w:val="es-ES"/>
+        </w:rPr>
+        <w:t>cadena de Markov</w:t>
+      </w:r>
+      <w:r>
+        <w:rPr>
+          <w:rFonts w:ascii="Arial" w:hAnsi="Arial" w:cs="Arial"/>
+          <w:sz w:val="24"/>
+          <w:lang w:val="es-ES"/>
+        </w:rPr>
+        <w:t xml:space="preserve"> o </w:t>
+      </w:r>
+      <w:r>
+        <w:rPr>
+          <w:rFonts w:ascii="Arial" w:hAnsi="Arial" w:cs="Arial"/>
+          <w:b/>
+          <w:i/>
+          <w:sz w:val="24"/>
+          <w:lang w:val="es-ES"/>
+        </w:rPr>
+        <w:t>proceso de Markov</w:t>
+      </w:r>
+      <w:r>
+        <w:rPr>
+          <w:rFonts w:ascii="Arial" w:hAnsi="Arial" w:cs="Arial"/>
+          <w:sz w:val="24"/>
+          <w:lang w:val="es-ES"/>
+        </w:rPr>
+        <w:t>. La probabilidad límite de que un navegante aleatorio infinitamente de</w:t>
+      </w:r>
+      <w:r>
+        <w:rPr>
+          <w:rFonts w:ascii="Arial" w:hAnsi="Arial" w:cs="Arial"/>
+          <w:sz w:val="24"/>
+          <w:lang w:val="es-ES"/>
+        </w:rPr>
+        <w:t xml:space="preserve">dicado visite una página </w:t>
+      </w:r>
+      <w:r>
+        <w:rPr>
+          <w:rFonts w:ascii="Arial" w:hAnsi="Arial" w:cs="Arial"/>
+          <w:sz w:val="24"/>
+          <w:lang w:val="es-ES"/>
+        </w:rPr>
+        <w:t>es su PageRank. Una página tiene un alto rango si otras pág</w:t>
+      </w:r>
+      <w:r>
+        <w:rPr>
+          <w:rFonts w:ascii="Arial" w:hAnsi="Arial" w:cs="Arial"/>
+          <w:sz w:val="24"/>
+          <w:lang w:val="es-ES"/>
+        </w:rPr>
+        <w:t xml:space="preserve">inas con alto rango la enlazan </w:t>
+      </w:r>
+      <w:r>
+        <w:rPr>
+          <w:rFonts w:ascii="Arial" w:hAnsi="Arial" w:cs="Arial"/>
+          <w:sz w:val="24"/>
+          <w:lang w:val="es-ES"/>
+        </w:rPr>
+        <w:t>a ella.</w:t>
+      </w:r>
+    </w:p>
+    <w:p>
+      <w:pPr>
+        <w:spacing w:line="360" w:lineRule="auto"/>
+        <w:jc w:val="both"/>
+        <w:rPr>
+          <w:rFonts w:ascii="Arial" w:hAnsi="Arial" w:cs="Arial"/>
+          <w:b/>
+          <w:sz w:val="24"/>
+          <w:lang w:val="es-ES"/>
+        </w:rPr>
+      </w:pPr>
+      <w:r>
+        <w:rPr>
+          <w:rFonts w:ascii="Arial" w:hAnsi="Arial" w:cs="Arial"/>
+          <w:b/>
+          <w:i/>
+          <w:sz w:val="24"/>
+          <w:lang w:val="es-ES"/>
+        </w:rPr>
+        <w:t>Algoritmo SpageRank:</w:t>
+      </w:r>
+      <w:r>
+        <w:rPr>
+          <w:rFonts w:ascii="Arial" w:hAnsi="Arial" w:cs="Arial"/>
+          <w:b/>
+          <w:sz w:val="24"/>
+          <w:lang w:val="es-ES"/>
+        </w:rPr>
+        <w:t xml:space="preserve"> </w:t>
+      </w:r>
+      <w:r>
+        <w:rPr>
+          <w:rFonts w:ascii="Arial" w:hAnsi="Arial" w:cs="Arial"/>
+          <w:b/>
+          <w:sz w:val="24"/>
+          <w:lang w:val="es-ES"/>
+        </w:rPr>
+        <w:t xml:space="preserve">Análisis </w:t>
+      </w:r>
+      <w:r>
+        <w:rPr>
+          <w:rFonts w:ascii="Arial" w:hAnsi="Arial" w:cs="Arial"/>
+          <w:b/>
+          <w:sz w:val="24"/>
+          <w:lang w:val="es-ES"/>
+        </w:rPr>
+        <w:t>Teórico</w:t>
+      </w:r>
+    </w:p>
+    <w:p>
+      <w:pPr>
+        <w:spacing w:line="360" w:lineRule="auto"/>
+        <w:jc w:val="both"/>
+        <w:rPr>
+          <w:rFonts w:ascii="Arial" w:hAnsi="Arial" w:cs="Arial"/>
+          <w:sz w:val="24"/>
+          <w:lang w:val="es-ES"/>
+        </w:rPr>
+      </w:pPr>
+      <w:r>
+        <w:rPr>
+          <w:rFonts w:ascii="Arial" w:hAnsi="Arial" w:cs="Arial"/>
+          <w:b/>
+          <w:sz w:val="24"/>
+          <w:lang w:val="es-ES"/>
+        </w:rPr>
+        <w:tab/>
+      </w:r>
+      <w:r>
+        <w:rPr>
+          <w:rFonts w:ascii="Arial" w:hAnsi="Arial" w:cs="Arial"/>
+          <w:sz w:val="24"/>
+          <w:lang w:val="es-ES"/>
+        </w:rPr>
+        <w:t xml:space="preserve">Sea </w:t>
+      </w:r>
+      <m:oMath>
+        <m:r>
+          <w:rPr>
+            <w:rFonts w:ascii="Cambria Math" w:hAnsi="Cambria Math" w:cs="Arial"/>
+            <w:sz w:val="24"/>
+            <w:lang w:val="es-ES"/>
+          </w:rPr>
+          <m:t>W</m:t>
+        </m:r>
+      </m:oMath>
+      <w:r>
+        <w:rPr>
+          <w:rFonts w:ascii="Arial" w:hAnsi="Arial" w:cs="Arial"/>
+          <w:sz w:val="24"/>
+          <w:lang w:val="es-ES"/>
+        </w:rPr>
+        <w:t xml:space="preserve"> el conjunto de páginas web a las que se puede ll</w:t>
+      </w:r>
+      <w:r>
+        <w:rPr>
+          <w:rFonts w:ascii="Arial" w:hAnsi="Arial" w:cs="Arial"/>
+          <w:sz w:val="24"/>
+          <w:lang w:val="es-ES"/>
+        </w:rPr>
+        <w:t xml:space="preserve">egar siguiendo una cadena de </w:t>
+      </w:r>
+      <w:r>
+        <w:rPr>
+          <w:rFonts w:ascii="Arial" w:hAnsi="Arial" w:cs="Arial"/>
+          <w:sz w:val="24"/>
+          <w:lang w:val="es-ES"/>
+        </w:rPr>
+        <w:t xml:space="preserve">hipervínculos que comienza en una página raíz, y que </w:t>
+      </w:r>
+      <m:oMath>
+        <m:r>
+          <w:rPr>
+            <w:rFonts w:ascii="Cambria Math" w:hAnsi="Cambria Math" w:cs="Arial"/>
+            <w:sz w:val="24"/>
+            <w:lang w:val="es-ES"/>
+          </w:rPr>
+          <m:t>n</m:t>
+        </m:r>
+      </m:oMath>
+      <w:r>
+        <w:rPr>
+          <w:rFonts w:ascii="Arial" w:hAnsi="Arial" w:cs="Arial"/>
+          <w:sz w:val="24"/>
+          <w:lang w:val="es-ES"/>
+        </w:rPr>
+        <w:t xml:space="preserve"> es el número de páginas en </w:t>
+      </w:r>
+      <m:oMath>
+        <m:r>
+          <w:rPr>
+            <w:rFonts w:ascii="Cambria Math" w:hAnsi="Cambria Math" w:cs="Arial"/>
+            <w:sz w:val="24"/>
+            <w:lang w:val="es-ES"/>
+          </w:rPr>
+          <m:t>W</m:t>
+        </m:r>
+      </m:oMath>
+      <w:r>
+        <w:rPr>
+          <w:rFonts w:ascii="Arial" w:hAnsi="Arial" w:cs="Arial"/>
+          <w:sz w:val="24"/>
+          <w:lang w:val="es-ES"/>
+        </w:rPr>
+        <w:t xml:space="preserve">. Para Google, el conjunto </w:t>
+      </w:r>
+      <m:oMath>
+        <m:r>
+          <w:rPr>
+            <w:rFonts w:ascii="Cambria Math" w:hAnsi="Cambria Math" w:cs="Arial"/>
+            <w:sz w:val="24"/>
+            <w:lang w:val="es-ES"/>
+          </w:rPr>
+          <m:t>W</m:t>
+        </m:r>
+      </m:oMath>
+      <w:r>
+        <w:rPr>
+          <w:rFonts w:ascii="Arial" w:hAnsi="Arial" w:cs="Arial"/>
+          <w:sz w:val="24"/>
+          <w:lang w:val="es-ES"/>
+        </w:rPr>
+        <w:t xml:space="preserve"> varía en realidad con el tiempo, pero en junio de 2004, </w:t>
+      </w:r>
+      <m:oMath>
+        <m:r>
+          <w:rPr>
+            <w:rFonts w:ascii="Cambria Math" w:hAnsi="Cambria Math" w:cs="Arial"/>
+            <w:sz w:val="24"/>
+            <w:lang w:val="es-ES"/>
+          </w:rPr>
+          <m:t>n</m:t>
+        </m:r>
+      </m:oMath>
+      <w:r>
+        <w:rPr>
+          <w:rFonts w:ascii="Arial" w:hAnsi="Arial" w:cs="Arial"/>
+          <w:sz w:val="24"/>
+          <w:lang w:val="es-ES"/>
+        </w:rPr>
+        <w:t xml:space="preserve"> superaba los </w:t>
+      </w:r>
+      <m:oMath>
+        <m:r>
+          <w:rPr>
+            <w:rFonts w:ascii="Cambria Math" w:hAnsi="Cambria Math" w:cs="Arial"/>
+            <w:sz w:val="24"/>
+            <w:lang w:val="es-ES"/>
+          </w:rPr>
+          <m:t>4.000 millones</m:t>
+        </m:r>
+      </m:oMath>
+      <w:r>
+        <w:rPr>
+          <w:rFonts w:ascii="Arial" w:hAnsi="Arial" w:cs="Arial"/>
+          <w:sz w:val="24"/>
+          <w:lang w:val="es-ES"/>
+        </w:rPr>
+        <w:t xml:space="preserve">. </w:t>
       </w:r>
     </w:p>
     <w:p>
@@ -296,6 +821,2114 @@
           <w:lang w:val="es-ES"/>
         </w:rPr>
       </w:pPr>
+      <w:r>
+        <w:rPr>
+          <w:rFonts w:ascii="Arial" w:hAnsi="Arial" w:cs="Arial"/>
+          <w:sz w:val="24"/>
+          <w:lang w:val="es-ES"/>
+        </w:rPr>
+        <w:t xml:space="preserve">Sea </w:t>
+      </w:r>
+      <m:oMath>
+        <m:r>
+          <w:rPr>
+            <w:rFonts w:ascii="Cambria Math" w:hAnsi="Cambria Math" w:cs="Arial"/>
+            <w:sz w:val="24"/>
+            <w:lang w:val="es-ES"/>
+          </w:rPr>
+          <m:t>G</m:t>
+        </m:r>
+      </m:oMath>
+      <w:r>
+        <w:rPr>
+          <w:rFonts w:ascii="Arial" w:hAnsi="Arial" w:cs="Arial"/>
+          <w:sz w:val="24"/>
+          <w:lang w:val="es-ES"/>
+        </w:rPr>
+        <w:t xml:space="preserve"> la matriz de conectividad </w:t>
+      </w:r>
+      <m:oMath>
+        <m:r>
+          <w:rPr>
+            <w:rFonts w:ascii="Cambria Math" w:hAnsi="Cambria Math" w:cs="Arial"/>
+            <w:sz w:val="24"/>
+            <w:lang w:val="es-ES"/>
+          </w:rPr>
+          <m:t>n</m:t>
+        </m:r>
+        <m:r>
+          <w:rPr>
+            <w:rFonts w:ascii="Cambria Math" w:hAnsi="Cambria Math" w:cs="Arial"/>
+            <w:sz w:val="24"/>
+            <w:lang w:val="es-ES"/>
+          </w:rPr>
+          <m:t xml:space="preserve"> x </m:t>
+        </m:r>
+        <m:r>
+          <w:rPr>
+            <w:rFonts w:ascii="Cambria Math" w:hAnsi="Cambria Math" w:cs="Arial"/>
+            <w:sz w:val="24"/>
+            <w:lang w:val="es-ES"/>
+          </w:rPr>
+          <m:t>n</m:t>
+        </m:r>
+      </m:oMath>
+      <w:r>
+        <w:rPr>
+          <w:rFonts w:ascii="Arial" w:hAnsi="Arial" w:cs="Arial"/>
+          <w:sz w:val="24"/>
+          <w:lang w:val="es-ES"/>
+        </w:rPr>
+        <w:t xml:space="preserve"> d</w:t>
+      </w:r>
+      <w:r>
+        <w:rPr>
+          <w:rFonts w:ascii="Arial" w:hAnsi="Arial" w:cs="Arial"/>
+          <w:sz w:val="24"/>
+          <w:lang w:val="es-ES"/>
+        </w:rPr>
+        <w:t xml:space="preserve">e una parte de la web, es decir,       </w:t>
+      </w:r>
+      <m:oMath>
+        <m:sSub>
+          <m:sSubPr>
+            <m:ctrlPr>
+              <w:rPr>
+                <w:rFonts w:ascii="Cambria Math" w:hAnsi="Cambria Math" w:cs="Arial"/>
+                <w:i/>
+                <w:sz w:val="24"/>
+                <w:lang w:val="es-ES"/>
+              </w:rPr>
+            </m:ctrlPr>
+          </m:sSubPr>
+          <m:e>
+            <m:r>
+              <w:rPr>
+                <w:rFonts w:ascii="Cambria Math" w:hAnsi="Cambria Math" w:cs="Arial"/>
+                <w:sz w:val="24"/>
+                <w:lang w:val="es-ES"/>
+              </w:rPr>
+              <m:t>g</m:t>
+            </m:r>
+          </m:e>
+          <m:sub>
+            <m:r>
+              <w:rPr>
+                <w:rFonts w:ascii="Cambria Math" w:hAnsi="Cambria Math" w:cs="Arial"/>
+                <w:sz w:val="24"/>
+                <w:lang w:val="es-ES"/>
+              </w:rPr>
+              <m:t>ij</m:t>
+            </m:r>
+          </m:sub>
+        </m:sSub>
+        <m:r>
+          <w:rPr>
+            <w:rFonts w:ascii="Cambria Math" w:hAnsi="Cambria Math" w:cs="Arial"/>
+            <w:sz w:val="24"/>
+            <w:lang w:val="es-ES"/>
+          </w:rPr>
+          <m:t>=</m:t>
+        </m:r>
+        <m:r>
+          <w:rPr>
+            <w:rFonts w:ascii="Cambria Math" w:hAnsi="Cambria Math" w:cs="Arial"/>
+            <w:sz w:val="24"/>
+            <w:lang w:val="es-ES"/>
+          </w:rPr>
+          <m:t>1</m:t>
+        </m:r>
+      </m:oMath>
+      <w:r>
+        <w:rPr>
+          <w:rFonts w:ascii="Arial" w:hAnsi="Arial" w:cs="Arial"/>
+          <w:sz w:val="24"/>
+          <w:lang w:val="es-ES"/>
+        </w:rPr>
+        <w:t xml:space="preserve"> si hay un hipervínculo a la página </w:t>
+      </w:r>
+      <m:oMath>
+        <m:r>
+          <w:rPr>
+            <w:rFonts w:ascii="Cambria Math" w:hAnsi="Cambria Math" w:cs="Arial"/>
+            <w:sz w:val="24"/>
+            <w:lang w:val="es-ES"/>
+          </w:rPr>
+          <m:t>i</m:t>
+        </m:r>
+      </m:oMath>
+      <w:r>
+        <w:rPr>
+          <w:rFonts w:ascii="Arial" w:hAnsi="Arial" w:cs="Arial"/>
+          <w:sz w:val="24"/>
+          <w:lang w:val="es-ES"/>
+        </w:rPr>
+        <w:t xml:space="preserve"> desde la página </w:t>
+      </w:r>
+      <m:oMath>
+        <m:r>
+          <w:rPr>
+            <w:rFonts w:ascii="Cambria Math" w:hAnsi="Cambria Math" w:cs="Arial"/>
+            <w:sz w:val="24"/>
+            <w:lang w:val="es-ES"/>
+          </w:rPr>
+          <m:t>j</m:t>
+        </m:r>
+      </m:oMath>
+      <w:r>
+        <w:rPr>
+          <w:rFonts w:ascii="Arial" w:hAnsi="Arial" w:cs="Arial"/>
+          <w:sz w:val="24"/>
+          <w:lang w:val="es-ES"/>
+        </w:rPr>
+        <w:t xml:space="preserve"> y </w:t>
+      </w:r>
+      <m:oMath>
+        <m:sSub>
+          <m:sSubPr>
+            <m:ctrlPr>
+              <w:rPr>
+                <w:rFonts w:ascii="Cambria Math" w:hAnsi="Cambria Math" w:cs="Arial"/>
+                <w:i/>
+                <w:sz w:val="24"/>
+                <w:lang w:val="es-ES"/>
+              </w:rPr>
+            </m:ctrlPr>
+          </m:sSubPr>
+          <m:e>
+            <m:r>
+              <w:rPr>
+                <w:rFonts w:ascii="Cambria Math" w:hAnsi="Cambria Math" w:cs="Arial"/>
+                <w:sz w:val="24"/>
+                <w:lang w:val="es-ES"/>
+              </w:rPr>
+              <m:t>g</m:t>
+            </m:r>
+          </m:e>
+          <m:sub>
+            <m:r>
+              <w:rPr>
+                <w:rFonts w:ascii="Cambria Math" w:hAnsi="Cambria Math" w:cs="Arial"/>
+                <w:sz w:val="24"/>
+                <w:lang w:val="es-ES"/>
+              </w:rPr>
+              <m:t>ij</m:t>
+            </m:r>
+          </m:sub>
+        </m:sSub>
+        <m:r>
+          <w:rPr>
+            <w:rFonts w:ascii="Cambria Math" w:hAnsi="Cambria Math" w:cs="Arial"/>
+            <w:sz w:val="24"/>
+            <w:lang w:val="es-ES"/>
+          </w:rPr>
+          <m:t>=</m:t>
+        </m:r>
+        <m:r>
+          <w:rPr>
+            <w:rFonts w:ascii="Cambria Math" w:hAnsi="Cambria Math" w:cs="Arial"/>
+            <w:sz w:val="24"/>
+            <w:lang w:val="es-ES"/>
+          </w:rPr>
+          <m:t>0</m:t>
+        </m:r>
+      </m:oMath>
+      <w:r>
+        <w:rPr>
+          <w:rFonts w:ascii="Arial" w:hAnsi="Arial" w:cs="Arial"/>
+          <w:sz w:val="24"/>
+          <w:lang w:val="es-ES"/>
+        </w:rPr>
+        <w:t xml:space="preserve"> en caso contrario. La matriz </w:t>
+      </w:r>
+      <m:oMath>
+        <m:r>
+          <w:rPr>
+            <w:rFonts w:ascii="Cambria Math" w:hAnsi="Cambria Math" w:cs="Arial"/>
+            <w:sz w:val="24"/>
+            <w:lang w:val="es-ES"/>
+          </w:rPr>
+          <m:t>G</m:t>
+        </m:r>
+      </m:oMath>
+      <w:r>
+        <w:rPr>
+          <w:rFonts w:ascii="Arial" w:hAnsi="Arial" w:cs="Arial"/>
+          <w:sz w:val="24"/>
+          <w:lang w:val="es-ES"/>
+        </w:rPr>
+        <w:t xml:space="preserve"> puede ser eno</w:t>
+      </w:r>
+      <w:r>
+        <w:rPr>
+          <w:rFonts w:ascii="Arial" w:hAnsi="Arial" w:cs="Arial"/>
+          <w:sz w:val="24"/>
+          <w:lang w:val="es-ES"/>
+        </w:rPr>
+        <w:t xml:space="preserve">rme, pero es muy dispersa. Su </w:t>
+      </w:r>
+      <w:r>
+        <w:rPr>
+          <w:rFonts w:ascii="Arial" w:hAnsi="Arial" w:cs="Arial"/>
+          <w:i/>
+          <w:sz w:val="24"/>
+          <w:lang w:val="es-ES"/>
+        </w:rPr>
+        <w:t>j-</w:t>
+      </w:r>
+      <w:r>
+        <w:rPr>
+          <w:rFonts w:ascii="Arial" w:hAnsi="Arial" w:cs="Arial"/>
+          <w:i/>
+          <w:sz w:val="24"/>
+          <w:lang w:val="es-ES"/>
+        </w:rPr>
+        <w:t>enésima</w:t>
+      </w:r>
+      <w:r>
+        <w:rPr>
+          <w:rFonts w:ascii="Arial" w:hAnsi="Arial" w:cs="Arial"/>
+          <w:sz w:val="24"/>
+          <w:lang w:val="es-ES"/>
+        </w:rPr>
+        <w:t xml:space="preserve"> columna muestra los enlaces de la </w:t>
+      </w:r>
+      <w:r>
+        <w:rPr>
+          <w:rFonts w:ascii="Arial" w:hAnsi="Arial" w:cs="Arial"/>
+          <w:i/>
+          <w:sz w:val="24"/>
+          <w:lang w:val="es-ES"/>
+        </w:rPr>
+        <w:t>j-</w:t>
+      </w:r>
+      <w:r>
+        <w:rPr>
+          <w:rFonts w:ascii="Arial" w:hAnsi="Arial" w:cs="Arial"/>
+          <w:i/>
+          <w:sz w:val="24"/>
+          <w:lang w:val="es-ES"/>
+        </w:rPr>
+        <w:t>enésima</w:t>
+      </w:r>
+      <w:r>
+        <w:rPr>
+          <w:rFonts w:ascii="Arial" w:hAnsi="Arial" w:cs="Arial"/>
+          <w:sz w:val="24"/>
+          <w:lang w:val="es-ES"/>
+        </w:rPr>
+        <w:t xml:space="preserve"> </w:t>
+      </w:r>
+      <w:r>
+        <w:rPr>
+          <w:rFonts w:ascii="Arial" w:hAnsi="Arial" w:cs="Arial"/>
+          <w:sz w:val="24"/>
+          <w:lang w:val="es-ES"/>
+        </w:rPr>
+        <w:t xml:space="preserve">página. El número de </w:t>
+      </w:r>
+      <w:r>
+        <w:rPr>
+          <w:rFonts w:ascii="Arial" w:hAnsi="Arial" w:cs="Arial"/>
+          <w:b/>
+          <w:i/>
+          <w:sz w:val="24"/>
+          <w:lang w:val="es-ES"/>
+        </w:rPr>
+        <w:t>nonzeros</w:t>
+      </w:r>
+      <w:r>
+        <w:rPr>
+          <w:rFonts w:ascii="Arial" w:hAnsi="Arial" w:cs="Arial"/>
+          <w:b/>
+          <w:i/>
+          <w:sz w:val="24"/>
+          <w:lang w:val="es-ES"/>
+        </w:rPr>
+        <w:t xml:space="preserve"> </w:t>
+      </w:r>
+      <w:r>
+        <w:rPr>
+          <w:rFonts w:ascii="Arial" w:hAnsi="Arial" w:cs="Arial"/>
+          <w:sz w:val="24"/>
+          <w:lang w:val="es-ES"/>
+        </w:rPr>
+        <w:t>(</w:t>
+      </w:r>
+      <w:r>
+        <w:rPr>
+          <w:rFonts w:ascii="Arial" w:hAnsi="Arial" w:cs="Arial"/>
+          <w:sz w:val="24"/>
+          <w:lang w:val="es-ES"/>
+        </w:rPr>
+        <w:t>valor positivo o negativo, no igual a cero</w:t>
+      </w:r>
+      <w:r>
+        <w:rPr>
+          <w:rFonts w:ascii="Arial" w:hAnsi="Arial" w:cs="Arial"/>
+          <w:sz w:val="24"/>
+          <w:lang w:val="es-ES"/>
+        </w:rPr>
+        <w:t>)</w:t>
+      </w:r>
+      <w:r>
+        <w:rPr>
+          <w:rFonts w:ascii="Arial" w:hAnsi="Arial" w:cs="Arial"/>
+          <w:sz w:val="24"/>
+          <w:lang w:val="es-ES"/>
+        </w:rPr>
+        <w:t xml:space="preserve"> en </w:t>
+      </w:r>
+      <m:oMath>
+        <m:r>
+          <w:rPr>
+            <w:rFonts w:ascii="Cambria Math" w:hAnsi="Cambria Math" w:cs="Arial"/>
+            <w:sz w:val="24"/>
+            <w:lang w:val="es-ES"/>
+          </w:rPr>
+          <m:t>G</m:t>
+        </m:r>
+      </m:oMath>
+      <w:r>
+        <w:rPr>
+          <w:rFonts w:ascii="Arial" w:hAnsi="Arial" w:cs="Arial"/>
+          <w:sz w:val="24"/>
+          <w:lang w:val="es-ES"/>
+        </w:rPr>
+        <w:t xml:space="preserve"> es el número total de hipervínculos en </w:t>
+      </w:r>
+      <m:oMath>
+        <m:r>
+          <w:rPr>
+            <w:rFonts w:ascii="Cambria Math" w:hAnsi="Cambria Math" w:cs="Arial"/>
+            <w:sz w:val="24"/>
+            <w:lang w:val="es-ES"/>
+          </w:rPr>
+          <m:t>W</m:t>
+        </m:r>
+      </m:oMath>
+      <w:r>
+        <w:rPr>
+          <w:rFonts w:ascii="Arial" w:hAnsi="Arial" w:cs="Arial"/>
+          <w:sz w:val="24"/>
+          <w:lang w:val="es-ES"/>
+        </w:rPr>
+        <w:t>.</w:t>
+      </w:r>
+    </w:p>
+    <w:p>
+      <w:pPr>
+        <w:spacing w:line="360" w:lineRule="auto"/>
+        <w:ind w:firstLine="720"/>
+        <w:jc w:val="both"/>
+        <w:rPr>
+          <w:rFonts w:ascii="Arial" w:hAnsi="Arial" w:cs="Arial"/>
+          <w:sz w:val="24"/>
+          <w:lang w:val="es-ES"/>
+        </w:rPr>
+      </w:pPr>
+      <w:r>
+        <w:rPr>
+          <w:rFonts w:ascii="Arial" w:hAnsi="Arial" w:cs="Arial"/>
+          <w:sz w:val="24"/>
+          <w:lang w:val="es-ES"/>
+        </w:rPr>
+        <w:t xml:space="preserve">Sean </w:t>
+      </w:r>
+      <m:oMath>
+        <m:sSub>
+          <m:sSubPr>
+            <m:ctrlPr>
+              <w:rPr>
+                <w:rFonts w:ascii="Cambria Math" w:hAnsi="Cambria Math" w:cs="Arial"/>
+                <w:i/>
+                <w:sz w:val="24"/>
+                <w:lang w:val="es-ES"/>
+              </w:rPr>
+            </m:ctrlPr>
+          </m:sSubPr>
+          <m:e>
+            <m:r>
+              <w:rPr>
+                <w:rFonts w:ascii="Cambria Math" w:hAnsi="Cambria Math" w:cs="Arial"/>
+                <w:sz w:val="24"/>
+                <w:lang w:val="es-ES"/>
+              </w:rPr>
+              <m:t>r</m:t>
+            </m:r>
+          </m:e>
+          <m:sub>
+            <m:r>
+              <w:rPr>
+                <w:rFonts w:ascii="Cambria Math" w:hAnsi="Cambria Math" w:cs="Arial"/>
+                <w:sz w:val="24"/>
+                <w:lang w:val="es-ES"/>
+              </w:rPr>
+              <m:t>i</m:t>
+            </m:r>
+          </m:sub>
+        </m:sSub>
+      </m:oMath>
+      <w:r>
+        <w:rPr>
+          <w:rFonts w:ascii="Arial" w:hAnsi="Arial" w:cs="Arial"/>
+          <w:sz w:val="24"/>
+          <w:lang w:val="es-ES"/>
+        </w:rPr>
+        <w:t xml:space="preserve"> y </w:t>
+      </w:r>
+      <m:oMath>
+        <m:sSub>
+          <m:sSubPr>
+            <m:ctrlPr>
+              <w:rPr>
+                <w:rFonts w:ascii="Cambria Math" w:hAnsi="Cambria Math" w:cs="Arial"/>
+                <w:i/>
+                <w:sz w:val="24"/>
+                <w:lang w:val="es-ES"/>
+              </w:rPr>
+            </m:ctrlPr>
+          </m:sSubPr>
+          <m:e>
+            <m:r>
+              <w:rPr>
+                <w:rFonts w:ascii="Cambria Math" w:hAnsi="Cambria Math" w:cs="Arial"/>
+                <w:sz w:val="24"/>
+                <w:lang w:val="es-ES"/>
+              </w:rPr>
+              <m:t>c</m:t>
+            </m:r>
+          </m:e>
+          <m:sub>
+            <m:r>
+              <w:rPr>
+                <w:rFonts w:ascii="Cambria Math" w:hAnsi="Cambria Math" w:cs="Arial"/>
+                <w:sz w:val="24"/>
+                <w:lang w:val="es-ES"/>
+              </w:rPr>
+              <m:t>j</m:t>
+            </m:r>
+          </m:sub>
+        </m:sSub>
+      </m:oMath>
+      <w:r>
+        <w:rPr>
+          <w:rFonts w:ascii="Arial" w:hAnsi="Arial" w:cs="Arial"/>
+          <w:sz w:val="24"/>
+          <w:lang w:val="es-ES"/>
+        </w:rPr>
+        <w:t xml:space="preserve">, las sumas de las filas y columnas de </w:t>
+      </w:r>
+      <m:oMath>
+        <m:r>
+          <w:rPr>
+            <w:rFonts w:ascii="Cambria Math" w:hAnsi="Cambria Math" w:cs="Arial"/>
+            <w:sz w:val="24"/>
+            <w:lang w:val="es-ES"/>
+          </w:rPr>
+          <m:t>G</m:t>
+        </m:r>
+      </m:oMath>
+      <w:r>
+        <w:rPr>
+          <w:rFonts w:ascii="Arial" w:hAnsi="Arial" w:cs="Arial"/>
+          <w:sz w:val="24"/>
+          <w:lang w:val="es-ES"/>
+        </w:rPr>
+        <w:t>:</w:t>
+      </w:r>
+    </w:p>
+    <w:p>
+      <w:pPr>
+        <w:spacing w:line="360" w:lineRule="auto"/>
+        <w:ind w:firstLine="720"/>
+        <w:jc w:val="center"/>
+        <w:rPr>
+          <w:rFonts w:ascii="Arial" w:eastAsiaTheme="minorEastAsia" w:hAnsi="Arial" w:cs="Arial"/>
+          <w:sz w:val="28"/>
+          <w:lang w:val="es-ES"/>
+        </w:rPr>
+      </w:pPr>
+      <m:oMathPara>
+        <m:oMath>
+          <m:sSub>
+            <m:sSubPr>
+              <m:ctrlPr>
+                <w:rPr>
+                  <w:rFonts w:ascii="Cambria Math" w:hAnsi="Cambria Math" w:cs="Arial"/>
+                  <w:i/>
+                  <w:sz w:val="28"/>
+                  <w:lang w:val="es-ES"/>
+                </w:rPr>
+              </m:ctrlPr>
+            </m:sSubPr>
+            <m:e>
+              <m:r>
+                <w:rPr>
+                  <w:rFonts w:ascii="Cambria Math" w:hAnsi="Cambria Math" w:cs="Arial"/>
+                  <w:sz w:val="28"/>
+                  <w:lang w:val="es-ES"/>
+                </w:rPr>
+                <m:t>r</m:t>
+              </m:r>
+            </m:e>
+            <m:sub>
+              <m:r>
+                <w:rPr>
+                  <w:rFonts w:ascii="Cambria Math" w:hAnsi="Cambria Math" w:cs="Arial"/>
+                  <w:sz w:val="28"/>
+                  <w:lang w:val="es-ES"/>
+                </w:rPr>
+                <m:t>i</m:t>
+              </m:r>
+            </m:sub>
+          </m:sSub>
+          <m:r>
+            <w:rPr>
+              <w:rFonts w:ascii="Cambria Math" w:hAnsi="Cambria Math" w:cs="Arial"/>
+              <w:sz w:val="28"/>
+              <w:lang w:val="es-ES"/>
+            </w:rPr>
+            <m:t>=</m:t>
+          </m:r>
+          <m:nary>
+            <m:naryPr>
+              <m:chr m:val="∑"/>
+              <m:limLoc m:val="undOvr"/>
+              <m:supHide m:val="1"/>
+              <m:ctrlPr>
+                <w:rPr>
+                  <w:rFonts w:ascii="Cambria Math" w:hAnsi="Cambria Math" w:cs="Arial"/>
+                  <w:i/>
+                  <w:sz w:val="28"/>
+                  <w:lang w:val="es-ES"/>
+                </w:rPr>
+              </m:ctrlPr>
+            </m:naryPr>
+            <m:sub>
+              <m:r>
+                <w:rPr>
+                  <w:rFonts w:ascii="Cambria Math" w:hAnsi="Cambria Math" w:cs="Arial"/>
+                  <w:sz w:val="28"/>
+                  <w:lang w:val="es-ES"/>
+                </w:rPr>
+                <m:t>j</m:t>
+              </m:r>
+            </m:sub>
+            <m:sup/>
+            <m:e>
+              <m:sSub>
+                <m:sSubPr>
+                  <m:ctrlPr>
+                    <w:rPr>
+                      <w:rFonts w:ascii="Cambria Math" w:hAnsi="Cambria Math" w:cs="Arial"/>
+                      <w:i/>
+                      <w:sz w:val="28"/>
+                      <w:lang w:val="es-ES"/>
+                    </w:rPr>
+                  </m:ctrlPr>
+                </m:sSubPr>
+                <m:e>
+                  <m:r>
+                    <w:rPr>
+                      <w:rFonts w:ascii="Cambria Math" w:hAnsi="Cambria Math" w:cs="Arial"/>
+                      <w:sz w:val="28"/>
+                      <w:lang w:val="es-ES"/>
+                    </w:rPr>
+                    <m:t>g</m:t>
+                  </m:r>
+                </m:e>
+                <m:sub>
+                  <m:r>
+                    <w:rPr>
+                      <w:rFonts w:ascii="Cambria Math" w:hAnsi="Cambria Math" w:cs="Arial"/>
+                      <w:sz w:val="28"/>
+                      <w:lang w:val="es-ES"/>
+                    </w:rPr>
+                    <m:t>ij</m:t>
+                  </m:r>
+                </m:sub>
+              </m:sSub>
+            </m:e>
+          </m:nary>
+          <m:r>
+            <w:rPr>
+              <w:rFonts w:ascii="Cambria Math" w:eastAsiaTheme="minorEastAsia" w:hAnsi="Cambria Math" w:cs="Arial"/>
+              <w:sz w:val="28"/>
+              <w:lang w:val="es-ES"/>
+            </w:rPr>
+            <m:t>;</m:t>
+          </m:r>
+          <m:sSub>
+            <m:sSubPr>
+              <m:ctrlPr>
+                <w:rPr>
+                  <w:rFonts w:ascii="Cambria Math" w:eastAsiaTheme="minorEastAsia" w:hAnsi="Cambria Math" w:cs="Arial"/>
+                  <w:i/>
+                  <w:sz w:val="28"/>
+                  <w:lang w:val="es-ES"/>
+                </w:rPr>
+              </m:ctrlPr>
+            </m:sSubPr>
+            <m:e>
+              <m:r>
+                <w:rPr>
+                  <w:rFonts w:ascii="Cambria Math" w:eastAsiaTheme="minorEastAsia" w:hAnsi="Cambria Math" w:cs="Arial"/>
+                  <w:sz w:val="28"/>
+                  <w:lang w:val="es-ES"/>
+                </w:rPr>
+                <m:t>c</m:t>
+              </m:r>
+            </m:e>
+            <m:sub>
+              <m:r>
+                <w:rPr>
+                  <w:rFonts w:ascii="Cambria Math" w:eastAsiaTheme="minorEastAsia" w:hAnsi="Cambria Math" w:cs="Arial"/>
+                  <w:sz w:val="28"/>
+                  <w:lang w:val="es-ES"/>
+                </w:rPr>
+                <m:t>j</m:t>
+              </m:r>
+            </m:sub>
+          </m:sSub>
+          <m:r>
+            <w:rPr>
+              <w:rFonts w:ascii="Cambria Math" w:eastAsiaTheme="minorEastAsia" w:hAnsi="Cambria Math" w:cs="Arial"/>
+              <w:sz w:val="28"/>
+              <w:lang w:val="es-ES"/>
+            </w:rPr>
+            <m:t>=</m:t>
+          </m:r>
+          <m:nary>
+            <m:naryPr>
+              <m:chr m:val="∑"/>
+              <m:limLoc m:val="undOvr"/>
+              <m:supHide m:val="1"/>
+              <m:ctrlPr>
+                <w:rPr>
+                  <w:rFonts w:ascii="Cambria Math" w:eastAsiaTheme="minorEastAsia" w:hAnsi="Cambria Math" w:cs="Arial"/>
+                  <w:i/>
+                  <w:sz w:val="28"/>
+                  <w:lang w:val="es-ES"/>
+                </w:rPr>
+              </m:ctrlPr>
+            </m:naryPr>
+            <m:sub>
+              <m:r>
+                <w:rPr>
+                  <w:rFonts w:ascii="Cambria Math" w:eastAsiaTheme="minorEastAsia" w:hAnsi="Cambria Math" w:cs="Arial"/>
+                  <w:sz w:val="28"/>
+                  <w:lang w:val="es-ES"/>
+                </w:rPr>
+                <m:t>i</m:t>
+              </m:r>
+            </m:sub>
+            <m:sup/>
+            <m:e>
+              <m:sSub>
+                <m:sSubPr>
+                  <m:ctrlPr>
+                    <w:rPr>
+                      <w:rFonts w:ascii="Cambria Math" w:eastAsiaTheme="minorEastAsia" w:hAnsi="Cambria Math" w:cs="Arial"/>
+                      <w:i/>
+                      <w:sz w:val="28"/>
+                      <w:lang w:val="es-ES"/>
+                    </w:rPr>
+                  </m:ctrlPr>
+                </m:sSubPr>
+                <m:e>
+                  <m:r>
+                    <w:rPr>
+                      <w:rFonts w:ascii="Cambria Math" w:eastAsiaTheme="minorEastAsia" w:hAnsi="Cambria Math" w:cs="Arial"/>
+                      <w:sz w:val="28"/>
+                      <w:lang w:val="es-ES"/>
+                    </w:rPr>
+                    <m:t>g</m:t>
+                  </m:r>
+                </m:e>
+                <m:sub>
+                  <m:r>
+                    <w:rPr>
+                      <w:rFonts w:ascii="Cambria Math" w:eastAsiaTheme="minorEastAsia" w:hAnsi="Cambria Math" w:cs="Arial"/>
+                      <w:sz w:val="28"/>
+                      <w:lang w:val="es-ES"/>
+                    </w:rPr>
+                    <m:t>ij</m:t>
+                  </m:r>
+                </m:sub>
+              </m:sSub>
+            </m:e>
+          </m:nary>
+          <m:r>
+            <w:rPr>
+              <w:rFonts w:ascii="Cambria Math" w:eastAsiaTheme="minorEastAsia" w:hAnsi="Cambria Math" w:cs="Arial"/>
+              <w:sz w:val="28"/>
+              <w:lang w:val="es-ES"/>
+            </w:rPr>
+            <m:t>.</m:t>
+          </m:r>
+        </m:oMath>
+      </m:oMathPara>
+    </w:p>
+    <w:p>
+      <w:pPr>
+        <w:spacing w:line="360" w:lineRule="auto"/>
+        <w:jc w:val="both"/>
+        <w:rPr>
+          <w:rFonts w:ascii="Arial" w:hAnsi="Arial" w:cs="Arial"/>
+          <w:sz w:val="24"/>
+          <w:lang w:val="es-ES"/>
+        </w:rPr>
+      </w:pPr>
+      <w:r>
+        <w:rPr>
+          <w:rFonts w:ascii="Arial" w:hAnsi="Arial" w:cs="Arial"/>
+          <w:sz w:val="28"/>
+          <w:lang w:val="es-ES"/>
+        </w:rPr>
+        <w:tab/>
+      </w:r>
+      <w:r>
+        <w:rPr>
+          <w:rFonts w:ascii="Arial" w:hAnsi="Arial" w:cs="Arial"/>
+          <w:sz w:val="24"/>
+          <w:lang w:val="es-ES"/>
+        </w:rPr>
+        <w:t xml:space="preserve">Las cantidades </w:t>
+      </w:r>
+      <m:oMath>
+        <m:sSub>
+          <m:sSubPr>
+            <m:ctrlPr>
+              <w:rPr>
+                <w:rFonts w:ascii="Cambria Math" w:hAnsi="Cambria Math" w:cs="Arial"/>
+                <w:i/>
+                <w:sz w:val="24"/>
+                <w:lang w:val="es-ES"/>
+              </w:rPr>
+            </m:ctrlPr>
+          </m:sSubPr>
+          <m:e>
+            <m:r>
+              <w:rPr>
+                <w:rFonts w:ascii="Cambria Math" w:hAnsi="Cambria Math" w:cs="Arial"/>
+                <w:sz w:val="24"/>
+                <w:lang w:val="es-ES"/>
+              </w:rPr>
+              <m:t>r</m:t>
+            </m:r>
+          </m:e>
+          <m:sub>
+            <m:r>
+              <w:rPr>
+                <w:rFonts w:ascii="Cambria Math" w:hAnsi="Cambria Math" w:cs="Arial"/>
+                <w:sz w:val="24"/>
+                <w:lang w:val="es-ES"/>
+              </w:rPr>
+              <m:t>j</m:t>
+            </m:r>
+          </m:sub>
+        </m:sSub>
+      </m:oMath>
+      <w:r>
+        <w:rPr>
+          <w:rFonts w:ascii="Arial" w:hAnsi="Arial" w:cs="Arial"/>
+          <w:sz w:val="24"/>
+          <w:lang w:val="es-ES"/>
+        </w:rPr>
+        <w:t xml:space="preserve"> y </w:t>
+      </w:r>
+      <m:oMath>
+        <m:sSub>
+          <m:sSubPr>
+            <m:ctrlPr>
+              <w:rPr>
+                <w:rFonts w:ascii="Cambria Math" w:hAnsi="Cambria Math" w:cs="Arial"/>
+                <w:i/>
+                <w:sz w:val="24"/>
+                <w:lang w:val="es-ES"/>
+              </w:rPr>
+            </m:ctrlPr>
+          </m:sSubPr>
+          <m:e>
+            <m:r>
+              <w:rPr>
+                <w:rFonts w:ascii="Cambria Math" w:hAnsi="Cambria Math" w:cs="Arial"/>
+                <w:sz w:val="24"/>
+                <w:lang w:val="es-ES"/>
+              </w:rPr>
+              <m:t>c</m:t>
+            </m:r>
+          </m:e>
+          <m:sub>
+            <m:r>
+              <w:rPr>
+                <w:rFonts w:ascii="Cambria Math" w:hAnsi="Cambria Math" w:cs="Arial"/>
+                <w:sz w:val="24"/>
+                <w:lang w:val="es-ES"/>
+              </w:rPr>
+              <m:t>j</m:t>
+            </m:r>
+          </m:sub>
+        </m:sSub>
+      </m:oMath>
+      <w:r>
+        <w:rPr>
+          <w:rFonts w:ascii="Arial" w:hAnsi="Arial" w:cs="Arial"/>
+          <w:sz w:val="24"/>
+          <w:lang w:val="es-ES"/>
+        </w:rPr>
+        <w:t xml:space="preserve"> son el grado de entrada y el grado de salida de la página </w:t>
+      </w:r>
+      <m:oMath>
+        <m:r>
+          <w:rPr>
+            <w:rFonts w:ascii="Cambria Math" w:hAnsi="Cambria Math" w:cs="Arial"/>
+            <w:sz w:val="24"/>
+            <w:lang w:val="es-ES"/>
+          </w:rPr>
+          <m:t>j</m:t>
+        </m:r>
+      </m:oMath>
+      <w:r>
+        <w:rPr>
+          <w:rFonts w:ascii="Arial" w:hAnsi="Arial" w:cs="Arial"/>
+          <w:sz w:val="24"/>
+          <w:lang w:val="es-ES"/>
+        </w:rPr>
+        <w:t xml:space="preserve">. Sea </w:t>
+      </w:r>
+      <m:oMath>
+        <m:r>
+          <w:rPr>
+            <w:rFonts w:ascii="Cambria Math" w:hAnsi="Cambria Math" w:cs="Arial"/>
+            <w:sz w:val="24"/>
+            <w:lang w:val="es-ES"/>
+          </w:rPr>
+          <m:t>p</m:t>
+        </m:r>
+      </m:oMath>
+      <w:r>
+        <w:rPr>
+          <w:rFonts w:ascii="Arial" w:hAnsi="Arial" w:cs="Arial"/>
+          <w:sz w:val="24"/>
+          <w:lang w:val="es-ES"/>
+        </w:rPr>
+        <w:t xml:space="preserve"> la probabilidad de que el paseo aleatorio siga </w:t>
+      </w:r>
+      <w:r>
+        <w:rPr>
+          <w:rFonts w:ascii="Arial" w:hAnsi="Arial" w:cs="Arial"/>
+          <w:sz w:val="24"/>
+          <w:lang w:val="es-ES"/>
+        </w:rPr>
+        <w:t xml:space="preserve">un enlace. Un valor típico es </w:t>
+      </w:r>
+      <m:oMath>
+        <m:r>
+          <w:rPr>
+            <w:rFonts w:ascii="Cambria Math" w:hAnsi="Cambria Math" w:cs="Arial"/>
+            <w:sz w:val="24"/>
+            <w:lang w:val="es-ES"/>
+          </w:rPr>
+          <m:t>p=0.85</m:t>
+        </m:r>
+      </m:oMath>
+      <w:r>
+        <w:rPr>
+          <w:rFonts w:ascii="Arial" w:hAnsi="Arial" w:cs="Arial"/>
+          <w:sz w:val="24"/>
+          <w:lang w:val="es-ES"/>
+        </w:rPr>
+        <w:t xml:space="preserve">. Entonces </w:t>
+      </w:r>
+      <m:oMath>
+        <m:r>
+          <w:rPr>
+            <w:rFonts w:ascii="Cambria Math" w:hAnsi="Cambria Math" w:cs="Arial"/>
+            <w:sz w:val="24"/>
+            <w:lang w:val="es-ES"/>
+          </w:rPr>
+          <m:t>1-p</m:t>
+        </m:r>
+      </m:oMath>
+      <w:r>
+        <w:rPr>
+          <w:rFonts w:ascii="Arial" w:hAnsi="Arial" w:cs="Arial"/>
+          <w:sz w:val="24"/>
+          <w:lang w:val="es-ES"/>
+        </w:rPr>
+        <w:t xml:space="preserve"> es la probabilidad de que se el</w:t>
+      </w:r>
+      <w:r>
+        <w:rPr>
+          <w:rFonts w:ascii="Arial" w:hAnsi="Arial" w:cs="Arial"/>
+          <w:sz w:val="24"/>
+          <w:lang w:val="es-ES"/>
+        </w:rPr>
+        <w:t xml:space="preserve">ija una página arbitraria y </w:t>
+      </w:r>
+      <m:oMath>
+        <m:r>
+          <w:rPr>
+            <w:rFonts w:ascii="Cambria Math" w:hAnsi="Cambria Math" w:cs="Arial"/>
+            <w:sz w:val="24"/>
+            <w:lang w:val="es-ES"/>
+          </w:rPr>
+          <m:t>δ=(1- p)/n</m:t>
+        </m:r>
+      </m:oMath>
+      <w:r>
+        <w:rPr>
+          <w:rFonts w:ascii="Arial" w:hAnsi="Arial" w:cs="Arial"/>
+          <w:sz w:val="24"/>
+          <w:lang w:val="es-ES"/>
+        </w:rPr>
+        <w:t xml:space="preserve"> es la probabilidad de que se elija una página aleatoria concreta. Sea </w:t>
+      </w:r>
+      <m:oMath>
+        <m:r>
+          <w:rPr>
+            <w:rFonts w:ascii="Cambria Math" w:hAnsi="Cambria Math" w:cs="Arial"/>
+            <w:sz w:val="24"/>
+            <w:lang w:val="es-ES"/>
+          </w:rPr>
+          <m:t>A</m:t>
+        </m:r>
+      </m:oMath>
+      <w:r>
+        <w:rPr>
+          <w:rFonts w:ascii="Arial" w:hAnsi="Arial" w:cs="Arial"/>
+          <w:sz w:val="24"/>
+          <w:lang w:val="es-ES"/>
+        </w:rPr>
+        <w:t xml:space="preserve"> la matriz de </w:t>
+      </w:r>
+      <m:oMath>
+        <m:r>
+          <w:rPr>
+            <w:rFonts w:ascii="Cambria Math" w:hAnsi="Cambria Math" w:cs="Arial"/>
+            <w:sz w:val="24"/>
+            <w:lang w:val="es-ES"/>
+          </w:rPr>
+          <m:t>n</m:t>
+        </m:r>
+        <m:r>
+          <w:rPr>
+            <w:rFonts w:ascii="Cambria Math" w:hAnsi="Cambria Math" w:cs="Arial"/>
+            <w:sz w:val="24"/>
+            <w:lang w:val="es-ES"/>
+          </w:rPr>
+          <m:t xml:space="preserve"> x </m:t>
+        </m:r>
+        <m:r>
+          <w:rPr>
+            <w:rFonts w:ascii="Cambria Math" w:hAnsi="Cambria Math" w:cs="Arial"/>
+            <w:sz w:val="24"/>
+            <w:lang w:val="es-ES"/>
+          </w:rPr>
+          <m:t>n</m:t>
+        </m:r>
+      </m:oMath>
+      <w:r>
+        <w:rPr>
+          <w:rFonts w:ascii="Arial" w:hAnsi="Arial" w:cs="Arial"/>
+          <w:sz w:val="24"/>
+          <w:lang w:val="es-ES"/>
+        </w:rPr>
+        <w:t xml:space="preserve"> cuyos elementos son</w:t>
+      </w:r>
+      <w:r>
+        <w:rPr>
+          <w:rFonts w:ascii="Arial" w:hAnsi="Arial" w:cs="Arial"/>
+          <w:sz w:val="24"/>
+          <w:lang w:val="es-ES"/>
+        </w:rPr>
+        <w:t>,</w:t>
+      </w:r>
+    </w:p>
+    <w:p>
+      <w:pPr>
+        <w:spacing w:line="360" w:lineRule="auto"/>
+        <w:jc w:val="center"/>
+        <w:rPr>
+          <w:rFonts w:ascii="Arial" w:eastAsiaTheme="minorEastAsia" w:hAnsi="Arial" w:cs="Arial"/>
+          <w:sz w:val="24"/>
+          <w:lang w:val="es-ES"/>
+        </w:rPr>
+      </w:pPr>
+      <m:oMathPara>
+        <m:oMath>
+          <m:sSub>
+            <m:sSubPr>
+              <m:ctrlPr>
+                <w:rPr>
+                  <w:rFonts w:ascii="Cambria Math" w:hAnsi="Cambria Math" w:cs="Arial"/>
+                  <w:i/>
+                  <w:sz w:val="24"/>
+                  <w:lang w:val="es-ES"/>
+                </w:rPr>
+              </m:ctrlPr>
+            </m:sSubPr>
+            <m:e>
+              <m:r>
+                <w:rPr>
+                  <w:rFonts w:ascii="Cambria Math" w:hAnsi="Cambria Math" w:cs="Arial"/>
+                  <w:sz w:val="24"/>
+                  <w:lang w:val="es-ES"/>
+                </w:rPr>
+                <m:t>a</m:t>
+              </m:r>
+            </m:e>
+            <m:sub>
+              <m:r>
+                <w:rPr>
+                  <w:rFonts w:ascii="Cambria Math" w:hAnsi="Cambria Math" w:cs="Arial"/>
+                  <w:sz w:val="24"/>
+                  <w:lang w:val="es-ES"/>
+                </w:rPr>
+                <m:t>ij</m:t>
+              </m:r>
+            </m:sub>
+          </m:sSub>
+          <m:r>
+            <w:rPr>
+              <w:rFonts w:ascii="Cambria Math" w:hAnsi="Cambria Math" w:cs="Arial"/>
+              <w:sz w:val="24"/>
+              <w:lang w:val="es-ES"/>
+            </w:rPr>
+            <m:t>=</m:t>
+          </m:r>
+          <m:d>
+            <m:dPr>
+              <m:begChr m:val="{"/>
+              <m:endChr m:val=""/>
+              <m:ctrlPr>
+                <w:rPr>
+                  <w:rFonts w:ascii="Cambria Math" w:hAnsi="Cambria Math" w:cs="Arial"/>
+                  <w:i/>
+                  <w:sz w:val="24"/>
+                  <w:lang w:val="es-ES"/>
+                </w:rPr>
+              </m:ctrlPr>
+            </m:dPr>
+            <m:e>
+              <m:eqArr>
+                <m:eqArrPr>
+                  <m:ctrlPr>
+                    <w:rPr>
+                      <w:rFonts w:ascii="Cambria Math" w:hAnsi="Cambria Math" w:cs="Arial"/>
+                      <w:i/>
+                      <w:sz w:val="24"/>
+                      <w:lang w:val="es-ES"/>
+                    </w:rPr>
+                  </m:ctrlPr>
+                </m:eqArrPr>
+                <m:e>
+                  <m:f>
+                    <m:fPr>
+                      <m:ctrlPr>
+                        <w:rPr>
+                          <w:rFonts w:ascii="Cambria Math" w:hAnsi="Cambria Math" w:cs="Arial"/>
+                          <w:i/>
+                          <w:sz w:val="24"/>
+                          <w:lang w:val="es-ES"/>
+                        </w:rPr>
+                      </m:ctrlPr>
+                    </m:fPr>
+                    <m:num>
+                      <m:sSub>
+                        <m:sSubPr>
+                          <m:ctrlPr>
+                            <w:rPr>
+                              <w:rFonts w:ascii="Cambria Math" w:hAnsi="Cambria Math" w:cs="Arial"/>
+                              <w:i/>
+                              <w:sz w:val="24"/>
+                              <w:lang w:val="es-ES"/>
+                            </w:rPr>
+                          </m:ctrlPr>
+                        </m:sSubPr>
+                        <m:e>
+                          <m:r>
+                            <w:rPr>
+                              <w:rFonts w:ascii="Cambria Math" w:hAnsi="Cambria Math" w:cs="Arial"/>
+                              <w:sz w:val="24"/>
+                              <w:lang w:val="es-ES"/>
+                            </w:rPr>
+                            <m:t>pg</m:t>
+                          </m:r>
+                        </m:e>
+                        <m:sub>
+                          <m:r>
+                            <w:rPr>
+                              <w:rFonts w:ascii="Cambria Math" w:hAnsi="Cambria Math" w:cs="Arial"/>
+                              <w:sz w:val="24"/>
+                              <w:lang w:val="es-ES"/>
+                            </w:rPr>
+                            <m:t>ij</m:t>
+                          </m:r>
+                        </m:sub>
+                      </m:sSub>
+                    </m:num>
+                    <m:den>
+                      <m:sSub>
+                        <m:sSubPr>
+                          <m:ctrlPr>
+                            <w:rPr>
+                              <w:rFonts w:ascii="Cambria Math" w:hAnsi="Cambria Math" w:cs="Arial"/>
+                              <w:i/>
+                              <w:sz w:val="24"/>
+                              <w:lang w:val="es-ES"/>
+                            </w:rPr>
+                          </m:ctrlPr>
+                        </m:sSubPr>
+                        <m:e>
+                          <m:r>
+                            <w:rPr>
+                              <w:rFonts w:ascii="Cambria Math" w:hAnsi="Cambria Math" w:cs="Arial"/>
+                              <w:sz w:val="24"/>
+                              <w:lang w:val="es-ES"/>
+                            </w:rPr>
+                            <m:t>c</m:t>
+                          </m:r>
+                        </m:e>
+                        <m:sub>
+                          <m:r>
+                            <w:rPr>
+                              <w:rFonts w:ascii="Cambria Math" w:hAnsi="Cambria Math" w:cs="Arial"/>
+                              <w:sz w:val="24"/>
+                              <w:lang w:val="es-ES"/>
+                            </w:rPr>
+                            <m:t>j</m:t>
+                          </m:r>
+                        </m:sub>
+                      </m:sSub>
+                    </m:den>
+                  </m:f>
+                  <m:r>
+                    <w:rPr>
+                      <w:rFonts w:ascii="Cambria Math" w:hAnsi="Cambria Math" w:cs="Arial"/>
+                      <w:sz w:val="24"/>
+                      <w:lang w:val="es-ES"/>
+                    </w:rPr>
+                    <m:t>+</m:t>
+                  </m:r>
+                  <m:r>
+                    <w:rPr>
+                      <w:rFonts w:ascii="Cambria Math" w:hAnsi="Cambria Math" w:cs="Arial"/>
+                      <w:sz w:val="24"/>
+                      <w:lang w:val="es-ES"/>
+                    </w:rPr>
+                    <m:t>δ</m:t>
+                  </m:r>
+                  <m:r>
+                    <w:rPr>
+                      <w:rFonts w:ascii="Cambria Math" w:hAnsi="Cambria Math" w:cs="Arial"/>
+                      <w:sz w:val="24"/>
+                      <w:lang w:val="es-ES"/>
+                    </w:rPr>
+                    <m:t>;</m:t>
+                  </m:r>
+                  <m:sSub>
+                    <m:sSubPr>
+                      <m:ctrlPr>
+                        <w:rPr>
+                          <w:rFonts w:ascii="Cambria Math" w:hAnsi="Cambria Math" w:cs="Arial"/>
+                          <w:i/>
+                          <w:sz w:val="24"/>
+                          <w:lang w:val="es-ES"/>
+                        </w:rPr>
+                      </m:ctrlPr>
+                    </m:sSubPr>
+                    <m:e>
+                      <m:r>
+                        <w:rPr>
+                          <w:rFonts w:ascii="Cambria Math" w:hAnsi="Cambria Math" w:cs="Arial"/>
+                          <w:sz w:val="24"/>
+                          <w:lang w:val="es-ES"/>
+                        </w:rPr>
+                        <m:t>c</m:t>
+                      </m:r>
+                    </m:e>
+                    <m:sub>
+                      <m:r>
+                        <w:rPr>
+                          <w:rFonts w:ascii="Cambria Math" w:hAnsi="Cambria Math" w:cs="Arial"/>
+                          <w:sz w:val="24"/>
+                          <w:lang w:val="es-ES"/>
+                        </w:rPr>
+                        <m:t>j</m:t>
+                      </m:r>
+                    </m:sub>
+                  </m:sSub>
+                  <m:r>
+                    <w:rPr>
+                      <w:rFonts w:ascii="Cambria Math" w:hAnsi="Cambria Math" w:cs="Arial"/>
+                      <w:sz w:val="24"/>
+                      <w:lang w:val="es-ES"/>
+                    </w:rPr>
+                    <m:t>≠0</m:t>
+                  </m:r>
+                </m:e>
+                <m:e>
+                  <m:f>
+                    <m:fPr>
+                      <m:ctrlPr>
+                        <w:rPr>
+                          <w:rFonts w:ascii="Cambria Math" w:hAnsi="Cambria Math" w:cs="Arial"/>
+                          <w:i/>
+                          <w:sz w:val="24"/>
+                          <w:lang w:val="es-ES"/>
+                        </w:rPr>
+                      </m:ctrlPr>
+                    </m:fPr>
+                    <m:num>
+                      <m:r>
+                        <w:rPr>
+                          <w:rFonts w:ascii="Cambria Math" w:hAnsi="Cambria Math" w:cs="Arial"/>
+                          <w:sz w:val="24"/>
+                          <w:lang w:val="es-ES"/>
+                        </w:rPr>
+                        <m:t>1</m:t>
+                      </m:r>
+                    </m:num>
+                    <m:den>
+                      <m:r>
+                        <w:rPr>
+                          <w:rFonts w:ascii="Cambria Math" w:hAnsi="Cambria Math" w:cs="Arial"/>
+                          <w:sz w:val="24"/>
+                          <w:lang w:val="es-ES"/>
+                        </w:rPr>
+                        <m:t>n</m:t>
+                      </m:r>
+                    </m:den>
+                  </m:f>
+                  <m:r>
+                    <w:rPr>
+                      <w:rFonts w:ascii="Cambria Math" w:hAnsi="Cambria Math" w:cs="Arial"/>
+                      <w:sz w:val="24"/>
+                      <w:lang w:val="es-ES"/>
+                    </w:rPr>
+                    <m:t>;</m:t>
+                  </m:r>
+                  <m:sSub>
+                    <m:sSubPr>
+                      <m:ctrlPr>
+                        <w:rPr>
+                          <w:rFonts w:ascii="Cambria Math" w:hAnsi="Cambria Math" w:cs="Arial"/>
+                          <w:i/>
+                          <w:sz w:val="24"/>
+                          <w:lang w:val="es-ES"/>
+                        </w:rPr>
+                      </m:ctrlPr>
+                    </m:sSubPr>
+                    <m:e>
+                      <m:r>
+                        <w:rPr>
+                          <w:rFonts w:ascii="Cambria Math" w:hAnsi="Cambria Math" w:cs="Arial"/>
+                          <w:sz w:val="24"/>
+                          <w:lang w:val="es-ES"/>
+                        </w:rPr>
+                        <m:t>c</m:t>
+                      </m:r>
+                    </m:e>
+                    <m:sub>
+                      <m:r>
+                        <w:rPr>
+                          <w:rFonts w:ascii="Cambria Math" w:hAnsi="Cambria Math" w:cs="Arial"/>
+                          <w:sz w:val="24"/>
+                          <w:lang w:val="es-ES"/>
+                        </w:rPr>
+                        <m:t>j</m:t>
+                      </m:r>
+                    </m:sub>
+                  </m:sSub>
+                  <m:r>
+                    <w:rPr>
+                      <w:rFonts w:ascii="Cambria Math" w:hAnsi="Cambria Math" w:cs="Arial"/>
+                      <w:sz w:val="24"/>
+                      <w:lang w:val="es-ES"/>
+                    </w:rPr>
+                    <m:t>=0.</m:t>
+                  </m:r>
+                </m:e>
+              </m:eqArr>
+            </m:e>
+          </m:d>
+        </m:oMath>
+      </m:oMathPara>
+    </w:p>
+    <w:p>
+      <w:pPr>
+        <w:spacing w:line="360" w:lineRule="auto"/>
+        <w:jc w:val="both"/>
+        <w:rPr>
+          <w:rFonts w:ascii="Arial" w:eastAsiaTheme="minorEastAsia" w:hAnsi="Arial" w:cs="Arial"/>
+          <w:sz w:val="24"/>
+          <w:lang w:val="es-ES"/>
+        </w:rPr>
+      </w:pPr>
+      <w:r>
+        <w:rPr>
+          <w:rFonts w:ascii="Arial" w:eastAsiaTheme="minorEastAsia" w:hAnsi="Arial" w:cs="Arial"/>
+          <w:sz w:val="24"/>
+          <w:lang w:val="es-ES"/>
+        </w:rPr>
+        <w:lastRenderedPageBreak/>
+        <w:tab/>
+      </w:r>
+      <w:r>
+        <w:rPr>
+          <w:rFonts w:ascii="Arial" w:eastAsiaTheme="minorEastAsia" w:hAnsi="Arial" w:cs="Arial"/>
+          <w:sz w:val="24"/>
+          <w:lang w:val="es-ES"/>
+        </w:rPr>
+        <w:t>Obsérvese que A proviene de escalar la matriz de conectividad</w:t>
+      </w:r>
+      <w:r>
+        <w:rPr>
+          <w:rFonts w:ascii="Arial" w:eastAsiaTheme="minorEastAsia" w:hAnsi="Arial" w:cs="Arial"/>
+          <w:sz w:val="24"/>
+          <w:lang w:val="es-ES"/>
+        </w:rPr>
+        <w:t xml:space="preserve"> por sus sumas de columna. La j-enésima</w:t>
+      </w:r>
+      <w:r>
+        <w:rPr>
+          <w:rFonts w:ascii="Arial" w:eastAsiaTheme="minorEastAsia" w:hAnsi="Arial" w:cs="Arial"/>
+          <w:sz w:val="24"/>
+          <w:lang w:val="es-ES"/>
+        </w:rPr>
+        <w:t xml:space="preserve"> columna es la</w:t>
+      </w:r>
+      <w:r>
+        <w:rPr>
+          <w:rFonts w:ascii="Arial" w:eastAsiaTheme="minorEastAsia" w:hAnsi="Arial" w:cs="Arial"/>
+          <w:sz w:val="24"/>
+          <w:lang w:val="es-ES"/>
+        </w:rPr>
+        <w:t xml:space="preserve"> probabilidad de saltar de la</w:t>
+      </w:r>
+      <w:r>
+        <w:rPr>
+          <w:rFonts w:ascii="Arial" w:eastAsiaTheme="minorEastAsia" w:hAnsi="Arial" w:cs="Arial"/>
+          <w:sz w:val="24"/>
+          <w:lang w:val="es-ES"/>
+        </w:rPr>
+        <w:t xml:space="preserve">              </w:t>
+      </w:r>
+      <w:r>
+        <w:rPr>
+          <w:rFonts w:ascii="Arial" w:eastAsiaTheme="minorEastAsia" w:hAnsi="Arial" w:cs="Arial"/>
+          <w:sz w:val="24"/>
+          <w:lang w:val="es-ES"/>
+        </w:rPr>
+        <w:t xml:space="preserve"> </w:t>
+      </w:r>
+      <m:oMath>
+        <m:r>
+          <w:rPr>
+            <w:rFonts w:ascii="Cambria Math" w:eastAsiaTheme="minorEastAsia" w:hAnsi="Cambria Math" w:cs="Arial"/>
+            <w:sz w:val="24"/>
+            <w:lang w:val="es-ES"/>
+          </w:rPr>
+          <m:t>j-enésima</m:t>
+        </m:r>
+      </m:oMath>
+      <w:r>
+        <w:rPr>
+          <w:rFonts w:ascii="Arial" w:eastAsiaTheme="minorEastAsia" w:hAnsi="Arial" w:cs="Arial"/>
+          <w:sz w:val="24"/>
+          <w:lang w:val="es-ES"/>
+        </w:rPr>
+        <w:t xml:space="preserve"> pági</w:t>
+      </w:r>
+      <w:r>
+        <w:rPr>
+          <w:rFonts w:ascii="Arial" w:eastAsiaTheme="minorEastAsia" w:hAnsi="Arial" w:cs="Arial"/>
+          <w:sz w:val="24"/>
+          <w:lang w:val="es-ES"/>
+        </w:rPr>
+        <w:t xml:space="preserve">na a las demás páginas de la web. Si la </w:t>
+      </w:r>
+      <m:oMath>
+        <m:r>
+          <w:rPr>
+            <w:rFonts w:ascii="Cambria Math" w:eastAsiaTheme="minorEastAsia" w:hAnsi="Cambria Math" w:cs="Arial"/>
+            <w:sz w:val="24"/>
+            <w:lang w:val="es-ES"/>
+          </w:rPr>
+          <m:t>j-enésima</m:t>
+        </m:r>
+      </m:oMath>
+      <w:r>
+        <w:rPr>
+          <w:rFonts w:ascii="Arial" w:eastAsiaTheme="minorEastAsia" w:hAnsi="Arial" w:cs="Arial"/>
+          <w:sz w:val="24"/>
+          <w:lang w:val="es-ES"/>
+        </w:rPr>
+        <w:t xml:space="preserve"> página es un callejón sin salida, es decir, no tiene enlaces de salida, entonces asignamos una probabilidad uniforme de </w:t>
+      </w:r>
+      <m:oMath>
+        <m:r>
+          <w:rPr>
+            <w:rFonts w:ascii="Cambria Math" w:eastAsiaTheme="minorEastAsia" w:hAnsi="Cambria Math" w:cs="Arial"/>
+            <w:sz w:val="24"/>
+            <w:lang w:val="es-ES"/>
+          </w:rPr>
+          <m:t>1/n</m:t>
+        </m:r>
+      </m:oMath>
+      <w:r>
+        <w:rPr>
+          <w:rFonts w:ascii="Arial" w:eastAsiaTheme="minorEastAsia" w:hAnsi="Arial" w:cs="Arial"/>
+          <w:sz w:val="24"/>
+          <w:lang w:val="es-ES"/>
+        </w:rPr>
+        <w:t xml:space="preserve"> a todos los elementos de su columna. La mayoría de los elementos de </w:t>
+      </w:r>
+      <m:oMath>
+        <m:r>
+          <w:rPr>
+            <w:rFonts w:ascii="Cambria Math" w:eastAsiaTheme="minorEastAsia" w:hAnsi="Cambria Math" w:cs="Arial"/>
+            <w:sz w:val="24"/>
+            <w:lang w:val="es-ES"/>
+          </w:rPr>
+          <m:t>A</m:t>
+        </m:r>
+      </m:oMath>
+      <w:r>
+        <w:rPr>
+          <w:rFonts w:ascii="Arial" w:eastAsiaTheme="minorEastAsia" w:hAnsi="Arial" w:cs="Arial"/>
+          <w:sz w:val="24"/>
+          <w:lang w:val="es-ES"/>
+        </w:rPr>
+        <w:t xml:space="preserve"> son iguales a </w:t>
+      </w:r>
+      <m:oMath>
+        <m:r>
+          <w:rPr>
+            <w:rFonts w:ascii="Cambria Math" w:eastAsiaTheme="minorEastAsia" w:hAnsi="Cambria Math" w:cs="Arial"/>
+            <w:sz w:val="24"/>
+            <w:lang w:val="es-ES"/>
+          </w:rPr>
+          <m:t>δ</m:t>
+        </m:r>
+      </m:oMath>
+      <w:r>
+        <w:rPr>
+          <w:rFonts w:ascii="Arial" w:eastAsiaTheme="minorEastAsia" w:hAnsi="Arial" w:cs="Arial"/>
+          <w:sz w:val="24"/>
+          <w:lang w:val="es-ES"/>
+        </w:rPr>
+        <w:t>, la probabilidad de saltar de una página a otra sin seguir un enlace.</w:t>
+      </w:r>
+      <w:r>
+        <w:rPr>
+          <w:rFonts w:ascii="Arial" w:eastAsiaTheme="minorEastAsia" w:hAnsi="Arial" w:cs="Arial"/>
+          <w:sz w:val="24"/>
+          <w:lang w:val="es-ES"/>
+        </w:rPr>
+        <w:t xml:space="preserve"> Si </w:t>
+      </w:r>
+      <m:oMath>
+        <m:r>
+          <w:rPr>
+            <w:rFonts w:ascii="Cambria Math" w:eastAsiaTheme="minorEastAsia" w:hAnsi="Cambria Math" w:cs="Arial"/>
+            <w:sz w:val="24"/>
+            <w:lang w:val="es-ES"/>
+          </w:rPr>
+          <m:t>n=4*</m:t>
+        </m:r>
+        <m:sSup>
+          <m:sSupPr>
+            <m:ctrlPr>
+              <w:rPr>
+                <w:rFonts w:ascii="Cambria Math" w:eastAsiaTheme="minorEastAsia" w:hAnsi="Cambria Math" w:cs="Arial"/>
+                <w:i/>
+                <w:sz w:val="24"/>
+                <w:lang w:val="es-ES"/>
+              </w:rPr>
+            </m:ctrlPr>
+          </m:sSupPr>
+          <m:e>
+            <m:r>
+              <w:rPr>
+                <w:rFonts w:ascii="Cambria Math" w:eastAsiaTheme="minorEastAsia" w:hAnsi="Cambria Math" w:cs="Arial"/>
+                <w:sz w:val="24"/>
+                <w:lang w:val="es-ES"/>
+              </w:rPr>
+              <m:t>10</m:t>
+            </m:r>
+          </m:e>
+          <m:sup>
+            <m:r>
+              <w:rPr>
+                <w:rFonts w:ascii="Cambria Math" w:eastAsiaTheme="minorEastAsia" w:hAnsi="Cambria Math" w:cs="Arial"/>
+                <w:sz w:val="24"/>
+                <w:lang w:val="es-ES"/>
+              </w:rPr>
+              <m:t>9</m:t>
+            </m:r>
+          </m:sup>
+        </m:sSup>
+      </m:oMath>
+      <w:r>
+        <w:rPr>
+          <w:rFonts w:ascii="Arial" w:eastAsiaTheme="minorEastAsia" w:hAnsi="Arial" w:cs="Arial"/>
+          <w:sz w:val="24"/>
+          <w:lang w:val="es-ES"/>
+        </w:rPr>
+        <w:t xml:space="preserve"> y </w:t>
+      </w:r>
+      <m:oMath>
+        <m:r>
+          <w:rPr>
+            <w:rFonts w:ascii="Cambria Math" w:eastAsiaTheme="minorEastAsia" w:hAnsi="Cambria Math" w:cs="Arial"/>
+            <w:sz w:val="24"/>
+            <w:lang w:val="es-ES"/>
+          </w:rPr>
+          <m:t>p=0.85</m:t>
+        </m:r>
+      </m:oMath>
+      <w:r>
+        <w:rPr>
+          <w:rFonts w:ascii="Arial" w:eastAsiaTheme="minorEastAsia" w:hAnsi="Arial" w:cs="Arial"/>
+          <w:sz w:val="24"/>
+          <w:lang w:val="es-ES"/>
+        </w:rPr>
+        <w:t xml:space="preserve">, entonces </w:t>
+      </w:r>
+      <m:oMath>
+        <m:r>
+          <w:rPr>
+            <w:rFonts w:ascii="Cambria Math" w:eastAsiaTheme="minorEastAsia" w:hAnsi="Cambria Math" w:cs="Arial"/>
+            <w:sz w:val="24"/>
+            <w:lang w:val="es-ES"/>
+          </w:rPr>
+          <m:t>δ</m:t>
+        </m:r>
+        <m:r>
+          <w:rPr>
+            <w:rFonts w:ascii="Cambria Math" w:eastAsiaTheme="minorEastAsia" w:hAnsi="Cambria Math" w:cs="Arial"/>
+            <w:sz w:val="24"/>
+            <w:lang w:val="es-ES"/>
+          </w:rPr>
+          <m:t>=3.75*</m:t>
+        </m:r>
+        <m:sSup>
+          <m:sSupPr>
+            <m:ctrlPr>
+              <w:rPr>
+                <w:rFonts w:ascii="Cambria Math" w:eastAsiaTheme="minorEastAsia" w:hAnsi="Cambria Math" w:cs="Arial"/>
+                <w:i/>
+                <w:sz w:val="24"/>
+                <w:lang w:val="es-ES"/>
+              </w:rPr>
+            </m:ctrlPr>
+          </m:sSupPr>
+          <m:e>
+            <m:r>
+              <w:rPr>
+                <w:rFonts w:ascii="Cambria Math" w:eastAsiaTheme="minorEastAsia" w:hAnsi="Cambria Math" w:cs="Arial"/>
+                <w:sz w:val="24"/>
+                <w:lang w:val="es-ES"/>
+              </w:rPr>
+              <m:t>10</m:t>
+            </m:r>
+          </m:e>
+          <m:sup>
+            <m:r>
+              <w:rPr>
+                <w:rFonts w:ascii="Cambria Math" w:eastAsiaTheme="minorEastAsia" w:hAnsi="Cambria Math" w:cs="Arial"/>
+                <w:sz w:val="24"/>
+                <w:lang w:val="es-ES"/>
+              </w:rPr>
+              <m:t>-11</m:t>
+            </m:r>
+          </m:sup>
+        </m:sSup>
+        <m:r>
+          <w:rPr>
+            <w:rFonts w:ascii="Cambria Math" w:eastAsiaTheme="minorEastAsia" w:hAnsi="Cambria Math" w:cs="Arial"/>
+            <w:sz w:val="24"/>
+            <w:lang w:val="es-ES"/>
+          </w:rPr>
+          <m:t>.</m:t>
+        </m:r>
+      </m:oMath>
+    </w:p>
+    <w:p>
+      <w:pPr>
+        <w:spacing w:line="360" w:lineRule="auto"/>
+        <w:jc w:val="both"/>
+        <w:rPr>
+          <w:rFonts w:ascii="Arial" w:eastAsiaTheme="minorEastAsia" w:hAnsi="Arial" w:cs="Arial"/>
+          <w:sz w:val="24"/>
+          <w:lang w:val="es-ES"/>
+        </w:rPr>
+      </w:pPr>
+      <w:r>
+        <w:rPr>
+          <w:rFonts w:ascii="Arial" w:eastAsiaTheme="minorEastAsia" w:hAnsi="Arial" w:cs="Arial"/>
+          <w:sz w:val="24"/>
+          <w:lang w:val="es-ES"/>
+        </w:rPr>
+        <w:tab/>
+      </w:r>
+      <w:r>
+        <w:rPr>
+          <w:rFonts w:ascii="Arial" w:eastAsiaTheme="minorEastAsia" w:hAnsi="Arial" w:cs="Arial"/>
+          <w:sz w:val="24"/>
+          <w:lang w:val="es-ES"/>
+        </w:rPr>
+        <w:t xml:space="preserve">La matriz A es la matriz de probabilidad de transición de la cadena de Markov. Sus elementos están todos estrictamente entre cero y uno y las sumas de sus columnas son todas iguales a uno. Un importante resultado de la teoría de matrices conocido como </w:t>
+      </w:r>
+      <w:r>
+        <w:rPr>
+          <w:rFonts w:ascii="Arial" w:eastAsiaTheme="minorEastAsia" w:hAnsi="Arial" w:cs="Arial"/>
+          <w:i/>
+          <w:sz w:val="24"/>
+          <w:lang w:val="es-ES"/>
+        </w:rPr>
+        <w:t>teorema de Perron-</w:t>
+      </w:r>
+      <w:r>
+        <w:rPr>
+          <w:rFonts w:ascii="Arial" w:eastAsiaTheme="minorEastAsia" w:hAnsi="Arial" w:cs="Arial"/>
+          <w:i/>
+          <w:sz w:val="24"/>
+          <w:lang w:val="es-ES"/>
+        </w:rPr>
+        <w:t>Frobenius</w:t>
+      </w:r>
+      <w:r>
+        <w:rPr>
+          <w:rFonts w:ascii="Arial" w:eastAsiaTheme="minorEastAsia" w:hAnsi="Arial" w:cs="Arial"/>
+          <w:sz w:val="24"/>
+          <w:lang w:val="es-ES"/>
+        </w:rPr>
+        <w:t xml:space="preserve"> se aplica a estas matrices. Concluye que una solución no nula de la ecuación</w:t>
+      </w:r>
+      <w:r>
+        <w:rPr>
+          <w:rFonts w:ascii="Arial" w:eastAsiaTheme="minorEastAsia" w:hAnsi="Arial" w:cs="Arial"/>
+          <w:sz w:val="24"/>
+          <w:lang w:val="es-ES"/>
+        </w:rPr>
+        <w:t>,</w:t>
+      </w:r>
+    </w:p>
+    <w:p>
+      <w:pPr>
+        <w:spacing w:line="360" w:lineRule="auto"/>
+        <w:jc w:val="center"/>
+        <w:rPr>
+          <w:rFonts w:ascii="Arial" w:eastAsiaTheme="minorEastAsia" w:hAnsi="Arial" w:cs="Arial"/>
+          <w:sz w:val="28"/>
+          <w:lang w:val="es-ES"/>
+        </w:rPr>
+      </w:pPr>
+      <m:oMathPara>
+        <m:oMath>
+          <m:r>
+            <w:rPr>
+              <w:rFonts w:ascii="Cambria Math" w:hAnsi="Cambria Math" w:cs="Arial"/>
+              <w:sz w:val="28"/>
+              <w:lang w:val="es-ES"/>
+            </w:rPr>
+            <m:t>x=Ax</m:t>
+          </m:r>
+        </m:oMath>
+      </m:oMathPara>
+    </w:p>
+    <w:p>
+      <w:pPr>
+        <w:spacing w:line="360" w:lineRule="auto"/>
+        <w:jc w:val="both"/>
+        <w:rPr>
+          <w:rFonts w:ascii="Arial" w:eastAsiaTheme="minorEastAsia" w:hAnsi="Arial" w:cs="Arial"/>
+          <w:sz w:val="24"/>
+          <w:lang w:val="es-ES"/>
+        </w:rPr>
+      </w:pPr>
+      <w:r>
+        <w:rPr>
+          <w:rFonts w:ascii="Arial" w:eastAsiaTheme="minorEastAsia" w:hAnsi="Arial" w:cs="Arial"/>
+          <w:sz w:val="24"/>
+          <w:lang w:val="es-ES"/>
+        </w:rPr>
+        <w:tab/>
+        <w:t>E</w:t>
+      </w:r>
+      <w:r>
+        <w:rPr>
+          <w:rFonts w:ascii="Arial" w:eastAsiaTheme="minorEastAsia" w:hAnsi="Arial" w:cs="Arial"/>
+          <w:sz w:val="24"/>
+          <w:lang w:val="es-ES"/>
+        </w:rPr>
+        <w:t>xiste y es único dentro de un factor de escala. Si este factor de escala se elige de forma que</w:t>
+      </w:r>
+      <w:r>
+        <w:rPr>
+          <w:rFonts w:ascii="Arial" w:eastAsiaTheme="minorEastAsia" w:hAnsi="Arial" w:cs="Arial"/>
+          <w:sz w:val="24"/>
+          <w:lang w:val="es-ES"/>
+        </w:rPr>
+        <w:t>,</w:t>
+      </w:r>
+    </w:p>
+    <w:p>
+      <w:pPr>
+        <w:spacing w:line="360" w:lineRule="auto"/>
+        <w:jc w:val="center"/>
+        <w:rPr>
+          <w:rFonts w:ascii="Arial" w:eastAsiaTheme="minorEastAsia" w:hAnsi="Arial" w:cs="Arial"/>
+          <w:sz w:val="28"/>
+          <w:lang w:val="es-ES"/>
+        </w:rPr>
+      </w:pPr>
+      <m:oMathPara>
+        <m:oMath>
+          <m:nary>
+            <m:naryPr>
+              <m:chr m:val="∑"/>
+              <m:limLoc m:val="undOvr"/>
+              <m:supHide m:val="1"/>
+              <m:ctrlPr>
+                <w:rPr>
+                  <w:rFonts w:ascii="Cambria Math" w:hAnsi="Cambria Math" w:cs="Arial"/>
+                  <w:i/>
+                  <w:sz w:val="28"/>
+                  <w:lang w:val="es-ES"/>
+                </w:rPr>
+              </m:ctrlPr>
+            </m:naryPr>
+            <m:sub>
+              <m:r>
+                <w:rPr>
+                  <w:rFonts w:ascii="Cambria Math" w:hAnsi="Cambria Math" w:cs="Arial"/>
+                  <w:sz w:val="28"/>
+                  <w:lang w:val="es-ES"/>
+                </w:rPr>
+                <m:t>i</m:t>
+              </m:r>
+            </m:sub>
+            <m:sup/>
+            <m:e>
+              <m:sSub>
+                <m:sSubPr>
+                  <m:ctrlPr>
+                    <w:rPr>
+                      <w:rFonts w:ascii="Cambria Math" w:hAnsi="Cambria Math" w:cs="Arial"/>
+                      <w:i/>
+                      <w:sz w:val="28"/>
+                      <w:lang w:val="es-ES"/>
+                    </w:rPr>
+                  </m:ctrlPr>
+                </m:sSubPr>
+                <m:e>
+                  <m:r>
+                    <w:rPr>
+                      <w:rFonts w:ascii="Cambria Math" w:hAnsi="Cambria Math" w:cs="Arial"/>
+                      <w:sz w:val="28"/>
+                      <w:lang w:val="es-ES"/>
+                    </w:rPr>
+                    <m:t>x</m:t>
+                  </m:r>
+                </m:e>
+                <m:sub>
+                  <m:r>
+                    <w:rPr>
+                      <w:rFonts w:ascii="Cambria Math" w:hAnsi="Cambria Math" w:cs="Arial"/>
+                      <w:sz w:val="28"/>
+                      <w:lang w:val="es-ES"/>
+                    </w:rPr>
+                    <m:t>i</m:t>
+                  </m:r>
+                </m:sub>
+              </m:sSub>
+            </m:e>
+          </m:nary>
+          <m:r>
+            <w:rPr>
+              <w:rFonts w:ascii="Cambria Math" w:hAnsi="Cambria Math" w:cs="Arial"/>
+              <w:sz w:val="28"/>
+              <w:lang w:val="es-ES"/>
+            </w:rPr>
+            <m:t>=1</m:t>
+          </m:r>
+          <m:r>
+            <w:rPr>
+              <w:rFonts w:ascii="Cambria Math" w:hAnsi="Cambria Math" w:cs="Arial"/>
+              <w:sz w:val="28"/>
+              <w:lang w:val="es-ES"/>
+            </w:rPr>
+            <m:t>,</m:t>
+          </m:r>
+        </m:oMath>
+      </m:oMathPara>
+    </w:p>
+    <w:p>
+      <w:pPr>
+        <w:spacing w:line="360" w:lineRule="auto"/>
+        <w:jc w:val="both"/>
+        <w:rPr>
+          <w:rFonts w:ascii="Arial" w:eastAsiaTheme="minorEastAsia" w:hAnsi="Arial" w:cs="Arial"/>
+          <w:sz w:val="24"/>
+          <w:lang w:val="es-ES"/>
+        </w:rPr>
+      </w:pPr>
+      <w:r>
+        <w:rPr>
+          <w:rFonts w:ascii="Arial" w:eastAsiaTheme="minorEastAsia" w:hAnsi="Arial" w:cs="Arial"/>
+          <w:sz w:val="28"/>
+          <w:lang w:val="es-ES"/>
+        </w:rPr>
+        <w:tab/>
+      </w:r>
+      <w:r>
+        <w:rPr>
+          <w:rFonts w:ascii="Arial" w:eastAsiaTheme="minorEastAsia" w:hAnsi="Arial" w:cs="Arial"/>
+          <w:sz w:val="24"/>
+          <w:lang w:val="es-ES"/>
+        </w:rPr>
+        <w:t>E</w:t>
+      </w:r>
+      <w:r>
+        <w:rPr>
+          <w:rFonts w:ascii="Arial" w:eastAsiaTheme="minorEastAsia" w:hAnsi="Arial" w:cs="Arial"/>
+          <w:sz w:val="24"/>
+          <w:lang w:val="es-ES"/>
+        </w:rPr>
+        <w:t xml:space="preserve">ntonces </w:t>
+      </w:r>
+      <m:oMath>
+        <m:r>
+          <w:rPr>
+            <w:rFonts w:ascii="Cambria Math" w:eastAsiaTheme="minorEastAsia" w:hAnsi="Cambria Math" w:cs="Arial"/>
+            <w:sz w:val="24"/>
+            <w:lang w:val="es-ES"/>
+          </w:rPr>
+          <m:t>x</m:t>
+        </m:r>
+      </m:oMath>
+      <w:r>
+        <w:rPr>
+          <w:rFonts w:ascii="Arial" w:eastAsiaTheme="minorEastAsia" w:hAnsi="Arial" w:cs="Arial"/>
+          <w:sz w:val="24"/>
+          <w:lang w:val="es-ES"/>
+        </w:rPr>
+        <w:t xml:space="preserve"> es el vector de estado de la cadena de Markov y es el PageRank de Google. Los elementos de son todos positivos y menores que uno.</w:t>
+      </w:r>
+    </w:p>
+    <w:p>
+      <w:pPr>
+        <w:spacing w:line="360" w:lineRule="auto"/>
+        <w:jc w:val="both"/>
+        <w:rPr>
+          <w:rFonts w:ascii="Arial" w:eastAsiaTheme="minorEastAsia" w:hAnsi="Arial" w:cs="Arial"/>
+          <w:sz w:val="24"/>
+          <w:lang w:val="es-ES"/>
+        </w:rPr>
+      </w:pPr>
+      <w:r>
+        <w:rPr>
+          <w:rFonts w:ascii="Arial" w:eastAsiaTheme="minorEastAsia" w:hAnsi="Arial" w:cs="Arial"/>
+          <w:sz w:val="24"/>
+          <w:lang w:val="es-ES"/>
+        </w:rPr>
+        <w:tab/>
+      </w:r>
+      <w:r>
+        <w:rPr>
+          <w:rFonts w:ascii="Arial" w:eastAsiaTheme="minorEastAsia" w:hAnsi="Arial" w:cs="Arial"/>
+          <w:sz w:val="24"/>
+          <w:lang w:val="es-ES"/>
+        </w:rPr>
+        <w:t>Además, e</w:t>
+      </w:r>
+      <w:bookmarkStart w:id="0" w:name="_GoBack"/>
+      <w:bookmarkEnd w:id="0"/>
+      <w:r>
+        <w:rPr>
+          <w:rFonts w:ascii="Arial" w:eastAsiaTheme="minorEastAsia" w:hAnsi="Arial" w:cs="Arial"/>
+          <w:sz w:val="24"/>
+          <w:lang w:val="es-ES"/>
+        </w:rPr>
+        <w:t xml:space="preserve">l vector </w:t>
+      </w:r>
+      <m:oMath>
+        <m:r>
+          <w:rPr>
+            <w:rFonts w:ascii="Cambria Math" w:eastAsiaTheme="minorEastAsia" w:hAnsi="Cambria Math" w:cs="Arial"/>
+            <w:sz w:val="24"/>
+            <w:lang w:val="es-ES"/>
+          </w:rPr>
+          <m:t>x</m:t>
+        </m:r>
+      </m:oMath>
+      <w:r>
+        <w:rPr>
+          <w:rFonts w:ascii="Arial" w:eastAsiaTheme="minorEastAsia" w:hAnsi="Arial" w:cs="Arial"/>
+          <w:sz w:val="24"/>
+          <w:lang w:val="es-ES"/>
+        </w:rPr>
+        <w:t xml:space="preserve"> es la solución del sistema lineal singular y homogéneo,</w:t>
+      </w:r>
+    </w:p>
+    <w:p>
+      <w:pPr>
+        <w:spacing w:line="360" w:lineRule="auto"/>
+        <w:jc w:val="center"/>
+        <w:rPr>
+          <w:rFonts w:ascii="Arial" w:hAnsi="Arial" w:cs="Arial"/>
+          <w:sz w:val="28"/>
+          <w:lang w:val="es-ES"/>
+        </w:rPr>
+      </w:pPr>
+      <m:oMathPara>
+        <m:oMath>
+          <m:d>
+            <m:dPr>
+              <m:ctrlPr>
+                <w:rPr>
+                  <w:rFonts w:ascii="Cambria Math" w:hAnsi="Cambria Math" w:cs="Arial"/>
+                  <w:i/>
+                  <w:sz w:val="28"/>
+                  <w:lang w:val="es-ES"/>
+                </w:rPr>
+              </m:ctrlPr>
+            </m:dPr>
+            <m:e>
+              <m:r>
+                <w:rPr>
+                  <w:rFonts w:ascii="Cambria Math" w:hAnsi="Cambria Math" w:cs="Arial"/>
+                  <w:sz w:val="28"/>
+                  <w:lang w:val="es-ES"/>
+                </w:rPr>
+                <m:t>I-A</m:t>
+              </m:r>
+            </m:e>
+          </m:d>
+          <m:r>
+            <w:rPr>
+              <w:rFonts w:ascii="Cambria Math" w:hAnsi="Cambria Math" w:cs="Arial"/>
+              <w:sz w:val="28"/>
+              <w:lang w:val="es-ES"/>
+            </w:rPr>
+            <m:t>x</m:t>
+          </m:r>
+          <m:r>
+            <w:rPr>
+              <w:rFonts w:ascii="Cambria Math" w:eastAsiaTheme="minorEastAsia" w:hAnsi="Cambria Math" w:cs="Arial"/>
+              <w:sz w:val="28"/>
+              <w:lang w:val="es-ES"/>
+            </w:rPr>
+            <m:t>=0.</m:t>
+          </m:r>
+        </m:oMath>
+      </m:oMathPara>
+    </w:p>
+    <w:p>
+      <w:pPr>
+        <w:spacing w:line="360" w:lineRule="auto"/>
+        <w:jc w:val="both"/>
+        <w:rPr>
+          <w:rFonts w:ascii="Arial" w:hAnsi="Arial" w:cs="Arial"/>
+          <w:b/>
+          <w:sz w:val="24"/>
+          <w:lang w:val="es-ES"/>
+        </w:rPr>
+      </w:pPr>
+      <w:r>
+        <w:rPr>
+          <w:rFonts w:ascii="Arial" w:hAnsi="Arial" w:cs="Arial"/>
+          <w:b/>
+          <w:i/>
+          <w:sz w:val="24"/>
+          <w:lang w:val="es-ES"/>
+        </w:rPr>
+        <w:t>Algoritmo SpageRank:</w:t>
+      </w:r>
+      <w:r>
+        <w:rPr>
+          <w:rFonts w:ascii="Arial" w:hAnsi="Arial" w:cs="Arial"/>
+          <w:b/>
+          <w:sz w:val="24"/>
+          <w:lang w:val="es-ES"/>
+        </w:rPr>
+        <w:t xml:space="preserve"> Código Fuente</w:t>
+      </w:r>
+    </w:p>
+    <w:p>
+      <w:pPr>
+        <w:spacing w:line="360" w:lineRule="auto"/>
+        <w:jc w:val="both"/>
+        <w:rPr>
+          <w:rFonts w:ascii="Arial" w:hAnsi="Arial" w:cs="Arial"/>
+          <w:sz w:val="24"/>
+          <w:lang w:val="es-ES"/>
+        </w:rPr>
+      </w:pPr>
+      <w:r>
+        <w:rPr>
+          <w:rFonts w:ascii="Arial" w:hAnsi="Arial" w:cs="Arial"/>
+          <w:b/>
+          <w:sz w:val="24"/>
+          <w:lang w:val="es-ES"/>
+        </w:rPr>
+        <w:tab/>
+      </w:r>
+    </w:p>
+    <w:p>
+      <w:pPr>
+        <w:spacing w:line="360" w:lineRule="auto"/>
+        <w:jc w:val="both"/>
+        <w:rPr>
+          <w:rFonts w:ascii="Arial" w:hAnsi="Arial" w:cs="Arial"/>
+          <w:b/>
+          <w:sz w:val="24"/>
+          <w:lang w:val="es-ES"/>
+        </w:rPr>
+      </w:pPr>
+      <w:r>
+        <w:rPr>
+          <w:rFonts w:ascii="Arial" w:hAnsi="Arial" w:cs="Arial"/>
+          <w:b/>
+          <w:i/>
+          <w:sz w:val="24"/>
+          <w:lang w:val="es-ES"/>
+        </w:rPr>
+        <w:t>Algoritmo SpageRank:</w:t>
+      </w:r>
+      <w:r>
+        <w:rPr>
+          <w:rFonts w:ascii="Arial" w:hAnsi="Arial" w:cs="Arial"/>
+          <w:b/>
+          <w:sz w:val="24"/>
+          <w:lang w:val="es-ES"/>
+        </w:rPr>
+        <w:t xml:space="preserve"> </w:t>
+      </w:r>
+      <w:r>
+        <w:rPr>
+          <w:rFonts w:ascii="Arial" w:hAnsi="Arial" w:cs="Arial"/>
+          <w:b/>
+          <w:sz w:val="24"/>
+          <w:lang w:val="es-ES"/>
+        </w:rPr>
+        <w:t>Caso de P</w:t>
+      </w:r>
+      <w:r>
+        <w:rPr>
+          <w:rFonts w:ascii="Arial" w:hAnsi="Arial" w:cs="Arial"/>
+          <w:b/>
+          <w:sz w:val="24"/>
+          <w:lang w:val="es-ES"/>
+        </w:rPr>
+        <w:t>rueba</w:t>
+      </w:r>
     </w:p>
     <w:sectPr>
       <w:pgSz w:w="12240" w:h="15840"/>

</xml_diff>

<commit_message>
Tarea #6 - Informe
</commit_message>
<xml_diff>
--- a/Tarea #6/26498600_Naranjo_Alexanyer.docx
+++ b/Tarea #6/26498600_Naranjo_Alexanyer.docx
@@ -94,7 +94,25 @@
           <w:sz w:val="24"/>
           <w:lang w:val="es-ES"/>
         </w:rPr>
-        <w:t>Estudiante: Naranjo Sthory Alexanyer Antonio</w:t>
+        <w:t xml:space="preserve">Estudiante: Naranjo </w:t>
+      </w:r>
+      <w:proofErr w:type="spellStart"/>
+      <w:r>
+        <w:rPr>
+          <w:rFonts w:ascii="Arial" w:hAnsi="Arial" w:cs="Arial"/>
+          <w:sz w:val="24"/>
+          <w:lang w:val="es-ES"/>
+        </w:rPr>
+        <w:t>Sthory</w:t>
+      </w:r>
+      <w:proofErr w:type="spellEnd"/>
+      <w:r>
+        <w:rPr>
+          <w:rFonts w:ascii="Arial" w:hAnsi="Arial" w:cs="Arial"/>
+          <w:sz w:val="24"/>
+          <w:lang w:val="es-ES"/>
+        </w:rPr>
+        <w:t xml:space="preserve"> Alexanyer Antonio</w:t>
       </w:r>
     </w:p>
     <w:p>
@@ -152,7 +170,27 @@
           <w:sz w:val="24"/>
           <w:lang w:val="es-ES"/>
         </w:rPr>
-        <w:t>El autovector de 458 billones de dólares (hasta ahora)</w:t>
+        <w:t xml:space="preserve">El </w:t>
+      </w:r>
+      <w:proofErr w:type="spellStart"/>
+      <w:r>
+        <w:rPr>
+          <w:rFonts w:ascii="Arial" w:hAnsi="Arial" w:cs="Arial"/>
+          <w:b/>
+          <w:sz w:val="24"/>
+          <w:lang w:val="es-ES"/>
+        </w:rPr>
+        <w:t>autovector</w:t>
+      </w:r>
+      <w:proofErr w:type="spellEnd"/>
+      <w:r>
+        <w:rPr>
+          <w:rFonts w:ascii="Arial" w:hAnsi="Arial" w:cs="Arial"/>
+          <w:b/>
+          <w:sz w:val="24"/>
+          <w:lang w:val="es-ES"/>
+        </w:rPr>
+        <w:t xml:space="preserve"> de 458 billones de dólares (hasta ahora)</w:t>
       </w:r>
     </w:p>
     <w:p>
@@ -174,6 +212,7 @@
         </w:rPr>
         <w:t xml:space="preserve">Para el desarrollo de la solución al problema planteado en el enunciado del ejercicio, se optó por investigar, trabajar e implementar el algoritmo </w:t>
       </w:r>
+      <w:proofErr w:type="spellStart"/>
       <w:r>
         <w:rPr>
           <w:rFonts w:ascii="Arial" w:hAnsi="Arial" w:cs="Arial"/>
@@ -184,6 +223,7 @@
         </w:rPr>
         <w:t>SpageRank</w:t>
       </w:r>
+      <w:proofErr w:type="spellEnd"/>
       <w:r>
         <w:rPr>
           <w:rFonts w:ascii="Arial" w:hAnsi="Arial" w:cs="Arial"/>
@@ -243,6 +283,7 @@
         </w:rPr>
         <w:t xml:space="preserve">. Como siempre, se adjunta además del presente informe, una carpeta con el nombre </w:t>
       </w:r>
+      <w:proofErr w:type="spellStart"/>
       <w:r>
         <w:rPr>
           <w:rFonts w:ascii="Arial" w:hAnsi="Arial" w:cs="Arial"/>
@@ -253,6 +294,7 @@
         </w:rPr>
         <w:t>Codes</w:t>
       </w:r>
+      <w:proofErr w:type="spellEnd"/>
       <w:r>
         <w:rPr>
           <w:rFonts w:ascii="Arial" w:hAnsi="Arial" w:cs="Arial"/>
@@ -269,8 +311,27 @@
           <w:sz w:val="24"/>
           <w:lang w:val="es-ES"/>
         </w:rPr>
-        <w:t xml:space="preserve">donde se almacenan los códigos fuentes escritos bajo el lenguaje de programación Matlab/Octave y una carpeta con el nombre </w:t>
-      </w:r>
+        <w:t>donde se almacenan los códigos fuentes escritos bajo el lenguaje de programación Matlab/</w:t>
+      </w:r>
+      <w:proofErr w:type="spellStart"/>
+      <w:r>
+        <w:rPr>
+          <w:rFonts w:ascii="Arial" w:hAnsi="Arial" w:cs="Arial"/>
+          <w:sz w:val="24"/>
+          <w:lang w:val="es-ES"/>
+        </w:rPr>
+        <w:t>Octave</w:t>
+      </w:r>
+      <w:proofErr w:type="spellEnd"/>
+      <w:r>
+        <w:rPr>
+          <w:rFonts w:ascii="Arial" w:hAnsi="Arial" w:cs="Arial"/>
+          <w:sz w:val="24"/>
+          <w:lang w:val="es-ES"/>
+        </w:rPr>
+        <w:t xml:space="preserve"> y una carpeta con el nombre </w:t>
+      </w:r>
+      <w:proofErr w:type="spellStart"/>
       <w:r>
         <w:rPr>
           <w:rFonts w:ascii="Arial" w:hAnsi="Arial" w:cs="Arial"/>
@@ -279,7 +340,18 @@
           <w:sz w:val="24"/>
           <w:lang w:val="es-ES"/>
         </w:rPr>
-        <w:t xml:space="preserve">Images </w:t>
+        <w:t>Images</w:t>
+      </w:r>
+      <w:proofErr w:type="spellEnd"/>
+      <w:r>
+        <w:rPr>
+          <w:rFonts w:ascii="Arial" w:hAnsi="Arial" w:cs="Arial"/>
+          <w:b/>
+          <w:i/>
+          <w:sz w:val="24"/>
+          <w:lang w:val="es-ES"/>
+        </w:rPr>
+        <w:t xml:space="preserve"> </w:t>
       </w:r>
       <w:r>
         <w:rPr>
@@ -309,7 +381,29 @@
           <w:sz w:val="24"/>
           <w:lang w:val="es-ES"/>
         </w:rPr>
-        <w:t>Algoritmo SpageRank:</w:t>
+        <w:t xml:space="preserve">Algoritmo </w:t>
+      </w:r>
+      <w:proofErr w:type="spellStart"/>
+      <w:r>
+        <w:rPr>
+          <w:rFonts w:ascii="Arial" w:hAnsi="Arial" w:cs="Arial"/>
+          <w:b/>
+          <w:i/>
+          <w:sz w:val="24"/>
+          <w:lang w:val="es-ES"/>
+        </w:rPr>
+        <w:t>SpageRank</w:t>
+      </w:r>
+      <w:proofErr w:type="spellEnd"/>
+      <w:r>
+        <w:rPr>
+          <w:rFonts w:ascii="Arial" w:hAnsi="Arial" w:cs="Arial"/>
+          <w:b/>
+          <w:i/>
+          <w:sz w:val="24"/>
+          <w:lang w:val="es-ES"/>
+        </w:rPr>
+        <w:t>:</w:t>
       </w:r>
       <w:r>
         <w:rPr>
@@ -392,6 +486,7 @@
         </w:rPr>
         <w:t xml:space="preserve"> es un motor de búsqueda tan eficaz es el algoritmo </w:t>
       </w:r>
+      <w:proofErr w:type="spellStart"/>
       <w:r>
         <w:rPr>
           <w:rFonts w:ascii="Arial" w:hAnsi="Arial" w:cs="Arial"/>
@@ -401,6 +496,7 @@
         </w:rPr>
         <w:t>PageRank</w:t>
       </w:r>
+      <w:proofErr w:type="spellEnd"/>
       <w:r>
         <w:rPr>
           <w:rFonts w:ascii="Arial" w:hAnsi="Arial" w:cs="Arial"/>
@@ -476,8 +572,27 @@
           <w:sz w:val="24"/>
           <w:lang w:val="es-ES"/>
         </w:rPr>
-        <w:t xml:space="preserve">, cuando eran estudiantes de posgrado en la Universidad de Stanford. El PageRank se determina enteramente por la estructura de enlaces de la </w:t>
-      </w:r>
+        <w:t xml:space="preserve">, cuando eran estudiantes de posgrado en la Universidad de Stanford. El </w:t>
+      </w:r>
+      <w:proofErr w:type="spellStart"/>
+      <w:r>
+        <w:rPr>
+          <w:rFonts w:ascii="Arial" w:hAnsi="Arial" w:cs="Arial"/>
+          <w:sz w:val="24"/>
+          <w:lang w:val="es-ES"/>
+        </w:rPr>
+        <w:t>PageRank</w:t>
+      </w:r>
+      <w:proofErr w:type="spellEnd"/>
+      <w:r>
+        <w:rPr>
+          <w:rFonts w:ascii="Arial" w:hAnsi="Arial" w:cs="Arial"/>
+          <w:sz w:val="24"/>
+          <w:lang w:val="es-ES"/>
+        </w:rPr>
+        <w:t xml:space="preserve"> se determina enteramente por la estructura de enlaces de la </w:t>
+      </w:r>
+      <w:proofErr w:type="spellStart"/>
       <w:r>
         <w:rPr>
           <w:rFonts w:ascii="Arial" w:hAnsi="Arial" w:cs="Arial"/>
@@ -486,7 +601,18 @@
           <w:sz w:val="24"/>
           <w:lang w:val="es-ES"/>
         </w:rPr>
-        <w:t>World Wide Web</w:t>
+        <w:t>World</w:t>
+      </w:r>
+      <w:proofErr w:type="spellEnd"/>
+      <w:r>
+        <w:rPr>
+          <w:rFonts w:ascii="Arial" w:hAnsi="Arial" w:cs="Arial"/>
+          <w:b/>
+          <w:i/>
+          <w:sz w:val="24"/>
+          <w:lang w:val="es-ES"/>
+        </w:rPr>
+        <w:t xml:space="preserve"> Wide Web</w:t>
       </w:r>
       <w:r>
         <w:rPr>
@@ -502,7 +628,25 @@
           <w:sz w:val="24"/>
           <w:lang w:val="es-ES"/>
         </w:rPr>
-        <w:t>. Se vuelve a calcular una vez al mes y no tiene en cuenta el contenido real de las páginas web ni las o consultas individuales. Entonces, para cualquier consulta concreta, Google encuentra las páginas de la que coinciden con esa consulta y las enumera en el orden de su PageRank.</w:t>
+        <w:t xml:space="preserve">. Se vuelve a calcular una vez al mes y no tiene en cuenta el contenido real de las páginas web ni las o consultas individuales. Entonces, para cualquier consulta concreta, Google encuentra las páginas de la que coinciden con esa consulta y las enumera en el orden de su </w:t>
+      </w:r>
+      <w:proofErr w:type="spellStart"/>
+      <w:r>
+        <w:rPr>
+          <w:rFonts w:ascii="Arial" w:hAnsi="Arial" w:cs="Arial"/>
+          <w:sz w:val="24"/>
+          <w:lang w:val="es-ES"/>
+        </w:rPr>
+        <w:t>PageRank</w:t>
+      </w:r>
+      <w:proofErr w:type="spellEnd"/>
+      <w:r>
+        <w:rPr>
+          <w:rFonts w:ascii="Arial" w:hAnsi="Arial" w:cs="Arial"/>
+          <w:sz w:val="24"/>
+          <w:lang w:val="es-ES"/>
+        </w:rPr>
+        <w:t>.</w:t>
       </w:r>
     </w:p>
     <w:p>
@@ -548,16 +692,9 @@
           <w:sz w:val="24"/>
           <w:lang w:val="es-ES"/>
         </w:rPr>
-        <w:t>cadena de Markov</w:t>
-      </w:r>
-      <w:r>
-        <w:rPr>
-          <w:rFonts w:ascii="Arial" w:hAnsi="Arial" w:cs="Arial"/>
-          <w:sz w:val="24"/>
-          <w:lang w:val="es-ES"/>
-        </w:rPr>
-        <w:t xml:space="preserve"> o </w:t>
-      </w:r>
+        <w:t xml:space="preserve">cadena de </w:t>
+      </w:r>
+      <w:proofErr w:type="spellStart"/>
       <w:r>
         <w:rPr>
           <w:rFonts w:ascii="Arial" w:hAnsi="Arial" w:cs="Arial"/>
@@ -566,8 +703,39 @@
           <w:sz w:val="24"/>
           <w:lang w:val="es-ES"/>
         </w:rPr>
-        <w:t>proceso de Markov</w:t>
-      </w:r>
+        <w:t>Markov</w:t>
+      </w:r>
+      <w:proofErr w:type="spellEnd"/>
+      <w:r>
+        <w:rPr>
+          <w:rFonts w:ascii="Arial" w:hAnsi="Arial" w:cs="Arial"/>
+          <w:sz w:val="24"/>
+          <w:lang w:val="es-ES"/>
+        </w:rPr>
+        <w:t xml:space="preserve"> o </w:t>
+      </w:r>
+      <w:r>
+        <w:rPr>
+          <w:rFonts w:ascii="Arial" w:hAnsi="Arial" w:cs="Arial"/>
+          <w:b/>
+          <w:i/>
+          <w:sz w:val="24"/>
+          <w:lang w:val="es-ES"/>
+        </w:rPr>
+        <w:t xml:space="preserve">proceso de </w:t>
+      </w:r>
+      <w:proofErr w:type="spellStart"/>
+      <w:r>
+        <w:rPr>
+          <w:rFonts w:ascii="Arial" w:hAnsi="Arial" w:cs="Arial"/>
+          <w:b/>
+          <w:i/>
+          <w:sz w:val="24"/>
+          <w:lang w:val="es-ES"/>
+        </w:rPr>
+        <w:t>Markov</w:t>
+      </w:r>
+      <w:proofErr w:type="spellEnd"/>
       <w:r>
         <w:rPr>
           <w:rFonts w:ascii="Arial" w:hAnsi="Arial" w:cs="Arial"/>
@@ -590,7 +758,25 @@
           <w:sz w:val="24"/>
           <w:lang w:val="es-ES"/>
         </w:rPr>
-        <w:t>es su PageRank. Una página tiene un alto rango si otras pág</w:t>
+        <w:t xml:space="preserve">es su </w:t>
+      </w:r>
+      <w:proofErr w:type="spellStart"/>
+      <w:r>
+        <w:rPr>
+          <w:rFonts w:ascii="Arial" w:hAnsi="Arial" w:cs="Arial"/>
+          <w:sz w:val="24"/>
+          <w:lang w:val="es-ES"/>
+        </w:rPr>
+        <w:t>PageRank</w:t>
+      </w:r>
+      <w:proofErr w:type="spellEnd"/>
+      <w:r>
+        <w:rPr>
+          <w:rFonts w:ascii="Arial" w:hAnsi="Arial" w:cs="Arial"/>
+          <w:sz w:val="24"/>
+          <w:lang w:val="es-ES"/>
+        </w:rPr>
+        <w:t>. Una página tiene un alto rango si otras pág</w:t>
       </w:r>
       <w:r>
         <w:rPr>
@@ -628,7 +814,29 @@
           <w:sz w:val="24"/>
           <w:lang w:val="es-ES"/>
         </w:rPr>
-        <w:t>Algoritmo SpageRank:</w:t>
+        <w:t xml:space="preserve">Algoritmo </w:t>
+      </w:r>
+      <w:proofErr w:type="spellStart"/>
+      <w:r>
+        <w:rPr>
+          <w:rFonts w:ascii="Arial" w:hAnsi="Arial" w:cs="Arial"/>
+          <w:b/>
+          <w:i/>
+          <w:sz w:val="24"/>
+          <w:lang w:val="es-ES"/>
+        </w:rPr>
+        <w:t>SpageRank</w:t>
+      </w:r>
+      <w:proofErr w:type="spellEnd"/>
+      <w:r>
+        <w:rPr>
+          <w:rFonts w:ascii="Arial" w:hAnsi="Arial" w:cs="Arial"/>
+          <w:b/>
+          <w:i/>
+          <w:sz w:val="24"/>
+          <w:lang w:val="es-ES"/>
+        </w:rPr>
+        <w:t>:</w:t>
       </w:r>
       <w:r>
         <w:rPr>
@@ -703,13 +911,23 @@
         </w:rPr>
         <w:t xml:space="preserve"> el conjunto de páginas web a las que se puede ll</w:t>
       </w:r>
-      <w:r>
-        <w:rPr>
-          <w:rFonts w:ascii="Arial" w:hAnsi="Arial" w:cs="Arial"/>
-          <w:sz w:val="24"/>
-          <w:lang w:val="es-ES"/>
-        </w:rPr>
-        <w:t xml:space="preserve">egar siguiendo una cadena de </w:t>
+      <w:proofErr w:type="spellStart"/>
+      <w:r>
+        <w:rPr>
+          <w:rFonts w:ascii="Arial" w:hAnsi="Arial" w:cs="Arial"/>
+          <w:sz w:val="24"/>
+          <w:lang w:val="es-ES"/>
+        </w:rPr>
+        <w:t>egar</w:t>
+      </w:r>
+      <w:proofErr w:type="spellEnd"/>
+      <w:r>
+        <w:rPr>
+          <w:rFonts w:ascii="Arial" w:hAnsi="Arial" w:cs="Arial"/>
+          <w:sz w:val="24"/>
+          <w:lang w:val="es-ES"/>
+        </w:rPr>
+        <w:t xml:space="preserve"> siguiendo una cadena de </w:t>
       </w:r>
       <w:r>
         <w:rPr>
@@ -854,23 +1072,7 @@
             <w:sz w:val="24"/>
             <w:lang w:val="es-ES"/>
           </w:rPr>
-          <m:t>n</m:t>
-        </m:r>
-        <m:r>
-          <w:rPr>
-            <w:rFonts w:ascii="Cambria Math" w:hAnsi="Cambria Math" w:cs="Arial"/>
-            <w:sz w:val="24"/>
-            <w:lang w:val="es-ES"/>
-          </w:rPr>
-          <m:t xml:space="preserve"> x </m:t>
-        </m:r>
-        <m:r>
-          <w:rPr>
-            <w:rFonts w:ascii="Cambria Math" w:hAnsi="Cambria Math" w:cs="Arial"/>
-            <w:sz w:val="24"/>
-            <w:lang w:val="es-ES"/>
-          </w:rPr>
-          <m:t>n</m:t>
+          <m:t>n x n</m:t>
         </m:r>
       </m:oMath>
       <w:r>
@@ -928,15 +1130,7 @@
             <w:sz w:val="24"/>
             <w:lang w:val="es-ES"/>
           </w:rPr>
-          <m:t>=</m:t>
-        </m:r>
-        <m:r>
-          <w:rPr>
-            <w:rFonts w:ascii="Cambria Math" w:hAnsi="Cambria Math" w:cs="Arial"/>
-            <w:sz w:val="24"/>
-            <w:lang w:val="es-ES"/>
-          </w:rPr>
-          <m:t>1</m:t>
+          <m:t>=1</m:t>
         </m:r>
       </m:oMath>
       <w:r>
@@ -1022,15 +1216,7 @@
             <w:sz w:val="24"/>
             <w:lang w:val="es-ES"/>
           </w:rPr>
-          <m:t>=</m:t>
-        </m:r>
-        <m:r>
-          <w:rPr>
-            <w:rFonts w:ascii="Cambria Math" w:hAnsi="Cambria Math" w:cs="Arial"/>
-            <w:sz w:val="24"/>
-            <w:lang w:val="es-ES"/>
-          </w:rPr>
-          <m:t>0</m:t>
+          <m:t>=0</m:t>
         </m:r>
       </m:oMath>
       <w:r>
@@ -1127,6 +1313,7 @@
         </w:rPr>
         <w:t xml:space="preserve">página. El número de </w:t>
       </w:r>
+      <w:proofErr w:type="spellStart"/>
       <w:r>
         <w:rPr>
           <w:rFonts w:ascii="Arial" w:hAnsi="Arial" w:cs="Arial"/>
@@ -1137,6 +1324,7 @@
         </w:rPr>
         <w:t>nonzeros</w:t>
       </w:r>
+      <w:proofErr w:type="spellEnd"/>
       <w:r>
         <w:rPr>
           <w:rFonts w:ascii="Arial" w:hAnsi="Arial" w:cs="Arial"/>
@@ -1760,13 +1948,23 @@
         </w:rPr>
         <w:t xml:space="preserve"> es la probabilidad de que se el</w:t>
       </w:r>
-      <w:r>
-        <w:rPr>
-          <w:rFonts w:ascii="Arial" w:hAnsi="Arial" w:cs="Arial"/>
-          <w:sz w:val="24"/>
-          <w:lang w:val="es-ES"/>
-        </w:rPr>
-        <w:t xml:space="preserve">ija una página arbitraria y </w:t>
+      <w:proofErr w:type="spellStart"/>
+      <w:r>
+        <w:rPr>
+          <w:rFonts w:ascii="Arial" w:hAnsi="Arial" w:cs="Arial"/>
+          <w:sz w:val="24"/>
+          <w:lang w:val="es-ES"/>
+        </w:rPr>
+        <w:t>ija</w:t>
+      </w:r>
+      <w:proofErr w:type="spellEnd"/>
+      <w:r>
+        <w:rPr>
+          <w:rFonts w:ascii="Arial" w:hAnsi="Arial" w:cs="Arial"/>
+          <w:sz w:val="24"/>
+          <w:lang w:val="es-ES"/>
+        </w:rPr>
+        <w:t xml:space="preserve"> una página arbitraria y </w:t>
       </w:r>
       <m:oMath>
         <m:r>
@@ -1784,7 +1982,25 @@
           <w:sz w:val="24"/>
           <w:lang w:val="es-ES"/>
         </w:rPr>
-        <w:t xml:space="preserve"> es la probabilidad de que se elija una página aleatoria concreta. Sea </w:t>
+        <w:t xml:space="preserve"> es la probabi</w:t>
+      </w:r>
+      <w:proofErr w:type="spellStart"/>
+      <w:r>
+        <w:rPr>
+          <w:rFonts w:ascii="Arial" w:hAnsi="Arial" w:cs="Arial"/>
+          <w:sz w:val="24"/>
+          <w:lang w:val="es-ES"/>
+        </w:rPr>
+        <w:t>lidad</w:t>
+      </w:r>
+      <w:proofErr w:type="spellEnd"/>
+      <w:r>
+        <w:rPr>
+          <w:rFonts w:ascii="Arial" w:hAnsi="Arial" w:cs="Arial"/>
+          <w:sz w:val="24"/>
+          <w:lang w:val="es-ES"/>
+        </w:rPr>
+        <w:t xml:space="preserve"> de que se elija una página aleatoria concreta. Sea </w:t>
       </w:r>
       <m:oMath>
         <m:r>
@@ -1811,23 +2027,7 @@
             <w:sz w:val="24"/>
             <w:lang w:val="es-ES"/>
           </w:rPr>
-          <m:t>n</m:t>
-        </m:r>
-        <m:r>
-          <w:rPr>
-            <w:rFonts w:ascii="Cambria Math" w:hAnsi="Cambria Math" w:cs="Arial"/>
-            <w:sz w:val="24"/>
-            <w:lang w:val="es-ES"/>
-          </w:rPr>
-          <m:t xml:space="preserve"> x </m:t>
-        </m:r>
-        <m:r>
-          <w:rPr>
-            <w:rFonts w:ascii="Cambria Math" w:hAnsi="Cambria Math" w:cs="Arial"/>
-            <w:sz w:val="24"/>
-            <w:lang w:val="es-ES"/>
-          </w:rPr>
-          <m:t>n</m:t>
+          <m:t>n x n</m:t>
         </m:r>
       </m:oMath>
       <w:r>
@@ -2011,23 +2211,7 @@
                       <w:sz w:val="24"/>
                       <w:lang w:val="es-ES"/>
                     </w:rPr>
-                    <m:t>+</m:t>
-                  </m:r>
-                  <m:r>
-                    <w:rPr>
-                      <w:rFonts w:ascii="Cambria Math" w:hAnsi="Cambria Math" w:cs="Arial"/>
-                      <w:sz w:val="24"/>
-                      <w:lang w:val="es-ES"/>
-                    </w:rPr>
-                    <m:t>δ</m:t>
-                  </m:r>
-                  <m:r>
-                    <w:rPr>
-                      <w:rFonts w:ascii="Cambria Math" w:hAnsi="Cambria Math" w:cs="Arial"/>
-                      <w:sz w:val="24"/>
-                      <w:lang w:val="es-ES"/>
-                    </w:rPr>
-                    <m:t>;</m:t>
+                    <m:t>+δ;</m:t>
                   </m:r>
                   <m:sSub>
                     <m:sSubPr>
@@ -2406,15 +2590,7 @@
             <w:sz w:val="24"/>
             <w:lang w:val="es-ES"/>
           </w:rPr>
-          <m:t>δ</m:t>
-        </m:r>
-        <m:r>
-          <w:rPr>
-            <w:rFonts w:ascii="Cambria Math" w:eastAsiaTheme="minorEastAsia" w:hAnsi="Cambria Math" w:cs="Arial"/>
-            <w:sz w:val="24"/>
-            <w:lang w:val="es-ES"/>
-          </w:rPr>
-          <m:t>=3.75*</m:t>
+          <m:t>δ=3.75*</m:t>
         </m:r>
         <m:sSup>
           <m:sSupPr>
@@ -2482,7 +2658,25 @@
           <w:sz w:val="24"/>
           <w:lang w:val="es-ES"/>
         </w:rPr>
-        <w:t xml:space="preserve">La matriz A es la matriz de probabilidad de transición de la cadena de Markov. Sus elementos están todos estrictamente entre cero y uno y las sumas de sus columnas son todas iguales a uno. Un importante resultado de la teoría de matrices conocido como </w:t>
+        <w:t xml:space="preserve">La matriz A es la matriz de probabilidad de transición de la cadena de </w:t>
+      </w:r>
+      <w:proofErr w:type="spellStart"/>
+      <w:r>
+        <w:rPr>
+          <w:rFonts w:ascii="Arial" w:eastAsiaTheme="minorEastAsia" w:hAnsi="Arial" w:cs="Arial"/>
+          <w:sz w:val="24"/>
+          <w:lang w:val="es-ES"/>
+        </w:rPr>
+        <w:t>Markov</w:t>
+      </w:r>
+      <w:proofErr w:type="spellEnd"/>
+      <w:r>
+        <w:rPr>
+          <w:rFonts w:ascii="Arial" w:eastAsiaTheme="minorEastAsia" w:hAnsi="Arial" w:cs="Arial"/>
+          <w:sz w:val="24"/>
+          <w:lang w:val="es-ES"/>
+        </w:rPr>
+        <w:t xml:space="preserve">. Sus elementos están todos estrictamente entre cero y uno y las sumas de sus columnas son todas iguales a uno. Un importante resultado de la teoría de matrices conocido como </w:t>
       </w:r>
       <w:r>
         <w:rPr>
@@ -2491,8 +2685,9 @@
           <w:sz w:val="24"/>
           <w:lang w:val="es-ES"/>
         </w:rPr>
-        <w:t>teorema de Perron-</w:t>
-      </w:r>
+        <w:t xml:space="preserve">teorema de </w:t>
+      </w:r>
+      <w:proofErr w:type="spellStart"/>
       <w:r>
         <w:rPr>
           <w:rFonts w:ascii="Arial" w:eastAsiaTheme="minorEastAsia" w:hAnsi="Arial" w:cs="Arial"/>
@@ -2500,8 +2695,18 @@
           <w:sz w:val="24"/>
           <w:lang w:val="es-ES"/>
         </w:rPr>
+        <w:t>Perron-</w:t>
+      </w:r>
+      <w:r>
+        <w:rPr>
+          <w:rFonts w:ascii="Arial" w:eastAsiaTheme="minorEastAsia" w:hAnsi="Arial" w:cs="Arial"/>
+          <w:i/>
+          <w:sz w:val="24"/>
+          <w:lang w:val="es-ES"/>
+        </w:rPr>
         <w:t>Frobenius</w:t>
       </w:r>
+      <w:proofErr w:type="spellEnd"/>
       <w:r>
         <w:rPr>
           <w:rFonts w:ascii="Arial" w:eastAsiaTheme="minorEastAsia" w:hAnsi="Arial" w:cs="Arial"/>
@@ -2656,15 +2861,7 @@
               <w:sz w:val="28"/>
               <w:lang w:val="es-ES"/>
             </w:rPr>
-            <m:t>=1</m:t>
-          </m:r>
-          <m:r>
-            <w:rPr>
-              <w:rFonts w:ascii="Cambria Math" w:hAnsi="Cambria Math" w:cs="Arial"/>
-              <w:sz w:val="28"/>
-              <w:lang w:val="es-ES"/>
-            </w:rPr>
-            <m:t>,</m:t>
+            <m:t>=1,</m:t>
           </m:r>
         </m:oMath>
       </m:oMathPara>
@@ -2748,8 +2945,6 @@
         </w:rPr>
         <w:t>Además, e</w:t>
       </w:r>
-      <w:bookmarkStart w:id="0" w:name="_GoBack"/>
-      <w:bookmarkEnd w:id="0"/>
       <w:r>
         <w:rPr>
           <w:rFonts w:ascii="Arial" w:eastAsiaTheme="minorEastAsia" w:hAnsi="Arial" w:cs="Arial"/>
@@ -2849,16 +3044,84 @@
           <w:sz w:val="24"/>
           <w:lang w:val="es-ES"/>
         </w:rPr>
-        <w:t>Algoritmo SpageRank:</w:t>
-      </w:r>
+        <w:t xml:space="preserve">Algoritmo </w:t>
+      </w:r>
+      <w:proofErr w:type="spellStart"/>
       <w:r>
         <w:rPr>
           <w:rFonts w:ascii="Arial" w:hAnsi="Arial" w:cs="Arial"/>
           <w:b/>
-          <w:sz w:val="24"/>
-          <w:lang w:val="es-ES"/>
-        </w:rPr>
-        <w:t xml:space="preserve"> Código Fuente</w:t>
+          <w:i/>
+          <w:sz w:val="24"/>
+          <w:lang w:val="es-ES"/>
+        </w:rPr>
+        <w:t>SpageRank</w:t>
+      </w:r>
+      <w:proofErr w:type="spellEnd"/>
+      <w:r>
+        <w:rPr>
+          <w:rFonts w:ascii="Arial" w:hAnsi="Arial" w:cs="Arial"/>
+          <w:b/>
+          <w:i/>
+          <w:sz w:val="24"/>
+          <w:lang w:val="es-ES"/>
+        </w:rPr>
+        <w:t>:</w:t>
+      </w:r>
+      <w:r>
+        <w:rPr>
+          <w:rFonts w:ascii="Arial" w:hAnsi="Arial" w:cs="Arial"/>
+          <w:b/>
+          <w:sz w:val="24"/>
+          <w:lang w:val="es-ES"/>
+        </w:rPr>
+        <w:t xml:space="preserve"> </w:t>
+      </w:r>
+      <w:r>
+        <w:rPr>
+          <w:rFonts w:ascii="Arial" w:hAnsi="Arial" w:cs="Arial"/>
+          <w:b/>
+          <w:sz w:val="24"/>
+          <w:lang w:val="es-ES"/>
+        </w:rPr>
+        <w:t>Análisis</w:t>
+      </w:r>
+      <w:r>
+        <w:rPr>
+          <w:rFonts w:ascii="Arial" w:hAnsi="Arial" w:cs="Arial"/>
+          <w:b/>
+          <w:sz w:val="24"/>
+          <w:lang w:val="es-ES"/>
+        </w:rPr>
+        <w:t xml:space="preserve"> Práctico (Calculo para hallar</w:t>
+      </w:r>
+      <w:r>
+        <w:rPr>
+          <w:rFonts w:ascii="Arial" w:hAnsi="Arial" w:cs="Arial"/>
+          <w:b/>
+          <w:sz w:val="24"/>
+          <w:lang w:val="es-ES"/>
+        </w:rPr>
+        <w:t xml:space="preserve"> </w:t>
+      </w:r>
+      <w:r>
+        <w:rPr>
+          <w:rFonts w:ascii="Arial" w:hAnsi="Arial" w:cs="Arial"/>
+          <w:b/>
+          <w:i/>
+          <w:sz w:val="24"/>
+          <w:lang w:val="es-ES"/>
+        </w:rPr>
+        <w:t>x</w:t>
+      </w:r>
+      <w:r>
+        <w:rPr>
+          <w:rFonts w:ascii="Arial" w:hAnsi="Arial" w:cs="Arial"/>
+          <w:b/>
+          <w:sz w:val="24"/>
+          <w:lang w:val="es-ES"/>
+        </w:rPr>
+        <w:t>)</w:t>
       </w:r>
     </w:p>
     <w:p>
@@ -2874,16 +3137,1680 @@
       <w:r>
         <w:rPr>
           <w:rFonts w:ascii="Arial" w:hAnsi="Arial" w:cs="Arial"/>
-          <w:b/>
           <w:sz w:val="24"/>
           <w:lang w:val="es-ES"/>
         </w:rPr>
         <w:tab/>
+      </w:r>
+      <w:r>
+        <w:rPr>
+          <w:rFonts w:ascii="Arial" w:hAnsi="Arial" w:cs="Arial"/>
+          <w:sz w:val="24"/>
+          <w:lang w:val="es-ES"/>
+        </w:rPr>
+        <w:t xml:space="preserve">Para un </w:t>
+      </w:r>
+      <m:oMath>
+        <m:r>
+          <w:rPr>
+            <w:rFonts w:ascii="Cambria Math" w:hAnsi="Cambria Math" w:cs="Arial"/>
+            <w:sz w:val="24"/>
+            <w:lang w:val="es-ES"/>
+          </w:rPr>
+          <m:t>n</m:t>
+        </m:r>
+      </m:oMath>
+      <w:r>
+        <w:rPr>
+          <w:rFonts w:ascii="Arial" w:hAnsi="Arial" w:cs="Arial"/>
+          <w:sz w:val="24"/>
+          <w:lang w:val="es-ES"/>
+        </w:rPr>
+        <w:t xml:space="preserve"> modesto, una forma fácil de calcular </w:t>
+      </w:r>
+      <m:oMath>
+        <m:r>
+          <w:rPr>
+            <w:rFonts w:ascii="Cambria Math" w:hAnsi="Cambria Math" w:cs="Arial"/>
+            <w:sz w:val="24"/>
+            <w:lang w:val="es-ES"/>
+          </w:rPr>
+          <m:t>x</m:t>
+        </m:r>
+      </m:oMath>
+      <w:r>
+        <w:rPr>
+          <w:rFonts w:ascii="Arial" w:hAnsi="Arial" w:cs="Arial"/>
+          <w:sz w:val="24"/>
+          <w:lang w:val="es-ES"/>
+        </w:rPr>
+        <w:t xml:space="preserve"> en Matlab</w:t>
+      </w:r>
+      <w:r>
+        <w:rPr>
+          <w:rFonts w:ascii="Arial" w:hAnsi="Arial" w:cs="Arial"/>
+          <w:sz w:val="24"/>
+          <w:lang w:val="es-ES"/>
+        </w:rPr>
+        <w:t>/</w:t>
+      </w:r>
+      <w:proofErr w:type="spellStart"/>
+      <w:r>
+        <w:rPr>
+          <w:rFonts w:ascii="Arial" w:hAnsi="Arial" w:cs="Arial"/>
+          <w:sz w:val="24"/>
+          <w:lang w:val="es-ES"/>
+        </w:rPr>
+        <w:t>Octave</w:t>
+      </w:r>
+      <w:proofErr w:type="spellEnd"/>
+      <w:r>
+        <w:rPr>
+          <w:rFonts w:ascii="Arial" w:hAnsi="Arial" w:cs="Arial"/>
+          <w:sz w:val="24"/>
+          <w:lang w:val="es-ES"/>
+        </w:rPr>
+        <w:t xml:space="preserve"> es empezar con alguna solución aproximada, como los PageRanks del mes anterior, o</w:t>
+      </w:r>
+      <w:r>
+        <w:rPr>
+          <w:rFonts w:ascii="Arial" w:hAnsi="Arial" w:cs="Arial"/>
+          <w:sz w:val="24"/>
+          <w:lang w:val="es-ES"/>
+        </w:rPr>
+        <w:t>,</w:t>
       </w:r>
     </w:p>
     <w:p>
       <w:pPr>
         <w:spacing w:line="360" w:lineRule="auto"/>
+        <w:jc w:val="center"/>
+        <w:rPr>
+          <w:rFonts w:ascii="Arial" w:eastAsiaTheme="minorEastAsia" w:hAnsi="Arial" w:cs="Arial"/>
+          <w:sz w:val="28"/>
+          <w:lang w:val="es-ES"/>
+        </w:rPr>
+      </w:pPr>
+      <m:oMathPara>
+        <m:oMath>
+          <m:r>
+            <w:rPr>
+              <w:rFonts w:ascii="Cambria Math" w:hAnsi="Cambria Math" w:cs="Arial"/>
+              <w:sz w:val="28"/>
+              <w:lang w:val="es-ES"/>
+            </w:rPr>
+            <m:t>x=ones(n,1)/n;</m:t>
+          </m:r>
+        </m:oMath>
+      </m:oMathPara>
+    </w:p>
+    <w:p>
+      <w:pPr>
+        <w:spacing w:line="360" w:lineRule="auto"/>
+        <w:jc w:val="both"/>
+        <w:rPr>
+          <w:rFonts w:ascii="Arial" w:eastAsiaTheme="minorEastAsia" w:hAnsi="Arial" w:cs="Arial"/>
+          <w:sz w:val="24"/>
+          <w:lang w:val="es-ES"/>
+        </w:rPr>
+      </w:pPr>
+      <w:r>
+        <w:rPr>
+          <w:rFonts w:ascii="Arial" w:eastAsiaTheme="minorEastAsia" w:hAnsi="Arial" w:cs="Arial"/>
+          <w:sz w:val="24"/>
+          <w:lang w:val="es-ES"/>
+        </w:rPr>
+        <w:lastRenderedPageBreak/>
+        <w:tab/>
+      </w:r>
+      <w:r>
+        <w:rPr>
+          <w:rFonts w:ascii="Arial" w:eastAsiaTheme="minorEastAsia" w:hAnsi="Arial" w:cs="Arial"/>
+          <w:sz w:val="24"/>
+          <w:lang w:val="es-ES"/>
+        </w:rPr>
+        <w:t>A continuación, basta con repetir la declaración de asignación</w:t>
+      </w:r>
+      <w:r>
+        <w:rPr>
+          <w:rFonts w:ascii="Arial" w:eastAsiaTheme="minorEastAsia" w:hAnsi="Arial" w:cs="Arial"/>
+          <w:sz w:val="24"/>
+          <w:lang w:val="es-ES"/>
+        </w:rPr>
+        <w:t>,</w:t>
+      </w:r>
+    </w:p>
+    <w:p>
+      <w:pPr>
+        <w:spacing w:line="360" w:lineRule="auto"/>
+        <w:jc w:val="center"/>
+        <w:rPr>
+          <w:rFonts w:ascii="Arial" w:eastAsiaTheme="minorEastAsia" w:hAnsi="Arial" w:cs="Arial"/>
+          <w:sz w:val="28"/>
+          <w:lang w:val="es-ES"/>
+        </w:rPr>
+      </w:pPr>
+      <m:oMathPara>
+        <m:oMath>
+          <m:r>
+            <w:rPr>
+              <w:rFonts w:ascii="Cambria Math" w:hAnsi="Cambria Math" w:cs="Arial"/>
+              <w:sz w:val="28"/>
+              <w:lang w:val="es-ES"/>
+            </w:rPr>
+            <m:t>x=A*x;</m:t>
+          </m:r>
+        </m:oMath>
+      </m:oMathPara>
+    </w:p>
+    <w:p>
+      <w:pPr>
+        <w:spacing w:line="360" w:lineRule="auto"/>
+        <w:jc w:val="both"/>
+        <w:rPr>
+          <w:rFonts w:ascii="Arial" w:eastAsiaTheme="minorEastAsia" w:hAnsi="Arial" w:cs="Arial"/>
+          <w:sz w:val="24"/>
+          <w:lang w:val="es-ES"/>
+        </w:rPr>
+      </w:pPr>
+      <w:r>
+        <w:rPr>
+          <w:rFonts w:ascii="Arial" w:eastAsiaTheme="minorEastAsia" w:hAnsi="Arial" w:cs="Arial"/>
+          <w:sz w:val="24"/>
+          <w:lang w:val="es-ES"/>
+        </w:rPr>
+        <w:tab/>
+      </w:r>
+      <w:r>
+        <w:rPr>
+          <w:rFonts w:ascii="Arial" w:eastAsiaTheme="minorEastAsia" w:hAnsi="Arial" w:cs="Arial"/>
+          <w:sz w:val="24"/>
+          <w:lang w:val="es-ES"/>
+        </w:rPr>
+        <w:t>H</w:t>
+      </w:r>
+      <w:r>
+        <w:rPr>
+          <w:rFonts w:ascii="Arial" w:eastAsiaTheme="minorEastAsia" w:hAnsi="Arial" w:cs="Arial"/>
+          <w:sz w:val="24"/>
+          <w:lang w:val="es-ES"/>
+        </w:rPr>
+        <w:t xml:space="preserve">asta que los vectores sucesivos coincidan dentro de una tolerancia determinada. Esto se conoce como el </w:t>
+      </w:r>
+      <w:r>
+        <w:rPr>
+          <w:rFonts w:ascii="Arial" w:eastAsiaTheme="minorEastAsia" w:hAnsi="Arial" w:cs="Arial"/>
+          <w:i/>
+          <w:sz w:val="24"/>
+          <w:lang w:val="es-ES"/>
+        </w:rPr>
+        <w:t>método de la potencia</w:t>
+      </w:r>
+      <w:r>
+        <w:rPr>
+          <w:rFonts w:ascii="Arial" w:eastAsiaTheme="minorEastAsia" w:hAnsi="Arial" w:cs="Arial"/>
+          <w:sz w:val="24"/>
+          <w:lang w:val="es-ES"/>
+        </w:rPr>
+        <w:t xml:space="preserve"> y es casi el único enfoque posible para </w:t>
+      </w:r>
+      <m:oMath>
+        <m:r>
+          <w:rPr>
+            <w:rFonts w:ascii="Cambria Math" w:eastAsiaTheme="minorEastAsia" w:hAnsi="Cambria Math" w:cs="Arial"/>
+            <w:sz w:val="24"/>
+            <w:lang w:val="es-ES"/>
+          </w:rPr>
+          <m:t>n</m:t>
+        </m:r>
+      </m:oMath>
+      <w:r>
+        <w:rPr>
+          <w:rFonts w:ascii="Arial" w:eastAsiaTheme="minorEastAsia" w:hAnsi="Arial" w:cs="Arial"/>
+          <w:sz w:val="24"/>
+          <w:lang w:val="es-ES"/>
+        </w:rPr>
+        <w:t xml:space="preserve"> muy grandes.</w:t>
+      </w:r>
+    </w:p>
+    <w:p>
+      <w:pPr>
+        <w:spacing w:line="360" w:lineRule="auto"/>
+        <w:jc w:val="both"/>
+        <w:rPr>
+          <w:rFonts w:ascii="Arial" w:eastAsiaTheme="minorEastAsia" w:hAnsi="Arial" w:cs="Arial"/>
+          <w:sz w:val="24"/>
+          <w:lang w:val="es-ES"/>
+        </w:rPr>
+      </w:pPr>
+      <w:r>
+        <w:rPr>
+          <w:rFonts w:ascii="Arial" w:eastAsiaTheme="minorEastAsia" w:hAnsi="Arial" w:cs="Arial"/>
+          <w:sz w:val="24"/>
+          <w:lang w:val="es-ES"/>
+        </w:rPr>
+        <w:tab/>
+      </w:r>
+      <w:r>
+        <w:rPr>
+          <w:rFonts w:ascii="Arial" w:eastAsiaTheme="minorEastAsia" w:hAnsi="Arial" w:cs="Arial"/>
+          <w:sz w:val="24"/>
+          <w:lang w:val="es-ES"/>
+        </w:rPr>
+        <w:t xml:space="preserve">En la práctica, las matrices </w:t>
+      </w:r>
+      <m:oMath>
+        <m:r>
+          <w:rPr>
+            <w:rFonts w:ascii="Cambria Math" w:eastAsiaTheme="minorEastAsia" w:hAnsi="Cambria Math" w:cs="Arial"/>
+            <w:sz w:val="24"/>
+            <w:lang w:val="es-ES"/>
+          </w:rPr>
+          <m:t>G</m:t>
+        </m:r>
+      </m:oMath>
+      <w:r>
+        <w:rPr>
+          <w:rFonts w:ascii="Arial" w:eastAsiaTheme="minorEastAsia" w:hAnsi="Arial" w:cs="Arial"/>
+          <w:sz w:val="24"/>
+          <w:lang w:val="es-ES"/>
+        </w:rPr>
+        <w:t xml:space="preserve"> y </w:t>
+      </w:r>
+      <m:oMath>
+        <m:r>
+          <w:rPr>
+            <w:rFonts w:ascii="Cambria Math" w:eastAsiaTheme="minorEastAsia" w:hAnsi="Cambria Math" w:cs="Arial"/>
+            <w:sz w:val="24"/>
+            <w:lang w:val="es-ES"/>
+          </w:rPr>
+          <m:t>A</m:t>
+        </m:r>
+      </m:oMath>
+      <w:r>
+        <w:rPr>
+          <w:rFonts w:ascii="Arial" w:eastAsiaTheme="minorEastAsia" w:hAnsi="Arial" w:cs="Arial"/>
+          <w:sz w:val="24"/>
+          <w:lang w:val="es-ES"/>
+        </w:rPr>
+        <w:t xml:space="preserve"> nunca se forman realmente. Un paso del método de potencia se haría mediante una pasada por una base de datos de páginas web, actualizando los recuentos de referencia ponderados generados por los hipervínculos entre páginas</w:t>
+      </w:r>
+      <w:r>
+        <w:rPr>
+          <w:rFonts w:ascii="Arial" w:eastAsiaTheme="minorEastAsia" w:hAnsi="Arial" w:cs="Arial"/>
+          <w:sz w:val="24"/>
+          <w:lang w:val="es-ES"/>
+        </w:rPr>
+        <w:t>.</w:t>
+      </w:r>
+    </w:p>
+    <w:p>
+      <w:pPr>
+        <w:spacing w:line="360" w:lineRule="auto"/>
+        <w:jc w:val="both"/>
+        <w:rPr>
+          <w:rFonts w:ascii="Arial" w:eastAsiaTheme="minorEastAsia" w:hAnsi="Arial" w:cs="Arial"/>
+          <w:sz w:val="24"/>
+          <w:lang w:val="es-ES"/>
+        </w:rPr>
+      </w:pPr>
+      <w:r>
+        <w:rPr>
+          <w:rFonts w:ascii="Arial" w:eastAsiaTheme="minorEastAsia" w:hAnsi="Arial" w:cs="Arial"/>
+          <w:sz w:val="24"/>
+          <w:lang w:val="es-ES"/>
+        </w:rPr>
+        <w:tab/>
+      </w:r>
+      <w:r>
+        <w:rPr>
+          <w:rFonts w:ascii="Arial" w:eastAsiaTheme="minorEastAsia" w:hAnsi="Arial" w:cs="Arial"/>
+          <w:sz w:val="24"/>
+          <w:lang w:val="es-ES"/>
+        </w:rPr>
+        <w:t xml:space="preserve">La mejor manera de calcular el </w:t>
+      </w:r>
+      <w:proofErr w:type="spellStart"/>
+      <w:r>
+        <w:rPr>
+          <w:rFonts w:ascii="Arial" w:eastAsiaTheme="minorEastAsia" w:hAnsi="Arial" w:cs="Arial"/>
+          <w:sz w:val="24"/>
+          <w:lang w:val="es-ES"/>
+        </w:rPr>
+        <w:t>PageRank</w:t>
+      </w:r>
+      <w:proofErr w:type="spellEnd"/>
+      <w:r>
+        <w:rPr>
+          <w:rFonts w:ascii="Arial" w:eastAsiaTheme="minorEastAsia" w:hAnsi="Arial" w:cs="Arial"/>
+          <w:sz w:val="24"/>
+          <w:lang w:val="es-ES"/>
+        </w:rPr>
+        <w:t xml:space="preserve"> en Matlab</w:t>
+      </w:r>
+      <w:r>
+        <w:rPr>
+          <w:rFonts w:ascii="Arial" w:eastAsiaTheme="minorEastAsia" w:hAnsi="Arial" w:cs="Arial"/>
+          <w:sz w:val="24"/>
+          <w:lang w:val="es-ES"/>
+        </w:rPr>
+        <w:t>/</w:t>
+      </w:r>
+      <w:proofErr w:type="spellStart"/>
+      <w:r>
+        <w:rPr>
+          <w:rFonts w:ascii="Arial" w:eastAsiaTheme="minorEastAsia" w:hAnsi="Arial" w:cs="Arial"/>
+          <w:sz w:val="24"/>
+          <w:lang w:val="es-ES"/>
+        </w:rPr>
+        <w:t>Octave</w:t>
+      </w:r>
+      <w:proofErr w:type="spellEnd"/>
+      <w:r>
+        <w:rPr>
+          <w:rFonts w:ascii="Arial" w:eastAsiaTheme="minorEastAsia" w:hAnsi="Arial" w:cs="Arial"/>
+          <w:sz w:val="24"/>
+          <w:lang w:val="es-ES"/>
+        </w:rPr>
+        <w:t xml:space="preserve"> es aprovechar la estructura particular de la matriz de </w:t>
+      </w:r>
+      <w:proofErr w:type="spellStart"/>
+      <w:r>
+        <w:rPr>
+          <w:rFonts w:ascii="Arial" w:eastAsiaTheme="minorEastAsia" w:hAnsi="Arial" w:cs="Arial"/>
+          <w:sz w:val="24"/>
+          <w:lang w:val="es-ES"/>
+        </w:rPr>
+        <w:t>Markov</w:t>
+      </w:r>
+      <w:proofErr w:type="spellEnd"/>
+      <w:r>
+        <w:rPr>
+          <w:rFonts w:ascii="Arial" w:eastAsiaTheme="minorEastAsia" w:hAnsi="Arial" w:cs="Arial"/>
+          <w:sz w:val="24"/>
+          <w:lang w:val="es-ES"/>
+        </w:rPr>
+        <w:t xml:space="preserve">. Este es un enfoque que preserva la dispersión de </w:t>
+      </w:r>
+      <m:oMath>
+        <m:r>
+          <w:rPr>
+            <w:rFonts w:ascii="Cambria Math" w:eastAsiaTheme="minorEastAsia" w:hAnsi="Cambria Math" w:cs="Arial"/>
+            <w:sz w:val="24"/>
+            <w:lang w:val="es-ES"/>
+          </w:rPr>
+          <m:t>G</m:t>
+        </m:r>
+      </m:oMath>
+      <w:r>
+        <w:rPr>
+          <w:rFonts w:ascii="Arial" w:eastAsiaTheme="minorEastAsia" w:hAnsi="Arial" w:cs="Arial"/>
+          <w:sz w:val="24"/>
+          <w:lang w:val="es-ES"/>
+        </w:rPr>
+        <w:t>. La matriz de transición puede escribirse como sigue</w:t>
+      </w:r>
+      <w:r>
+        <w:rPr>
+          <w:rFonts w:ascii="Arial" w:eastAsiaTheme="minorEastAsia" w:hAnsi="Arial" w:cs="Arial"/>
+          <w:sz w:val="24"/>
+          <w:lang w:val="es-ES"/>
+        </w:rPr>
+        <w:t>,</w:t>
+      </w:r>
+    </w:p>
+    <w:p>
+      <w:pPr>
+        <w:spacing w:line="360" w:lineRule="auto"/>
+        <w:jc w:val="center"/>
+        <w:rPr>
+          <w:rFonts w:ascii="Arial" w:eastAsiaTheme="minorEastAsia" w:hAnsi="Arial" w:cs="Arial"/>
+          <w:sz w:val="28"/>
+          <w:lang w:val="es-ES"/>
+        </w:rPr>
+      </w:pPr>
+      <m:oMathPara>
+        <m:oMath>
+          <m:r>
+            <w:rPr>
+              <w:rFonts w:ascii="Cambria Math" w:hAnsi="Cambria Math" w:cs="Arial"/>
+              <w:sz w:val="28"/>
+              <w:lang w:val="es-ES"/>
+            </w:rPr>
+            <m:t>A=pGD+e</m:t>
+          </m:r>
+          <m:sSup>
+            <m:sSupPr>
+              <m:ctrlPr>
+                <w:rPr>
+                  <w:rFonts w:ascii="Cambria Math" w:hAnsi="Cambria Math" w:cs="Arial"/>
+                  <w:i/>
+                  <w:sz w:val="28"/>
+                  <w:lang w:val="es-ES"/>
+                </w:rPr>
+              </m:ctrlPr>
+            </m:sSupPr>
+            <m:e>
+              <m:r>
+                <w:rPr>
+                  <w:rFonts w:ascii="Cambria Math" w:hAnsi="Cambria Math" w:cs="Arial"/>
+                  <w:sz w:val="28"/>
+                  <w:lang w:val="es-ES"/>
+                </w:rPr>
+                <m:t>z</m:t>
+              </m:r>
+            </m:e>
+            <m:sup>
+              <m:r>
+                <w:rPr>
+                  <w:rFonts w:ascii="Cambria Math" w:hAnsi="Cambria Math" w:cs="Arial"/>
+                  <w:sz w:val="28"/>
+                  <w:lang w:val="es-ES"/>
+                </w:rPr>
+                <m:t>T</m:t>
+              </m:r>
+            </m:sup>
+          </m:sSup>
+        </m:oMath>
+      </m:oMathPara>
+    </w:p>
+    <w:p>
+      <w:pPr>
+        <w:spacing w:line="360" w:lineRule="auto"/>
+        <w:rPr>
+          <w:rFonts w:ascii="Arial" w:eastAsiaTheme="minorEastAsia" w:hAnsi="Arial" w:cs="Arial"/>
+          <w:sz w:val="24"/>
+          <w:lang w:val="es-ES"/>
+        </w:rPr>
+      </w:pPr>
+      <w:r>
+        <w:rPr>
+          <w:rFonts w:ascii="Arial" w:eastAsiaTheme="minorEastAsia" w:hAnsi="Arial" w:cs="Arial"/>
+          <w:sz w:val="28"/>
+          <w:lang w:val="es-ES"/>
+        </w:rPr>
+        <w:tab/>
+      </w:r>
+      <w:r>
+        <w:rPr>
+          <w:rFonts w:ascii="Arial" w:eastAsiaTheme="minorEastAsia" w:hAnsi="Arial" w:cs="Arial"/>
+          <w:sz w:val="24"/>
+          <w:lang w:val="es-ES"/>
+        </w:rPr>
+        <w:t>D</w:t>
+      </w:r>
+      <w:r>
+        <w:rPr>
+          <w:rFonts w:ascii="Arial" w:eastAsiaTheme="minorEastAsia" w:hAnsi="Arial" w:cs="Arial"/>
+          <w:sz w:val="24"/>
+          <w:lang w:val="es-ES"/>
+        </w:rPr>
+        <w:t xml:space="preserve">onde </w:t>
+      </w:r>
+      <m:oMath>
+        <m:r>
+          <w:rPr>
+            <w:rFonts w:ascii="Cambria Math" w:eastAsiaTheme="minorEastAsia" w:hAnsi="Cambria Math" w:cs="Arial"/>
+            <w:sz w:val="24"/>
+            <w:lang w:val="es-ES"/>
+          </w:rPr>
+          <m:t>D</m:t>
+        </m:r>
+      </m:oMath>
+      <w:r>
+        <w:rPr>
+          <w:rFonts w:ascii="Arial" w:eastAsiaTheme="minorEastAsia" w:hAnsi="Arial" w:cs="Arial"/>
+          <w:sz w:val="24"/>
+          <w:lang w:val="es-ES"/>
+        </w:rPr>
+        <w:t xml:space="preserve"> es la matriz diagonal formada a partir de los recíprocos de los grados exteriores,</w:t>
+      </w:r>
+    </w:p>
+    <w:p>
+      <w:pPr>
+        <w:spacing w:line="360" w:lineRule="auto"/>
+        <w:jc w:val="center"/>
+        <w:rPr>
+          <w:rFonts w:ascii="Arial" w:eastAsiaTheme="minorEastAsia" w:hAnsi="Arial" w:cs="Arial"/>
+          <w:sz w:val="28"/>
+          <w:lang w:val="es-ES"/>
+        </w:rPr>
+      </w:pPr>
+      <m:oMathPara>
+        <m:oMath>
+          <m:sSub>
+            <m:sSubPr>
+              <m:ctrlPr>
+                <w:rPr>
+                  <w:rFonts w:ascii="Cambria Math" w:hAnsi="Cambria Math" w:cs="Arial"/>
+                  <w:i/>
+                  <w:sz w:val="28"/>
+                  <w:lang w:val="es-ES"/>
+                </w:rPr>
+              </m:ctrlPr>
+            </m:sSubPr>
+            <m:e>
+              <m:r>
+                <w:rPr>
+                  <w:rFonts w:ascii="Cambria Math" w:hAnsi="Cambria Math" w:cs="Arial"/>
+                  <w:sz w:val="28"/>
+                  <w:lang w:val="es-ES"/>
+                </w:rPr>
+                <m:t>d</m:t>
+              </m:r>
+            </m:e>
+            <m:sub>
+              <m:r>
+                <w:rPr>
+                  <w:rFonts w:ascii="Cambria Math" w:hAnsi="Cambria Math" w:cs="Arial"/>
+                  <w:sz w:val="28"/>
+                  <w:lang w:val="es-ES"/>
+                </w:rPr>
+                <m:t>jj</m:t>
+              </m:r>
+            </m:sub>
+          </m:sSub>
+          <m:r>
+            <w:rPr>
+              <w:rFonts w:ascii="Cambria Math" w:hAnsi="Cambria Math" w:cs="Arial"/>
+              <w:sz w:val="28"/>
+              <w:lang w:val="es-ES"/>
+            </w:rPr>
+            <m:t>=</m:t>
+          </m:r>
+          <m:d>
+            <m:dPr>
+              <m:begChr m:val="{"/>
+              <m:endChr m:val=""/>
+              <m:ctrlPr>
+                <w:rPr>
+                  <w:rFonts w:ascii="Cambria Math" w:hAnsi="Cambria Math" w:cs="Arial"/>
+                  <w:i/>
+                  <w:sz w:val="28"/>
+                  <w:lang w:val="es-ES"/>
+                </w:rPr>
+              </m:ctrlPr>
+            </m:dPr>
+            <m:e>
+              <m:eqArr>
+                <m:eqArrPr>
+                  <m:ctrlPr>
+                    <w:rPr>
+                      <w:rFonts w:ascii="Cambria Math" w:hAnsi="Cambria Math" w:cs="Arial"/>
+                      <w:i/>
+                      <w:sz w:val="28"/>
+                      <w:lang w:val="es-ES"/>
+                    </w:rPr>
+                  </m:ctrlPr>
+                </m:eqArrPr>
+                <m:e>
+                  <m:r>
+                    <w:rPr>
+                      <w:rFonts w:ascii="Cambria Math" w:hAnsi="Cambria Math" w:cs="Arial"/>
+                      <w:sz w:val="28"/>
+                      <w:lang w:val="es-ES"/>
+                    </w:rPr>
+                    <m:t>1/</m:t>
+                  </m:r>
+                  <m:sSub>
+                    <m:sSubPr>
+                      <m:ctrlPr>
+                        <w:rPr>
+                          <w:rFonts w:ascii="Cambria Math" w:hAnsi="Cambria Math" w:cs="Arial"/>
+                          <w:i/>
+                          <w:sz w:val="28"/>
+                          <w:lang w:val="es-ES"/>
+                        </w:rPr>
+                      </m:ctrlPr>
+                    </m:sSubPr>
+                    <m:e>
+                      <m:r>
+                        <w:rPr>
+                          <w:rFonts w:ascii="Cambria Math" w:hAnsi="Cambria Math" w:cs="Arial"/>
+                          <w:sz w:val="28"/>
+                          <w:lang w:val="es-ES"/>
+                        </w:rPr>
+                        <m:t>c</m:t>
+                      </m:r>
+                    </m:e>
+                    <m:sub>
+                      <m:r>
+                        <w:rPr>
+                          <w:rFonts w:ascii="Cambria Math" w:hAnsi="Cambria Math" w:cs="Arial"/>
+                          <w:sz w:val="28"/>
+                          <w:lang w:val="es-ES"/>
+                        </w:rPr>
+                        <m:t>j</m:t>
+                      </m:r>
+                    </m:sub>
+                  </m:sSub>
+                  <m:r>
+                    <w:rPr>
+                      <w:rFonts w:ascii="Cambria Math" w:hAnsi="Cambria Math" w:cs="Arial"/>
+                      <w:sz w:val="28"/>
+                      <w:lang w:val="es-ES"/>
+                    </w:rPr>
+                    <m:t>;</m:t>
+                  </m:r>
+                  <m:sSub>
+                    <m:sSubPr>
+                      <m:ctrlPr>
+                        <w:rPr>
+                          <w:rFonts w:ascii="Cambria Math" w:hAnsi="Cambria Math" w:cs="Arial"/>
+                          <w:i/>
+                          <w:sz w:val="28"/>
+                          <w:lang w:val="es-ES"/>
+                        </w:rPr>
+                      </m:ctrlPr>
+                    </m:sSubPr>
+                    <m:e>
+                      <m:r>
+                        <w:rPr>
+                          <w:rFonts w:ascii="Cambria Math" w:hAnsi="Cambria Math" w:cs="Arial"/>
+                          <w:sz w:val="28"/>
+                          <w:lang w:val="es-ES"/>
+                        </w:rPr>
+                        <m:t>c</m:t>
+                      </m:r>
+                    </m:e>
+                    <m:sub>
+                      <m:r>
+                        <w:rPr>
+                          <w:rFonts w:ascii="Cambria Math" w:hAnsi="Cambria Math" w:cs="Arial"/>
+                          <w:sz w:val="28"/>
+                          <w:lang w:val="es-ES"/>
+                        </w:rPr>
+                        <m:t>j</m:t>
+                      </m:r>
+                    </m:sub>
+                  </m:sSub>
+                  <m:r>
+                    <w:rPr>
+                      <w:rFonts w:ascii="Cambria Math" w:hAnsi="Cambria Math" w:cs="Arial"/>
+                      <w:sz w:val="28"/>
+                      <w:lang w:val="es-ES"/>
+                    </w:rPr>
+                    <m:t>≠0</m:t>
+                  </m:r>
+                </m:e>
+                <m:e>
+                  <m:r>
+                    <w:rPr>
+                      <w:rFonts w:ascii="Cambria Math" w:hAnsi="Cambria Math" w:cs="Arial"/>
+                      <w:sz w:val="28"/>
+                      <w:lang w:val="es-ES"/>
+                    </w:rPr>
+                    <m:t>0;</m:t>
+                  </m:r>
+                  <m:sSub>
+                    <m:sSubPr>
+                      <m:ctrlPr>
+                        <w:rPr>
+                          <w:rFonts w:ascii="Cambria Math" w:hAnsi="Cambria Math" w:cs="Arial"/>
+                          <w:i/>
+                          <w:sz w:val="28"/>
+                          <w:lang w:val="es-ES"/>
+                        </w:rPr>
+                      </m:ctrlPr>
+                    </m:sSubPr>
+                    <m:e>
+                      <m:r>
+                        <w:rPr>
+                          <w:rFonts w:ascii="Cambria Math" w:hAnsi="Cambria Math" w:cs="Arial"/>
+                          <w:sz w:val="28"/>
+                          <w:lang w:val="es-ES"/>
+                        </w:rPr>
+                        <m:t>c</m:t>
+                      </m:r>
+                    </m:e>
+                    <m:sub>
+                      <m:r>
+                        <w:rPr>
+                          <w:rFonts w:ascii="Cambria Math" w:hAnsi="Cambria Math" w:cs="Arial"/>
+                          <w:sz w:val="28"/>
+                          <w:lang w:val="es-ES"/>
+                        </w:rPr>
+                        <m:t>j</m:t>
+                      </m:r>
+                    </m:sub>
+                  </m:sSub>
+                  <m:r>
+                    <w:rPr>
+                      <w:rFonts w:ascii="Cambria Math" w:hAnsi="Cambria Math" w:cs="Arial"/>
+                      <w:sz w:val="28"/>
+                      <w:lang w:val="es-ES"/>
+                    </w:rPr>
+                    <m:t>=0</m:t>
+                  </m:r>
+                </m:e>
+              </m:eqArr>
+            </m:e>
+          </m:d>
+        </m:oMath>
+      </m:oMathPara>
+    </w:p>
+    <w:p>
+      <w:pPr>
+        <w:spacing w:line="360" w:lineRule="auto"/>
+        <w:jc w:val="both"/>
+        <w:rPr>
+          <w:rFonts w:ascii="Arial" w:eastAsiaTheme="minorEastAsia" w:hAnsi="Arial" w:cs="Arial"/>
+          <w:sz w:val="24"/>
+          <w:lang w:val="es-ES"/>
+        </w:rPr>
+      </w:pPr>
+      <w:r>
+        <w:rPr>
+          <w:rFonts w:ascii="Arial" w:eastAsiaTheme="minorEastAsia" w:hAnsi="Arial" w:cs="Arial"/>
+          <w:sz w:val="28"/>
+          <w:lang w:val="es-ES"/>
+        </w:rPr>
+        <w:tab/>
+      </w:r>
+      <w:r>
+        <w:rPr>
+          <w:rFonts w:ascii="Arial" w:eastAsiaTheme="minorEastAsia" w:hAnsi="Arial" w:cs="Arial"/>
+          <w:sz w:val="24"/>
+          <w:lang w:val="es-ES"/>
+        </w:rPr>
+        <w:t>Donde además,</w:t>
+      </w:r>
+      <w:r>
+        <w:rPr>
+          <w:rFonts w:ascii="Arial" w:eastAsiaTheme="minorEastAsia" w:hAnsi="Arial" w:cs="Arial"/>
+          <w:sz w:val="28"/>
+          <w:lang w:val="es-ES"/>
+        </w:rPr>
+        <w:t xml:space="preserve"> </w:t>
+      </w:r>
+      <m:oMath>
+        <m:r>
+          <w:rPr>
+            <w:rFonts w:ascii="Cambria Math" w:eastAsiaTheme="minorEastAsia" w:hAnsi="Cambria Math" w:cs="Arial"/>
+            <w:sz w:val="24"/>
+            <w:lang w:val="es-ES"/>
+          </w:rPr>
+          <m:t>e</m:t>
+        </m:r>
+      </m:oMath>
+      <w:r>
+        <w:rPr>
+          <w:rFonts w:ascii="Arial" w:eastAsiaTheme="minorEastAsia" w:hAnsi="Arial" w:cs="Arial"/>
+          <w:sz w:val="24"/>
+          <w:lang w:val="es-ES"/>
+        </w:rPr>
+        <w:t xml:space="preserve"> es el n-vector de todos los unos, y </w:t>
+      </w:r>
+      <m:oMath>
+        <m:r>
+          <w:rPr>
+            <w:rFonts w:ascii="Cambria Math" w:eastAsiaTheme="minorEastAsia" w:hAnsi="Cambria Math" w:cs="Arial"/>
+            <w:sz w:val="24"/>
+            <w:lang w:val="es-ES"/>
+          </w:rPr>
+          <m:t>z</m:t>
+        </m:r>
+      </m:oMath>
+      <w:r>
+        <w:rPr>
+          <w:rFonts w:ascii="Arial" w:eastAsiaTheme="minorEastAsia" w:hAnsi="Arial" w:cs="Arial"/>
+          <w:sz w:val="24"/>
+          <w:lang w:val="es-ES"/>
+        </w:rPr>
+        <w:t xml:space="preserve"> es el vector con componentes</w:t>
+      </w:r>
+      <w:r>
+        <w:rPr>
+          <w:rFonts w:ascii="Arial" w:eastAsiaTheme="minorEastAsia" w:hAnsi="Arial" w:cs="Arial"/>
+          <w:sz w:val="24"/>
+          <w:lang w:val="es-ES"/>
+        </w:rPr>
+        <w:t>,</w:t>
+      </w:r>
+    </w:p>
+    <w:p>
+      <w:pPr>
+        <w:spacing w:line="360" w:lineRule="auto"/>
+        <w:jc w:val="center"/>
+        <w:rPr>
+          <w:rFonts w:ascii="Arial" w:eastAsiaTheme="minorEastAsia" w:hAnsi="Arial" w:cs="Arial"/>
+          <w:lang w:val="es-ES"/>
+        </w:rPr>
+      </w:pPr>
+      <m:oMathPara>
+        <m:oMath>
+          <m:sSub>
+            <m:sSubPr>
+              <m:ctrlPr>
+                <w:rPr>
+                  <w:rFonts w:ascii="Cambria Math" w:hAnsi="Cambria Math" w:cs="Arial"/>
+                  <w:i/>
+                  <w:lang w:val="es-ES"/>
+                </w:rPr>
+              </m:ctrlPr>
+            </m:sSubPr>
+            <m:e>
+              <m:r>
+                <w:rPr>
+                  <w:rFonts w:ascii="Cambria Math" w:hAnsi="Cambria Math" w:cs="Arial"/>
+                  <w:lang w:val="es-ES"/>
+                </w:rPr>
+                <m:t>z</m:t>
+              </m:r>
+            </m:e>
+            <m:sub>
+              <m:r>
+                <w:rPr>
+                  <w:rFonts w:ascii="Cambria Math" w:hAnsi="Cambria Math" w:cs="Arial"/>
+                  <w:lang w:val="es-ES"/>
+                </w:rPr>
+                <m:t>j</m:t>
+              </m:r>
+            </m:sub>
+          </m:sSub>
+          <m:r>
+            <w:rPr>
+              <w:rFonts w:ascii="Cambria Math" w:hAnsi="Cambria Math" w:cs="Arial"/>
+              <w:lang w:val="es-ES"/>
+            </w:rPr>
+            <m:t>=</m:t>
+          </m:r>
+          <m:d>
+            <m:dPr>
+              <m:begChr m:val="{"/>
+              <m:endChr m:val=""/>
+              <m:ctrlPr>
+                <w:rPr>
+                  <w:rFonts w:ascii="Cambria Math" w:hAnsi="Cambria Math" w:cs="Arial"/>
+                  <w:i/>
+                  <w:lang w:val="es-ES"/>
+                </w:rPr>
+              </m:ctrlPr>
+            </m:dPr>
+            <m:e>
+              <m:eqArr>
+                <m:eqArrPr>
+                  <m:ctrlPr>
+                    <w:rPr>
+                      <w:rFonts w:ascii="Cambria Math" w:hAnsi="Cambria Math" w:cs="Arial"/>
+                      <w:i/>
+                      <w:lang w:val="es-ES"/>
+                    </w:rPr>
+                  </m:ctrlPr>
+                </m:eqArrPr>
+                <m:e>
+                  <m:r>
+                    <w:rPr>
+                      <w:rFonts w:ascii="Cambria Math" w:hAnsi="Cambria Math" w:cs="Arial"/>
+                      <w:lang w:val="es-ES"/>
+                    </w:rPr>
+                    <m:t>δ;</m:t>
+                  </m:r>
+                  <m:sSub>
+                    <m:sSubPr>
+                      <m:ctrlPr>
+                        <w:rPr>
+                          <w:rFonts w:ascii="Cambria Math" w:hAnsi="Cambria Math" w:cs="Arial"/>
+                          <w:i/>
+                          <w:sz w:val="28"/>
+                          <w:lang w:val="es-ES"/>
+                        </w:rPr>
+                      </m:ctrlPr>
+                    </m:sSubPr>
+                    <m:e>
+                      <m:r>
+                        <w:rPr>
+                          <w:rFonts w:ascii="Cambria Math" w:hAnsi="Cambria Math" w:cs="Arial"/>
+                          <w:sz w:val="28"/>
+                          <w:lang w:val="es-ES"/>
+                        </w:rPr>
+                        <m:t>c</m:t>
+                      </m:r>
+                    </m:e>
+                    <m:sub>
+                      <m:r>
+                        <w:rPr>
+                          <w:rFonts w:ascii="Cambria Math" w:hAnsi="Cambria Math" w:cs="Arial"/>
+                          <w:sz w:val="28"/>
+                          <w:lang w:val="es-ES"/>
+                        </w:rPr>
+                        <m:t>j</m:t>
+                      </m:r>
+                    </m:sub>
+                  </m:sSub>
+                  <m:r>
+                    <w:rPr>
+                      <w:rFonts w:ascii="Cambria Math" w:hAnsi="Cambria Math" w:cs="Arial"/>
+                      <w:sz w:val="28"/>
+                      <w:lang w:val="es-ES"/>
+                    </w:rPr>
+                    <m:t>≠0</m:t>
+                  </m:r>
+                </m:e>
+                <m:e>
+                  <m:r>
+                    <w:rPr>
+                      <w:rFonts w:ascii="Cambria Math" w:hAnsi="Cambria Math" w:cs="Arial"/>
+                      <w:lang w:val="es-ES"/>
+                    </w:rPr>
+                    <m:t>1/n;</m:t>
+                  </m:r>
+                  <m:sSub>
+                    <m:sSubPr>
+                      <m:ctrlPr>
+                        <w:rPr>
+                          <w:rFonts w:ascii="Cambria Math" w:hAnsi="Cambria Math" w:cs="Arial"/>
+                          <w:i/>
+                          <w:sz w:val="28"/>
+                          <w:lang w:val="es-ES"/>
+                        </w:rPr>
+                      </m:ctrlPr>
+                    </m:sSubPr>
+                    <m:e>
+                      <m:r>
+                        <w:rPr>
+                          <w:rFonts w:ascii="Cambria Math" w:hAnsi="Cambria Math" w:cs="Arial"/>
+                          <w:sz w:val="28"/>
+                          <w:lang w:val="es-ES"/>
+                        </w:rPr>
+                        <m:t>c</m:t>
+                      </m:r>
+                    </m:e>
+                    <m:sub>
+                      <m:r>
+                        <w:rPr>
+                          <w:rFonts w:ascii="Cambria Math" w:hAnsi="Cambria Math" w:cs="Arial"/>
+                          <w:sz w:val="28"/>
+                          <w:lang w:val="es-ES"/>
+                        </w:rPr>
+                        <m:t>j</m:t>
+                      </m:r>
+                    </m:sub>
+                  </m:sSub>
+                  <m:r>
+                    <w:rPr>
+                      <w:rFonts w:ascii="Cambria Math" w:hAnsi="Cambria Math" w:cs="Arial"/>
+                      <w:sz w:val="28"/>
+                      <w:lang w:val="es-ES"/>
+                    </w:rPr>
+                    <m:t>=0.</m:t>
+                  </m:r>
+                </m:e>
+              </m:eqArr>
+            </m:e>
+          </m:d>
+        </m:oMath>
+      </m:oMathPara>
+    </w:p>
+    <w:p>
+      <w:pPr>
+        <w:spacing w:line="360" w:lineRule="auto"/>
+        <w:jc w:val="both"/>
+        <w:rPr>
+          <w:rFonts w:ascii="Arial" w:eastAsiaTheme="minorEastAsia" w:hAnsi="Arial" w:cs="Arial"/>
+          <w:lang w:val="es-ES"/>
+        </w:rPr>
+      </w:pPr>
+      <w:r>
+        <w:rPr>
+          <w:rFonts w:ascii="Arial" w:eastAsiaTheme="minorEastAsia" w:hAnsi="Arial" w:cs="Arial"/>
+          <w:lang w:val="es-ES"/>
+        </w:rPr>
+        <w:tab/>
+      </w:r>
+      <w:r>
+        <w:rPr>
+          <w:rFonts w:ascii="Arial" w:eastAsiaTheme="minorEastAsia" w:hAnsi="Arial" w:cs="Arial"/>
+          <w:lang w:val="es-ES"/>
+        </w:rPr>
+        <w:t>La matriz de rango uno</w:t>
+      </w:r>
+      <w:r>
+        <w:rPr>
+          <w:rFonts w:ascii="Arial" w:eastAsiaTheme="minorEastAsia" w:hAnsi="Arial" w:cs="Arial"/>
+          <w:lang w:val="es-ES"/>
+        </w:rPr>
+        <w:t>,</w:t>
+      </w:r>
+      <w:r>
+        <w:rPr>
+          <w:rFonts w:ascii="Arial" w:eastAsiaTheme="minorEastAsia" w:hAnsi="Arial" w:cs="Arial"/>
+          <w:lang w:val="es-ES"/>
+        </w:rPr>
+        <w:t xml:space="preserve"> </w:t>
+      </w:r>
+      <m:oMath>
+        <m:r>
+          <w:rPr>
+            <w:rFonts w:ascii="Cambria Math" w:eastAsiaTheme="minorEastAsia" w:hAnsi="Cambria Math" w:cs="Arial"/>
+            <w:lang w:val="es-ES"/>
+          </w:rPr>
+          <m:t>e</m:t>
+        </m:r>
+        <m:sSup>
+          <m:sSupPr>
+            <m:ctrlPr>
+              <w:rPr>
+                <w:rFonts w:ascii="Cambria Math" w:eastAsiaTheme="minorEastAsia" w:hAnsi="Cambria Math" w:cs="Arial"/>
+                <w:i/>
+                <w:lang w:val="es-ES"/>
+              </w:rPr>
+            </m:ctrlPr>
+          </m:sSupPr>
+          <m:e>
+            <m:r>
+              <w:rPr>
+                <w:rFonts w:ascii="Cambria Math" w:eastAsiaTheme="minorEastAsia" w:hAnsi="Cambria Math" w:cs="Arial"/>
+                <w:lang w:val="es-ES"/>
+              </w:rPr>
+              <m:t>z</m:t>
+            </m:r>
+          </m:e>
+          <m:sup>
+            <m:r>
+              <w:rPr>
+                <w:rFonts w:ascii="Cambria Math" w:eastAsiaTheme="minorEastAsia" w:hAnsi="Cambria Math" w:cs="Arial"/>
+                <w:lang w:val="es-ES"/>
+              </w:rPr>
+              <m:t>T</m:t>
+            </m:r>
+          </m:sup>
+        </m:sSup>
+      </m:oMath>
+      <w:r>
+        <w:rPr>
+          <w:rFonts w:ascii="Arial" w:eastAsiaTheme="minorEastAsia" w:hAnsi="Arial" w:cs="Arial"/>
+          <w:lang w:val="es-ES"/>
+        </w:rPr>
+        <w:t>,</w:t>
+      </w:r>
+      <w:r>
+        <w:rPr>
+          <w:rFonts w:ascii="Arial" w:eastAsiaTheme="minorEastAsia" w:hAnsi="Arial" w:cs="Arial"/>
+          <w:lang w:val="es-ES"/>
+        </w:rPr>
+        <w:t xml:space="preserve"> da cuenta de las elecciones aleatorias de las páginas web que no siguen los enlaces. La ecuación</w:t>
+      </w:r>
+      <w:r>
+        <w:rPr>
+          <w:rFonts w:ascii="Arial" w:eastAsiaTheme="minorEastAsia" w:hAnsi="Arial" w:cs="Arial"/>
+          <w:lang w:val="es-ES"/>
+        </w:rPr>
+        <w:t>,</w:t>
+      </w:r>
+    </w:p>
+    <w:p>
+      <w:pPr>
+        <w:spacing w:line="360" w:lineRule="auto"/>
+        <w:jc w:val="center"/>
+        <w:rPr>
+          <w:rFonts w:ascii="Arial" w:eastAsiaTheme="minorEastAsia" w:hAnsi="Arial" w:cs="Arial"/>
+          <w:sz w:val="28"/>
+          <w:lang w:val="es-ES"/>
+        </w:rPr>
+      </w:pPr>
+      <m:oMathPara>
+        <m:oMath>
+          <m:r>
+            <w:rPr>
+              <w:rFonts w:ascii="Cambria Math" w:hAnsi="Cambria Math" w:cs="Arial"/>
+              <w:sz w:val="28"/>
+              <w:lang w:val="es-ES"/>
+            </w:rPr>
+            <m:t>x=Ax,</m:t>
+          </m:r>
+        </m:oMath>
+      </m:oMathPara>
+    </w:p>
+    <w:p>
+      <w:pPr>
+        <w:spacing w:line="360" w:lineRule="auto"/>
+        <w:jc w:val="both"/>
+        <w:rPr>
+          <w:rFonts w:ascii="Arial" w:eastAsiaTheme="minorEastAsia" w:hAnsi="Arial" w:cs="Arial"/>
+          <w:sz w:val="24"/>
+          <w:lang w:val="es-ES"/>
+        </w:rPr>
+      </w:pPr>
+      <w:r>
+        <w:rPr>
+          <w:rFonts w:ascii="Arial" w:eastAsiaTheme="minorEastAsia" w:hAnsi="Arial" w:cs="Arial"/>
+          <w:sz w:val="24"/>
+          <w:lang w:val="es-ES"/>
+        </w:rPr>
+        <w:tab/>
+        <w:t>Puede ser reescrita de la siguiente manera,</w:t>
+      </w:r>
+    </w:p>
+    <w:p>
+      <w:pPr>
+        <w:spacing w:line="360" w:lineRule="auto"/>
+        <w:jc w:val="center"/>
+        <w:rPr>
+          <w:rFonts w:ascii="Arial" w:eastAsiaTheme="minorEastAsia" w:hAnsi="Arial" w:cs="Arial"/>
+          <w:sz w:val="28"/>
+          <w:lang w:val="es-ES"/>
+        </w:rPr>
+      </w:pPr>
+      <m:oMathPara>
+        <m:oMath>
+          <m:d>
+            <m:dPr>
+              <m:ctrlPr>
+                <w:rPr>
+                  <w:rFonts w:ascii="Cambria Math" w:eastAsiaTheme="minorEastAsia" w:hAnsi="Cambria Math" w:cs="Arial"/>
+                  <w:i/>
+                  <w:sz w:val="28"/>
+                  <w:lang w:val="es-ES"/>
+                </w:rPr>
+              </m:ctrlPr>
+            </m:dPr>
+            <m:e>
+              <m:r>
+                <w:rPr>
+                  <w:rFonts w:ascii="Cambria Math" w:eastAsiaTheme="minorEastAsia" w:hAnsi="Cambria Math" w:cs="Arial"/>
+                  <w:sz w:val="28"/>
+                  <w:lang w:val="es-ES"/>
+                </w:rPr>
+                <m:t>I-pGD</m:t>
+              </m:r>
+            </m:e>
+          </m:d>
+          <m:r>
+            <w:rPr>
+              <w:rFonts w:ascii="Cambria Math" w:eastAsiaTheme="minorEastAsia" w:hAnsi="Cambria Math" w:cs="Arial"/>
+              <w:sz w:val="28"/>
+              <w:lang w:val="es-ES"/>
+            </w:rPr>
+            <m:t>x=γe</m:t>
+          </m:r>
+        </m:oMath>
+      </m:oMathPara>
+    </w:p>
+    <w:p>
+      <w:pPr>
+        <w:spacing w:line="360" w:lineRule="auto"/>
+        <w:jc w:val="both"/>
+        <w:rPr>
+          <w:rFonts w:ascii="Arial" w:eastAsiaTheme="minorEastAsia" w:hAnsi="Arial" w:cs="Arial"/>
+          <w:sz w:val="24"/>
+          <w:lang w:val="es-ES"/>
+        </w:rPr>
+      </w:pPr>
+      <w:r>
+        <w:rPr>
+          <w:rFonts w:ascii="Arial" w:eastAsiaTheme="minorEastAsia" w:hAnsi="Arial" w:cs="Arial"/>
+          <w:sz w:val="24"/>
+          <w:lang w:val="es-ES"/>
+        </w:rPr>
+        <w:lastRenderedPageBreak/>
+        <w:tab/>
+        <w:t>Donde,</w:t>
+      </w:r>
+    </w:p>
+    <w:p>
+      <w:pPr>
+        <w:spacing w:line="360" w:lineRule="auto"/>
+        <w:jc w:val="center"/>
+        <w:rPr>
+          <w:rFonts w:ascii="Arial" w:eastAsiaTheme="minorEastAsia" w:hAnsi="Arial" w:cs="Arial"/>
+          <w:sz w:val="28"/>
+          <w:lang w:val="es-ES"/>
+        </w:rPr>
+      </w:pPr>
+      <m:oMathPara>
+        <m:oMath>
+          <m:r>
+            <w:rPr>
+              <w:rFonts w:ascii="Cambria Math" w:eastAsiaTheme="minorEastAsia" w:hAnsi="Cambria Math" w:cs="Arial"/>
+              <w:sz w:val="28"/>
+              <w:lang w:val="es-ES"/>
+            </w:rPr>
+            <m:t>γ=</m:t>
+          </m:r>
+          <m:sSup>
+            <m:sSupPr>
+              <m:ctrlPr>
+                <w:rPr>
+                  <w:rFonts w:ascii="Cambria Math" w:eastAsiaTheme="minorEastAsia" w:hAnsi="Cambria Math" w:cs="Arial"/>
+                  <w:i/>
+                  <w:sz w:val="28"/>
+                  <w:lang w:val="es-ES"/>
+                </w:rPr>
+              </m:ctrlPr>
+            </m:sSupPr>
+            <m:e>
+              <m:r>
+                <w:rPr>
+                  <w:rFonts w:ascii="Cambria Math" w:eastAsiaTheme="minorEastAsia" w:hAnsi="Cambria Math" w:cs="Arial"/>
+                  <w:sz w:val="28"/>
+                  <w:lang w:val="es-ES"/>
+                </w:rPr>
+                <m:t>z</m:t>
+              </m:r>
+            </m:e>
+            <m:sup>
+              <m:r>
+                <w:rPr>
+                  <w:rFonts w:ascii="Cambria Math" w:eastAsiaTheme="minorEastAsia" w:hAnsi="Cambria Math" w:cs="Arial"/>
+                  <w:sz w:val="28"/>
+                  <w:lang w:val="es-ES"/>
+                </w:rPr>
+                <m:t>T</m:t>
+              </m:r>
+            </m:sup>
+          </m:sSup>
+          <m:r>
+            <w:rPr>
+              <w:rFonts w:ascii="Cambria Math" w:eastAsiaTheme="minorEastAsia" w:hAnsi="Cambria Math" w:cs="Arial"/>
+              <w:sz w:val="28"/>
+              <w:lang w:val="es-ES"/>
+            </w:rPr>
+            <m:t>x.</m:t>
+          </m:r>
+        </m:oMath>
+      </m:oMathPara>
+    </w:p>
+    <w:p>
+      <w:pPr>
+        <w:spacing w:line="360" w:lineRule="auto"/>
+        <w:ind w:firstLine="720"/>
+        <w:jc w:val="both"/>
+        <w:rPr>
+          <w:rFonts w:ascii="Arial" w:eastAsiaTheme="minorEastAsia" w:hAnsi="Arial" w:cs="Arial"/>
+          <w:sz w:val="24"/>
+          <w:lang w:val="es-ES"/>
+        </w:rPr>
+      </w:pPr>
+      <w:r>
+        <w:rPr>
+          <w:rFonts w:ascii="Arial" w:eastAsiaTheme="minorEastAsia" w:hAnsi="Arial" w:cs="Arial"/>
+          <w:sz w:val="24"/>
+          <w:lang w:val="es-ES"/>
+        </w:rPr>
+        <w:t xml:space="preserve">No conocemos el valor de </w:t>
+      </w:r>
+      <m:oMath>
+        <m:r>
+          <w:rPr>
+            <w:rFonts w:ascii="Cambria Math" w:eastAsiaTheme="minorEastAsia" w:hAnsi="Cambria Math" w:cs="Arial"/>
+            <w:sz w:val="24"/>
+            <w:lang w:val="es-ES"/>
+          </w:rPr>
+          <m:t>γ</m:t>
+        </m:r>
+      </m:oMath>
+      <w:r>
+        <w:rPr>
+          <w:rFonts w:ascii="Arial" w:eastAsiaTheme="minorEastAsia" w:hAnsi="Arial" w:cs="Arial"/>
+          <w:sz w:val="24"/>
+          <w:lang w:val="es-ES"/>
+        </w:rPr>
+        <w:t xml:space="preserve"> porque depende del vector desconocido </w:t>
+      </w:r>
+      <m:oMath>
+        <m:r>
+          <w:rPr>
+            <w:rFonts w:ascii="Cambria Math" w:eastAsiaTheme="minorEastAsia" w:hAnsi="Cambria Math" w:cs="Arial"/>
+            <w:sz w:val="24"/>
+            <w:lang w:val="es-ES"/>
+          </w:rPr>
+          <m:t>x</m:t>
+        </m:r>
+      </m:oMath>
+      <w:r>
+        <w:rPr>
+          <w:rFonts w:ascii="Arial" w:eastAsiaTheme="minorEastAsia" w:hAnsi="Arial" w:cs="Arial"/>
+          <w:sz w:val="24"/>
+          <w:lang w:val="es-ES"/>
+        </w:rPr>
+        <w:t>, per</w:t>
+      </w:r>
+      <w:r>
+        <w:rPr>
+          <w:rFonts w:ascii="Arial" w:eastAsiaTheme="minorEastAsia" w:hAnsi="Arial" w:cs="Arial"/>
+          <w:sz w:val="24"/>
+          <w:lang w:val="es-ES"/>
+        </w:rPr>
+        <w:t xml:space="preserve">o podemos tomar temporalmente </w:t>
+      </w:r>
+      <m:oMath>
+        <m:r>
+          <w:rPr>
+            <w:rFonts w:ascii="Cambria Math" w:eastAsiaTheme="minorEastAsia" w:hAnsi="Cambria Math" w:cs="Arial"/>
+            <w:sz w:val="24"/>
+            <w:lang w:val="es-ES"/>
+          </w:rPr>
+          <m:t>γ=1</m:t>
+        </m:r>
+      </m:oMath>
+      <w:r>
+        <w:rPr>
+          <w:rFonts w:ascii="Arial" w:eastAsiaTheme="minorEastAsia" w:hAnsi="Arial" w:cs="Arial"/>
+          <w:sz w:val="24"/>
+          <w:lang w:val="es-ES"/>
+        </w:rPr>
+        <w:t xml:space="preserve">. Mientras </w:t>
+      </w:r>
+      <m:oMath>
+        <m:r>
+          <w:rPr>
+            <w:rFonts w:ascii="Cambria Math" w:eastAsiaTheme="minorEastAsia" w:hAnsi="Cambria Math" w:cs="Arial"/>
+            <w:sz w:val="24"/>
+            <w:lang w:val="es-ES"/>
+          </w:rPr>
+          <m:t>p</m:t>
+        </m:r>
+      </m:oMath>
+      <w:r>
+        <w:rPr>
+          <w:rFonts w:ascii="Arial" w:eastAsiaTheme="minorEastAsia" w:hAnsi="Arial" w:cs="Arial"/>
+          <w:sz w:val="24"/>
+          <w:lang w:val="es-ES"/>
+        </w:rPr>
+        <w:t xml:space="preserve"> sea estrictamente menor que u</w:t>
+      </w:r>
+      <w:r>
+        <w:rPr>
+          <w:rFonts w:ascii="Arial" w:eastAsiaTheme="minorEastAsia" w:hAnsi="Arial" w:cs="Arial"/>
+          <w:sz w:val="24"/>
+          <w:lang w:val="es-ES"/>
+        </w:rPr>
+        <w:t xml:space="preserve">no, la matriz de coeficientes </w:t>
+      </w:r>
+      <m:oMath>
+        <m:r>
+          <w:rPr>
+            <w:rFonts w:ascii="Cambria Math" w:eastAsiaTheme="minorEastAsia" w:hAnsi="Cambria Math" w:cs="Arial"/>
+            <w:sz w:val="24"/>
+            <w:lang w:val="es-ES"/>
+          </w:rPr>
+          <m:t>I-pGD</m:t>
+        </m:r>
+      </m:oMath>
+      <w:r>
+        <w:rPr>
+          <w:rFonts w:ascii="Arial" w:eastAsiaTheme="minorEastAsia" w:hAnsi="Arial" w:cs="Arial"/>
+          <w:sz w:val="24"/>
+          <w:lang w:val="es-ES"/>
+        </w:rPr>
+        <w:t xml:space="preserve"> es no singular y la ecuación</w:t>
+      </w:r>
+      <w:r>
+        <w:rPr>
+          <w:rFonts w:ascii="Arial" w:eastAsiaTheme="minorEastAsia" w:hAnsi="Arial" w:cs="Arial"/>
+          <w:sz w:val="24"/>
+          <w:lang w:val="es-ES"/>
+        </w:rPr>
+        <w:t>,</w:t>
+      </w:r>
+    </w:p>
+    <w:p>
+      <w:pPr>
+        <w:spacing w:line="360" w:lineRule="auto"/>
+        <w:ind w:firstLine="720"/>
+        <w:jc w:val="center"/>
+        <w:rPr>
+          <w:rFonts w:ascii="Arial" w:eastAsiaTheme="minorEastAsia" w:hAnsi="Arial" w:cs="Arial"/>
+          <w:sz w:val="28"/>
+          <w:lang w:val="es-ES"/>
+        </w:rPr>
+      </w:pPr>
+      <m:oMathPara>
+        <m:oMath>
+          <m:d>
+            <m:dPr>
+              <m:ctrlPr>
+                <w:rPr>
+                  <w:rFonts w:ascii="Cambria Math" w:eastAsiaTheme="minorEastAsia" w:hAnsi="Cambria Math" w:cs="Arial"/>
+                  <w:i/>
+                  <w:sz w:val="28"/>
+                  <w:lang w:val="es-ES"/>
+                </w:rPr>
+              </m:ctrlPr>
+            </m:dPr>
+            <m:e>
+              <m:r>
+                <w:rPr>
+                  <w:rFonts w:ascii="Cambria Math" w:eastAsiaTheme="minorEastAsia" w:hAnsi="Cambria Math" w:cs="Arial"/>
+                  <w:sz w:val="28"/>
+                  <w:lang w:val="es-ES"/>
+                </w:rPr>
+                <m:t>I-pGD</m:t>
+              </m:r>
+            </m:e>
+          </m:d>
+          <m:r>
+            <w:rPr>
+              <w:rFonts w:ascii="Cambria Math" w:eastAsiaTheme="minorEastAsia" w:hAnsi="Cambria Math" w:cs="Arial"/>
+              <w:sz w:val="28"/>
+              <w:lang w:val="es-ES"/>
+            </w:rPr>
+            <m:t>x=e</m:t>
+          </m:r>
+        </m:oMath>
+      </m:oMathPara>
+    </w:p>
+    <w:p>
+      <w:pPr>
+        <w:spacing w:line="360" w:lineRule="auto"/>
+        <w:ind w:firstLine="720"/>
+        <w:rPr>
+          <w:rFonts w:ascii="Arial" w:eastAsiaTheme="minorEastAsia" w:hAnsi="Arial" w:cs="Arial"/>
+          <w:sz w:val="24"/>
+          <w:lang w:val="es-ES"/>
+        </w:rPr>
+      </w:pPr>
+      <w:r>
+        <w:rPr>
+          <w:rFonts w:ascii="Arial" w:eastAsiaTheme="minorEastAsia" w:hAnsi="Arial" w:cs="Arial"/>
+          <w:sz w:val="24"/>
+          <w:lang w:val="es-ES"/>
+        </w:rPr>
+        <w:t>P</w:t>
+      </w:r>
+      <w:r>
+        <w:rPr>
+          <w:rFonts w:ascii="Arial" w:eastAsiaTheme="minorEastAsia" w:hAnsi="Arial" w:cs="Arial"/>
+          <w:sz w:val="24"/>
+          <w:lang w:val="es-ES"/>
+        </w:rPr>
+        <w:t xml:space="preserve">uede resolverse para </w:t>
+      </w:r>
+      <m:oMath>
+        <m:r>
+          <w:rPr>
+            <w:rFonts w:ascii="Cambria Math" w:eastAsiaTheme="minorEastAsia" w:hAnsi="Cambria Math" w:cs="Arial"/>
+            <w:sz w:val="24"/>
+            <w:lang w:val="es-ES"/>
+          </w:rPr>
+          <m:t>x</m:t>
+        </m:r>
+      </m:oMath>
+      <w:r>
+        <w:rPr>
+          <w:rFonts w:ascii="Arial" w:eastAsiaTheme="minorEastAsia" w:hAnsi="Arial" w:cs="Arial"/>
+          <w:sz w:val="24"/>
+          <w:lang w:val="es-ES"/>
+        </w:rPr>
+        <w:t>. Entonces</w:t>
+      </w:r>
+      <w:r>
+        <w:rPr>
+          <w:rFonts w:ascii="Arial" w:eastAsiaTheme="minorEastAsia" w:hAnsi="Arial" w:cs="Arial"/>
+          <w:sz w:val="24"/>
+          <w:lang w:val="es-ES"/>
+        </w:rPr>
+        <w:t>,</w:t>
+      </w:r>
+      <w:r>
+        <w:rPr>
+          <w:rFonts w:ascii="Arial" w:eastAsiaTheme="minorEastAsia" w:hAnsi="Arial" w:cs="Arial"/>
+          <w:sz w:val="24"/>
+          <w:lang w:val="es-ES"/>
+        </w:rPr>
+        <w:t xml:space="preserve"> la </w:t>
+      </w:r>
+      <m:oMath>
+        <m:r>
+          <w:rPr>
+            <w:rFonts w:ascii="Cambria Math" w:eastAsiaTheme="minorEastAsia" w:hAnsi="Cambria Math" w:cs="Arial"/>
+            <w:sz w:val="24"/>
+            <w:lang w:val="es-ES"/>
+          </w:rPr>
+          <m:t>x</m:t>
+        </m:r>
+      </m:oMath>
+      <w:r>
+        <w:rPr>
+          <w:rFonts w:ascii="Arial" w:eastAsiaTheme="minorEastAsia" w:hAnsi="Arial" w:cs="Arial"/>
+          <w:sz w:val="24"/>
+          <w:lang w:val="es-ES"/>
+        </w:rPr>
+        <w:t xml:space="preserve"> resultante puede reescalarse de forma que</w:t>
+      </w:r>
+      <w:r>
+        <w:rPr>
+          <w:rFonts w:ascii="Arial" w:eastAsiaTheme="minorEastAsia" w:hAnsi="Arial" w:cs="Arial"/>
+          <w:sz w:val="24"/>
+          <w:lang w:val="es-ES"/>
+        </w:rPr>
+        <w:t>,</w:t>
+      </w:r>
+    </w:p>
+    <w:p>
+      <w:pPr>
+        <w:spacing w:line="360" w:lineRule="auto"/>
+        <w:ind w:firstLine="720"/>
+        <w:jc w:val="center"/>
+        <w:rPr>
+          <w:rFonts w:ascii="Arial" w:eastAsiaTheme="minorEastAsia" w:hAnsi="Arial" w:cs="Arial"/>
+          <w:sz w:val="28"/>
+          <w:lang w:val="es-ES"/>
+        </w:rPr>
+      </w:pPr>
+      <m:oMathPara>
+        <m:oMath>
+          <m:nary>
+            <m:naryPr>
+              <m:chr m:val="∑"/>
+              <m:limLoc m:val="undOvr"/>
+              <m:supHide m:val="1"/>
+              <m:ctrlPr>
+                <w:rPr>
+                  <w:rFonts w:ascii="Cambria Math" w:eastAsiaTheme="minorEastAsia" w:hAnsi="Cambria Math" w:cs="Arial"/>
+                  <w:i/>
+                  <w:sz w:val="28"/>
+                  <w:lang w:val="es-ES"/>
+                </w:rPr>
+              </m:ctrlPr>
+            </m:naryPr>
+            <m:sub>
+              <m:r>
+                <w:rPr>
+                  <w:rFonts w:ascii="Cambria Math" w:eastAsiaTheme="minorEastAsia" w:hAnsi="Cambria Math" w:cs="Arial"/>
+                  <w:sz w:val="28"/>
+                  <w:lang w:val="es-ES"/>
+                </w:rPr>
+                <m:t>i</m:t>
+              </m:r>
+            </m:sub>
+            <m:sup/>
+            <m:e>
+              <m:sSub>
+                <m:sSubPr>
+                  <m:ctrlPr>
+                    <w:rPr>
+                      <w:rFonts w:ascii="Cambria Math" w:eastAsiaTheme="minorEastAsia" w:hAnsi="Cambria Math" w:cs="Arial"/>
+                      <w:i/>
+                      <w:sz w:val="28"/>
+                      <w:lang w:val="es-ES"/>
+                    </w:rPr>
+                  </m:ctrlPr>
+                </m:sSubPr>
+                <m:e>
+                  <m:r>
+                    <w:rPr>
+                      <w:rFonts w:ascii="Cambria Math" w:eastAsiaTheme="minorEastAsia" w:hAnsi="Cambria Math" w:cs="Arial"/>
+                      <w:sz w:val="28"/>
+                      <w:lang w:val="es-ES"/>
+                    </w:rPr>
+                    <m:t>x</m:t>
+                  </m:r>
+                </m:e>
+                <m:sub>
+                  <m:r>
+                    <w:rPr>
+                      <w:rFonts w:ascii="Cambria Math" w:eastAsiaTheme="minorEastAsia" w:hAnsi="Cambria Math" w:cs="Arial"/>
+                      <w:sz w:val="28"/>
+                      <w:lang w:val="es-ES"/>
+                    </w:rPr>
+                    <m:t>i</m:t>
+                  </m:r>
+                </m:sub>
+              </m:sSub>
+            </m:e>
+          </m:nary>
+          <m:r>
+            <w:rPr>
+              <w:rFonts w:ascii="Cambria Math" w:eastAsiaTheme="minorEastAsia" w:hAnsi="Cambria Math" w:cs="Arial"/>
+              <w:sz w:val="28"/>
+              <w:lang w:val="es-ES"/>
+            </w:rPr>
+            <m:t>=1.</m:t>
+          </m:r>
+        </m:oMath>
+      </m:oMathPara>
+    </w:p>
+    <w:p>
+      <w:pPr>
+        <w:spacing w:line="360" w:lineRule="auto"/>
+        <w:ind w:firstLine="720"/>
+        <w:jc w:val="both"/>
+        <w:rPr>
+          <w:rFonts w:ascii="Arial" w:eastAsiaTheme="minorEastAsia" w:hAnsi="Arial" w:cs="Arial"/>
+          <w:sz w:val="24"/>
+          <w:lang w:val="es-ES"/>
+        </w:rPr>
+      </w:pPr>
+      <w:r>
+        <w:rPr>
+          <w:rFonts w:ascii="Arial" w:eastAsiaTheme="minorEastAsia" w:hAnsi="Arial" w:cs="Arial"/>
+          <w:sz w:val="24"/>
+          <w:lang w:val="es-ES"/>
+        </w:rPr>
+        <w:t xml:space="preserve">Obsérvese que el vector </w:t>
+      </w:r>
+      <m:oMath>
+        <m:r>
+          <w:rPr>
+            <w:rFonts w:ascii="Cambria Math" w:eastAsiaTheme="minorEastAsia" w:hAnsi="Cambria Math" w:cs="Arial"/>
+            <w:sz w:val="24"/>
+            <w:lang w:val="es-ES"/>
+          </w:rPr>
+          <m:t>z</m:t>
+        </m:r>
+      </m:oMath>
+      <w:r>
+        <w:rPr>
+          <w:rFonts w:ascii="Arial" w:eastAsiaTheme="minorEastAsia" w:hAnsi="Arial" w:cs="Arial"/>
+          <w:sz w:val="24"/>
+          <w:lang w:val="es-ES"/>
+        </w:rPr>
+        <w:t xml:space="preserve"> no interviene realmente en este cálculo</w:t>
+      </w:r>
+      <w:r>
+        <w:rPr>
+          <w:rFonts w:ascii="Arial" w:eastAsiaTheme="minorEastAsia" w:hAnsi="Arial" w:cs="Arial"/>
+          <w:sz w:val="24"/>
+          <w:lang w:val="es-ES"/>
+        </w:rPr>
+        <w:t>.</w:t>
+      </w:r>
+    </w:p>
+    <w:p>
+      <w:pPr>
+        <w:spacing w:line="360" w:lineRule="auto"/>
         <w:jc w:val="both"/>
         <w:rPr>
           <w:rFonts w:ascii="Arial" w:hAnsi="Arial" w:cs="Arial"/>
@@ -2900,12 +4827,34 @@
           <w:sz w:val="24"/>
           <w:lang w:val="es-ES"/>
         </w:rPr>
-        <w:t>Algoritmo SpageRank:</w:t>
-      </w:r>
+        <w:t xml:space="preserve">Algoritmo </w:t>
+      </w:r>
+      <w:proofErr w:type="spellStart"/>
       <w:r>
         <w:rPr>
           <w:rFonts w:ascii="Arial" w:hAnsi="Arial" w:cs="Arial"/>
           <w:b/>
+          <w:i/>
+          <w:sz w:val="24"/>
+          <w:lang w:val="es-ES"/>
+        </w:rPr>
+        <w:t>SpageRank</w:t>
+      </w:r>
+      <w:proofErr w:type="spellEnd"/>
+      <w:r>
+        <w:rPr>
+          <w:rFonts w:ascii="Arial" w:hAnsi="Arial" w:cs="Arial"/>
+          <w:b/>
+          <w:i/>
+          <w:sz w:val="24"/>
+          <w:lang w:val="es-ES"/>
+        </w:rPr>
+        <w:t>:</w:t>
+      </w:r>
+      <w:r>
+        <w:rPr>
+          <w:rFonts w:ascii="Arial" w:hAnsi="Arial" w:cs="Arial"/>
+          <w:b/>
           <w:sz w:val="24"/>
           <w:lang w:val="es-ES"/>
         </w:rPr>
@@ -2918,8 +4867,19 @@
           <w:sz w:val="24"/>
           <w:lang w:val="es-ES"/>
         </w:rPr>
-        <w:t>Caso de P</w:t>
-      </w:r>
+        <w:t>Análisis Práctico (Métodos alternativos)</w:t>
+      </w:r>
+    </w:p>
+    <w:p>
+      <w:pPr>
+        <w:spacing w:line="360" w:lineRule="auto"/>
+        <w:jc w:val="both"/>
+        <w:rPr>
+          <w:rFonts w:ascii="Arial" w:hAnsi="Arial" w:cs="Arial"/>
+          <w:sz w:val="24"/>
+          <w:lang w:val="es-ES"/>
+        </w:rPr>
+      </w:pPr>
       <w:r>
         <w:rPr>
           <w:rFonts w:ascii="Arial" w:hAnsi="Arial" w:cs="Arial"/>
@@ -2927,7 +4887,840 @@
           <w:sz w:val="24"/>
           <w:lang w:val="es-ES"/>
         </w:rPr>
-        <w:t>rueba</w:t>
+        <w:tab/>
+      </w:r>
+      <w:r>
+        <w:rPr>
+          <w:rFonts w:ascii="Arial" w:hAnsi="Arial" w:cs="Arial"/>
+          <w:sz w:val="24"/>
+          <w:lang w:val="es-ES"/>
+        </w:rPr>
+        <w:t>Lo último mencionado en la sección anterior puede ser escrito en código Matlab/</w:t>
+      </w:r>
+      <w:proofErr w:type="spellStart"/>
+      <w:r>
+        <w:rPr>
+          <w:rFonts w:ascii="Arial" w:hAnsi="Arial" w:cs="Arial"/>
+          <w:sz w:val="24"/>
+          <w:lang w:val="es-ES"/>
+        </w:rPr>
+        <w:t>Octave</w:t>
+      </w:r>
+      <w:proofErr w:type="spellEnd"/>
+      <w:r>
+        <w:rPr>
+          <w:rFonts w:ascii="Arial" w:hAnsi="Arial" w:cs="Arial"/>
+          <w:sz w:val="24"/>
+          <w:lang w:val="es-ES"/>
+        </w:rPr>
+        <w:t xml:space="preserve"> de la siguiente manera,</w:t>
+      </w:r>
+    </w:p>
+    <w:p>
+      <w:pPr>
+        <w:spacing w:line="360" w:lineRule="auto"/>
+        <w:jc w:val="center"/>
+        <w:rPr>
+          <w:rFonts w:ascii="Arial" w:hAnsi="Arial" w:cs="Arial"/>
+          <w:sz w:val="24"/>
+          <w:lang w:val="es-ES"/>
+        </w:rPr>
+      </w:pPr>
+      <w:r>
+        <w:rPr>
+          <w:rFonts w:ascii="Arial" w:hAnsi="Arial" w:cs="Arial"/>
+          <w:noProof/>
+          <w:sz w:val="24"/>
+        </w:rPr>
+        <w:drawing>
+          <wp:inline distT="0" distB="0" distL="0" distR="0">
+            <wp:extent cx="3086100" cy="2003975"/>
+            <wp:effectExtent l="0" t="0" r="0" b="0"/>
+            <wp:docPr id="1" name="Imagen 1"/>
+            <wp:cNvGraphicFramePr>
+              <a:graphicFrameLocks xmlns:a="http://schemas.openxmlformats.org/drawingml/2006/main" noChangeAspect="1"/>
+            </wp:cNvGraphicFramePr>
+            <a:graphic xmlns:a="http://schemas.openxmlformats.org/drawingml/2006/main">
+              <a:graphicData uri="http://schemas.openxmlformats.org/drawingml/2006/picture">
+                <pic:pic xmlns:pic="http://schemas.openxmlformats.org/drawingml/2006/picture">
+                  <pic:nvPicPr>
+                    <pic:cNvPr id="1" name="1.png"/>
+                    <pic:cNvPicPr/>
+                  </pic:nvPicPr>
+                  <pic:blipFill>
+                    <a:blip r:embed="rId5" cstate="print">
+                      <a:extLst>
+                        <a:ext uri="{28A0092B-C50C-407E-A947-70E740481C1C}">
+                          <a14:useLocalDpi xmlns:a14="http://schemas.microsoft.com/office/drawing/2010/main" val="0"/>
+                        </a:ext>
+                      </a:extLst>
+                    </a:blip>
+                    <a:stretch>
+                      <a:fillRect/>
+                    </a:stretch>
+                  </pic:blipFill>
+                  <pic:spPr>
+                    <a:xfrm>
+                      <a:off x="0" y="0"/>
+                      <a:ext cx="3097567" cy="2011421"/>
+                    </a:xfrm>
+                    <a:prstGeom prst="rect">
+                      <a:avLst/>
+                    </a:prstGeom>
+                  </pic:spPr>
+                </pic:pic>
+              </a:graphicData>
+            </a:graphic>
+          </wp:inline>
+        </w:drawing>
+      </w:r>
+    </w:p>
+    <w:p>
+      <w:pPr>
+        <w:spacing w:line="360" w:lineRule="auto"/>
+        <w:jc w:val="both"/>
+        <w:rPr>
+          <w:rFonts w:ascii="Arial" w:hAnsi="Arial" w:cs="Arial"/>
+          <w:sz w:val="24"/>
+          <w:lang w:val="es-ES"/>
+        </w:rPr>
+      </w:pPr>
+      <w:r>
+        <w:rPr>
+          <w:rFonts w:ascii="Arial" w:hAnsi="Arial" w:cs="Arial"/>
+          <w:sz w:val="24"/>
+          <w:lang w:val="es-ES"/>
+        </w:rPr>
+        <w:tab/>
+      </w:r>
+      <w:r>
+        <w:rPr>
+          <w:rFonts w:ascii="Arial" w:hAnsi="Arial" w:cs="Arial"/>
+          <w:sz w:val="24"/>
+          <w:lang w:val="es-ES"/>
+        </w:rPr>
+        <w:t xml:space="preserve">El </w:t>
+      </w:r>
+      <w:r>
+        <w:rPr>
+          <w:rFonts w:ascii="Arial" w:hAnsi="Arial" w:cs="Arial"/>
+          <w:i/>
+          <w:sz w:val="24"/>
+          <w:lang w:val="es-ES"/>
+        </w:rPr>
+        <w:t>método de la potencia</w:t>
+      </w:r>
+      <w:r>
+        <w:rPr>
+          <w:rFonts w:ascii="Arial" w:hAnsi="Arial" w:cs="Arial"/>
+          <w:sz w:val="24"/>
+          <w:lang w:val="es-ES"/>
+        </w:rPr>
+        <w:t xml:space="preserve"> también puede implementarse de forma que no se </w:t>
+      </w:r>
+      <w:r>
+        <w:rPr>
+          <w:rFonts w:ascii="Arial" w:hAnsi="Arial" w:cs="Arial"/>
+          <w:sz w:val="24"/>
+          <w:lang w:val="es-ES"/>
+        </w:rPr>
+        <w:t xml:space="preserve">produzca </w:t>
+      </w:r>
+      <w:r>
+        <w:rPr>
+          <w:rFonts w:ascii="Arial" w:hAnsi="Arial" w:cs="Arial"/>
+          <w:sz w:val="24"/>
+          <w:lang w:val="es-ES"/>
+        </w:rPr>
+        <w:t xml:space="preserve">la matriz de </w:t>
+      </w:r>
+      <w:proofErr w:type="spellStart"/>
+      <w:r>
+        <w:rPr>
+          <w:rFonts w:ascii="Arial" w:hAnsi="Arial" w:cs="Arial"/>
+          <w:sz w:val="24"/>
+          <w:lang w:val="es-ES"/>
+        </w:rPr>
+        <w:t>Markov</w:t>
+      </w:r>
+      <w:proofErr w:type="spellEnd"/>
+      <w:r>
+        <w:rPr>
+          <w:rFonts w:ascii="Arial" w:hAnsi="Arial" w:cs="Arial"/>
+          <w:sz w:val="24"/>
+          <w:lang w:val="es-ES"/>
+        </w:rPr>
+        <w:t xml:space="preserve"> y así p</w:t>
+      </w:r>
+      <w:r>
+        <w:rPr>
+          <w:rFonts w:ascii="Arial" w:hAnsi="Arial" w:cs="Arial"/>
+          <w:sz w:val="24"/>
+          <w:lang w:val="es-ES"/>
+        </w:rPr>
+        <w:t>reservar la dispersión. Calculamos,</w:t>
+      </w:r>
+    </w:p>
+    <w:p>
+      <w:pPr>
+        <w:spacing w:line="360" w:lineRule="auto"/>
+        <w:jc w:val="center"/>
+        <w:rPr>
+          <w:rFonts w:ascii="Arial" w:hAnsi="Arial" w:cs="Arial"/>
+          <w:sz w:val="24"/>
+          <w:lang w:val="es-ES"/>
+        </w:rPr>
+      </w:pPr>
+      <w:r>
+        <w:rPr>
+          <w:rFonts w:ascii="Arial" w:hAnsi="Arial" w:cs="Arial"/>
+          <w:noProof/>
+          <w:sz w:val="24"/>
+        </w:rPr>
+        <w:lastRenderedPageBreak/>
+        <w:drawing>
+          <wp:inline distT="0" distB="0" distL="0" distR="0">
+            <wp:extent cx="3495675" cy="1183024"/>
+            <wp:effectExtent l="0" t="0" r="0" b="0"/>
+            <wp:docPr id="2" name="Imagen 2"/>
+            <wp:cNvGraphicFramePr>
+              <a:graphicFrameLocks xmlns:a="http://schemas.openxmlformats.org/drawingml/2006/main" noChangeAspect="1"/>
+            </wp:cNvGraphicFramePr>
+            <a:graphic xmlns:a="http://schemas.openxmlformats.org/drawingml/2006/main">
+              <a:graphicData uri="http://schemas.openxmlformats.org/drawingml/2006/picture">
+                <pic:pic xmlns:pic="http://schemas.openxmlformats.org/drawingml/2006/picture">
+                  <pic:nvPicPr>
+                    <pic:cNvPr id="2" name="2.png"/>
+                    <pic:cNvPicPr/>
+                  </pic:nvPicPr>
+                  <pic:blipFill>
+                    <a:blip r:embed="rId6" cstate="print">
+                      <a:extLst>
+                        <a:ext uri="{28A0092B-C50C-407E-A947-70E740481C1C}">
+                          <a14:useLocalDpi xmlns:a14="http://schemas.microsoft.com/office/drawing/2010/main" val="0"/>
+                        </a:ext>
+                      </a:extLst>
+                    </a:blip>
+                    <a:stretch>
+                      <a:fillRect/>
+                    </a:stretch>
+                  </pic:blipFill>
+                  <pic:spPr>
+                    <a:xfrm>
+                      <a:off x="0" y="0"/>
+                      <a:ext cx="3504835" cy="1186124"/>
+                    </a:xfrm>
+                    <a:prstGeom prst="rect">
+                      <a:avLst/>
+                    </a:prstGeom>
+                  </pic:spPr>
+                </pic:pic>
+              </a:graphicData>
+            </a:graphic>
+          </wp:inline>
+        </w:drawing>
+      </w:r>
+    </w:p>
+    <w:p>
+      <w:pPr>
+        <w:spacing w:line="360" w:lineRule="auto"/>
+        <w:jc w:val="both"/>
+        <w:rPr>
+          <w:rFonts w:ascii="Arial" w:hAnsi="Arial" w:cs="Arial"/>
+          <w:sz w:val="24"/>
+          <w:lang w:val="es-ES"/>
+        </w:rPr>
+      </w:pPr>
+      <w:r>
+        <w:rPr>
+          <w:rFonts w:ascii="Arial" w:hAnsi="Arial" w:cs="Arial"/>
+          <w:sz w:val="24"/>
+          <w:lang w:val="es-ES"/>
+        </w:rPr>
+        <w:tab/>
+      </w:r>
+      <w:r>
+        <w:rPr>
+          <w:rFonts w:ascii="Arial" w:hAnsi="Arial" w:cs="Arial"/>
+          <w:sz w:val="24"/>
+          <w:lang w:val="es-ES"/>
+        </w:rPr>
+        <w:t>Iniciamos con,</w:t>
+      </w:r>
+    </w:p>
+    <w:p>
+      <w:pPr>
+        <w:spacing w:line="360" w:lineRule="auto"/>
+        <w:jc w:val="center"/>
+        <w:rPr>
+          <w:rFonts w:ascii="Arial" w:hAnsi="Arial" w:cs="Arial"/>
+          <w:sz w:val="24"/>
+          <w:lang w:val="es-ES"/>
+        </w:rPr>
+      </w:pPr>
+      <w:r>
+        <w:rPr>
+          <w:rFonts w:ascii="Arial" w:hAnsi="Arial" w:cs="Arial"/>
+          <w:noProof/>
+          <w:sz w:val="24"/>
+        </w:rPr>
+        <w:drawing>
+          <wp:inline distT="0" distB="0" distL="0" distR="0">
+            <wp:extent cx="1200150" cy="1041640"/>
+            <wp:effectExtent l="0" t="0" r="0" b="6350"/>
+            <wp:docPr id="3" name="Imagen 3"/>
+            <wp:cNvGraphicFramePr>
+              <a:graphicFrameLocks xmlns:a="http://schemas.openxmlformats.org/drawingml/2006/main" noChangeAspect="1"/>
+            </wp:cNvGraphicFramePr>
+            <a:graphic xmlns:a="http://schemas.openxmlformats.org/drawingml/2006/main">
+              <a:graphicData uri="http://schemas.openxmlformats.org/drawingml/2006/picture">
+                <pic:pic xmlns:pic="http://schemas.openxmlformats.org/drawingml/2006/picture">
+                  <pic:nvPicPr>
+                    <pic:cNvPr id="3" name="3.png"/>
+                    <pic:cNvPicPr/>
+                  </pic:nvPicPr>
+                  <pic:blipFill>
+                    <a:blip r:embed="rId7" cstate="print">
+                      <a:extLst>
+                        <a:ext uri="{28A0092B-C50C-407E-A947-70E740481C1C}">
+                          <a14:useLocalDpi xmlns:a14="http://schemas.microsoft.com/office/drawing/2010/main" val="0"/>
+                        </a:ext>
+                      </a:extLst>
+                    </a:blip>
+                    <a:stretch>
+                      <a:fillRect/>
+                    </a:stretch>
+                  </pic:blipFill>
+                  <pic:spPr>
+                    <a:xfrm>
+                      <a:off x="0" y="0"/>
+                      <a:ext cx="1217707" cy="1056879"/>
+                    </a:xfrm>
+                    <a:prstGeom prst="rect">
+                      <a:avLst/>
+                    </a:prstGeom>
+                  </pic:spPr>
+                </pic:pic>
+              </a:graphicData>
+            </a:graphic>
+          </wp:inline>
+        </w:drawing>
+      </w:r>
+    </w:p>
+    <w:p>
+      <w:pPr>
+        <w:spacing w:line="360" w:lineRule="auto"/>
+        <w:jc w:val="both"/>
+        <w:rPr>
+          <w:rFonts w:ascii="Arial" w:hAnsi="Arial" w:cs="Arial"/>
+          <w:sz w:val="24"/>
+          <w:lang w:val="es-ES"/>
+        </w:rPr>
+      </w:pPr>
+      <w:r>
+        <w:rPr>
+          <w:rFonts w:ascii="Arial" w:hAnsi="Arial" w:cs="Arial"/>
+          <w:sz w:val="24"/>
+          <w:lang w:val="es-ES"/>
+        </w:rPr>
+        <w:tab/>
+        <w:t>Entonces, se repite la siguiente sentencia,</w:t>
+      </w:r>
+    </w:p>
+    <w:p>
+      <w:pPr>
+        <w:spacing w:line="360" w:lineRule="auto"/>
+        <w:jc w:val="center"/>
+        <w:rPr>
+          <w:rFonts w:ascii="Arial" w:hAnsi="Arial" w:cs="Arial"/>
+          <w:sz w:val="24"/>
+          <w:lang w:val="es-ES"/>
+        </w:rPr>
+      </w:pPr>
+      <w:r>
+        <w:rPr>
+          <w:rFonts w:ascii="Arial" w:hAnsi="Arial" w:cs="Arial"/>
+          <w:noProof/>
+          <w:sz w:val="24"/>
+        </w:rPr>
+        <w:drawing>
+          <wp:inline distT="0" distB="0" distL="0" distR="0">
+            <wp:extent cx="2105025" cy="1064183"/>
+            <wp:effectExtent l="0" t="0" r="0" b="3175"/>
+            <wp:docPr id="4" name="Imagen 4"/>
+            <wp:cNvGraphicFramePr>
+              <a:graphicFrameLocks xmlns:a="http://schemas.openxmlformats.org/drawingml/2006/main" noChangeAspect="1"/>
+            </wp:cNvGraphicFramePr>
+            <a:graphic xmlns:a="http://schemas.openxmlformats.org/drawingml/2006/main">
+              <a:graphicData uri="http://schemas.openxmlformats.org/drawingml/2006/picture">
+                <pic:pic xmlns:pic="http://schemas.openxmlformats.org/drawingml/2006/picture">
+                  <pic:nvPicPr>
+                    <pic:cNvPr id="4" name="4.png"/>
+                    <pic:cNvPicPr/>
+                  </pic:nvPicPr>
+                  <pic:blipFill>
+                    <a:blip r:embed="rId8" cstate="print">
+                      <a:extLst>
+                        <a:ext uri="{28A0092B-C50C-407E-A947-70E740481C1C}">
+                          <a14:useLocalDpi xmlns:a14="http://schemas.microsoft.com/office/drawing/2010/main" val="0"/>
+                        </a:ext>
+                      </a:extLst>
+                    </a:blip>
+                    <a:stretch>
+                      <a:fillRect/>
+                    </a:stretch>
+                  </pic:blipFill>
+                  <pic:spPr>
+                    <a:xfrm>
+                      <a:off x="0" y="0"/>
+                      <a:ext cx="2123027" cy="1073284"/>
+                    </a:xfrm>
+                    <a:prstGeom prst="rect">
+                      <a:avLst/>
+                    </a:prstGeom>
+                  </pic:spPr>
+                </pic:pic>
+              </a:graphicData>
+            </a:graphic>
+          </wp:inline>
+        </w:drawing>
+      </w:r>
+    </w:p>
+    <w:p>
+      <w:pPr>
+        <w:spacing w:line="360" w:lineRule="auto"/>
+        <w:jc w:val="both"/>
+        <w:rPr>
+          <w:rFonts w:ascii="Arial" w:hAnsi="Arial" w:cs="Arial"/>
+          <w:sz w:val="24"/>
+          <w:lang w:val="es-ES"/>
+        </w:rPr>
+      </w:pPr>
+      <w:r>
+        <w:rPr>
+          <w:rFonts w:ascii="Arial" w:hAnsi="Arial" w:cs="Arial"/>
+          <w:sz w:val="24"/>
+          <w:lang w:val="es-ES"/>
+        </w:rPr>
+        <w:tab/>
+        <w:t>H</w:t>
+      </w:r>
+      <w:r>
+        <w:rPr>
+          <w:rFonts w:ascii="Arial" w:hAnsi="Arial" w:cs="Arial"/>
+          <w:sz w:val="24"/>
+          <w:lang w:val="es-ES"/>
+        </w:rPr>
+        <w:t xml:space="preserve">asta que </w:t>
+      </w:r>
+      <m:oMath>
+        <m:r>
+          <w:rPr>
+            <w:rFonts w:ascii="Cambria Math" w:hAnsi="Cambria Math" w:cs="Arial"/>
+            <w:sz w:val="24"/>
+            <w:lang w:val="es-ES"/>
+          </w:rPr>
+          <m:t>x</m:t>
+        </m:r>
+      </m:oMath>
+      <w:r>
+        <w:rPr>
+          <w:rFonts w:ascii="Arial" w:hAnsi="Arial" w:cs="Arial"/>
+          <w:sz w:val="24"/>
+          <w:lang w:val="es-ES"/>
+        </w:rPr>
+        <w:t xml:space="preserve"> se establezca con varios decimales.</w:t>
+      </w:r>
+    </w:p>
+    <w:p>
+      <w:pPr>
+        <w:spacing w:line="360" w:lineRule="auto"/>
+        <w:jc w:val="both"/>
+        <w:rPr>
+          <w:rFonts w:ascii="Arial" w:hAnsi="Arial" w:cs="Arial"/>
+          <w:sz w:val="24"/>
+          <w:lang w:val="es-ES"/>
+        </w:rPr>
+      </w:pPr>
+      <w:r>
+        <w:rPr>
+          <w:rFonts w:ascii="Arial" w:hAnsi="Arial" w:cs="Arial"/>
+          <w:sz w:val="24"/>
+          <w:lang w:val="es-ES"/>
+        </w:rPr>
+        <w:tab/>
+      </w:r>
+      <w:r>
+        <w:rPr>
+          <w:rFonts w:ascii="Arial" w:hAnsi="Arial" w:cs="Arial"/>
+          <w:sz w:val="24"/>
+          <w:lang w:val="es-ES"/>
+        </w:rPr>
+        <w:t xml:space="preserve">También es posible utilizar un algoritmo conocido como </w:t>
+      </w:r>
+      <w:r>
+        <w:rPr>
+          <w:rFonts w:ascii="Arial" w:hAnsi="Arial" w:cs="Arial"/>
+          <w:i/>
+          <w:sz w:val="24"/>
+          <w:lang w:val="es-ES"/>
+        </w:rPr>
+        <w:t>iteración inversa</w:t>
+      </w:r>
+      <w:r>
+        <w:rPr>
+          <w:rFonts w:ascii="Arial" w:hAnsi="Arial" w:cs="Arial"/>
+          <w:sz w:val="24"/>
+          <w:lang w:val="es-ES"/>
+        </w:rPr>
+        <w:t>.</w:t>
+      </w:r>
+    </w:p>
+    <w:p>
+      <w:pPr>
+        <w:spacing w:line="360" w:lineRule="auto"/>
+        <w:jc w:val="center"/>
+        <w:rPr>
+          <w:rFonts w:ascii="Arial" w:hAnsi="Arial" w:cs="Arial"/>
+          <w:sz w:val="24"/>
+          <w:lang w:val="es-ES"/>
+        </w:rPr>
+      </w:pPr>
+      <w:r>
+        <w:rPr>
+          <w:rFonts w:ascii="Arial" w:hAnsi="Arial" w:cs="Arial"/>
+          <w:noProof/>
+          <w:sz w:val="24"/>
+        </w:rPr>
+        <w:drawing>
+          <wp:inline distT="0" distB="0" distL="0" distR="0">
+            <wp:extent cx="2962275" cy="1995630"/>
+            <wp:effectExtent l="0" t="0" r="0" b="5080"/>
+            <wp:docPr id="5" name="Imagen 5"/>
+            <wp:cNvGraphicFramePr>
+              <a:graphicFrameLocks xmlns:a="http://schemas.openxmlformats.org/drawingml/2006/main" noChangeAspect="1"/>
+            </wp:cNvGraphicFramePr>
+            <a:graphic xmlns:a="http://schemas.openxmlformats.org/drawingml/2006/main">
+              <a:graphicData uri="http://schemas.openxmlformats.org/drawingml/2006/picture">
+                <pic:pic xmlns:pic="http://schemas.openxmlformats.org/drawingml/2006/picture">
+                  <pic:nvPicPr>
+                    <pic:cNvPr id="5" name="5.png"/>
+                    <pic:cNvPicPr/>
+                  </pic:nvPicPr>
+                  <pic:blipFill>
+                    <a:blip r:embed="rId9" cstate="print">
+                      <a:extLst>
+                        <a:ext uri="{28A0092B-C50C-407E-A947-70E740481C1C}">
+                          <a14:useLocalDpi xmlns:a14="http://schemas.microsoft.com/office/drawing/2010/main" val="0"/>
+                        </a:ext>
+                      </a:extLst>
+                    </a:blip>
+                    <a:stretch>
+                      <a:fillRect/>
+                    </a:stretch>
+                  </pic:blipFill>
+                  <pic:spPr>
+                    <a:xfrm>
+                      <a:off x="0" y="0"/>
+                      <a:ext cx="2977539" cy="2005913"/>
+                    </a:xfrm>
+                    <a:prstGeom prst="rect">
+                      <a:avLst/>
+                    </a:prstGeom>
+                  </pic:spPr>
+                </pic:pic>
+              </a:graphicData>
+            </a:graphic>
+          </wp:inline>
+        </w:drawing>
+      </w:r>
+    </w:p>
+    <w:p>
+      <w:pPr>
+        <w:spacing w:line="360" w:lineRule="auto"/>
+        <w:jc w:val="center"/>
+        <w:rPr>
+          <w:rFonts w:ascii="Arial" w:hAnsi="Arial" w:cs="Arial"/>
+          <w:sz w:val="24"/>
+          <w:lang w:val="es-ES"/>
+        </w:rPr>
+      </w:pPr>
+    </w:p>
+    <w:p>
+      <w:pPr>
+        <w:spacing w:line="360" w:lineRule="auto"/>
+        <w:jc w:val="both"/>
+        <w:rPr>
+          <w:rFonts w:ascii="Arial" w:hAnsi="Arial" w:cs="Arial"/>
+          <w:sz w:val="24"/>
+          <w:lang w:val="es-ES"/>
+        </w:rPr>
+      </w:pPr>
+      <w:r>
+        <w:rPr>
+          <w:rFonts w:ascii="Arial" w:hAnsi="Arial" w:cs="Arial"/>
+          <w:sz w:val="24"/>
+          <w:lang w:val="es-ES"/>
+        </w:rPr>
+        <w:lastRenderedPageBreak/>
+        <w:tab/>
+      </w:r>
+      <w:r>
+        <w:rPr>
+          <w:rFonts w:ascii="Arial" w:hAnsi="Arial" w:cs="Arial"/>
+          <w:sz w:val="24"/>
+          <w:lang w:val="es-ES"/>
+        </w:rPr>
+        <w:t xml:space="preserve">A primera vista, esto parece una idea muy </w:t>
+      </w:r>
+      <w:r>
+        <w:rPr>
+          <w:rFonts w:ascii="Arial" w:hAnsi="Arial" w:cs="Arial"/>
+          <w:sz w:val="24"/>
+          <w:lang w:val="es-ES"/>
+        </w:rPr>
+        <w:t xml:space="preserve">mala. Como </w:t>
+      </w:r>
+      <m:oMath>
+        <m:r>
+          <w:rPr>
+            <w:rFonts w:ascii="Cambria Math" w:hAnsi="Cambria Math" w:cs="Arial"/>
+            <w:sz w:val="24"/>
+            <w:lang w:val="es-ES"/>
+          </w:rPr>
+          <m:t>I-A</m:t>
+        </m:r>
+      </m:oMath>
+      <w:r>
+        <w:rPr>
+          <w:rFonts w:ascii="Arial" w:hAnsi="Arial" w:cs="Arial"/>
+          <w:sz w:val="24"/>
+          <w:lang w:val="es-ES"/>
+        </w:rPr>
+        <w:t xml:space="preserve"> es teóricamente singular, con el cálculo exacto algún elemento diagonal del fa</w:t>
+      </w:r>
+      <w:r>
+        <w:rPr>
+          <w:rFonts w:ascii="Arial" w:hAnsi="Arial" w:cs="Arial"/>
+          <w:sz w:val="24"/>
+          <w:lang w:val="es-ES"/>
+        </w:rPr>
+        <w:t xml:space="preserve">ctor triangular superior de </w:t>
+      </w:r>
+      <m:oMath>
+        <m:r>
+          <w:rPr>
+            <w:rFonts w:ascii="Cambria Math" w:hAnsi="Cambria Math" w:cs="Arial"/>
+            <w:sz w:val="24"/>
+            <w:lang w:val="es-ES"/>
+          </w:rPr>
+          <m:t>I-A</m:t>
+        </m:r>
+      </m:oMath>
+      <w:r>
+        <w:rPr>
+          <w:rFonts w:ascii="Arial" w:hAnsi="Arial" w:cs="Arial"/>
+          <w:sz w:val="24"/>
+          <w:lang w:val="es-ES"/>
+        </w:rPr>
+        <w:t xml:space="preserve"> debería ser cero y este cálculo debería fallar. Pero con el error de redondeo, la ma</w:t>
+      </w:r>
+      <w:r>
+        <w:rPr>
+          <w:rFonts w:ascii="Arial" w:hAnsi="Arial" w:cs="Arial"/>
+          <w:sz w:val="24"/>
+          <w:lang w:val="es-ES"/>
+        </w:rPr>
+        <w:t xml:space="preserve">triz calculada </w:t>
+      </w:r>
+      <m:oMath>
+        <m:r>
+          <w:rPr>
+            <w:rFonts w:ascii="Cambria Math" w:hAnsi="Cambria Math" w:cs="Arial"/>
+            <w:sz w:val="24"/>
+            <w:lang w:val="es-ES"/>
+          </w:rPr>
+          <m:t>I-A</m:t>
+        </m:r>
+      </m:oMath>
+      <w:r>
+        <w:rPr>
+          <w:rFonts w:ascii="Arial" w:hAnsi="Arial" w:cs="Arial"/>
+          <w:sz w:val="24"/>
+          <w:lang w:val="es-ES"/>
+        </w:rPr>
+        <w:t xml:space="preserve"> probablemente no es exactamente singular. Incluso si es singular, el redondeo durante la eliminación gaussiana probablemente impedirá que haya elementos diagonales exactamente nulos. </w:t>
+      </w:r>
+    </w:p>
+    <w:p>
+      <w:pPr>
+        <w:spacing w:line="360" w:lineRule="auto"/>
+        <w:ind w:firstLine="720"/>
+        <w:jc w:val="both"/>
+        <w:rPr>
+          <w:rFonts w:ascii="Arial" w:hAnsi="Arial" w:cs="Arial"/>
+          <w:sz w:val="24"/>
+          <w:lang w:val="es-ES"/>
+        </w:rPr>
+      </w:pPr>
+      <w:r>
+        <w:rPr>
+          <w:rFonts w:ascii="Arial" w:hAnsi="Arial" w:cs="Arial"/>
+          <w:sz w:val="24"/>
+          <w:lang w:val="es-ES"/>
+        </w:rPr>
+        <w:t>Sabemos que la eliminación gaussiana con pivoteo parcial siempre produce una solución con un residuo pequeño, en relación con la solución calculada, incluso si la matriz está mal condicionada. El vector que se obtiene con la ope</w:t>
+      </w:r>
+      <w:r>
+        <w:rPr>
+          <w:rFonts w:ascii="Arial" w:hAnsi="Arial" w:cs="Arial"/>
+          <w:sz w:val="24"/>
+          <w:lang w:val="es-ES"/>
+        </w:rPr>
+        <w:t xml:space="preserve">ración de barra invertida, </w:t>
+      </w:r>
+      <m:oMath>
+        <m:r>
+          <w:rPr>
+            <w:rFonts w:ascii="Cambria Math" w:hAnsi="Cambria Math" w:cs="Arial"/>
+            <w:sz w:val="24"/>
+            <w:lang w:val="es-ES"/>
+          </w:rPr>
+          <m:t>(I-A)\N</m:t>
+        </m:r>
+      </m:oMath>
+      <w:r>
+        <w:rPr>
+          <w:rFonts w:ascii="Arial" w:hAnsi="Arial" w:cs="Arial"/>
+          <w:sz w:val="24"/>
+          <w:lang w:val="es-ES"/>
+        </w:rPr>
+        <w:t xml:space="preserve"> suele tener componentes muy grandes.</w:t>
+      </w:r>
+      <w:r>
+        <w:rPr>
+          <w:rFonts w:ascii="Arial" w:hAnsi="Arial" w:cs="Arial"/>
+          <w:sz w:val="24"/>
+          <w:lang w:val="es-ES"/>
+        </w:rPr>
+        <w:t xml:space="preserve"> </w:t>
+      </w:r>
+      <w:r>
+        <w:rPr>
+          <w:rFonts w:ascii="Arial" w:hAnsi="Arial" w:cs="Arial"/>
+          <w:sz w:val="24"/>
+          <w:lang w:val="es-ES"/>
+        </w:rPr>
+        <w:t xml:space="preserve">Si se </w:t>
+      </w:r>
+      <w:proofErr w:type="spellStart"/>
+      <w:r>
+        <w:rPr>
+          <w:rFonts w:ascii="Arial" w:hAnsi="Arial" w:cs="Arial"/>
+          <w:sz w:val="24"/>
+          <w:lang w:val="es-ES"/>
+        </w:rPr>
+        <w:t>reescala</w:t>
+      </w:r>
+      <w:proofErr w:type="spellEnd"/>
+      <w:r>
+        <w:rPr>
+          <w:rFonts w:ascii="Arial" w:hAnsi="Arial" w:cs="Arial"/>
+          <w:sz w:val="24"/>
+          <w:lang w:val="es-ES"/>
+        </w:rPr>
+        <w:t xml:space="preserve"> por su suma, el residuo se escala por el mismo factor y se vuelve muy pequeño. En consecuencia, los dos vectores </w:t>
+      </w:r>
+      <m:oMath>
+        <m:r>
+          <w:rPr>
+            <w:rFonts w:ascii="Cambria Math" w:hAnsi="Cambria Math" w:cs="Arial"/>
+            <w:sz w:val="24"/>
+            <w:lang w:val="es-ES"/>
+          </w:rPr>
+          <m:t>x</m:t>
+        </m:r>
+      </m:oMath>
+      <w:r>
+        <w:rPr>
+          <w:rFonts w:ascii="Arial" w:hAnsi="Arial" w:cs="Arial"/>
+          <w:sz w:val="24"/>
+          <w:lang w:val="es-ES"/>
+        </w:rPr>
+        <w:t xml:space="preserve"> y </w:t>
+      </w:r>
+      <m:oMath>
+        <m:r>
+          <w:rPr>
+            <w:rFonts w:ascii="Cambria Math" w:hAnsi="Cambria Math" w:cs="Arial"/>
+            <w:sz w:val="24"/>
+            <w:lang w:val="es-ES"/>
+          </w:rPr>
+          <m:t>A*x</m:t>
+        </m:r>
+      </m:oMath>
+      <w:r>
+        <w:rPr>
+          <w:rFonts w:ascii="Arial" w:hAnsi="Arial" w:cs="Arial"/>
+          <w:sz w:val="24"/>
+          <w:lang w:val="es-ES"/>
+        </w:rPr>
+        <w:t xml:space="preserve"> son iguales entre sí con un error de redondeo. En esta situación, la resolución del sistema singular con la eliminación gaussiana explota, pero lo hace exactamente en la dirección correcta.</w:t>
+      </w:r>
+    </w:p>
+    <w:p>
+      <w:pPr>
+        <w:spacing w:line="360" w:lineRule="auto"/>
+        <w:jc w:val="both"/>
+        <w:rPr>
+          <w:rFonts w:ascii="Arial" w:hAnsi="Arial" w:cs="Arial"/>
+          <w:b/>
+          <w:sz w:val="24"/>
+          <w:lang w:val="es-ES"/>
+        </w:rPr>
+      </w:pPr>
+      <w:bookmarkStart w:id="0" w:name="_GoBack"/>
+      <w:r>
+        <w:rPr>
+          <w:rFonts w:ascii="Arial" w:hAnsi="Arial" w:cs="Arial"/>
+          <w:b/>
+          <w:i/>
+          <w:sz w:val="24"/>
+          <w:lang w:val="es-ES"/>
+        </w:rPr>
+        <w:t xml:space="preserve">Algoritmo </w:t>
+      </w:r>
+      <w:proofErr w:type="spellStart"/>
+      <w:r>
+        <w:rPr>
+          <w:rFonts w:ascii="Arial" w:hAnsi="Arial" w:cs="Arial"/>
+          <w:b/>
+          <w:i/>
+          <w:sz w:val="24"/>
+          <w:lang w:val="es-ES"/>
+        </w:rPr>
+        <w:t>SpageRank</w:t>
+      </w:r>
+      <w:proofErr w:type="spellEnd"/>
+      <w:r>
+        <w:rPr>
+          <w:rFonts w:ascii="Arial" w:hAnsi="Arial" w:cs="Arial"/>
+          <w:b/>
+          <w:i/>
+          <w:sz w:val="24"/>
+          <w:lang w:val="es-ES"/>
+        </w:rPr>
+        <w:t>:</w:t>
+      </w:r>
+      <w:bookmarkEnd w:id="0"/>
+      <w:r>
+        <w:rPr>
+          <w:rFonts w:ascii="Arial" w:hAnsi="Arial" w:cs="Arial"/>
+          <w:b/>
+          <w:sz w:val="24"/>
+          <w:lang w:val="es-ES"/>
+        </w:rPr>
+        <w:t xml:space="preserve"> Código Fuente</w:t>
       </w:r>
     </w:p>
     <w:sectPr>

</xml_diff>

<commit_message>
Tarea #6 - Source Code
</commit_message>
<xml_diff>
--- a/Tarea #6/26498600_Naranjo_Alexanyer.docx
+++ b/Tarea #6/26498600_Naranjo_Alexanyer.docx
@@ -94,25 +94,7 @@
           <w:sz w:val="24"/>
           <w:lang w:val="es-ES"/>
         </w:rPr>
-        <w:t xml:space="preserve">Estudiante: Naranjo </w:t>
-      </w:r>
-      <w:proofErr w:type="spellStart"/>
-      <w:r>
-        <w:rPr>
-          <w:rFonts w:ascii="Arial" w:hAnsi="Arial" w:cs="Arial"/>
-          <w:sz w:val="24"/>
-          <w:lang w:val="es-ES"/>
-        </w:rPr>
-        <w:t>Sthory</w:t>
-      </w:r>
-      <w:proofErr w:type="spellEnd"/>
-      <w:r>
-        <w:rPr>
-          <w:rFonts w:ascii="Arial" w:hAnsi="Arial" w:cs="Arial"/>
-          <w:sz w:val="24"/>
-          <w:lang w:val="es-ES"/>
-        </w:rPr>
-        <w:t xml:space="preserve"> Alexanyer Antonio</w:t>
+        <w:t>Estudiante: Naranjo Sthory Alexanyer Antonio</w:t>
       </w:r>
     </w:p>
     <w:p>
@@ -170,27 +152,7 @@
           <w:sz w:val="24"/>
           <w:lang w:val="es-ES"/>
         </w:rPr>
-        <w:t xml:space="preserve">El </w:t>
-      </w:r>
-      <w:proofErr w:type="spellStart"/>
-      <w:r>
-        <w:rPr>
-          <w:rFonts w:ascii="Arial" w:hAnsi="Arial" w:cs="Arial"/>
-          <w:b/>
-          <w:sz w:val="24"/>
-          <w:lang w:val="es-ES"/>
-        </w:rPr>
-        <w:t>autovector</w:t>
-      </w:r>
-      <w:proofErr w:type="spellEnd"/>
-      <w:r>
-        <w:rPr>
-          <w:rFonts w:ascii="Arial" w:hAnsi="Arial" w:cs="Arial"/>
-          <w:b/>
-          <w:sz w:val="24"/>
-          <w:lang w:val="es-ES"/>
-        </w:rPr>
-        <w:t xml:space="preserve"> de 458 billones de dólares (hasta ahora)</w:t>
+        <w:t>El autovector de 458 billones de dólares (hasta ahora)</w:t>
       </w:r>
     </w:p>
     <w:p>
@@ -212,7 +174,6 @@
         </w:rPr>
         <w:t xml:space="preserve">Para el desarrollo de la solución al problema planteado en el enunciado del ejercicio, se optó por investigar, trabajar e implementar el algoritmo </w:t>
       </w:r>
-      <w:proofErr w:type="spellStart"/>
       <w:r>
         <w:rPr>
           <w:rFonts w:ascii="Arial" w:hAnsi="Arial" w:cs="Arial"/>
@@ -221,69 +182,8 @@
           <w:sz w:val="24"/>
           <w:lang w:val="es-ES"/>
         </w:rPr>
-        <w:t>SpageRank</w:t>
-      </w:r>
-      <w:proofErr w:type="spellEnd"/>
-      <w:r>
-        <w:rPr>
-          <w:rFonts w:ascii="Arial" w:hAnsi="Arial" w:cs="Arial"/>
-          <w:sz w:val="24"/>
-          <w:lang w:val="es-ES"/>
-        </w:rPr>
-        <w:t xml:space="preserve"> desarrollado por los fundador</w:t>
-      </w:r>
-      <w:r>
-        <w:rPr>
-          <w:rFonts w:ascii="Arial" w:hAnsi="Arial" w:cs="Arial"/>
-          <w:sz w:val="24"/>
-          <w:lang w:val="es-ES"/>
-        </w:rPr>
-        <w:t xml:space="preserve">es de Google, </w:t>
-      </w:r>
-      <w:r>
-        <w:rPr>
-          <w:rFonts w:ascii="Arial" w:hAnsi="Arial" w:cs="Arial"/>
-          <w:i/>
-          <w:sz w:val="24"/>
-          <w:lang w:val="es-ES"/>
-        </w:rPr>
-        <w:t>Larry Page</w:t>
-      </w:r>
-      <w:r>
-        <w:rPr>
-          <w:rFonts w:ascii="Arial" w:hAnsi="Arial" w:cs="Arial"/>
-          <w:sz w:val="24"/>
-          <w:lang w:val="es-ES"/>
-        </w:rPr>
-        <w:t xml:space="preserve"> y </w:t>
-      </w:r>
-      <w:r>
-        <w:rPr>
-          <w:rFonts w:ascii="Arial" w:hAnsi="Arial" w:cs="Arial"/>
-          <w:i/>
-          <w:sz w:val="24"/>
-          <w:lang w:val="es-ES"/>
-        </w:rPr>
-        <w:t>Serguéi</w:t>
-      </w:r>
-      <w:r>
-        <w:rPr>
-          <w:rFonts w:ascii="Arial" w:hAnsi="Arial" w:cs="Arial"/>
-          <w:i/>
-          <w:sz w:val="24"/>
-          <w:lang w:val="es-ES"/>
-        </w:rPr>
-        <w:t xml:space="preserve"> Brin</w:t>
-      </w:r>
-      <w:r>
-        <w:rPr>
-          <w:rFonts w:ascii="Arial" w:hAnsi="Arial" w:cs="Arial"/>
-          <w:sz w:val="24"/>
-          <w:lang w:val="es-ES"/>
-        </w:rPr>
-        <w:t xml:space="preserve">. Como siempre, se adjunta además del presente informe, una carpeta con el nombre </w:t>
-      </w:r>
-      <w:proofErr w:type="spellStart"/>
+        <w:t>P</w:t>
+      </w:r>
       <w:r>
         <w:rPr>
           <w:rFonts w:ascii="Arial" w:hAnsi="Arial" w:cs="Arial"/>
@@ -292,9 +192,67 @@
           <w:sz w:val="24"/>
           <w:lang w:val="es-ES"/>
         </w:rPr>
-        <w:t>Codes</w:t>
-      </w:r>
-      <w:proofErr w:type="spellEnd"/>
+        <w:t>ageRank</w:t>
+      </w:r>
+      <w:r>
+        <w:rPr>
+          <w:rFonts w:ascii="Arial" w:hAnsi="Arial" w:cs="Arial"/>
+          <w:sz w:val="24"/>
+          <w:lang w:val="es-ES"/>
+        </w:rPr>
+        <w:t xml:space="preserve"> desarrollado por los fundador</w:t>
+      </w:r>
+      <w:r>
+        <w:rPr>
+          <w:rFonts w:ascii="Arial" w:hAnsi="Arial" w:cs="Arial"/>
+          <w:sz w:val="24"/>
+          <w:lang w:val="es-ES"/>
+        </w:rPr>
+        <w:t xml:space="preserve">es de Google, </w:t>
+      </w:r>
+      <w:r>
+        <w:rPr>
+          <w:rFonts w:ascii="Arial" w:hAnsi="Arial" w:cs="Arial"/>
+          <w:i/>
+          <w:sz w:val="24"/>
+          <w:lang w:val="es-ES"/>
+        </w:rPr>
+        <w:t>Larry Page</w:t>
+      </w:r>
+      <w:r>
+        <w:rPr>
+          <w:rFonts w:ascii="Arial" w:hAnsi="Arial" w:cs="Arial"/>
+          <w:sz w:val="24"/>
+          <w:lang w:val="es-ES"/>
+        </w:rPr>
+        <w:t xml:space="preserve"> y </w:t>
+      </w:r>
+      <w:r>
+        <w:rPr>
+          <w:rFonts w:ascii="Arial" w:hAnsi="Arial" w:cs="Arial"/>
+          <w:i/>
+          <w:sz w:val="24"/>
+          <w:lang w:val="es-ES"/>
+        </w:rPr>
+        <w:t>Serguéi</w:t>
+      </w:r>
+      <w:r>
+        <w:rPr>
+          <w:rFonts w:ascii="Arial" w:hAnsi="Arial" w:cs="Arial"/>
+          <w:i/>
+          <w:sz w:val="24"/>
+          <w:lang w:val="es-ES"/>
+        </w:rPr>
+        <w:t xml:space="preserve"> Brin</w:t>
+      </w:r>
+      <w:r>
+        <w:rPr>
+          <w:rFonts w:ascii="Arial" w:hAnsi="Arial" w:cs="Arial"/>
+          <w:sz w:val="24"/>
+          <w:lang w:val="es-ES"/>
+        </w:rPr>
+        <w:t xml:space="preserve">. Como siempre, se adjunta además del presente informe, una carpeta con el nombre </w:t>
+      </w:r>
       <w:r>
         <w:rPr>
           <w:rFonts w:ascii="Arial" w:hAnsi="Arial" w:cs="Arial"/>
@@ -303,35 +261,8 @@
           <w:sz w:val="24"/>
           <w:lang w:val="es-ES"/>
         </w:rPr>
-        <w:t xml:space="preserve"> </w:t>
-      </w:r>
-      <w:r>
-        <w:rPr>
-          <w:rFonts w:ascii="Arial" w:hAnsi="Arial" w:cs="Arial"/>
-          <w:sz w:val="24"/>
-          <w:lang w:val="es-ES"/>
-        </w:rPr>
-        <w:t>donde se almacenan los códigos fuentes escritos bajo el lenguaje de programación Matlab/</w:t>
-      </w:r>
-      <w:proofErr w:type="spellStart"/>
-      <w:r>
-        <w:rPr>
-          <w:rFonts w:ascii="Arial" w:hAnsi="Arial" w:cs="Arial"/>
-          <w:sz w:val="24"/>
-          <w:lang w:val="es-ES"/>
-        </w:rPr>
-        <w:t>Octave</w:t>
-      </w:r>
-      <w:proofErr w:type="spellEnd"/>
-      <w:r>
-        <w:rPr>
-          <w:rFonts w:ascii="Arial" w:hAnsi="Arial" w:cs="Arial"/>
-          <w:sz w:val="24"/>
-          <w:lang w:val="es-ES"/>
-        </w:rPr>
-        <w:t xml:space="preserve"> y una carpeta con el nombre </w:t>
-      </w:r>
-      <w:proofErr w:type="spellStart"/>
+        <w:t>Codes</w:t>
+      </w:r>
       <w:r>
         <w:rPr>
           <w:rFonts w:ascii="Arial" w:hAnsi="Arial" w:cs="Arial"/>
@@ -340,9 +271,16 @@
           <w:sz w:val="24"/>
           <w:lang w:val="es-ES"/>
         </w:rPr>
-        <w:t>Images</w:t>
-      </w:r>
-      <w:proofErr w:type="spellEnd"/>
+        <w:t xml:space="preserve"> </w:t>
+      </w:r>
+      <w:r>
+        <w:rPr>
+          <w:rFonts w:ascii="Arial" w:hAnsi="Arial" w:cs="Arial"/>
+          <w:sz w:val="24"/>
+          <w:lang w:val="es-ES"/>
+        </w:rPr>
+        <w:t xml:space="preserve">donde se almacenan los códigos fuentes escritos bajo el lenguaje de programación Matlab/Octave y una carpeta con el nombre </w:t>
+      </w:r>
       <w:r>
         <w:rPr>
           <w:rFonts w:ascii="Arial" w:hAnsi="Arial" w:cs="Arial"/>
@@ -351,7 +289,7 @@
           <w:sz w:val="24"/>
           <w:lang w:val="es-ES"/>
         </w:rPr>
-        <w:t xml:space="preserve"> </w:t>
+        <w:t xml:space="preserve">Images </w:t>
       </w:r>
       <w:r>
         <w:rPr>
@@ -381,9 +319,8 @@
           <w:sz w:val="24"/>
           <w:lang w:val="es-ES"/>
         </w:rPr>
-        <w:t xml:space="preserve">Algoritmo </w:t>
-      </w:r>
-      <w:proofErr w:type="spellStart"/>
+        <w:t>Algoritmo P</w:t>
+      </w:r>
       <w:r>
         <w:rPr>
           <w:rFonts w:ascii="Arial" w:hAnsi="Arial" w:cs="Arial"/>
@@ -392,9 +329,175 @@
           <w:sz w:val="24"/>
           <w:lang w:val="es-ES"/>
         </w:rPr>
-        <w:t>SpageRank</w:t>
-      </w:r>
-      <w:proofErr w:type="spellEnd"/>
+        <w:t>ageRank:</w:t>
+      </w:r>
+      <w:r>
+        <w:rPr>
+          <w:rFonts w:ascii="Arial" w:hAnsi="Arial" w:cs="Arial"/>
+          <w:b/>
+          <w:sz w:val="24"/>
+          <w:lang w:val="es-ES"/>
+        </w:rPr>
+        <w:t xml:space="preserve"> </w:t>
+      </w:r>
+      <w:r>
+        <w:rPr>
+          <w:rFonts w:ascii="Arial" w:hAnsi="Arial" w:cs="Arial"/>
+          <w:b/>
+          <w:sz w:val="24"/>
+          <w:lang w:val="es-ES"/>
+        </w:rPr>
+        <w:t>¿Qué es?</w:t>
+      </w:r>
+    </w:p>
+    <w:p>
+      <w:pPr>
+        <w:spacing w:line="360" w:lineRule="auto"/>
+        <w:jc w:val="both"/>
+        <w:rPr>
+          <w:rFonts w:ascii="Arial" w:hAnsi="Arial" w:cs="Arial"/>
+          <w:sz w:val="24"/>
+          <w:lang w:val="es-ES"/>
+        </w:rPr>
+      </w:pPr>
+      <w:r>
+        <w:rPr>
+          <w:rFonts w:ascii="Arial" w:hAnsi="Arial" w:cs="Arial"/>
+          <w:b/>
+          <w:sz w:val="24"/>
+          <w:lang w:val="es-ES"/>
+        </w:rPr>
+        <w:tab/>
+      </w:r>
+      <w:r>
+        <w:rPr>
+          <w:rFonts w:ascii="Arial" w:hAnsi="Arial" w:cs="Arial"/>
+          <w:sz w:val="24"/>
+          <w:lang w:val="es-ES"/>
+        </w:rPr>
+        <w:t xml:space="preserve">Una de las razones por las que </w:t>
+      </w:r>
+      <w:r>
+        <w:rPr>
+          <w:rFonts w:ascii="Arial" w:hAnsi="Arial" w:cs="Arial"/>
+          <w:i/>
+          <w:sz w:val="24"/>
+          <w:lang w:val="es-ES"/>
+        </w:rPr>
+        <w:t>Google</w:t>
+      </w:r>
+      <w:r>
+        <w:rPr>
+          <w:rFonts w:ascii="Arial" w:hAnsi="Arial" w:cs="Arial"/>
+          <w:i/>
+          <w:sz w:val="24"/>
+          <w:lang w:val="es-ES"/>
+        </w:rPr>
+        <w:t xml:space="preserve"> </w:t>
+      </w:r>
+      <w:r>
+        <w:rPr>
+          <w:rFonts w:ascii="Arial" w:hAnsi="Arial" w:cs="Arial"/>
+          <w:i/>
+          <w:sz w:val="24"/>
+          <w:lang w:val="es-ES"/>
+        </w:rPr>
+        <w:t>TM</w:t>
+      </w:r>
+      <w:r>
+        <w:rPr>
+          <w:rFonts w:ascii="Arial" w:hAnsi="Arial" w:cs="Arial"/>
+          <w:sz w:val="24"/>
+          <w:lang w:val="es-ES"/>
+        </w:rPr>
+        <w:t xml:space="preserve"> es un motor de búsqueda tan eficaz es el algoritmo </w:t>
+      </w:r>
+      <w:r>
+        <w:rPr>
+          <w:rFonts w:ascii="Arial" w:hAnsi="Arial" w:cs="Arial"/>
+          <w:i/>
+          <w:sz w:val="24"/>
+          <w:lang w:val="es-ES"/>
+        </w:rPr>
+        <w:t>PageRank</w:t>
+      </w:r>
+      <w:r>
+        <w:rPr>
+          <w:rFonts w:ascii="Arial" w:hAnsi="Arial" w:cs="Arial"/>
+          <w:i/>
+          <w:sz w:val="24"/>
+          <w:lang w:val="es-ES"/>
+        </w:rPr>
+        <w:t xml:space="preserve"> </w:t>
+      </w:r>
+      <w:r>
+        <w:rPr>
+          <w:rFonts w:ascii="Arial" w:hAnsi="Arial" w:cs="Arial"/>
+          <w:i/>
+          <w:sz w:val="24"/>
+          <w:lang w:val="es-ES"/>
+        </w:rPr>
+        <w:t>TM</w:t>
+      </w:r>
+      <w:r>
+        <w:rPr>
+          <w:rFonts w:ascii="Arial" w:hAnsi="Arial" w:cs="Arial"/>
+          <w:sz w:val="24"/>
+          <w:lang w:val="es-ES"/>
+        </w:rPr>
+        <w:t xml:space="preserve"> desarrollado por los fundadore</w:t>
+      </w:r>
+      <w:r>
+        <w:rPr>
+          <w:rFonts w:ascii="Arial" w:hAnsi="Arial" w:cs="Arial"/>
+          <w:sz w:val="24"/>
+          <w:lang w:val="es-ES"/>
+        </w:rPr>
+        <w:t xml:space="preserve">s de Google, </w:t>
+      </w:r>
+      <w:r>
+        <w:rPr>
+          <w:rFonts w:ascii="Arial" w:hAnsi="Arial" w:cs="Arial"/>
+          <w:i/>
+          <w:sz w:val="24"/>
+          <w:lang w:val="es-ES"/>
+        </w:rPr>
+        <w:t>Larry Page</w:t>
+      </w:r>
+      <w:r>
+        <w:rPr>
+          <w:rFonts w:ascii="Arial" w:hAnsi="Arial" w:cs="Arial"/>
+          <w:sz w:val="24"/>
+          <w:lang w:val="es-ES"/>
+        </w:rPr>
+        <w:t xml:space="preserve"> y </w:t>
+      </w:r>
+      <w:r>
+        <w:rPr>
+          <w:rFonts w:ascii="Arial" w:hAnsi="Arial" w:cs="Arial"/>
+          <w:i/>
+          <w:sz w:val="24"/>
+          <w:lang w:val="es-ES"/>
+        </w:rPr>
+        <w:t>Serguéi</w:t>
+      </w:r>
+      <w:r>
+        <w:rPr>
+          <w:rFonts w:ascii="Arial" w:hAnsi="Arial" w:cs="Arial"/>
+          <w:i/>
+          <w:sz w:val="24"/>
+          <w:lang w:val="es-ES"/>
+        </w:rPr>
+        <w:t xml:space="preserve"> Brin</w:t>
+      </w:r>
+      <w:r>
+        <w:rPr>
+          <w:rFonts w:ascii="Arial" w:hAnsi="Arial" w:cs="Arial"/>
+          <w:sz w:val="24"/>
+          <w:lang w:val="es-ES"/>
+        </w:rPr>
+        <w:t xml:space="preserve">, cuando eran estudiantes de posgrado en la Universidad de Stanford. El PageRank se determina enteramente por la estructura de enlaces de la </w:t>
+      </w:r>
       <w:r>
         <w:rPr>
           <w:rFonts w:ascii="Arial" w:hAnsi="Arial" w:cs="Arial"/>
@@ -403,25 +506,23 @@
           <w:sz w:val="24"/>
           <w:lang w:val="es-ES"/>
         </w:rPr>
-        <w:t>:</w:t>
-      </w:r>
-      <w:r>
-        <w:rPr>
-          <w:rFonts w:ascii="Arial" w:hAnsi="Arial" w:cs="Arial"/>
-          <w:b/>
-          <w:sz w:val="24"/>
-          <w:lang w:val="es-ES"/>
-        </w:rPr>
-        <w:t xml:space="preserve"> </w:t>
-      </w:r>
-      <w:r>
-        <w:rPr>
-          <w:rFonts w:ascii="Arial" w:hAnsi="Arial" w:cs="Arial"/>
-          <w:b/>
-          <w:sz w:val="24"/>
-          <w:lang w:val="es-ES"/>
-        </w:rPr>
-        <w:t>¿Qué es?</w:t>
+        <w:t>World Wide Web</w:t>
+      </w:r>
+      <w:r>
+        <w:rPr>
+          <w:rFonts w:ascii="Arial" w:hAnsi="Arial" w:cs="Arial"/>
+          <w:sz w:val="24"/>
+          <w:lang w:val="es-ES"/>
+        </w:rPr>
+        <w:t xml:space="preserve"> (www)</w:t>
+      </w:r>
+      <w:r>
+        <w:rPr>
+          <w:rFonts w:ascii="Arial" w:hAnsi="Arial" w:cs="Arial"/>
+          <w:sz w:val="24"/>
+          <w:lang w:val="es-ES"/>
+        </w:rPr>
+        <w:t>. Se vuelve a calcular una vez al mes y no tiene en cuenta el contenido real de las páginas web ni las o consultas individuales. Entonces, para cualquier consulta concreta, Google encuentra las páginas de la que coinciden con esa consulta y las enumera en el orden de su PageRank.</w:t>
       </w:r>
     </w:p>
     <w:p>
@@ -437,7 +538,6 @@
       <w:r>
         <w:rPr>
           <w:rFonts w:ascii="Arial" w:hAnsi="Arial" w:cs="Arial"/>
-          <w:b/>
           <w:sz w:val="24"/>
           <w:lang w:val="es-ES"/>
         </w:rPr>
@@ -449,150 +549,8 @@
           <w:sz w:val="24"/>
           <w:lang w:val="es-ES"/>
         </w:rPr>
-        <w:t xml:space="preserve">Una de las razones por las que </w:t>
-      </w:r>
-      <w:r>
-        <w:rPr>
-          <w:rFonts w:ascii="Arial" w:hAnsi="Arial" w:cs="Arial"/>
-          <w:i/>
-          <w:sz w:val="24"/>
-          <w:lang w:val="es-ES"/>
-        </w:rPr>
-        <w:t>Google</w:t>
-      </w:r>
-      <w:r>
-        <w:rPr>
-          <w:rFonts w:ascii="Arial" w:hAnsi="Arial" w:cs="Arial"/>
-          <w:i/>
-          <w:sz w:val="24"/>
-          <w:lang w:val="es-ES"/>
-        </w:rPr>
-        <w:t xml:space="preserve"> </w:t>
-      </w:r>
-      <w:r>
-        <w:rPr>
-          <w:rFonts w:ascii="Arial" w:hAnsi="Arial" w:cs="Arial"/>
-          <w:i/>
-          <w:sz w:val="24"/>
-          <w:lang w:val="es-ES"/>
-        </w:rPr>
-        <w:t>TM</w:t>
-      </w:r>
-      <w:r>
-        <w:rPr>
-          <w:rFonts w:ascii="Arial" w:hAnsi="Arial" w:cs="Arial"/>
-          <w:sz w:val="24"/>
-          <w:lang w:val="es-ES"/>
-        </w:rPr>
-        <w:t xml:space="preserve"> es un motor de búsqueda tan eficaz es el algoritmo </w:t>
-      </w:r>
-      <w:proofErr w:type="spellStart"/>
-      <w:r>
-        <w:rPr>
-          <w:rFonts w:ascii="Arial" w:hAnsi="Arial" w:cs="Arial"/>
-          <w:i/>
-          <w:sz w:val="24"/>
-          <w:lang w:val="es-ES"/>
-        </w:rPr>
-        <w:t>PageRank</w:t>
-      </w:r>
-      <w:proofErr w:type="spellEnd"/>
-      <w:r>
-        <w:rPr>
-          <w:rFonts w:ascii="Arial" w:hAnsi="Arial" w:cs="Arial"/>
-          <w:i/>
-          <w:sz w:val="24"/>
-          <w:lang w:val="es-ES"/>
-        </w:rPr>
-        <w:t xml:space="preserve"> </w:t>
-      </w:r>
-      <w:r>
-        <w:rPr>
-          <w:rFonts w:ascii="Arial" w:hAnsi="Arial" w:cs="Arial"/>
-          <w:i/>
-          <w:sz w:val="24"/>
-          <w:lang w:val="es-ES"/>
-        </w:rPr>
-        <w:t>TM</w:t>
-      </w:r>
-      <w:r>
-        <w:rPr>
-          <w:rFonts w:ascii="Arial" w:hAnsi="Arial" w:cs="Arial"/>
-          <w:sz w:val="24"/>
-          <w:lang w:val="es-ES"/>
-        </w:rPr>
-        <w:t xml:space="preserve"> desarrollado por los fundadore</w:t>
-      </w:r>
-      <w:r>
-        <w:rPr>
-          <w:rFonts w:ascii="Arial" w:hAnsi="Arial" w:cs="Arial"/>
-          <w:sz w:val="24"/>
-          <w:lang w:val="es-ES"/>
-        </w:rPr>
-        <w:t xml:space="preserve">s de Google, </w:t>
-      </w:r>
-      <w:r>
-        <w:rPr>
-          <w:rFonts w:ascii="Arial" w:hAnsi="Arial" w:cs="Arial"/>
-          <w:i/>
-          <w:sz w:val="24"/>
-          <w:lang w:val="es-ES"/>
-        </w:rPr>
-        <w:t>Larry Page</w:t>
-      </w:r>
-      <w:r>
-        <w:rPr>
-          <w:rFonts w:ascii="Arial" w:hAnsi="Arial" w:cs="Arial"/>
-          <w:sz w:val="24"/>
-          <w:lang w:val="es-ES"/>
-        </w:rPr>
-        <w:t xml:space="preserve"> y </w:t>
-      </w:r>
-      <w:r>
-        <w:rPr>
-          <w:rFonts w:ascii="Arial" w:hAnsi="Arial" w:cs="Arial"/>
-          <w:i/>
-          <w:sz w:val="24"/>
-          <w:lang w:val="es-ES"/>
-        </w:rPr>
-        <w:t>Serguéi</w:t>
-      </w:r>
-      <w:r>
-        <w:rPr>
-          <w:rFonts w:ascii="Arial" w:hAnsi="Arial" w:cs="Arial"/>
-          <w:i/>
-          <w:sz w:val="24"/>
-          <w:lang w:val="es-ES"/>
-        </w:rPr>
-        <w:t xml:space="preserve"> Brin</w:t>
-      </w:r>
-      <w:r>
-        <w:rPr>
-          <w:rFonts w:ascii="Arial" w:hAnsi="Arial" w:cs="Arial"/>
-          <w:sz w:val="24"/>
-          <w:lang w:val="es-ES"/>
-        </w:rPr>
-        <w:t xml:space="preserve">, cuando eran estudiantes de posgrado en la Universidad de Stanford. El </w:t>
-      </w:r>
-      <w:proofErr w:type="spellStart"/>
-      <w:r>
-        <w:rPr>
-          <w:rFonts w:ascii="Arial" w:hAnsi="Arial" w:cs="Arial"/>
-          <w:sz w:val="24"/>
-          <w:lang w:val="es-ES"/>
-        </w:rPr>
-        <w:t>PageRank</w:t>
-      </w:r>
-      <w:proofErr w:type="spellEnd"/>
-      <w:r>
-        <w:rPr>
-          <w:rFonts w:ascii="Arial" w:hAnsi="Arial" w:cs="Arial"/>
-          <w:sz w:val="24"/>
-          <w:lang w:val="es-ES"/>
-        </w:rPr>
-        <w:t xml:space="preserve"> se determina enteramente por la estructura de enlaces de la </w:t>
-      </w:r>
-      <w:proofErr w:type="spellStart"/>
+        <w:t xml:space="preserve">Imagínese que navega por la web y pasa de una página a otra eligiendo al </w:t>
+      </w:r>
       <w:r>
         <w:rPr>
           <w:rFonts w:ascii="Arial" w:hAnsi="Arial" w:cs="Arial"/>
@@ -601,9 +559,25 @@
           <w:sz w:val="24"/>
           <w:lang w:val="es-ES"/>
         </w:rPr>
-        <w:t>World</w:t>
-      </w:r>
-      <w:proofErr w:type="spellEnd"/>
+        <w:t>azar</w:t>
+      </w:r>
+      <w:r>
+        <w:rPr>
+          <w:rFonts w:ascii="Arial" w:hAnsi="Arial" w:cs="Arial"/>
+          <w:sz w:val="24"/>
+          <w:lang w:val="es-ES"/>
+        </w:rPr>
+        <w:t xml:space="preserve"> un enlace saliente de una página para llegar a la siguiente. Esto puede llevar a callejones sin salida en páginas sin enlaces salientes, o ciclos alrededor de </w:t>
+      </w:r>
+      <w:r>
+        <w:rPr>
+          <w:rFonts w:ascii="Arial" w:hAnsi="Arial" w:cs="Arial"/>
+          <w:sz w:val="24"/>
+          <w:lang w:val="es-ES"/>
+        </w:rPr>
+        <w:lastRenderedPageBreak/>
+        <w:t xml:space="preserve">camarillas de páginas interconectadas. Así que, una cierta fracción de las veces, simplemente se elige una página al azar de la Web. Este paseo aleatorio teórico se conoce como </w:t>
+      </w:r>
       <w:r>
         <w:rPr>
           <w:rFonts w:ascii="Arial" w:hAnsi="Arial" w:cs="Arial"/>
@@ -612,41 +586,65 @@
           <w:sz w:val="24"/>
           <w:lang w:val="es-ES"/>
         </w:rPr>
-        <w:t xml:space="preserve"> Wide Web</w:t>
-      </w:r>
-      <w:r>
-        <w:rPr>
-          <w:rFonts w:ascii="Arial" w:hAnsi="Arial" w:cs="Arial"/>
-          <w:sz w:val="24"/>
-          <w:lang w:val="es-ES"/>
-        </w:rPr>
-        <w:t xml:space="preserve"> (www)</w:t>
-      </w:r>
-      <w:r>
-        <w:rPr>
-          <w:rFonts w:ascii="Arial" w:hAnsi="Arial" w:cs="Arial"/>
-          <w:sz w:val="24"/>
-          <w:lang w:val="es-ES"/>
-        </w:rPr>
-        <w:t xml:space="preserve">. Se vuelve a calcular una vez al mes y no tiene en cuenta el contenido real de las páginas web ni las o consultas individuales. Entonces, para cualquier consulta concreta, Google encuentra las páginas de la que coinciden con esa consulta y las enumera en el orden de su </w:t>
-      </w:r>
-      <w:proofErr w:type="spellStart"/>
-      <w:r>
-        <w:rPr>
-          <w:rFonts w:ascii="Arial" w:hAnsi="Arial" w:cs="Arial"/>
-          <w:sz w:val="24"/>
-          <w:lang w:val="es-ES"/>
-        </w:rPr>
-        <w:t>PageRank</w:t>
-      </w:r>
-      <w:proofErr w:type="spellEnd"/>
-      <w:r>
-        <w:rPr>
-          <w:rFonts w:ascii="Arial" w:hAnsi="Arial" w:cs="Arial"/>
-          <w:sz w:val="24"/>
-          <w:lang w:val="es-ES"/>
-        </w:rPr>
-        <w:t>.</w:t>
+        <w:t>cadena de Markov</w:t>
+      </w:r>
+      <w:r>
+        <w:rPr>
+          <w:rFonts w:ascii="Arial" w:hAnsi="Arial" w:cs="Arial"/>
+          <w:sz w:val="24"/>
+          <w:lang w:val="es-ES"/>
+        </w:rPr>
+        <w:t xml:space="preserve"> o </w:t>
+      </w:r>
+      <w:r>
+        <w:rPr>
+          <w:rFonts w:ascii="Arial" w:hAnsi="Arial" w:cs="Arial"/>
+          <w:b/>
+          <w:i/>
+          <w:sz w:val="24"/>
+          <w:lang w:val="es-ES"/>
+        </w:rPr>
+        <w:t>proceso de Markov</w:t>
+      </w:r>
+      <w:r>
+        <w:rPr>
+          <w:rFonts w:ascii="Arial" w:hAnsi="Arial" w:cs="Arial"/>
+          <w:sz w:val="24"/>
+          <w:lang w:val="es-ES"/>
+        </w:rPr>
+        <w:t>. La probabilidad límite de que un navegante aleatorio infinitamente de</w:t>
+      </w:r>
+      <w:r>
+        <w:rPr>
+          <w:rFonts w:ascii="Arial" w:hAnsi="Arial" w:cs="Arial"/>
+          <w:sz w:val="24"/>
+          <w:lang w:val="es-ES"/>
+        </w:rPr>
+        <w:t xml:space="preserve">dicado visite una página </w:t>
+      </w:r>
+      <w:r>
+        <w:rPr>
+          <w:rFonts w:ascii="Arial" w:hAnsi="Arial" w:cs="Arial"/>
+          <w:sz w:val="24"/>
+          <w:lang w:val="es-ES"/>
+        </w:rPr>
+        <w:t>es su PageRank. Una página tiene un alto rango si otras pág</w:t>
+      </w:r>
+      <w:r>
+        <w:rPr>
+          <w:rFonts w:ascii="Arial" w:hAnsi="Arial" w:cs="Arial"/>
+          <w:sz w:val="24"/>
+          <w:lang w:val="es-ES"/>
+        </w:rPr>
+        <w:t xml:space="preserve">inas con alto rango la enlazan </w:t>
+      </w:r>
+      <w:r>
+        <w:rPr>
+          <w:rFonts w:ascii="Arial" w:hAnsi="Arial" w:cs="Arial"/>
+          <w:sz w:val="24"/>
+          <w:lang w:val="es-ES"/>
+        </w:rPr>
+        <w:t>a ella.</w:t>
       </w:r>
     </w:p>
     <w:p>
@@ -655,35 +653,11 @@
         <w:jc w:val="both"/>
         <w:rPr>
           <w:rFonts w:ascii="Arial" w:hAnsi="Arial" w:cs="Arial"/>
-          <w:sz w:val="24"/>
-          <w:lang w:val="es-ES"/>
-        </w:rPr>
-      </w:pPr>
-      <w:r>
-        <w:rPr>
-          <w:rFonts w:ascii="Arial" w:hAnsi="Arial" w:cs="Arial"/>
-          <w:sz w:val="24"/>
-          <w:lang w:val="es-ES"/>
-        </w:rPr>
-        <w:tab/>
-      </w:r>
-      <w:r>
-        <w:rPr>
-          <w:rFonts w:ascii="Arial" w:hAnsi="Arial" w:cs="Arial"/>
-          <w:sz w:val="24"/>
-          <w:lang w:val="es-ES"/>
-        </w:rPr>
-        <w:t xml:space="preserve">Imagínese que navega por la web y pasa de una página a otra eligiendo al azar un enlace saliente de una página para llegar a la siguiente. Esto puede llevar a callejones sin salida en páginas sin enlaces salientes, o ciclos alrededor de </w:t>
-      </w:r>
-      <w:r>
-        <w:rPr>
-          <w:rFonts w:ascii="Arial" w:hAnsi="Arial" w:cs="Arial"/>
-          <w:sz w:val="24"/>
-          <w:lang w:val="es-ES"/>
-        </w:rPr>
-        <w:lastRenderedPageBreak/>
-        <w:t xml:space="preserve">camarillas de páginas interconectadas. Así que, una cierta fracción de las veces, simplemente se elige una página al azar de la Web. Este paseo aleatorio teórico se conoce como </w:t>
-      </w:r>
+          <w:b/>
+          <w:sz w:val="24"/>
+          <w:lang w:val="es-ES"/>
+        </w:rPr>
+      </w:pPr>
       <w:r>
         <w:rPr>
           <w:rFonts w:ascii="Arial" w:hAnsi="Arial" w:cs="Arial"/>
@@ -692,9 +666,8 @@
           <w:sz w:val="24"/>
           <w:lang w:val="es-ES"/>
         </w:rPr>
-        <w:t xml:space="preserve">cadena de </w:t>
-      </w:r>
-      <w:proofErr w:type="spellStart"/>
+        <w:t>Algoritmo P</w:t>
+      </w:r>
       <w:r>
         <w:rPr>
           <w:rFonts w:ascii="Arial" w:hAnsi="Arial" w:cs="Arial"/>
@@ -703,140 +676,7 @@
           <w:sz w:val="24"/>
           <w:lang w:val="es-ES"/>
         </w:rPr>
-        <w:t>Markov</w:t>
-      </w:r>
-      <w:proofErr w:type="spellEnd"/>
-      <w:r>
-        <w:rPr>
-          <w:rFonts w:ascii="Arial" w:hAnsi="Arial" w:cs="Arial"/>
-          <w:sz w:val="24"/>
-          <w:lang w:val="es-ES"/>
-        </w:rPr>
-        <w:t xml:space="preserve"> o </w:t>
-      </w:r>
-      <w:r>
-        <w:rPr>
-          <w:rFonts w:ascii="Arial" w:hAnsi="Arial" w:cs="Arial"/>
-          <w:b/>
-          <w:i/>
-          <w:sz w:val="24"/>
-          <w:lang w:val="es-ES"/>
-        </w:rPr>
-        <w:t xml:space="preserve">proceso de </w:t>
-      </w:r>
-      <w:proofErr w:type="spellStart"/>
-      <w:r>
-        <w:rPr>
-          <w:rFonts w:ascii="Arial" w:hAnsi="Arial" w:cs="Arial"/>
-          <w:b/>
-          <w:i/>
-          <w:sz w:val="24"/>
-          <w:lang w:val="es-ES"/>
-        </w:rPr>
-        <w:t>Markov</w:t>
-      </w:r>
-      <w:proofErr w:type="spellEnd"/>
-      <w:r>
-        <w:rPr>
-          <w:rFonts w:ascii="Arial" w:hAnsi="Arial" w:cs="Arial"/>
-          <w:sz w:val="24"/>
-          <w:lang w:val="es-ES"/>
-        </w:rPr>
-        <w:t>. La probabilidad límite de que un navegante aleatorio infinitamente de</w:t>
-      </w:r>
-      <w:r>
-        <w:rPr>
-          <w:rFonts w:ascii="Arial" w:hAnsi="Arial" w:cs="Arial"/>
-          <w:sz w:val="24"/>
-          <w:lang w:val="es-ES"/>
-        </w:rPr>
-        <w:t xml:space="preserve">dicado visite una página </w:t>
-      </w:r>
-      <w:r>
-        <w:rPr>
-          <w:rFonts w:ascii="Arial" w:hAnsi="Arial" w:cs="Arial"/>
-          <w:sz w:val="24"/>
-          <w:lang w:val="es-ES"/>
-        </w:rPr>
-        <w:t xml:space="preserve">es su </w:t>
-      </w:r>
-      <w:proofErr w:type="spellStart"/>
-      <w:r>
-        <w:rPr>
-          <w:rFonts w:ascii="Arial" w:hAnsi="Arial" w:cs="Arial"/>
-          <w:sz w:val="24"/>
-          <w:lang w:val="es-ES"/>
-        </w:rPr>
-        <w:t>PageRank</w:t>
-      </w:r>
-      <w:proofErr w:type="spellEnd"/>
-      <w:r>
-        <w:rPr>
-          <w:rFonts w:ascii="Arial" w:hAnsi="Arial" w:cs="Arial"/>
-          <w:sz w:val="24"/>
-          <w:lang w:val="es-ES"/>
-        </w:rPr>
-        <w:t>. Una página tiene un alto rango si otras pág</w:t>
-      </w:r>
-      <w:r>
-        <w:rPr>
-          <w:rFonts w:ascii="Arial" w:hAnsi="Arial" w:cs="Arial"/>
-          <w:sz w:val="24"/>
-          <w:lang w:val="es-ES"/>
-        </w:rPr>
-        <w:t xml:space="preserve">inas con alto rango la enlazan </w:t>
-      </w:r>
-      <w:r>
-        <w:rPr>
-          <w:rFonts w:ascii="Arial" w:hAnsi="Arial" w:cs="Arial"/>
-          <w:sz w:val="24"/>
-          <w:lang w:val="es-ES"/>
-        </w:rPr>
-        <w:t>a ella.</w:t>
-      </w:r>
-    </w:p>
-    <w:p>
-      <w:pPr>
-        <w:spacing w:line="360" w:lineRule="auto"/>
-        <w:jc w:val="both"/>
-        <w:rPr>
-          <w:rFonts w:ascii="Arial" w:hAnsi="Arial" w:cs="Arial"/>
-          <w:b/>
-          <w:sz w:val="24"/>
-          <w:lang w:val="es-ES"/>
-        </w:rPr>
-      </w:pPr>
-      <w:r>
-        <w:rPr>
-          <w:rFonts w:ascii="Arial" w:hAnsi="Arial" w:cs="Arial"/>
-          <w:b/>
-          <w:i/>
-          <w:sz w:val="24"/>
-          <w:lang w:val="es-ES"/>
-        </w:rPr>
-        <w:t xml:space="preserve">Algoritmo </w:t>
-      </w:r>
-      <w:proofErr w:type="spellStart"/>
-      <w:r>
-        <w:rPr>
-          <w:rFonts w:ascii="Arial" w:hAnsi="Arial" w:cs="Arial"/>
-          <w:b/>
-          <w:i/>
-          <w:sz w:val="24"/>
-          <w:lang w:val="es-ES"/>
-        </w:rPr>
-        <w:t>SpageRank</w:t>
-      </w:r>
-      <w:proofErr w:type="spellEnd"/>
-      <w:r>
-        <w:rPr>
-          <w:rFonts w:ascii="Arial" w:hAnsi="Arial" w:cs="Arial"/>
-          <w:b/>
-          <w:i/>
-          <w:sz w:val="24"/>
-          <w:lang w:val="es-ES"/>
-        </w:rPr>
-        <w:t>:</w:t>
+        <w:t>ageRank:</w:t>
       </w:r>
       <w:r>
         <w:rPr>
@@ -911,23 +751,13 @@
         </w:rPr>
         <w:t xml:space="preserve"> el conjunto de páginas web a las que se puede ll</w:t>
       </w:r>
-      <w:proofErr w:type="spellStart"/>
-      <w:r>
-        <w:rPr>
-          <w:rFonts w:ascii="Arial" w:hAnsi="Arial" w:cs="Arial"/>
-          <w:sz w:val="24"/>
-          <w:lang w:val="es-ES"/>
-        </w:rPr>
-        <w:t>egar</w:t>
-      </w:r>
-      <w:proofErr w:type="spellEnd"/>
-      <w:r>
-        <w:rPr>
-          <w:rFonts w:ascii="Arial" w:hAnsi="Arial" w:cs="Arial"/>
-          <w:sz w:val="24"/>
-          <w:lang w:val="es-ES"/>
-        </w:rPr>
-        <w:t xml:space="preserve"> siguiendo una cadena de </w:t>
+      <w:r>
+        <w:rPr>
+          <w:rFonts w:ascii="Arial" w:hAnsi="Arial" w:cs="Arial"/>
+          <w:sz w:val="24"/>
+          <w:lang w:val="es-ES"/>
+        </w:rPr>
+        <w:t xml:space="preserve">egar siguiendo una cadena de </w:t>
       </w:r>
       <w:r>
         <w:rPr>
@@ -1313,7 +1143,6 @@
         </w:rPr>
         <w:t xml:space="preserve">página. El número de </w:t>
       </w:r>
-      <w:proofErr w:type="spellStart"/>
       <w:r>
         <w:rPr>
           <w:rFonts w:ascii="Arial" w:hAnsi="Arial" w:cs="Arial"/>
@@ -1324,7 +1153,6 @@
         </w:rPr>
         <w:t>nonzeros</w:t>
       </w:r>
-      <w:proofErr w:type="spellEnd"/>
       <w:r>
         <w:rPr>
           <w:rFonts w:ascii="Arial" w:hAnsi="Arial" w:cs="Arial"/>
@@ -1884,7 +1712,27 @@
           <w:sz w:val="24"/>
           <w:lang w:val="es-ES"/>
         </w:rPr>
-        <w:t xml:space="preserve">. Sea </w:t>
+        <w:t xml:space="preserve">. </w:t>
+      </w:r>
+    </w:p>
+    <w:p>
+      <w:pPr>
+        <w:spacing w:line="360" w:lineRule="auto"/>
+        <w:ind w:firstLine="720"/>
+        <w:jc w:val="both"/>
+        <w:rPr>
+          <w:rFonts w:ascii="Arial" w:hAnsi="Arial" w:cs="Arial"/>
+          <w:sz w:val="24"/>
+          <w:lang w:val="es-ES"/>
+        </w:rPr>
+      </w:pPr>
+      <w:r>
+        <w:rPr>
+          <w:rFonts w:ascii="Arial" w:hAnsi="Arial" w:cs="Arial"/>
+          <w:sz w:val="24"/>
+          <w:lang w:val="es-ES"/>
+        </w:rPr>
+        <w:t xml:space="preserve">Sea </w:t>
       </w:r>
       <m:oMath>
         <m:r>
@@ -1948,23 +1796,13 @@
         </w:rPr>
         <w:t xml:space="preserve"> es la probabilidad de que se el</w:t>
       </w:r>
-      <w:proofErr w:type="spellStart"/>
-      <w:r>
-        <w:rPr>
-          <w:rFonts w:ascii="Arial" w:hAnsi="Arial" w:cs="Arial"/>
-          <w:sz w:val="24"/>
-          <w:lang w:val="es-ES"/>
-        </w:rPr>
-        <w:t>ija</w:t>
-      </w:r>
-      <w:proofErr w:type="spellEnd"/>
-      <w:r>
-        <w:rPr>
-          <w:rFonts w:ascii="Arial" w:hAnsi="Arial" w:cs="Arial"/>
-          <w:sz w:val="24"/>
-          <w:lang w:val="es-ES"/>
-        </w:rPr>
-        <w:t xml:space="preserve"> una página arbitraria y </w:t>
+      <w:r>
+        <w:rPr>
+          <w:rFonts w:ascii="Arial" w:hAnsi="Arial" w:cs="Arial"/>
+          <w:sz w:val="24"/>
+          <w:lang w:val="es-ES"/>
+        </w:rPr>
+        <w:t xml:space="preserve">ija una página arbitraria y </w:t>
       </w:r>
       <m:oMath>
         <m:r>
@@ -1982,25 +1820,27 @@
           <w:sz w:val="24"/>
           <w:lang w:val="es-ES"/>
         </w:rPr>
-        <w:t xml:space="preserve"> es la probabi</w:t>
-      </w:r>
-      <w:proofErr w:type="spellStart"/>
-      <w:r>
-        <w:rPr>
-          <w:rFonts w:ascii="Arial" w:hAnsi="Arial" w:cs="Arial"/>
-          <w:sz w:val="24"/>
-          <w:lang w:val="es-ES"/>
-        </w:rPr>
-        <w:t>lidad</w:t>
-      </w:r>
-      <w:proofErr w:type="spellEnd"/>
-      <w:r>
-        <w:rPr>
-          <w:rFonts w:ascii="Arial" w:hAnsi="Arial" w:cs="Arial"/>
-          <w:sz w:val="24"/>
-          <w:lang w:val="es-ES"/>
-        </w:rPr>
-        <w:t xml:space="preserve"> de que se elija una página aleatoria concreta. Sea </w:t>
+        <w:t xml:space="preserve"> es la probabilidad de que se elija una página aleatoria concreta. </w:t>
+      </w:r>
+    </w:p>
+    <w:p>
+      <w:pPr>
+        <w:spacing w:line="360" w:lineRule="auto"/>
+        <w:ind w:firstLine="720"/>
+        <w:jc w:val="both"/>
+        <w:rPr>
+          <w:rFonts w:ascii="Arial" w:hAnsi="Arial" w:cs="Arial"/>
+          <w:sz w:val="24"/>
+          <w:lang w:val="es-ES"/>
+        </w:rPr>
+      </w:pPr>
+      <w:r>
+        <w:rPr>
+          <w:rFonts w:ascii="Arial" w:hAnsi="Arial" w:cs="Arial"/>
+          <w:sz w:val="24"/>
+          <w:lang w:val="es-ES"/>
+        </w:rPr>
+        <w:t xml:space="preserve">Sea </w:t>
       </w:r>
       <m:oMath>
         <m:r>
@@ -2358,7 +2198,6 @@
           <w:sz w:val="24"/>
           <w:lang w:val="es-ES"/>
         </w:rPr>
-        <w:lastRenderedPageBreak/>
         <w:tab/>
       </w:r>
       <w:r>
@@ -2507,6 +2346,18 @@
         </w:rPr>
         <w:t>, la probabilidad de saltar de una página a otra sin seguir un enlace.</w:t>
       </w:r>
+    </w:p>
+    <w:p>
+      <w:pPr>
+        <w:spacing w:line="360" w:lineRule="auto"/>
+        <w:ind w:firstLine="720"/>
+        <w:jc w:val="both"/>
+        <w:rPr>
+          <w:rFonts w:ascii="Arial" w:eastAsiaTheme="minorEastAsia" w:hAnsi="Arial" w:cs="Arial"/>
+          <w:sz w:val="24"/>
+          <w:lang w:val="es-ES"/>
+        </w:rPr>
+      </w:pPr>
       <w:r>
         <w:rPr>
           <w:rFonts w:ascii="Arial" w:eastAsiaTheme="minorEastAsia" w:hAnsi="Arial" w:cs="Arial"/>
@@ -2658,25 +2509,7 @@
           <w:sz w:val="24"/>
           <w:lang w:val="es-ES"/>
         </w:rPr>
-        <w:t xml:space="preserve">La matriz A es la matriz de probabilidad de transición de la cadena de </w:t>
-      </w:r>
-      <w:proofErr w:type="spellStart"/>
-      <w:r>
-        <w:rPr>
-          <w:rFonts w:ascii="Arial" w:eastAsiaTheme="minorEastAsia" w:hAnsi="Arial" w:cs="Arial"/>
-          <w:sz w:val="24"/>
-          <w:lang w:val="es-ES"/>
-        </w:rPr>
-        <w:t>Markov</w:t>
-      </w:r>
-      <w:proofErr w:type="spellEnd"/>
-      <w:r>
-        <w:rPr>
-          <w:rFonts w:ascii="Arial" w:eastAsiaTheme="minorEastAsia" w:hAnsi="Arial" w:cs="Arial"/>
-          <w:sz w:val="24"/>
-          <w:lang w:val="es-ES"/>
-        </w:rPr>
-        <w:t xml:space="preserve">. Sus elementos están todos estrictamente entre cero y uno y las sumas de sus columnas son todas iguales a uno. Un importante resultado de la teoría de matrices conocido como </w:t>
+        <w:t xml:space="preserve">La matriz A es la matriz de probabilidad de transición de la cadena de Markov. Sus elementos están todos estrictamente entre cero y uno y las sumas de sus columnas son todas iguales a uno. Un importante resultado de la teoría de matrices conocido como </w:t>
       </w:r>
       <w:r>
         <w:rPr>
@@ -2685,9 +2518,8 @@
           <w:sz w:val="24"/>
           <w:lang w:val="es-ES"/>
         </w:rPr>
-        <w:t xml:space="preserve">teorema de </w:t>
-      </w:r>
-      <w:proofErr w:type="spellStart"/>
+        <w:t>teorema de Perron-</w:t>
+      </w:r>
       <w:r>
         <w:rPr>
           <w:rFonts w:ascii="Arial" w:eastAsiaTheme="minorEastAsia" w:hAnsi="Arial" w:cs="Arial"/>
@@ -2695,18 +2527,8 @@
           <w:sz w:val="24"/>
           <w:lang w:val="es-ES"/>
         </w:rPr>
-        <w:t>Perron-</w:t>
-      </w:r>
-      <w:r>
-        <w:rPr>
-          <w:rFonts w:ascii="Arial" w:eastAsiaTheme="minorEastAsia" w:hAnsi="Arial" w:cs="Arial"/>
-          <w:i/>
-          <w:sz w:val="24"/>
-          <w:lang w:val="es-ES"/>
-        </w:rPr>
         <w:t>Frobenius</w:t>
       </w:r>
-      <w:proofErr w:type="spellEnd"/>
       <w:r>
         <w:rPr>
           <w:rFonts w:ascii="Arial" w:eastAsiaTheme="minorEastAsia" w:hAnsi="Arial" w:cs="Arial"/>
@@ -2977,7 +2799,7 @@
         <w:spacing w:line="360" w:lineRule="auto"/>
         <w:jc w:val="center"/>
         <w:rPr>
-          <w:rFonts w:ascii="Arial" w:hAnsi="Arial" w:cs="Arial"/>
+          <w:rFonts w:ascii="Arial" w:eastAsiaTheme="minorEastAsia" w:hAnsi="Arial" w:cs="Arial"/>
           <w:sz w:val="28"/>
           <w:lang w:val="es-ES"/>
         </w:rPr>
@@ -3028,6 +2850,17 @@
     <w:p>
       <w:pPr>
         <w:spacing w:line="360" w:lineRule="auto"/>
+        <w:jc w:val="center"/>
+        <w:rPr>
+          <w:rFonts w:ascii="Arial" w:hAnsi="Arial" w:cs="Arial"/>
+          <w:sz w:val="28"/>
+          <w:lang w:val="es-ES"/>
+        </w:rPr>
+      </w:pPr>
+    </w:p>
+    <w:p>
+      <w:pPr>
+        <w:spacing w:line="360" w:lineRule="auto"/>
         <w:jc w:val="both"/>
         <w:rPr>
           <w:rFonts w:ascii="Arial" w:hAnsi="Arial" w:cs="Arial"/>
@@ -3044,9 +2877,9 @@
           <w:sz w:val="24"/>
           <w:lang w:val="es-ES"/>
         </w:rPr>
-        <w:t xml:space="preserve">Algoritmo </w:t>
-      </w:r>
-      <w:proofErr w:type="spellStart"/>
+        <w:lastRenderedPageBreak/>
+        <w:t>Algoritmo P</w:t>
+      </w:r>
       <w:r>
         <w:rPr>
           <w:rFonts w:ascii="Arial" w:hAnsi="Arial" w:cs="Arial"/>
@@ -3055,18 +2888,7 @@
           <w:sz w:val="24"/>
           <w:lang w:val="es-ES"/>
         </w:rPr>
-        <w:t>SpageRank</w:t>
-      </w:r>
-      <w:proofErr w:type="spellEnd"/>
-      <w:r>
-        <w:rPr>
-          <w:rFonts w:ascii="Arial" w:hAnsi="Arial" w:cs="Arial"/>
-          <w:b/>
-          <w:i/>
-          <w:sz w:val="24"/>
-          <w:lang w:val="es-ES"/>
-        </w:rPr>
-        <w:t>:</w:t>
+        <w:t>ageRank:</w:t>
       </w:r>
       <w:r>
         <w:rPr>
@@ -3192,18 +3014,8 @@
           <w:sz w:val="24"/>
           <w:lang w:val="es-ES"/>
         </w:rPr>
-        <w:t>/</w:t>
-      </w:r>
-      <w:proofErr w:type="spellStart"/>
-      <w:r>
-        <w:rPr>
-          <w:rFonts w:ascii="Arial" w:hAnsi="Arial" w:cs="Arial"/>
-          <w:sz w:val="24"/>
-          <w:lang w:val="es-ES"/>
-        </w:rPr>
-        <w:t>Octave</w:t>
-      </w:r>
-      <w:proofErr w:type="spellEnd"/>
+        <w:t>/Octave</w:t>
+      </w:r>
       <w:r>
         <w:rPr>
           <w:rFonts w:ascii="Arial" w:hAnsi="Arial" w:cs="Arial"/>
@@ -3260,7 +3072,6 @@
           <w:sz w:val="24"/>
           <w:lang w:val="es-ES"/>
         </w:rPr>
-        <w:lastRenderedPageBreak/>
         <w:tab/>
       </w:r>
       <w:r>
@@ -3269,7 +3080,23 @@
           <w:sz w:val="24"/>
           <w:lang w:val="es-ES"/>
         </w:rPr>
-        <w:t>A continuación, basta con repetir la declaración de asignación</w:t>
+        <w:t xml:space="preserve">A continuación, basta con repetir la declaración de </w:t>
+      </w:r>
+      <w:r>
+        <w:rPr>
+          <w:rFonts w:ascii="Arial" w:eastAsiaTheme="minorEastAsia" w:hAnsi="Arial" w:cs="Arial"/>
+          <w:sz w:val="24"/>
+          <w:lang w:val="es-ES"/>
+        </w:rPr>
+        <w:t xml:space="preserve">la </w:t>
+      </w:r>
+      <w:r>
+        <w:rPr>
+          <w:rFonts w:ascii="Arial" w:eastAsiaTheme="minorEastAsia" w:hAnsi="Arial" w:cs="Arial"/>
+          <w:sz w:val="24"/>
+          <w:lang w:val="es-ES"/>
+        </w:rPr>
+        <w:t>asignación</w:t>
       </w:r>
       <w:r>
         <w:rPr>
@@ -3340,6 +3167,7 @@
       <w:r>
         <w:rPr>
           <w:rFonts w:ascii="Arial" w:eastAsiaTheme="minorEastAsia" w:hAnsi="Arial" w:cs="Arial"/>
+          <w:b/>
           <w:i/>
           <w:sz w:val="24"/>
           <w:lang w:val="es-ES"/>
@@ -3468,69 +3296,23 @@
           <w:sz w:val="24"/>
           <w:lang w:val="es-ES"/>
         </w:rPr>
-        <w:t xml:space="preserve">La mejor manera de calcular el </w:t>
-      </w:r>
-      <w:proofErr w:type="spellStart"/>
-      <w:r>
-        <w:rPr>
-          <w:rFonts w:ascii="Arial" w:eastAsiaTheme="minorEastAsia" w:hAnsi="Arial" w:cs="Arial"/>
-          <w:sz w:val="24"/>
-          <w:lang w:val="es-ES"/>
-        </w:rPr>
-        <w:t>PageRank</w:t>
-      </w:r>
-      <w:proofErr w:type="spellEnd"/>
-      <w:r>
-        <w:rPr>
-          <w:rFonts w:ascii="Arial" w:eastAsiaTheme="minorEastAsia" w:hAnsi="Arial" w:cs="Arial"/>
-          <w:sz w:val="24"/>
-          <w:lang w:val="es-ES"/>
-        </w:rPr>
-        <w:t xml:space="preserve"> en Matlab</w:t>
-      </w:r>
-      <w:r>
-        <w:rPr>
-          <w:rFonts w:ascii="Arial" w:eastAsiaTheme="minorEastAsia" w:hAnsi="Arial" w:cs="Arial"/>
-          <w:sz w:val="24"/>
-          <w:lang w:val="es-ES"/>
-        </w:rPr>
-        <w:t>/</w:t>
-      </w:r>
-      <w:proofErr w:type="spellStart"/>
-      <w:r>
-        <w:rPr>
-          <w:rFonts w:ascii="Arial" w:eastAsiaTheme="minorEastAsia" w:hAnsi="Arial" w:cs="Arial"/>
-          <w:sz w:val="24"/>
-          <w:lang w:val="es-ES"/>
-        </w:rPr>
-        <w:t>Octave</w:t>
-      </w:r>
-      <w:proofErr w:type="spellEnd"/>
-      <w:r>
-        <w:rPr>
-          <w:rFonts w:ascii="Arial" w:eastAsiaTheme="minorEastAsia" w:hAnsi="Arial" w:cs="Arial"/>
-          <w:sz w:val="24"/>
-          <w:lang w:val="es-ES"/>
-        </w:rPr>
-        <w:t xml:space="preserve"> es aprovechar la estructura particular de la matriz de </w:t>
-      </w:r>
-      <w:proofErr w:type="spellStart"/>
-      <w:r>
-        <w:rPr>
-          <w:rFonts w:ascii="Arial" w:eastAsiaTheme="minorEastAsia" w:hAnsi="Arial" w:cs="Arial"/>
-          <w:sz w:val="24"/>
-          <w:lang w:val="es-ES"/>
-        </w:rPr>
-        <w:t>Markov</w:t>
-      </w:r>
-      <w:proofErr w:type="spellEnd"/>
-      <w:r>
-        <w:rPr>
-          <w:rFonts w:ascii="Arial" w:eastAsiaTheme="minorEastAsia" w:hAnsi="Arial" w:cs="Arial"/>
-          <w:sz w:val="24"/>
-          <w:lang w:val="es-ES"/>
-        </w:rPr>
-        <w:t xml:space="preserve">. Este es un enfoque que preserva la dispersión de </w:t>
+        <w:t>La mejor manera de calcular el PageRank en Matlab</w:t>
+      </w:r>
+      <w:r>
+        <w:rPr>
+          <w:rFonts w:ascii="Arial" w:eastAsiaTheme="minorEastAsia" w:hAnsi="Arial" w:cs="Arial"/>
+          <w:sz w:val="24"/>
+          <w:lang w:val="es-ES"/>
+        </w:rPr>
+        <w:t>/Octave</w:t>
+      </w:r>
+      <w:r>
+        <w:rPr>
+          <w:rFonts w:ascii="Arial" w:eastAsiaTheme="minorEastAsia" w:hAnsi="Arial" w:cs="Arial"/>
+          <w:sz w:val="24"/>
+          <w:lang w:val="es-ES"/>
+        </w:rPr>
+        <w:t xml:space="preserve"> es aprovechar la estructura particular de la matriz de Markov. Este es un enfoque que preserva la dispersión de </w:t>
       </w:r>
       <m:oMath>
         <m:r>
@@ -4148,41 +3930,31 @@
         <w:jc w:val="both"/>
         <w:rPr>
           <w:rFonts w:ascii="Arial" w:eastAsiaTheme="minorEastAsia" w:hAnsi="Arial" w:cs="Arial"/>
-          <w:lang w:val="es-ES"/>
-        </w:rPr>
-      </w:pPr>
-      <w:r>
-        <w:rPr>
-          <w:rFonts w:ascii="Arial" w:eastAsiaTheme="minorEastAsia" w:hAnsi="Arial" w:cs="Arial"/>
-          <w:lang w:val="es-ES"/>
-        </w:rPr>
+          <w:sz w:val="24"/>
+          <w:lang w:val="es-ES"/>
+        </w:rPr>
+      </w:pPr>
+      <w:r>
+        <w:rPr>
+          <w:rFonts w:ascii="Arial" w:eastAsiaTheme="minorEastAsia" w:hAnsi="Arial" w:cs="Arial"/>
+          <w:lang w:val="es-ES"/>
+        </w:rPr>
+        <w:lastRenderedPageBreak/>
         <w:tab/>
       </w:r>
       <w:r>
         <w:rPr>
           <w:rFonts w:ascii="Arial" w:eastAsiaTheme="minorEastAsia" w:hAnsi="Arial" w:cs="Arial"/>
-          <w:lang w:val="es-ES"/>
-        </w:rPr>
-        <w:t>La matriz de rango uno</w:t>
-      </w:r>
-      <w:r>
-        <w:rPr>
-          <w:rFonts w:ascii="Arial" w:eastAsiaTheme="minorEastAsia" w:hAnsi="Arial" w:cs="Arial"/>
-          <w:lang w:val="es-ES"/>
-        </w:rPr>
-        <w:t>,</w:t>
-      </w:r>
-      <w:r>
-        <w:rPr>
-          <w:rFonts w:ascii="Arial" w:eastAsiaTheme="minorEastAsia" w:hAnsi="Arial" w:cs="Arial"/>
-          <w:lang w:val="es-ES"/>
-        </w:rPr>
-        <w:t xml:space="preserve"> </w:t>
+          <w:sz w:val="24"/>
+          <w:lang w:val="es-ES"/>
+        </w:rPr>
+        <w:t xml:space="preserve">La matriz de rango uno, </w:t>
       </w:r>
       <m:oMath>
         <m:r>
           <w:rPr>
             <w:rFonts w:ascii="Cambria Math" w:eastAsiaTheme="minorEastAsia" w:hAnsi="Cambria Math" w:cs="Arial"/>
+            <w:sz w:val="24"/>
             <w:lang w:val="es-ES"/>
           </w:rPr>
           <m:t>e</m:t>
@@ -4193,6 +3965,7 @@
               <w:rPr>
                 <w:rFonts w:ascii="Cambria Math" w:eastAsiaTheme="minorEastAsia" w:hAnsi="Cambria Math" w:cs="Arial"/>
                 <w:i/>
+                <w:sz w:val="24"/>
                 <w:lang w:val="es-ES"/>
               </w:rPr>
             </m:ctrlPr>
@@ -4201,6 +3974,7 @@
             <m:r>
               <w:rPr>
                 <w:rFonts w:ascii="Cambria Math" w:eastAsiaTheme="minorEastAsia" w:hAnsi="Cambria Math" w:cs="Arial"/>
+                <w:sz w:val="24"/>
                 <w:lang w:val="es-ES"/>
               </w:rPr>
               <m:t>z</m:t>
@@ -4210,6 +3984,7 @@
             <m:r>
               <w:rPr>
                 <w:rFonts w:ascii="Cambria Math" w:eastAsiaTheme="minorEastAsia" w:hAnsi="Cambria Math" w:cs="Arial"/>
+                <w:sz w:val="24"/>
                 <w:lang w:val="es-ES"/>
               </w:rPr>
               <m:t>T</m:t>
@@ -4220,23 +3995,29 @@
       <w:r>
         <w:rPr>
           <w:rFonts w:ascii="Arial" w:eastAsiaTheme="minorEastAsia" w:hAnsi="Arial" w:cs="Arial"/>
-          <w:lang w:val="es-ES"/>
-        </w:rPr>
-        <w:t>,</w:t>
-      </w:r>
-      <w:r>
-        <w:rPr>
-          <w:rFonts w:ascii="Arial" w:eastAsiaTheme="minorEastAsia" w:hAnsi="Arial" w:cs="Arial"/>
-          <w:lang w:val="es-ES"/>
-        </w:rPr>
-        <w:t xml:space="preserve"> da cuenta de las elecciones aleatorias de las páginas web que no siguen los enlaces. La ecuación</w:t>
-      </w:r>
-      <w:r>
-        <w:rPr>
-          <w:rFonts w:ascii="Arial" w:eastAsiaTheme="minorEastAsia" w:hAnsi="Arial" w:cs="Arial"/>
-          <w:lang w:val="es-ES"/>
-        </w:rPr>
-        <w:t>,</w:t>
+          <w:sz w:val="24"/>
+          <w:lang w:val="es-ES"/>
+        </w:rPr>
+        <w:t xml:space="preserve">, da cuenta de las elecciones aleatorias de las páginas web que no siguen los enlaces. </w:t>
+      </w:r>
+    </w:p>
+    <w:p>
+      <w:pPr>
+        <w:spacing w:line="360" w:lineRule="auto"/>
+        <w:ind w:firstLine="720"/>
+        <w:jc w:val="both"/>
+        <w:rPr>
+          <w:rFonts w:ascii="Arial" w:eastAsiaTheme="minorEastAsia" w:hAnsi="Arial" w:cs="Arial"/>
+          <w:lang w:val="es-ES"/>
+        </w:rPr>
+      </w:pPr>
+      <w:r>
+        <w:rPr>
+          <w:rFonts w:ascii="Arial" w:eastAsiaTheme="minorEastAsia" w:hAnsi="Arial" w:cs="Arial"/>
+          <w:sz w:val="24"/>
+          <w:lang w:val="es-ES"/>
+        </w:rPr>
+        <w:t>La ecuación,</w:t>
       </w:r>
     </w:p>
     <w:p>
@@ -4343,7 +4124,6 @@
           <w:sz w:val="24"/>
           <w:lang w:val="es-ES"/>
         </w:rPr>
-        <w:lastRenderedPageBreak/>
         <w:tab/>
         <w:t>Donde,</w:t>
       </w:r>
@@ -4490,7 +4270,27 @@
           <w:sz w:val="24"/>
           <w:lang w:val="es-ES"/>
         </w:rPr>
-        <w:t xml:space="preserve">. Mientras </w:t>
+        <w:t xml:space="preserve">. </w:t>
+      </w:r>
+    </w:p>
+    <w:p>
+      <w:pPr>
+        <w:spacing w:line="360" w:lineRule="auto"/>
+        <w:ind w:firstLine="720"/>
+        <w:jc w:val="both"/>
+        <w:rPr>
+          <w:rFonts w:ascii="Arial" w:eastAsiaTheme="minorEastAsia" w:hAnsi="Arial" w:cs="Arial"/>
+          <w:sz w:val="24"/>
+          <w:lang w:val="es-ES"/>
+        </w:rPr>
+      </w:pPr>
+      <w:r>
+        <w:rPr>
+          <w:rFonts w:ascii="Arial" w:eastAsiaTheme="minorEastAsia" w:hAnsi="Arial" w:cs="Arial"/>
+          <w:sz w:val="24"/>
+          <w:lang w:val="es-ES"/>
+        </w:rPr>
+        <w:t xml:space="preserve">Mientras </w:t>
       </w:r>
       <m:oMath>
         <m:r>
@@ -4516,7 +4316,23 @@
           <w:sz w:val="24"/>
           <w:lang w:val="es-ES"/>
         </w:rPr>
-        <w:t xml:space="preserve">no, la matriz de coeficientes </w:t>
+        <w:t>no, la matriz de coeficientes</w:t>
+      </w:r>
+      <w:r>
+        <w:rPr>
+          <w:rFonts w:ascii="Arial" w:eastAsiaTheme="minorEastAsia" w:hAnsi="Arial" w:cs="Arial"/>
+          <w:sz w:val="24"/>
+          <w:lang w:val="es-ES"/>
+        </w:rPr>
+        <w:t xml:space="preserve">         </w:t>
+      </w:r>
+      <w:r>
+        <w:rPr>
+          <w:rFonts w:ascii="Arial" w:eastAsiaTheme="minorEastAsia" w:hAnsi="Arial" w:cs="Arial"/>
+          <w:sz w:val="24"/>
+          <w:lang w:val="es-ES"/>
+        </w:rPr>
+        <w:t xml:space="preserve"> </w:t>
       </w:r>
       <m:oMath>
         <m:r>
@@ -4827,9 +4643,8 @@
           <w:sz w:val="24"/>
           <w:lang w:val="es-ES"/>
         </w:rPr>
-        <w:t xml:space="preserve">Algoritmo </w:t>
-      </w:r>
-      <w:proofErr w:type="spellStart"/>
+        <w:t>Algoritmo P</w:t>
+      </w:r>
       <w:r>
         <w:rPr>
           <w:rFonts w:ascii="Arial" w:hAnsi="Arial" w:cs="Arial"/>
@@ -4838,18 +4653,7 @@
           <w:sz w:val="24"/>
           <w:lang w:val="es-ES"/>
         </w:rPr>
-        <w:t>SpageRank</w:t>
-      </w:r>
-      <w:proofErr w:type="spellEnd"/>
-      <w:r>
-        <w:rPr>
-          <w:rFonts w:ascii="Arial" w:hAnsi="Arial" w:cs="Arial"/>
-          <w:b/>
-          <w:i/>
-          <w:sz w:val="24"/>
-          <w:lang w:val="es-ES"/>
-        </w:rPr>
-        <w:t>:</w:t>
+        <w:t>ageRank:</w:t>
       </w:r>
       <w:r>
         <w:rPr>
@@ -4895,25 +4699,7 @@
           <w:sz w:val="24"/>
           <w:lang w:val="es-ES"/>
         </w:rPr>
-        <w:t>Lo último mencionado en la sección anterior puede ser escrito en código Matlab/</w:t>
-      </w:r>
-      <w:proofErr w:type="spellStart"/>
-      <w:r>
-        <w:rPr>
-          <w:rFonts w:ascii="Arial" w:hAnsi="Arial" w:cs="Arial"/>
-          <w:sz w:val="24"/>
-          <w:lang w:val="es-ES"/>
-        </w:rPr>
-        <w:t>Octave</w:t>
-      </w:r>
-      <w:proofErr w:type="spellEnd"/>
-      <w:r>
-        <w:rPr>
-          <w:rFonts w:ascii="Arial" w:hAnsi="Arial" w:cs="Arial"/>
-          <w:sz w:val="24"/>
-          <w:lang w:val="es-ES"/>
-        </w:rPr>
-        <w:t xml:space="preserve"> de la siguiente manera,</w:t>
+        <w:t>Lo último mencionado en la sección anterior puede ser escrito en código Matlab/Octave de la siguiente manera,</w:t>
       </w:r>
     </w:p>
     <w:p>
@@ -4932,6 +4718,7 @@
           <w:noProof/>
           <w:sz w:val="24"/>
         </w:rPr>
+        <w:lastRenderedPageBreak/>
         <w:drawing>
           <wp:inline distT="0" distB="0" distL="0" distR="0">
             <wp:extent cx="3086100" cy="2003975"/>
@@ -5032,33 +4819,31 @@
           <w:sz w:val="24"/>
           <w:lang w:val="es-ES"/>
         </w:rPr>
-        <w:t xml:space="preserve">la matriz de </w:t>
-      </w:r>
-      <w:proofErr w:type="spellStart"/>
-      <w:r>
-        <w:rPr>
-          <w:rFonts w:ascii="Arial" w:hAnsi="Arial" w:cs="Arial"/>
-          <w:sz w:val="24"/>
-          <w:lang w:val="es-ES"/>
-        </w:rPr>
-        <w:t>Markov</w:t>
-      </w:r>
-      <w:proofErr w:type="spellEnd"/>
-      <w:r>
-        <w:rPr>
-          <w:rFonts w:ascii="Arial" w:hAnsi="Arial" w:cs="Arial"/>
-          <w:sz w:val="24"/>
-          <w:lang w:val="es-ES"/>
-        </w:rPr>
-        <w:t xml:space="preserve"> y así p</w:t>
-      </w:r>
-      <w:r>
-        <w:rPr>
-          <w:rFonts w:ascii="Arial" w:hAnsi="Arial" w:cs="Arial"/>
-          <w:sz w:val="24"/>
-          <w:lang w:val="es-ES"/>
-        </w:rPr>
-        <w:t>reservar la dispersión. Calculamos,</w:t>
+        <w:t>la matriz de Markov y así p</w:t>
+      </w:r>
+      <w:r>
+        <w:rPr>
+          <w:rFonts w:ascii="Arial" w:hAnsi="Arial" w:cs="Arial"/>
+          <w:sz w:val="24"/>
+          <w:lang w:val="es-ES"/>
+        </w:rPr>
+        <w:t xml:space="preserve">reservar la dispersión. </w:t>
+      </w:r>
+      <w:r>
+        <w:rPr>
+          <w:rFonts w:ascii="Arial" w:hAnsi="Arial" w:cs="Arial"/>
+          <w:sz w:val="24"/>
+          <w:lang w:val="es-ES"/>
+        </w:rPr>
+        <w:t>Para ello c</w:t>
+      </w:r>
+      <w:r>
+        <w:rPr>
+          <w:rFonts w:ascii="Arial" w:hAnsi="Arial" w:cs="Arial"/>
+          <w:sz w:val="24"/>
+          <w:lang w:val="es-ES"/>
+        </w:rPr>
+        <w:t>alculamos,</w:t>
       </w:r>
     </w:p>
     <w:p>
@@ -5077,7 +4862,6 @@
           <w:noProof/>
           <w:sz w:val="24"/>
         </w:rPr>
-        <w:lastRenderedPageBreak/>
         <w:drawing>
           <wp:inline distT="0" distB="0" distL="0" distR="0">
             <wp:extent cx="3495675" cy="1183024"/>
@@ -5361,6 +5145,7 @@
       <w:r>
         <w:rPr>
           <w:rFonts w:ascii="Arial" w:hAnsi="Arial" w:cs="Arial"/>
+          <w:b/>
           <w:i/>
           <w:sz w:val="24"/>
           <w:lang w:val="es-ES"/>
@@ -5392,10 +5177,11 @@
           <w:noProof/>
           <w:sz w:val="24"/>
         </w:rPr>
+        <w:lastRenderedPageBreak/>
         <w:drawing>
           <wp:inline distT="0" distB="0" distL="0" distR="0">
-            <wp:extent cx="2962275" cy="1995630"/>
-            <wp:effectExtent l="0" t="0" r="0" b="5080"/>
+            <wp:extent cx="2431861" cy="1638300"/>
+            <wp:effectExtent l="0" t="0" r="6985" b="0"/>
             <wp:docPr id="5" name="Imagen 5"/>
             <wp:cNvGraphicFramePr>
               <a:graphicFrameLocks xmlns:a="http://schemas.openxmlformats.org/drawingml/2006/main" noChangeAspect="1"/>
@@ -5422,7 +5208,7 @@
                   <pic:spPr>
                     <a:xfrm>
                       <a:off x="0" y="0"/>
-                      <a:ext cx="2977539" cy="2005913"/>
+                      <a:ext cx="2452104" cy="1651937"/>
                     </a:xfrm>
                     <a:prstGeom prst="rect">
                       <a:avLst/>
@@ -5438,17 +5224,6 @@
     <w:p>
       <w:pPr>
         <w:spacing w:line="360" w:lineRule="auto"/>
-        <w:jc w:val="center"/>
-        <w:rPr>
-          <w:rFonts w:ascii="Arial" w:hAnsi="Arial" w:cs="Arial"/>
-          <w:sz w:val="24"/>
-          <w:lang w:val="es-ES"/>
-        </w:rPr>
-      </w:pPr>
-    </w:p>
-    <w:p>
-      <w:pPr>
-        <w:spacing w:line="360" w:lineRule="auto"/>
         <w:jc w:val="both"/>
         <w:rPr>
           <w:rFonts w:ascii="Arial" w:hAnsi="Arial" w:cs="Arial"/>
@@ -5462,7 +5237,6 @@
           <w:sz w:val="24"/>
           <w:lang w:val="es-ES"/>
         </w:rPr>
-        <w:lastRenderedPageBreak/>
         <w:tab/>
       </w:r>
       <w:r>
@@ -5611,25 +5385,7 @@
           <w:sz w:val="24"/>
           <w:lang w:val="es-ES"/>
         </w:rPr>
-        <w:t xml:space="preserve">Si se </w:t>
-      </w:r>
-      <w:proofErr w:type="spellStart"/>
-      <w:r>
-        <w:rPr>
-          <w:rFonts w:ascii="Arial" w:hAnsi="Arial" w:cs="Arial"/>
-          <w:sz w:val="24"/>
-          <w:lang w:val="es-ES"/>
-        </w:rPr>
-        <w:t>reescala</w:t>
-      </w:r>
-      <w:proofErr w:type="spellEnd"/>
-      <w:r>
-        <w:rPr>
-          <w:rFonts w:ascii="Arial" w:hAnsi="Arial" w:cs="Arial"/>
-          <w:sz w:val="24"/>
-          <w:lang w:val="es-ES"/>
-        </w:rPr>
-        <w:t xml:space="preserve"> por su suma, el residuo se escala por el mismo factor y se vuelve muy pequeño. En consecuencia, los dos vectores </w:t>
+        <w:t xml:space="preserve">Si se reescala por su suma, el residuo se escala por el mismo factor y se vuelve muy pequeño. En consecuencia, los dos vectores </w:t>
       </w:r>
       <m:oMath>
         <m:r>
@@ -5679,7 +5435,6 @@
           <w:lang w:val="es-ES"/>
         </w:rPr>
       </w:pPr>
-      <w:bookmarkStart w:id="0" w:name="_GoBack"/>
       <w:r>
         <w:rPr>
           <w:rFonts w:ascii="Arial" w:hAnsi="Arial" w:cs="Arial"/>
@@ -5688,9 +5443,8 @@
           <w:sz w:val="24"/>
           <w:lang w:val="es-ES"/>
         </w:rPr>
-        <w:t xml:space="preserve">Algoritmo </w:t>
-      </w:r>
-      <w:proofErr w:type="spellStart"/>
+        <w:t>Algoritmo P</w:t>
+      </w:r>
       <w:r>
         <w:rPr>
           <w:rFonts w:ascii="Arial" w:hAnsi="Arial" w:cs="Arial"/>
@@ -5699,9 +5453,29 @@
           <w:sz w:val="24"/>
           <w:lang w:val="es-ES"/>
         </w:rPr>
-        <w:t>SpageRank</w:t>
-      </w:r>
-      <w:proofErr w:type="spellEnd"/>
+        <w:t>ageRank:</w:t>
+      </w:r>
+      <w:r>
+        <w:rPr>
+          <w:rFonts w:ascii="Arial" w:hAnsi="Arial" w:cs="Arial"/>
+          <w:b/>
+          <w:sz w:val="24"/>
+          <w:lang w:val="es-ES"/>
+        </w:rPr>
+        <w:t xml:space="preserve"> Código Fuente</w:t>
+      </w:r>
+    </w:p>
+    <w:p>
+      <w:pPr>
+        <w:spacing w:line="360" w:lineRule="auto"/>
+        <w:jc w:val="both"/>
+        <w:rPr>
+          <w:rFonts w:ascii="Arial" w:hAnsi="Arial" w:cs="Arial"/>
+          <w:b/>
+          <w:sz w:val="24"/>
+          <w:lang w:val="es-ES"/>
+        </w:rPr>
+      </w:pPr>
       <w:r>
         <w:rPr>
           <w:rFonts w:ascii="Arial" w:hAnsi="Arial" w:cs="Arial"/>
@@ -5710,18 +5484,41 @@
           <w:sz w:val="24"/>
           <w:lang w:val="es-ES"/>
         </w:rPr>
-        <w:t>:</w:t>
-      </w:r>
+        <w:t>Algoritmo P</w:t>
+      </w:r>
+      <w:r>
+        <w:rPr>
+          <w:rFonts w:ascii="Arial" w:hAnsi="Arial" w:cs="Arial"/>
+          <w:b/>
+          <w:i/>
+          <w:sz w:val="24"/>
+          <w:lang w:val="es-ES"/>
+        </w:rPr>
+        <w:t>ageRank:</w:t>
+      </w:r>
+      <w:r>
+        <w:rPr>
+          <w:rFonts w:ascii="Arial" w:hAnsi="Arial" w:cs="Arial"/>
+          <w:b/>
+          <w:sz w:val="24"/>
+          <w:lang w:val="es-ES"/>
+        </w:rPr>
+        <w:t xml:space="preserve"> Caso de Prueba</w:t>
+      </w:r>
+      <w:bookmarkStart w:id="0" w:name="_GoBack"/>
       <w:bookmarkEnd w:id="0"/>
-      <w:r>
+    </w:p>
+    <w:p>
+      <w:pPr>
+        <w:spacing w:line="360" w:lineRule="auto"/>
+        <w:jc w:val="both"/>
         <w:rPr>
           <w:rFonts w:ascii="Arial" w:hAnsi="Arial" w:cs="Arial"/>
           <w:b/>
           <w:sz w:val="24"/>
           <w:lang w:val="es-ES"/>
         </w:rPr>
-        <w:t xml:space="preserve"> Código Fuente</w:t>
-      </w:r>
+      </w:pPr>
     </w:p>
     <w:sectPr>
       <w:pgSz w:w="12240" w:h="15840"/>

</xml_diff>

<commit_message>
Tarea #6 - Informe (Conclusiones)
</commit_message>
<xml_diff>
--- a/Tarea #6/26498600_Naranjo_Alexanyer.docx
+++ b/Tarea #6/26498600_Naranjo_Alexanyer.docx
@@ -94,7 +94,25 @@
           <w:sz w:val="24"/>
           <w:lang w:val="es-ES"/>
         </w:rPr>
-        <w:t>Estudiante: Naranjo Sthory Alexanyer Antonio</w:t>
+        <w:t xml:space="preserve">Estudiante: Naranjo </w:t>
+      </w:r>
+      <w:proofErr w:type="spellStart"/>
+      <w:r>
+        <w:rPr>
+          <w:rFonts w:ascii="Arial" w:hAnsi="Arial" w:cs="Arial"/>
+          <w:sz w:val="24"/>
+          <w:lang w:val="es-ES"/>
+        </w:rPr>
+        <w:t>Sthory</w:t>
+      </w:r>
+      <w:proofErr w:type="spellEnd"/>
+      <w:r>
+        <w:rPr>
+          <w:rFonts w:ascii="Arial" w:hAnsi="Arial" w:cs="Arial"/>
+          <w:sz w:val="24"/>
+          <w:lang w:val="es-ES"/>
+        </w:rPr>
+        <w:t xml:space="preserve"> Alexanyer Antonio</w:t>
       </w:r>
     </w:p>
     <w:p>
@@ -152,7 +170,27 @@
           <w:sz w:val="24"/>
           <w:lang w:val="es-ES"/>
         </w:rPr>
-        <w:t>El autovector de 458 billones de dólares (hasta ahora)</w:t>
+        <w:t xml:space="preserve">El </w:t>
+      </w:r>
+      <w:proofErr w:type="spellStart"/>
+      <w:r>
+        <w:rPr>
+          <w:rFonts w:ascii="Arial" w:hAnsi="Arial" w:cs="Arial"/>
+          <w:b/>
+          <w:sz w:val="24"/>
+          <w:lang w:val="es-ES"/>
+        </w:rPr>
+        <w:t>autovector</w:t>
+      </w:r>
+      <w:proofErr w:type="spellEnd"/>
+      <w:r>
+        <w:rPr>
+          <w:rFonts w:ascii="Arial" w:hAnsi="Arial" w:cs="Arial"/>
+          <w:b/>
+          <w:sz w:val="24"/>
+          <w:lang w:val="es-ES"/>
+        </w:rPr>
+        <w:t xml:space="preserve"> de 458 billones de dólares (hasta ahora)</w:t>
       </w:r>
     </w:p>
     <w:p>
@@ -174,6 +212,7 @@
         </w:rPr>
         <w:t xml:space="preserve">Para el desarrollo de la solución al problema planteado en el enunciado del ejercicio, se optó por investigar, trabajar e implementar el algoritmo </w:t>
       </w:r>
+      <w:proofErr w:type="spellStart"/>
       <w:r>
         <w:rPr>
           <w:rFonts w:ascii="Arial" w:hAnsi="Arial" w:cs="Arial"/>
@@ -194,6 +233,7 @@
         </w:rPr>
         <w:t>ageRank</w:t>
       </w:r>
+      <w:proofErr w:type="spellEnd"/>
       <w:r>
         <w:rPr>
           <w:rFonts w:ascii="Arial" w:hAnsi="Arial" w:cs="Arial"/>
@@ -253,6 +293,7 @@
         </w:rPr>
         <w:t xml:space="preserve">. Como siempre, se adjunta además del presente informe, una carpeta con el nombre </w:t>
       </w:r>
+      <w:proofErr w:type="spellStart"/>
       <w:r>
         <w:rPr>
           <w:rFonts w:ascii="Arial" w:hAnsi="Arial" w:cs="Arial"/>
@@ -263,6 +304,7 @@
         </w:rPr>
         <w:t>Codes</w:t>
       </w:r>
+      <w:proofErr w:type="spellEnd"/>
       <w:r>
         <w:rPr>
           <w:rFonts w:ascii="Arial" w:hAnsi="Arial" w:cs="Arial"/>
@@ -279,8 +321,27 @@
           <w:sz w:val="24"/>
           <w:lang w:val="es-ES"/>
         </w:rPr>
-        <w:t xml:space="preserve">donde se almacenan los códigos fuentes escritos bajo el lenguaje de programación Matlab/Octave y una carpeta con el nombre </w:t>
-      </w:r>
+        <w:t>donde se almacenan los códigos fuentes escritos bajo el lenguaje de programación Matlab/</w:t>
+      </w:r>
+      <w:proofErr w:type="spellStart"/>
+      <w:r>
+        <w:rPr>
+          <w:rFonts w:ascii="Arial" w:hAnsi="Arial" w:cs="Arial"/>
+          <w:sz w:val="24"/>
+          <w:lang w:val="es-ES"/>
+        </w:rPr>
+        <w:t>Octave</w:t>
+      </w:r>
+      <w:proofErr w:type="spellEnd"/>
+      <w:r>
+        <w:rPr>
+          <w:rFonts w:ascii="Arial" w:hAnsi="Arial" w:cs="Arial"/>
+          <w:sz w:val="24"/>
+          <w:lang w:val="es-ES"/>
+        </w:rPr>
+        <w:t xml:space="preserve"> y una carpeta con el nombre </w:t>
+      </w:r>
+      <w:proofErr w:type="spellStart"/>
       <w:r>
         <w:rPr>
           <w:rFonts w:ascii="Arial" w:hAnsi="Arial" w:cs="Arial"/>
@@ -289,28 +350,9 @@
           <w:sz w:val="24"/>
           <w:lang w:val="es-ES"/>
         </w:rPr>
-        <w:t xml:space="preserve">Images </w:t>
-      </w:r>
-      <w:r>
-        <w:rPr>
-          <w:rFonts w:ascii="Arial" w:hAnsi="Arial" w:cs="Arial"/>
-          <w:sz w:val="24"/>
-          <w:lang w:val="es-ES"/>
-        </w:rPr>
-        <w:t xml:space="preserve">con las imágenes de las gráficas que se hayan generado para sustentar lo explicado en cada sección del actual documento. </w:t>
-      </w:r>
-    </w:p>
-    <w:p>
-      <w:pPr>
-        <w:spacing w:line="360" w:lineRule="auto"/>
-        <w:jc w:val="both"/>
-        <w:rPr>
-          <w:rFonts w:ascii="Arial" w:hAnsi="Arial" w:cs="Arial"/>
-          <w:b/>
-          <w:sz w:val="24"/>
-          <w:lang w:val="es-ES"/>
-        </w:rPr>
-      </w:pPr>
+        <w:t>Images</w:t>
+      </w:r>
+      <w:proofErr w:type="spellEnd"/>
       <w:r>
         <w:rPr>
           <w:rFonts w:ascii="Arial" w:hAnsi="Arial" w:cs="Arial"/>
@@ -319,8 +361,28 @@
           <w:sz w:val="24"/>
           <w:lang w:val="es-ES"/>
         </w:rPr>
-        <w:t>Algoritmo P</w:t>
-      </w:r>
+        <w:t xml:space="preserve"> </w:t>
+      </w:r>
+      <w:r>
+        <w:rPr>
+          <w:rFonts w:ascii="Arial" w:hAnsi="Arial" w:cs="Arial"/>
+          <w:sz w:val="24"/>
+          <w:lang w:val="es-ES"/>
+        </w:rPr>
+        <w:t xml:space="preserve">con las imágenes de las gráficas que se hayan generado para sustentar lo explicado en cada sección del actual documento. </w:t>
+      </w:r>
+    </w:p>
+    <w:p>
+      <w:pPr>
+        <w:spacing w:line="360" w:lineRule="auto"/>
+        <w:jc w:val="both"/>
+        <w:rPr>
+          <w:rFonts w:ascii="Arial" w:hAnsi="Arial" w:cs="Arial"/>
+          <w:b/>
+          <w:sz w:val="24"/>
+          <w:lang w:val="es-ES"/>
+        </w:rPr>
+      </w:pPr>
       <w:r>
         <w:rPr>
           <w:rFonts w:ascii="Arial" w:hAnsi="Arial" w:cs="Arial"/>
@@ -329,175 +391,9 @@
           <w:sz w:val="24"/>
           <w:lang w:val="es-ES"/>
         </w:rPr>
-        <w:t>ageRank:</w:t>
-      </w:r>
-      <w:r>
-        <w:rPr>
-          <w:rFonts w:ascii="Arial" w:hAnsi="Arial" w:cs="Arial"/>
-          <w:b/>
-          <w:sz w:val="24"/>
-          <w:lang w:val="es-ES"/>
-        </w:rPr>
-        <w:t xml:space="preserve"> </w:t>
-      </w:r>
-      <w:r>
-        <w:rPr>
-          <w:rFonts w:ascii="Arial" w:hAnsi="Arial" w:cs="Arial"/>
-          <w:b/>
-          <w:sz w:val="24"/>
-          <w:lang w:val="es-ES"/>
-        </w:rPr>
-        <w:t>¿Qué es?</w:t>
-      </w:r>
-    </w:p>
-    <w:p>
-      <w:pPr>
-        <w:spacing w:line="360" w:lineRule="auto"/>
-        <w:jc w:val="both"/>
-        <w:rPr>
-          <w:rFonts w:ascii="Arial" w:hAnsi="Arial" w:cs="Arial"/>
-          <w:sz w:val="24"/>
-          <w:lang w:val="es-ES"/>
-        </w:rPr>
-      </w:pPr>
-      <w:r>
-        <w:rPr>
-          <w:rFonts w:ascii="Arial" w:hAnsi="Arial" w:cs="Arial"/>
-          <w:b/>
-          <w:sz w:val="24"/>
-          <w:lang w:val="es-ES"/>
-        </w:rPr>
-        <w:tab/>
-      </w:r>
-      <w:r>
-        <w:rPr>
-          <w:rFonts w:ascii="Arial" w:hAnsi="Arial" w:cs="Arial"/>
-          <w:sz w:val="24"/>
-          <w:lang w:val="es-ES"/>
-        </w:rPr>
-        <w:t xml:space="preserve">Una de las razones por las que </w:t>
-      </w:r>
-      <w:r>
-        <w:rPr>
-          <w:rFonts w:ascii="Arial" w:hAnsi="Arial" w:cs="Arial"/>
-          <w:i/>
-          <w:sz w:val="24"/>
-          <w:lang w:val="es-ES"/>
-        </w:rPr>
-        <w:t>Google</w:t>
-      </w:r>
-      <w:r>
-        <w:rPr>
-          <w:rFonts w:ascii="Arial" w:hAnsi="Arial" w:cs="Arial"/>
-          <w:i/>
-          <w:sz w:val="24"/>
-          <w:lang w:val="es-ES"/>
-        </w:rPr>
-        <w:t xml:space="preserve"> </w:t>
-      </w:r>
-      <w:r>
-        <w:rPr>
-          <w:rFonts w:ascii="Arial" w:hAnsi="Arial" w:cs="Arial"/>
-          <w:i/>
-          <w:sz w:val="24"/>
-          <w:lang w:val="es-ES"/>
-        </w:rPr>
-        <w:t>TM</w:t>
-      </w:r>
-      <w:r>
-        <w:rPr>
-          <w:rFonts w:ascii="Arial" w:hAnsi="Arial" w:cs="Arial"/>
-          <w:sz w:val="24"/>
-          <w:lang w:val="es-ES"/>
-        </w:rPr>
-        <w:t xml:space="preserve"> es un motor de búsqueda tan eficaz es el algoritmo </w:t>
-      </w:r>
-      <w:r>
-        <w:rPr>
-          <w:rFonts w:ascii="Arial" w:hAnsi="Arial" w:cs="Arial"/>
-          <w:i/>
-          <w:sz w:val="24"/>
-          <w:lang w:val="es-ES"/>
-        </w:rPr>
-        <w:t>PageRank</w:t>
-      </w:r>
-      <w:r>
-        <w:rPr>
-          <w:rFonts w:ascii="Arial" w:hAnsi="Arial" w:cs="Arial"/>
-          <w:i/>
-          <w:sz w:val="24"/>
-          <w:lang w:val="es-ES"/>
-        </w:rPr>
-        <w:t xml:space="preserve"> </w:t>
-      </w:r>
-      <w:r>
-        <w:rPr>
-          <w:rFonts w:ascii="Arial" w:hAnsi="Arial" w:cs="Arial"/>
-          <w:i/>
-          <w:sz w:val="24"/>
-          <w:lang w:val="es-ES"/>
-        </w:rPr>
-        <w:t>TM</w:t>
-      </w:r>
-      <w:r>
-        <w:rPr>
-          <w:rFonts w:ascii="Arial" w:hAnsi="Arial" w:cs="Arial"/>
-          <w:sz w:val="24"/>
-          <w:lang w:val="es-ES"/>
-        </w:rPr>
-        <w:t xml:space="preserve"> desarrollado por los fundadore</w:t>
-      </w:r>
-      <w:r>
-        <w:rPr>
-          <w:rFonts w:ascii="Arial" w:hAnsi="Arial" w:cs="Arial"/>
-          <w:sz w:val="24"/>
-          <w:lang w:val="es-ES"/>
-        </w:rPr>
-        <w:t xml:space="preserve">s de Google, </w:t>
-      </w:r>
-      <w:r>
-        <w:rPr>
-          <w:rFonts w:ascii="Arial" w:hAnsi="Arial" w:cs="Arial"/>
-          <w:i/>
-          <w:sz w:val="24"/>
-          <w:lang w:val="es-ES"/>
-        </w:rPr>
-        <w:t>Larry Page</w:t>
-      </w:r>
-      <w:r>
-        <w:rPr>
-          <w:rFonts w:ascii="Arial" w:hAnsi="Arial" w:cs="Arial"/>
-          <w:sz w:val="24"/>
-          <w:lang w:val="es-ES"/>
-        </w:rPr>
-        <w:t xml:space="preserve"> y </w:t>
-      </w:r>
-      <w:r>
-        <w:rPr>
-          <w:rFonts w:ascii="Arial" w:hAnsi="Arial" w:cs="Arial"/>
-          <w:i/>
-          <w:sz w:val="24"/>
-          <w:lang w:val="es-ES"/>
-        </w:rPr>
-        <w:t>Serguéi</w:t>
-      </w:r>
-      <w:r>
-        <w:rPr>
-          <w:rFonts w:ascii="Arial" w:hAnsi="Arial" w:cs="Arial"/>
-          <w:i/>
-          <w:sz w:val="24"/>
-          <w:lang w:val="es-ES"/>
-        </w:rPr>
-        <w:t xml:space="preserve"> Brin</w:t>
-      </w:r>
-      <w:r>
-        <w:rPr>
-          <w:rFonts w:ascii="Arial" w:hAnsi="Arial" w:cs="Arial"/>
-          <w:sz w:val="24"/>
-          <w:lang w:val="es-ES"/>
-        </w:rPr>
-        <w:t xml:space="preserve">, cuando eran estudiantes de posgrado en la Universidad de Stanford. El PageRank se determina enteramente por la estructura de enlaces de la </w:t>
-      </w:r>
+        <w:t xml:space="preserve">Algoritmo </w:t>
+      </w:r>
+      <w:proofErr w:type="spellStart"/>
       <w:r>
         <w:rPr>
           <w:rFonts w:ascii="Arial" w:hAnsi="Arial" w:cs="Arial"/>
@@ -506,50 +402,7 @@
           <w:sz w:val="24"/>
           <w:lang w:val="es-ES"/>
         </w:rPr>
-        <w:t>World Wide Web</w:t>
-      </w:r>
-      <w:r>
-        <w:rPr>
-          <w:rFonts w:ascii="Arial" w:hAnsi="Arial" w:cs="Arial"/>
-          <w:sz w:val="24"/>
-          <w:lang w:val="es-ES"/>
-        </w:rPr>
-        <w:t xml:space="preserve"> (www)</w:t>
-      </w:r>
-      <w:r>
-        <w:rPr>
-          <w:rFonts w:ascii="Arial" w:hAnsi="Arial" w:cs="Arial"/>
-          <w:sz w:val="24"/>
-          <w:lang w:val="es-ES"/>
-        </w:rPr>
-        <w:t>. Se vuelve a calcular una vez al mes y no tiene en cuenta el contenido real de las páginas web ni las o consultas individuales. Entonces, para cualquier consulta concreta, Google encuentra las páginas de la que coinciden con esa consulta y las enumera en el orden de su PageRank.</w:t>
-      </w:r>
-    </w:p>
-    <w:p>
-      <w:pPr>
-        <w:spacing w:line="360" w:lineRule="auto"/>
-        <w:jc w:val="both"/>
-        <w:rPr>
-          <w:rFonts w:ascii="Arial" w:hAnsi="Arial" w:cs="Arial"/>
-          <w:sz w:val="24"/>
-          <w:lang w:val="es-ES"/>
-        </w:rPr>
-      </w:pPr>
-      <w:r>
-        <w:rPr>
-          <w:rFonts w:ascii="Arial" w:hAnsi="Arial" w:cs="Arial"/>
-          <w:sz w:val="24"/>
-          <w:lang w:val="es-ES"/>
-        </w:rPr>
-        <w:tab/>
-      </w:r>
-      <w:r>
-        <w:rPr>
-          <w:rFonts w:ascii="Arial" w:hAnsi="Arial" w:cs="Arial"/>
-          <w:sz w:val="24"/>
-          <w:lang w:val="es-ES"/>
-        </w:rPr>
-        <w:t xml:space="preserve">Imagínese que navega por la web y pasa de una página a otra eligiendo al </w:t>
+        <w:t>P</w:t>
       </w:r>
       <w:r>
         <w:rPr>
@@ -559,6 +412,297 @@
           <w:sz w:val="24"/>
           <w:lang w:val="es-ES"/>
         </w:rPr>
+        <w:t>ageRank</w:t>
+      </w:r>
+      <w:proofErr w:type="spellEnd"/>
+      <w:r>
+        <w:rPr>
+          <w:rFonts w:ascii="Arial" w:hAnsi="Arial" w:cs="Arial"/>
+          <w:b/>
+          <w:i/>
+          <w:sz w:val="24"/>
+          <w:lang w:val="es-ES"/>
+        </w:rPr>
+        <w:t>:</w:t>
+      </w:r>
+      <w:r>
+        <w:rPr>
+          <w:rFonts w:ascii="Arial" w:hAnsi="Arial" w:cs="Arial"/>
+          <w:b/>
+          <w:sz w:val="24"/>
+          <w:lang w:val="es-ES"/>
+        </w:rPr>
+        <w:t xml:space="preserve"> </w:t>
+      </w:r>
+      <w:r>
+        <w:rPr>
+          <w:rFonts w:ascii="Arial" w:hAnsi="Arial" w:cs="Arial"/>
+          <w:b/>
+          <w:sz w:val="24"/>
+          <w:lang w:val="es-ES"/>
+        </w:rPr>
+        <w:t>¿Qué es?</w:t>
+      </w:r>
+    </w:p>
+    <w:p>
+      <w:pPr>
+        <w:spacing w:line="360" w:lineRule="auto"/>
+        <w:jc w:val="both"/>
+        <w:rPr>
+          <w:rFonts w:ascii="Arial" w:hAnsi="Arial" w:cs="Arial"/>
+          <w:sz w:val="24"/>
+          <w:lang w:val="es-ES"/>
+        </w:rPr>
+      </w:pPr>
+      <w:r>
+        <w:rPr>
+          <w:rFonts w:ascii="Arial" w:hAnsi="Arial" w:cs="Arial"/>
+          <w:b/>
+          <w:sz w:val="24"/>
+          <w:lang w:val="es-ES"/>
+        </w:rPr>
+        <w:tab/>
+      </w:r>
+      <w:r>
+        <w:rPr>
+          <w:rFonts w:ascii="Arial" w:hAnsi="Arial" w:cs="Arial"/>
+          <w:sz w:val="24"/>
+          <w:lang w:val="es-ES"/>
+        </w:rPr>
+        <w:t xml:space="preserve">Una de las razones por las que </w:t>
+      </w:r>
+      <w:r>
+        <w:rPr>
+          <w:rFonts w:ascii="Arial" w:hAnsi="Arial" w:cs="Arial"/>
+          <w:i/>
+          <w:sz w:val="24"/>
+          <w:lang w:val="es-ES"/>
+        </w:rPr>
+        <w:t>Google</w:t>
+      </w:r>
+      <w:r>
+        <w:rPr>
+          <w:rFonts w:ascii="Arial" w:hAnsi="Arial" w:cs="Arial"/>
+          <w:i/>
+          <w:sz w:val="24"/>
+          <w:lang w:val="es-ES"/>
+        </w:rPr>
+        <w:t xml:space="preserve"> </w:t>
+      </w:r>
+      <w:r>
+        <w:rPr>
+          <w:rFonts w:ascii="Arial" w:hAnsi="Arial" w:cs="Arial"/>
+          <w:i/>
+          <w:sz w:val="24"/>
+          <w:lang w:val="es-ES"/>
+        </w:rPr>
+        <w:t>TM</w:t>
+      </w:r>
+      <w:r>
+        <w:rPr>
+          <w:rFonts w:ascii="Arial" w:hAnsi="Arial" w:cs="Arial"/>
+          <w:sz w:val="24"/>
+          <w:lang w:val="es-ES"/>
+        </w:rPr>
+        <w:t xml:space="preserve"> es un motor de búsqueda tan eficaz es el algoritmo </w:t>
+      </w:r>
+      <w:proofErr w:type="spellStart"/>
+      <w:r>
+        <w:rPr>
+          <w:rFonts w:ascii="Arial" w:hAnsi="Arial" w:cs="Arial"/>
+          <w:i/>
+          <w:sz w:val="24"/>
+          <w:lang w:val="es-ES"/>
+        </w:rPr>
+        <w:t>PageRank</w:t>
+      </w:r>
+      <w:proofErr w:type="spellEnd"/>
+      <w:r>
+        <w:rPr>
+          <w:rFonts w:ascii="Arial" w:hAnsi="Arial" w:cs="Arial"/>
+          <w:i/>
+          <w:sz w:val="24"/>
+          <w:lang w:val="es-ES"/>
+        </w:rPr>
+        <w:t xml:space="preserve"> </w:t>
+      </w:r>
+      <w:r>
+        <w:rPr>
+          <w:rFonts w:ascii="Arial" w:hAnsi="Arial" w:cs="Arial"/>
+          <w:i/>
+          <w:sz w:val="24"/>
+          <w:lang w:val="es-ES"/>
+        </w:rPr>
+        <w:t>TM</w:t>
+      </w:r>
+      <w:r>
+        <w:rPr>
+          <w:rFonts w:ascii="Arial" w:hAnsi="Arial" w:cs="Arial"/>
+          <w:sz w:val="24"/>
+          <w:lang w:val="es-ES"/>
+        </w:rPr>
+        <w:t xml:space="preserve"> desarrollado por los fundadore</w:t>
+      </w:r>
+      <w:r>
+        <w:rPr>
+          <w:rFonts w:ascii="Arial" w:hAnsi="Arial" w:cs="Arial"/>
+          <w:sz w:val="24"/>
+          <w:lang w:val="es-ES"/>
+        </w:rPr>
+        <w:t xml:space="preserve">s de Google, </w:t>
+      </w:r>
+      <w:r>
+        <w:rPr>
+          <w:rFonts w:ascii="Arial" w:hAnsi="Arial" w:cs="Arial"/>
+          <w:i/>
+          <w:sz w:val="24"/>
+          <w:lang w:val="es-ES"/>
+        </w:rPr>
+        <w:t>Larry Page</w:t>
+      </w:r>
+      <w:r>
+        <w:rPr>
+          <w:rFonts w:ascii="Arial" w:hAnsi="Arial" w:cs="Arial"/>
+          <w:sz w:val="24"/>
+          <w:lang w:val="es-ES"/>
+        </w:rPr>
+        <w:t xml:space="preserve"> y </w:t>
+      </w:r>
+      <w:r>
+        <w:rPr>
+          <w:rFonts w:ascii="Arial" w:hAnsi="Arial" w:cs="Arial"/>
+          <w:i/>
+          <w:sz w:val="24"/>
+          <w:lang w:val="es-ES"/>
+        </w:rPr>
+        <w:t>Serguéi</w:t>
+      </w:r>
+      <w:r>
+        <w:rPr>
+          <w:rFonts w:ascii="Arial" w:hAnsi="Arial" w:cs="Arial"/>
+          <w:i/>
+          <w:sz w:val="24"/>
+          <w:lang w:val="es-ES"/>
+        </w:rPr>
+        <w:t xml:space="preserve"> Brin</w:t>
+      </w:r>
+      <w:r>
+        <w:rPr>
+          <w:rFonts w:ascii="Arial" w:hAnsi="Arial" w:cs="Arial"/>
+          <w:sz w:val="24"/>
+          <w:lang w:val="es-ES"/>
+        </w:rPr>
+        <w:t xml:space="preserve">, cuando eran estudiantes de posgrado en la Universidad de Stanford. El </w:t>
+      </w:r>
+      <w:proofErr w:type="spellStart"/>
+      <w:r>
+        <w:rPr>
+          <w:rFonts w:ascii="Arial" w:hAnsi="Arial" w:cs="Arial"/>
+          <w:sz w:val="24"/>
+          <w:lang w:val="es-ES"/>
+        </w:rPr>
+        <w:t>PageRank</w:t>
+      </w:r>
+      <w:proofErr w:type="spellEnd"/>
+      <w:r>
+        <w:rPr>
+          <w:rFonts w:ascii="Arial" w:hAnsi="Arial" w:cs="Arial"/>
+          <w:sz w:val="24"/>
+          <w:lang w:val="es-ES"/>
+        </w:rPr>
+        <w:t xml:space="preserve"> se determina enteramente por la estructura de enlaces de la </w:t>
+      </w:r>
+      <w:proofErr w:type="spellStart"/>
+      <w:r>
+        <w:rPr>
+          <w:rFonts w:ascii="Arial" w:hAnsi="Arial" w:cs="Arial"/>
+          <w:b/>
+          <w:i/>
+          <w:sz w:val="24"/>
+          <w:lang w:val="es-ES"/>
+        </w:rPr>
+        <w:t>World</w:t>
+      </w:r>
+      <w:proofErr w:type="spellEnd"/>
+      <w:r>
+        <w:rPr>
+          <w:rFonts w:ascii="Arial" w:hAnsi="Arial" w:cs="Arial"/>
+          <w:b/>
+          <w:i/>
+          <w:sz w:val="24"/>
+          <w:lang w:val="es-ES"/>
+        </w:rPr>
+        <w:t xml:space="preserve"> Wide Web</w:t>
+      </w:r>
+      <w:r>
+        <w:rPr>
+          <w:rFonts w:ascii="Arial" w:hAnsi="Arial" w:cs="Arial"/>
+          <w:sz w:val="24"/>
+          <w:lang w:val="es-ES"/>
+        </w:rPr>
+        <w:t xml:space="preserve"> (www)</w:t>
+      </w:r>
+      <w:r>
+        <w:rPr>
+          <w:rFonts w:ascii="Arial" w:hAnsi="Arial" w:cs="Arial"/>
+          <w:sz w:val="24"/>
+          <w:lang w:val="es-ES"/>
+        </w:rPr>
+        <w:t xml:space="preserve">. Se vuelve a calcular una vez al mes y no tiene en cuenta el contenido real de las páginas web ni las o consultas individuales. Entonces, para cualquier consulta concreta, Google encuentra las páginas de la que coinciden con esa consulta y las enumera en el orden de su </w:t>
+      </w:r>
+      <w:proofErr w:type="spellStart"/>
+      <w:r>
+        <w:rPr>
+          <w:rFonts w:ascii="Arial" w:hAnsi="Arial" w:cs="Arial"/>
+          <w:sz w:val="24"/>
+          <w:lang w:val="es-ES"/>
+        </w:rPr>
+        <w:t>PageRank</w:t>
+      </w:r>
+      <w:proofErr w:type="spellEnd"/>
+      <w:r>
+        <w:rPr>
+          <w:rFonts w:ascii="Arial" w:hAnsi="Arial" w:cs="Arial"/>
+          <w:sz w:val="24"/>
+          <w:lang w:val="es-ES"/>
+        </w:rPr>
+        <w:t>.</w:t>
+      </w:r>
+    </w:p>
+    <w:p>
+      <w:pPr>
+        <w:spacing w:line="360" w:lineRule="auto"/>
+        <w:jc w:val="both"/>
+        <w:rPr>
+          <w:rFonts w:ascii="Arial" w:hAnsi="Arial" w:cs="Arial"/>
+          <w:sz w:val="24"/>
+          <w:lang w:val="es-ES"/>
+        </w:rPr>
+      </w:pPr>
+      <w:r>
+        <w:rPr>
+          <w:rFonts w:ascii="Arial" w:hAnsi="Arial" w:cs="Arial"/>
+          <w:sz w:val="24"/>
+          <w:lang w:val="es-ES"/>
+        </w:rPr>
+        <w:tab/>
+      </w:r>
+      <w:r>
+        <w:rPr>
+          <w:rFonts w:ascii="Arial" w:hAnsi="Arial" w:cs="Arial"/>
+          <w:sz w:val="24"/>
+          <w:lang w:val="es-ES"/>
+        </w:rPr>
+        <w:t xml:space="preserve">Imagínese que navega por la web y pasa de una página a otra eligiendo al </w:t>
+      </w:r>
+      <w:r>
+        <w:rPr>
+          <w:rFonts w:ascii="Arial" w:hAnsi="Arial" w:cs="Arial"/>
+          <w:b/>
+          <w:i/>
+          <w:sz w:val="24"/>
+          <w:lang w:val="es-ES"/>
+        </w:rPr>
         <w:t>azar</w:t>
       </w:r>
       <w:r>
@@ -586,16 +730,9 @@
           <w:sz w:val="24"/>
           <w:lang w:val="es-ES"/>
         </w:rPr>
-        <w:t>cadena de Markov</w:t>
-      </w:r>
-      <w:r>
-        <w:rPr>
-          <w:rFonts w:ascii="Arial" w:hAnsi="Arial" w:cs="Arial"/>
-          <w:sz w:val="24"/>
-          <w:lang w:val="es-ES"/>
-        </w:rPr>
-        <w:t xml:space="preserve"> o </w:t>
-      </w:r>
+        <w:t xml:space="preserve">cadena de </w:t>
+      </w:r>
+      <w:proofErr w:type="spellStart"/>
       <w:r>
         <w:rPr>
           <w:rFonts w:ascii="Arial" w:hAnsi="Arial" w:cs="Arial"/>
@@ -604,60 +741,17 @@
           <w:sz w:val="24"/>
           <w:lang w:val="es-ES"/>
         </w:rPr>
-        <w:t>proceso de Markov</w:t>
-      </w:r>
-      <w:r>
-        <w:rPr>
-          <w:rFonts w:ascii="Arial" w:hAnsi="Arial" w:cs="Arial"/>
-          <w:sz w:val="24"/>
-          <w:lang w:val="es-ES"/>
-        </w:rPr>
-        <w:t>. La probabilidad límite de que un navegante aleatorio infinitamente de</w:t>
-      </w:r>
-      <w:r>
-        <w:rPr>
-          <w:rFonts w:ascii="Arial" w:hAnsi="Arial" w:cs="Arial"/>
-          <w:sz w:val="24"/>
-          <w:lang w:val="es-ES"/>
-        </w:rPr>
-        <w:t xml:space="preserve">dicado visite una página </w:t>
-      </w:r>
-      <w:r>
-        <w:rPr>
-          <w:rFonts w:ascii="Arial" w:hAnsi="Arial" w:cs="Arial"/>
-          <w:sz w:val="24"/>
-          <w:lang w:val="es-ES"/>
-        </w:rPr>
-        <w:t>es su PageRank. Una página tiene un alto rango si otras pág</w:t>
-      </w:r>
-      <w:r>
-        <w:rPr>
-          <w:rFonts w:ascii="Arial" w:hAnsi="Arial" w:cs="Arial"/>
-          <w:sz w:val="24"/>
-          <w:lang w:val="es-ES"/>
-        </w:rPr>
-        <w:t xml:space="preserve">inas con alto rango la enlazan </w:t>
-      </w:r>
-      <w:r>
-        <w:rPr>
-          <w:rFonts w:ascii="Arial" w:hAnsi="Arial" w:cs="Arial"/>
-          <w:sz w:val="24"/>
-          <w:lang w:val="es-ES"/>
-        </w:rPr>
-        <w:t>a ella.</w:t>
-      </w:r>
-    </w:p>
-    <w:p>
-      <w:pPr>
-        <w:spacing w:line="360" w:lineRule="auto"/>
-        <w:jc w:val="both"/>
-        <w:rPr>
-          <w:rFonts w:ascii="Arial" w:hAnsi="Arial" w:cs="Arial"/>
-          <w:b/>
-          <w:sz w:val="24"/>
-          <w:lang w:val="es-ES"/>
-        </w:rPr>
-      </w:pPr>
+        <w:t>Markov</w:t>
+      </w:r>
+      <w:proofErr w:type="spellEnd"/>
+      <w:r>
+        <w:rPr>
+          <w:rFonts w:ascii="Arial" w:hAnsi="Arial" w:cs="Arial"/>
+          <w:sz w:val="24"/>
+          <w:lang w:val="es-ES"/>
+        </w:rPr>
+        <w:t xml:space="preserve"> o </w:t>
+      </w:r>
       <w:r>
         <w:rPr>
           <w:rFonts w:ascii="Arial" w:hAnsi="Arial" w:cs="Arial"/>
@@ -666,8 +760,9 @@
           <w:sz w:val="24"/>
           <w:lang w:val="es-ES"/>
         </w:rPr>
-        <w:t>Algoritmo P</w:t>
-      </w:r>
+        <w:t xml:space="preserve">proceso de </w:t>
+      </w:r>
+      <w:proofErr w:type="spellStart"/>
       <w:r>
         <w:rPr>
           <w:rFonts w:ascii="Arial" w:hAnsi="Arial" w:cs="Arial"/>
@@ -676,7 +771,120 @@
           <w:sz w:val="24"/>
           <w:lang w:val="es-ES"/>
         </w:rPr>
-        <w:t>ageRank:</w:t>
+        <w:t>Markov</w:t>
+      </w:r>
+      <w:proofErr w:type="spellEnd"/>
+      <w:r>
+        <w:rPr>
+          <w:rFonts w:ascii="Arial" w:hAnsi="Arial" w:cs="Arial"/>
+          <w:sz w:val="24"/>
+          <w:lang w:val="es-ES"/>
+        </w:rPr>
+        <w:t>. La probabilidad límite de que un navegante aleatorio infinitamente de</w:t>
+      </w:r>
+      <w:r>
+        <w:rPr>
+          <w:rFonts w:ascii="Arial" w:hAnsi="Arial" w:cs="Arial"/>
+          <w:sz w:val="24"/>
+          <w:lang w:val="es-ES"/>
+        </w:rPr>
+        <w:t xml:space="preserve">dicado visite una página </w:t>
+      </w:r>
+      <w:r>
+        <w:rPr>
+          <w:rFonts w:ascii="Arial" w:hAnsi="Arial" w:cs="Arial"/>
+          <w:sz w:val="24"/>
+          <w:lang w:val="es-ES"/>
+        </w:rPr>
+        <w:t xml:space="preserve">es su </w:t>
+      </w:r>
+      <w:proofErr w:type="spellStart"/>
+      <w:r>
+        <w:rPr>
+          <w:rFonts w:ascii="Arial" w:hAnsi="Arial" w:cs="Arial"/>
+          <w:sz w:val="24"/>
+          <w:lang w:val="es-ES"/>
+        </w:rPr>
+        <w:t>PageRank</w:t>
+      </w:r>
+      <w:proofErr w:type="spellEnd"/>
+      <w:r>
+        <w:rPr>
+          <w:rFonts w:ascii="Arial" w:hAnsi="Arial" w:cs="Arial"/>
+          <w:sz w:val="24"/>
+          <w:lang w:val="es-ES"/>
+        </w:rPr>
+        <w:t>. Una página tiene un alto rango si otras pág</w:t>
+      </w:r>
+      <w:r>
+        <w:rPr>
+          <w:rFonts w:ascii="Arial" w:hAnsi="Arial" w:cs="Arial"/>
+          <w:sz w:val="24"/>
+          <w:lang w:val="es-ES"/>
+        </w:rPr>
+        <w:t xml:space="preserve">inas con alto rango la enlazan </w:t>
+      </w:r>
+      <w:r>
+        <w:rPr>
+          <w:rFonts w:ascii="Arial" w:hAnsi="Arial" w:cs="Arial"/>
+          <w:sz w:val="24"/>
+          <w:lang w:val="es-ES"/>
+        </w:rPr>
+        <w:t>a ella.</w:t>
+      </w:r>
+    </w:p>
+    <w:p>
+      <w:pPr>
+        <w:spacing w:line="360" w:lineRule="auto"/>
+        <w:jc w:val="both"/>
+        <w:rPr>
+          <w:rFonts w:ascii="Arial" w:hAnsi="Arial" w:cs="Arial"/>
+          <w:b/>
+          <w:sz w:val="24"/>
+          <w:lang w:val="es-ES"/>
+        </w:rPr>
+      </w:pPr>
+      <w:r>
+        <w:rPr>
+          <w:rFonts w:ascii="Arial" w:hAnsi="Arial" w:cs="Arial"/>
+          <w:b/>
+          <w:i/>
+          <w:sz w:val="24"/>
+          <w:lang w:val="es-ES"/>
+        </w:rPr>
+        <w:t xml:space="preserve">Algoritmo </w:t>
+      </w:r>
+      <w:proofErr w:type="spellStart"/>
+      <w:r>
+        <w:rPr>
+          <w:rFonts w:ascii="Arial" w:hAnsi="Arial" w:cs="Arial"/>
+          <w:b/>
+          <w:i/>
+          <w:sz w:val="24"/>
+          <w:lang w:val="es-ES"/>
+        </w:rPr>
+        <w:t>P</w:t>
+      </w:r>
+      <w:r>
+        <w:rPr>
+          <w:rFonts w:ascii="Arial" w:hAnsi="Arial" w:cs="Arial"/>
+          <w:b/>
+          <w:i/>
+          <w:sz w:val="24"/>
+          <w:lang w:val="es-ES"/>
+        </w:rPr>
+        <w:t>ageRank</w:t>
+      </w:r>
+      <w:proofErr w:type="spellEnd"/>
+      <w:r>
+        <w:rPr>
+          <w:rFonts w:ascii="Arial" w:hAnsi="Arial" w:cs="Arial"/>
+          <w:b/>
+          <w:i/>
+          <w:sz w:val="24"/>
+          <w:lang w:val="es-ES"/>
+        </w:rPr>
+        <w:t>:</w:t>
       </w:r>
       <w:r>
         <w:rPr>
@@ -751,13 +959,23 @@
         </w:rPr>
         <w:t xml:space="preserve"> el conjunto de páginas web a las que se puede ll</w:t>
       </w:r>
-      <w:r>
-        <w:rPr>
-          <w:rFonts w:ascii="Arial" w:hAnsi="Arial" w:cs="Arial"/>
-          <w:sz w:val="24"/>
-          <w:lang w:val="es-ES"/>
-        </w:rPr>
-        <w:t xml:space="preserve">egar siguiendo una cadena de </w:t>
+      <w:proofErr w:type="spellStart"/>
+      <w:r>
+        <w:rPr>
+          <w:rFonts w:ascii="Arial" w:hAnsi="Arial" w:cs="Arial"/>
+          <w:sz w:val="24"/>
+          <w:lang w:val="es-ES"/>
+        </w:rPr>
+        <w:t>egar</w:t>
+      </w:r>
+      <w:proofErr w:type="spellEnd"/>
+      <w:r>
+        <w:rPr>
+          <w:rFonts w:ascii="Arial" w:hAnsi="Arial" w:cs="Arial"/>
+          <w:sz w:val="24"/>
+          <w:lang w:val="es-ES"/>
+        </w:rPr>
+        <w:t xml:space="preserve"> siguiendo una cadena de </w:t>
       </w:r>
       <w:r>
         <w:rPr>
@@ -1075,13 +1293,23 @@
         </w:rPr>
         <w:t xml:space="preserve"> puede ser eno</w:t>
       </w:r>
-      <w:r>
-        <w:rPr>
-          <w:rFonts w:ascii="Arial" w:hAnsi="Arial" w:cs="Arial"/>
-          <w:sz w:val="24"/>
-          <w:lang w:val="es-ES"/>
-        </w:rPr>
-        <w:t xml:space="preserve">rme, pero es muy dispersa. Su </w:t>
+      <w:proofErr w:type="spellStart"/>
+      <w:r>
+        <w:rPr>
+          <w:rFonts w:ascii="Arial" w:hAnsi="Arial" w:cs="Arial"/>
+          <w:sz w:val="24"/>
+          <w:lang w:val="es-ES"/>
+        </w:rPr>
+        <w:t>rme</w:t>
+      </w:r>
+      <w:proofErr w:type="spellEnd"/>
+      <w:r>
+        <w:rPr>
+          <w:rFonts w:ascii="Arial" w:hAnsi="Arial" w:cs="Arial"/>
+          <w:sz w:val="24"/>
+          <w:lang w:val="es-ES"/>
+        </w:rPr>
+        <w:t xml:space="preserve">, pero es muy dispersa. Su </w:t>
       </w:r>
       <w:r>
         <w:rPr>
@@ -1143,6 +1371,7 @@
         </w:rPr>
         <w:t xml:space="preserve">página. El número de </w:t>
       </w:r>
+      <w:proofErr w:type="spellStart"/>
       <w:r>
         <w:rPr>
           <w:rFonts w:ascii="Arial" w:hAnsi="Arial" w:cs="Arial"/>
@@ -1153,6 +1382,7 @@
         </w:rPr>
         <w:t>nonzeros</w:t>
       </w:r>
+      <w:proofErr w:type="spellEnd"/>
       <w:r>
         <w:rPr>
           <w:rFonts w:ascii="Arial" w:hAnsi="Arial" w:cs="Arial"/>
@@ -1796,13 +2026,23 @@
         </w:rPr>
         <w:t xml:space="preserve"> es la probabilidad de que se el</w:t>
       </w:r>
-      <w:r>
-        <w:rPr>
-          <w:rFonts w:ascii="Arial" w:hAnsi="Arial" w:cs="Arial"/>
-          <w:sz w:val="24"/>
-          <w:lang w:val="es-ES"/>
-        </w:rPr>
-        <w:t xml:space="preserve">ija una página arbitraria y </w:t>
+      <w:proofErr w:type="spellStart"/>
+      <w:r>
+        <w:rPr>
+          <w:rFonts w:ascii="Arial" w:hAnsi="Arial" w:cs="Arial"/>
+          <w:sz w:val="24"/>
+          <w:lang w:val="es-ES"/>
+        </w:rPr>
+        <w:t>ija</w:t>
+      </w:r>
+      <w:proofErr w:type="spellEnd"/>
+      <w:r>
+        <w:rPr>
+          <w:rFonts w:ascii="Arial" w:hAnsi="Arial" w:cs="Arial"/>
+          <w:sz w:val="24"/>
+          <w:lang w:val="es-ES"/>
+        </w:rPr>
+        <w:t xml:space="preserve"> una página arbitraria y </w:t>
       </w:r>
       <m:oMath>
         <m:r>
@@ -1820,7 +2060,25 @@
           <w:sz w:val="24"/>
           <w:lang w:val="es-ES"/>
         </w:rPr>
-        <w:t xml:space="preserve"> es la probabilidad de que se elija una página aleatoria concreta. </w:t>
+        <w:t xml:space="preserve"> es la probab</w:t>
+      </w:r>
+      <w:proofErr w:type="spellStart"/>
+      <w:r>
+        <w:rPr>
+          <w:rFonts w:ascii="Arial" w:hAnsi="Arial" w:cs="Arial"/>
+          <w:sz w:val="24"/>
+          <w:lang w:val="es-ES"/>
+        </w:rPr>
+        <w:t>ilidad</w:t>
+      </w:r>
+      <w:proofErr w:type="spellEnd"/>
+      <w:r>
+        <w:rPr>
+          <w:rFonts w:ascii="Arial" w:hAnsi="Arial" w:cs="Arial"/>
+          <w:sz w:val="24"/>
+          <w:lang w:val="es-ES"/>
+        </w:rPr>
+        <w:t xml:space="preserve"> de que se elija una página aleatoria concreta. </w:t>
       </w:r>
     </w:p>
     <w:p>
@@ -2509,7 +2767,25 @@
           <w:sz w:val="24"/>
           <w:lang w:val="es-ES"/>
         </w:rPr>
-        <w:t xml:space="preserve">La matriz A es la matriz de probabilidad de transición de la cadena de Markov. Sus elementos están todos estrictamente entre cero y uno y las sumas de sus columnas son todas iguales a uno. Un importante resultado de la teoría de matrices conocido como </w:t>
+        <w:t xml:space="preserve">La matriz A es la matriz de probabilidad de transición de la cadena de </w:t>
+      </w:r>
+      <w:proofErr w:type="spellStart"/>
+      <w:r>
+        <w:rPr>
+          <w:rFonts w:ascii="Arial" w:eastAsiaTheme="minorEastAsia" w:hAnsi="Arial" w:cs="Arial"/>
+          <w:sz w:val="24"/>
+          <w:lang w:val="es-ES"/>
+        </w:rPr>
+        <w:t>Markov</w:t>
+      </w:r>
+      <w:proofErr w:type="spellEnd"/>
+      <w:r>
+        <w:rPr>
+          <w:rFonts w:ascii="Arial" w:eastAsiaTheme="minorEastAsia" w:hAnsi="Arial" w:cs="Arial"/>
+          <w:sz w:val="24"/>
+          <w:lang w:val="es-ES"/>
+        </w:rPr>
+        <w:t xml:space="preserve">. Sus elementos están todos estrictamente entre cero y uno y las sumas de sus columnas son todas iguales a uno. Un importante resultado de la teoría de matrices conocido como </w:t>
       </w:r>
       <w:r>
         <w:rPr>
@@ -2518,8 +2794,9 @@
           <w:sz w:val="24"/>
           <w:lang w:val="es-ES"/>
         </w:rPr>
-        <w:t>teorema de Perron-</w:t>
-      </w:r>
+        <w:t xml:space="preserve">teorema de </w:t>
+      </w:r>
+      <w:proofErr w:type="spellStart"/>
       <w:r>
         <w:rPr>
           <w:rFonts w:ascii="Arial" w:eastAsiaTheme="minorEastAsia" w:hAnsi="Arial" w:cs="Arial"/>
@@ -2527,8 +2804,18 @@
           <w:sz w:val="24"/>
           <w:lang w:val="es-ES"/>
         </w:rPr>
+        <w:t>Perron-</w:t>
+      </w:r>
+      <w:r>
+        <w:rPr>
+          <w:rFonts w:ascii="Arial" w:eastAsiaTheme="minorEastAsia" w:hAnsi="Arial" w:cs="Arial"/>
+          <w:i/>
+          <w:sz w:val="24"/>
+          <w:lang w:val="es-ES"/>
+        </w:rPr>
         <w:t>Frobenius</w:t>
       </w:r>
+      <w:proofErr w:type="spellEnd"/>
       <w:r>
         <w:rPr>
           <w:rFonts w:ascii="Arial" w:eastAsiaTheme="minorEastAsia" w:hAnsi="Arial" w:cs="Arial"/>
@@ -2878,8 +3165,9 @@
           <w:lang w:val="es-ES"/>
         </w:rPr>
         <w:lastRenderedPageBreak/>
-        <w:t>Algoritmo P</w:t>
-      </w:r>
+        <w:t xml:space="preserve">Algoritmo </w:t>
+      </w:r>
+      <w:proofErr w:type="spellStart"/>
       <w:r>
         <w:rPr>
           <w:rFonts w:ascii="Arial" w:hAnsi="Arial" w:cs="Arial"/>
@@ -2888,7 +3176,28 @@
           <w:sz w:val="24"/>
           <w:lang w:val="es-ES"/>
         </w:rPr>
-        <w:t>ageRank:</w:t>
+        <w:t>P</w:t>
+      </w:r>
+      <w:r>
+        <w:rPr>
+          <w:rFonts w:ascii="Arial" w:hAnsi="Arial" w:cs="Arial"/>
+          <w:b/>
+          <w:i/>
+          <w:sz w:val="24"/>
+          <w:lang w:val="es-ES"/>
+        </w:rPr>
+        <w:t>ageRank</w:t>
+      </w:r>
+      <w:proofErr w:type="spellEnd"/>
+      <w:r>
+        <w:rPr>
+          <w:rFonts w:ascii="Arial" w:hAnsi="Arial" w:cs="Arial"/>
+          <w:b/>
+          <w:i/>
+          <w:sz w:val="24"/>
+          <w:lang w:val="es-ES"/>
+        </w:rPr>
+        <w:t>:</w:t>
       </w:r>
       <w:r>
         <w:rPr>
@@ -3014,15 +3323,43 @@
           <w:sz w:val="24"/>
           <w:lang w:val="es-ES"/>
         </w:rPr>
-        <w:t>/Octave</w:t>
-      </w:r>
-      <w:r>
-        <w:rPr>
-          <w:rFonts w:ascii="Arial" w:hAnsi="Arial" w:cs="Arial"/>
-          <w:sz w:val="24"/>
-          <w:lang w:val="es-ES"/>
-        </w:rPr>
-        <w:t xml:space="preserve"> es empezar con alguna solución aproximada, como los PageRanks del mes anterior, o</w:t>
+        <w:t>/</w:t>
+      </w:r>
+      <w:proofErr w:type="spellStart"/>
+      <w:r>
+        <w:rPr>
+          <w:rFonts w:ascii="Arial" w:hAnsi="Arial" w:cs="Arial"/>
+          <w:sz w:val="24"/>
+          <w:lang w:val="es-ES"/>
+        </w:rPr>
+        <w:t>Octave</w:t>
+      </w:r>
+      <w:proofErr w:type="spellEnd"/>
+      <w:r>
+        <w:rPr>
+          <w:rFonts w:ascii="Arial" w:hAnsi="Arial" w:cs="Arial"/>
+          <w:sz w:val="24"/>
+          <w:lang w:val="es-ES"/>
+        </w:rPr>
+        <w:t xml:space="preserve"> es empezar con alguna solución aproximada, como los </w:t>
+      </w:r>
+      <w:proofErr w:type="spellStart"/>
+      <w:r>
+        <w:rPr>
+          <w:rFonts w:ascii="Arial" w:hAnsi="Arial" w:cs="Arial"/>
+          <w:sz w:val="24"/>
+          <w:lang w:val="es-ES"/>
+        </w:rPr>
+        <w:t>PageRanks</w:t>
+      </w:r>
+      <w:proofErr w:type="spellEnd"/>
+      <w:r>
+        <w:rPr>
+          <w:rFonts w:ascii="Arial" w:hAnsi="Arial" w:cs="Arial"/>
+          <w:sz w:val="24"/>
+          <w:lang w:val="es-ES"/>
+        </w:rPr>
+        <w:t xml:space="preserve"> del mes anterior, o</w:t>
       </w:r>
       <w:r>
         <w:rPr>
@@ -3261,7 +3598,25 @@
           <w:sz w:val="24"/>
           <w:lang w:val="es-ES"/>
         </w:rPr>
-        <w:t xml:space="preserve"> nunca se forman realmente. Un paso del método de potencia se haría mediante una pasada por una base de datos de páginas web, actualizando los recuentos de referencia ponderados generados por los hipervínculos entre páginas</w:t>
+        <w:t xml:space="preserve"> nunca se forman realmente. Un paso del método de potencia se haría mediante una pasada por una base de datos de páginas web, actualizando los recuentos de referencia ponderados generados por los hipervínc</w:t>
+      </w:r>
+      <w:proofErr w:type="spellStart"/>
+      <w:r>
+        <w:rPr>
+          <w:rFonts w:ascii="Arial" w:eastAsiaTheme="minorEastAsia" w:hAnsi="Arial" w:cs="Arial"/>
+          <w:sz w:val="24"/>
+          <w:lang w:val="es-ES"/>
+        </w:rPr>
+        <w:t>ulos</w:t>
+      </w:r>
+      <w:proofErr w:type="spellEnd"/>
+      <w:r>
+        <w:rPr>
+          <w:rFonts w:ascii="Arial" w:eastAsiaTheme="minorEastAsia" w:hAnsi="Arial" w:cs="Arial"/>
+          <w:sz w:val="24"/>
+          <w:lang w:val="es-ES"/>
+        </w:rPr>
+        <w:t xml:space="preserve"> entre páginas</w:t>
       </w:r>
       <w:r>
         <w:rPr>
@@ -3296,23 +3651,69 @@
           <w:sz w:val="24"/>
           <w:lang w:val="es-ES"/>
         </w:rPr>
-        <w:t>La mejor manera de calcular el PageRank en Matlab</w:t>
-      </w:r>
-      <w:r>
-        <w:rPr>
-          <w:rFonts w:ascii="Arial" w:eastAsiaTheme="minorEastAsia" w:hAnsi="Arial" w:cs="Arial"/>
-          <w:sz w:val="24"/>
-          <w:lang w:val="es-ES"/>
-        </w:rPr>
-        <w:t>/Octave</w:t>
-      </w:r>
-      <w:r>
-        <w:rPr>
-          <w:rFonts w:ascii="Arial" w:eastAsiaTheme="minorEastAsia" w:hAnsi="Arial" w:cs="Arial"/>
-          <w:sz w:val="24"/>
-          <w:lang w:val="es-ES"/>
-        </w:rPr>
-        <w:t xml:space="preserve"> es aprovechar la estructura particular de la matriz de Markov. Este es un enfoque que preserva la dispersión de </w:t>
+        <w:t xml:space="preserve">La mejor manera de calcular el </w:t>
+      </w:r>
+      <w:proofErr w:type="spellStart"/>
+      <w:r>
+        <w:rPr>
+          <w:rFonts w:ascii="Arial" w:eastAsiaTheme="minorEastAsia" w:hAnsi="Arial" w:cs="Arial"/>
+          <w:sz w:val="24"/>
+          <w:lang w:val="es-ES"/>
+        </w:rPr>
+        <w:t>PageRank</w:t>
+      </w:r>
+      <w:proofErr w:type="spellEnd"/>
+      <w:r>
+        <w:rPr>
+          <w:rFonts w:ascii="Arial" w:eastAsiaTheme="minorEastAsia" w:hAnsi="Arial" w:cs="Arial"/>
+          <w:sz w:val="24"/>
+          <w:lang w:val="es-ES"/>
+        </w:rPr>
+        <w:t xml:space="preserve"> en Matlab</w:t>
+      </w:r>
+      <w:r>
+        <w:rPr>
+          <w:rFonts w:ascii="Arial" w:eastAsiaTheme="minorEastAsia" w:hAnsi="Arial" w:cs="Arial"/>
+          <w:sz w:val="24"/>
+          <w:lang w:val="es-ES"/>
+        </w:rPr>
+        <w:t>/</w:t>
+      </w:r>
+      <w:proofErr w:type="spellStart"/>
+      <w:r>
+        <w:rPr>
+          <w:rFonts w:ascii="Arial" w:eastAsiaTheme="minorEastAsia" w:hAnsi="Arial" w:cs="Arial"/>
+          <w:sz w:val="24"/>
+          <w:lang w:val="es-ES"/>
+        </w:rPr>
+        <w:t>Octave</w:t>
+      </w:r>
+      <w:proofErr w:type="spellEnd"/>
+      <w:r>
+        <w:rPr>
+          <w:rFonts w:ascii="Arial" w:eastAsiaTheme="minorEastAsia" w:hAnsi="Arial" w:cs="Arial"/>
+          <w:sz w:val="24"/>
+          <w:lang w:val="es-ES"/>
+        </w:rPr>
+        <w:t xml:space="preserve"> es aprovechar la estructura particular de la matriz de </w:t>
+      </w:r>
+      <w:proofErr w:type="spellStart"/>
+      <w:r>
+        <w:rPr>
+          <w:rFonts w:ascii="Arial" w:eastAsiaTheme="minorEastAsia" w:hAnsi="Arial" w:cs="Arial"/>
+          <w:sz w:val="24"/>
+          <w:lang w:val="es-ES"/>
+        </w:rPr>
+        <w:t>Markov</w:t>
+      </w:r>
+      <w:proofErr w:type="spellEnd"/>
+      <w:r>
+        <w:rPr>
+          <w:rFonts w:ascii="Arial" w:eastAsiaTheme="minorEastAsia" w:hAnsi="Arial" w:cs="Arial"/>
+          <w:sz w:val="24"/>
+          <w:lang w:val="es-ES"/>
+        </w:rPr>
+        <w:t xml:space="preserve">. Este es un enfoque que preserva la dispersión de </w:t>
       </w:r>
       <m:oMath>
         <m:r>
@@ -4643,8 +5044,9 @@
           <w:sz w:val="24"/>
           <w:lang w:val="es-ES"/>
         </w:rPr>
-        <w:t>Algoritmo P</w:t>
-      </w:r>
+        <w:t xml:space="preserve">Algoritmo </w:t>
+      </w:r>
+      <w:proofErr w:type="spellStart"/>
       <w:r>
         <w:rPr>
           <w:rFonts w:ascii="Arial" w:hAnsi="Arial" w:cs="Arial"/>
@@ -4653,12 +5055,33 @@
           <w:sz w:val="24"/>
           <w:lang w:val="es-ES"/>
         </w:rPr>
-        <w:t>ageRank:</w:t>
+        <w:t>P</w:t>
       </w:r>
       <w:r>
         <w:rPr>
           <w:rFonts w:ascii="Arial" w:hAnsi="Arial" w:cs="Arial"/>
           <w:b/>
+          <w:i/>
+          <w:sz w:val="24"/>
+          <w:lang w:val="es-ES"/>
+        </w:rPr>
+        <w:t>ageRank</w:t>
+      </w:r>
+      <w:proofErr w:type="spellEnd"/>
+      <w:r>
+        <w:rPr>
+          <w:rFonts w:ascii="Arial" w:hAnsi="Arial" w:cs="Arial"/>
+          <w:b/>
+          <w:i/>
+          <w:sz w:val="24"/>
+          <w:lang w:val="es-ES"/>
+        </w:rPr>
+        <w:t>:</w:t>
+      </w:r>
+      <w:r>
+        <w:rPr>
+          <w:rFonts w:ascii="Arial" w:hAnsi="Arial" w:cs="Arial"/>
+          <w:b/>
           <w:sz w:val="24"/>
           <w:lang w:val="es-ES"/>
         </w:rPr>
@@ -4699,7 +5122,25 @@
           <w:sz w:val="24"/>
           <w:lang w:val="es-ES"/>
         </w:rPr>
-        <w:t>Lo último mencionado en la sección anterior puede ser escrito en código Matlab/Octave de la siguiente manera,</w:t>
+        <w:t>Lo último mencionado en la sección anterior puede ser escrito en código Matlab/</w:t>
+      </w:r>
+      <w:proofErr w:type="spellStart"/>
+      <w:r>
+        <w:rPr>
+          <w:rFonts w:ascii="Arial" w:hAnsi="Arial" w:cs="Arial"/>
+          <w:sz w:val="24"/>
+          <w:lang w:val="es-ES"/>
+        </w:rPr>
+        <w:t>Octave</w:t>
+      </w:r>
+      <w:proofErr w:type="spellEnd"/>
+      <w:r>
+        <w:rPr>
+          <w:rFonts w:ascii="Arial" w:hAnsi="Arial" w:cs="Arial"/>
+          <w:sz w:val="24"/>
+          <w:lang w:val="es-ES"/>
+        </w:rPr>
+        <w:t xml:space="preserve"> de la siguiente manera,</w:t>
       </w:r>
     </w:p>
     <w:p>
@@ -4819,7 +5260,25 @@
           <w:sz w:val="24"/>
           <w:lang w:val="es-ES"/>
         </w:rPr>
-        <w:t>la matriz de Markov y así p</w:t>
+        <w:t xml:space="preserve">la matriz de </w:t>
+      </w:r>
+      <w:proofErr w:type="spellStart"/>
+      <w:r>
+        <w:rPr>
+          <w:rFonts w:ascii="Arial" w:hAnsi="Arial" w:cs="Arial"/>
+          <w:sz w:val="24"/>
+          <w:lang w:val="es-ES"/>
+        </w:rPr>
+        <w:t>Markov</w:t>
+      </w:r>
+      <w:proofErr w:type="spellEnd"/>
+      <w:r>
+        <w:rPr>
+          <w:rFonts w:ascii="Arial" w:hAnsi="Arial" w:cs="Arial"/>
+          <w:sz w:val="24"/>
+          <w:lang w:val="es-ES"/>
+        </w:rPr>
+        <w:t xml:space="preserve"> y así p</w:t>
       </w:r>
       <w:r>
         <w:rPr>
@@ -5273,13 +5732,23 @@
         </w:rPr>
         <w:t xml:space="preserve"> es teóricamente singular, con el cálculo exacto algún elemento diagonal del fa</w:t>
       </w:r>
-      <w:r>
-        <w:rPr>
-          <w:rFonts w:ascii="Arial" w:hAnsi="Arial" w:cs="Arial"/>
-          <w:sz w:val="24"/>
-          <w:lang w:val="es-ES"/>
-        </w:rPr>
-        <w:t xml:space="preserve">ctor triangular superior de </w:t>
+      <w:proofErr w:type="spellStart"/>
+      <w:r>
+        <w:rPr>
+          <w:rFonts w:ascii="Arial" w:hAnsi="Arial" w:cs="Arial"/>
+          <w:sz w:val="24"/>
+          <w:lang w:val="es-ES"/>
+        </w:rPr>
+        <w:t>ctor</w:t>
+      </w:r>
+      <w:proofErr w:type="spellEnd"/>
+      <w:r>
+        <w:rPr>
+          <w:rFonts w:ascii="Arial" w:hAnsi="Arial" w:cs="Arial"/>
+          <w:sz w:val="24"/>
+          <w:lang w:val="es-ES"/>
+        </w:rPr>
+        <w:t xml:space="preserve"> triangular superior de </w:t>
       </w:r>
       <m:oMath>
         <m:r>
@@ -5299,13 +5768,23 @@
         </w:rPr>
         <w:t xml:space="preserve"> debería ser cero y este cálculo debería fallar. Pero con el error de redondeo, la ma</w:t>
       </w:r>
-      <w:r>
-        <w:rPr>
-          <w:rFonts w:ascii="Arial" w:hAnsi="Arial" w:cs="Arial"/>
-          <w:sz w:val="24"/>
-          <w:lang w:val="es-ES"/>
-        </w:rPr>
-        <w:t xml:space="preserve">triz calculada </w:t>
+      <w:proofErr w:type="spellStart"/>
+      <w:r>
+        <w:rPr>
+          <w:rFonts w:ascii="Arial" w:hAnsi="Arial" w:cs="Arial"/>
+          <w:sz w:val="24"/>
+          <w:lang w:val="es-ES"/>
+        </w:rPr>
+        <w:t>triz</w:t>
+      </w:r>
+      <w:proofErr w:type="spellEnd"/>
+      <w:r>
+        <w:rPr>
+          <w:rFonts w:ascii="Arial" w:hAnsi="Arial" w:cs="Arial"/>
+          <w:sz w:val="24"/>
+          <w:lang w:val="es-ES"/>
+        </w:rPr>
+        <w:t xml:space="preserve"> calculada </w:t>
       </w:r>
       <m:oMath>
         <m:r>
@@ -5323,7 +5802,25 @@
           <w:sz w:val="24"/>
           <w:lang w:val="es-ES"/>
         </w:rPr>
-        <w:t xml:space="preserve"> probablemente no es exactamente singular. Incluso si es singular, el redondeo durante la eliminación gaussiana probablemente impedirá que haya elementos diagonales exactamente nulos. </w:t>
+        <w:t xml:space="preserve"> probablemente no es exactamente singul</w:t>
+      </w:r>
+      <w:proofErr w:type="spellStart"/>
+      <w:r>
+        <w:rPr>
+          <w:rFonts w:ascii="Arial" w:hAnsi="Arial" w:cs="Arial"/>
+          <w:sz w:val="24"/>
+          <w:lang w:val="es-ES"/>
+        </w:rPr>
+        <w:t>ar</w:t>
+      </w:r>
+      <w:proofErr w:type="spellEnd"/>
+      <w:r>
+        <w:rPr>
+          <w:rFonts w:ascii="Arial" w:hAnsi="Arial" w:cs="Arial"/>
+          <w:sz w:val="24"/>
+          <w:lang w:val="es-ES"/>
+        </w:rPr>
+        <w:t xml:space="preserve">. Incluso si es singular, el redondeo durante la eliminación gaussiana probablemente impedirá que haya elementos diagonales exactamente nulos. </w:t>
       </w:r>
     </w:p>
     <w:p>
@@ -5385,7 +5882,25 @@
           <w:sz w:val="24"/>
           <w:lang w:val="es-ES"/>
         </w:rPr>
-        <w:t xml:space="preserve">Si se reescala por su suma, el residuo se escala por el mismo factor y se vuelve muy pequeño. En consecuencia, los dos vectores </w:t>
+        <w:t xml:space="preserve">Si se </w:t>
+      </w:r>
+      <w:proofErr w:type="spellStart"/>
+      <w:r>
+        <w:rPr>
+          <w:rFonts w:ascii="Arial" w:hAnsi="Arial" w:cs="Arial"/>
+          <w:sz w:val="24"/>
+          <w:lang w:val="es-ES"/>
+        </w:rPr>
+        <w:t>reescala</w:t>
+      </w:r>
+      <w:proofErr w:type="spellEnd"/>
+      <w:r>
+        <w:rPr>
+          <w:rFonts w:ascii="Arial" w:hAnsi="Arial" w:cs="Arial"/>
+          <w:sz w:val="24"/>
+          <w:lang w:val="es-ES"/>
+        </w:rPr>
+        <w:t xml:space="preserve"> por su suma, el residuo se escala por el mismo factor y se vuelve muy pequeño. En consecuencia, los dos vectores </w:t>
       </w:r>
       <m:oMath>
         <m:r>
@@ -5443,8 +5958,9 @@
           <w:sz w:val="24"/>
           <w:lang w:val="es-ES"/>
         </w:rPr>
-        <w:t>Algoritmo P</w:t>
-      </w:r>
+        <w:t xml:space="preserve">Algoritmo </w:t>
+      </w:r>
+      <w:proofErr w:type="spellStart"/>
       <w:r>
         <w:rPr>
           <w:rFonts w:ascii="Arial" w:hAnsi="Arial" w:cs="Arial"/>
@@ -5453,29 +5969,8 @@
           <w:sz w:val="24"/>
           <w:lang w:val="es-ES"/>
         </w:rPr>
-        <w:t>ageRank:</w:t>
-      </w:r>
-      <w:r>
-        <w:rPr>
-          <w:rFonts w:ascii="Arial" w:hAnsi="Arial" w:cs="Arial"/>
-          <w:b/>
-          <w:sz w:val="24"/>
-          <w:lang w:val="es-ES"/>
-        </w:rPr>
-        <w:t xml:space="preserve"> Código Fuente</w:t>
-      </w:r>
-    </w:p>
-    <w:p>
-      <w:pPr>
-        <w:spacing w:line="360" w:lineRule="auto"/>
-        <w:jc w:val="both"/>
-        <w:rPr>
-          <w:rFonts w:ascii="Arial" w:hAnsi="Arial" w:cs="Arial"/>
-          <w:b/>
-          <w:sz w:val="24"/>
-          <w:lang w:val="es-ES"/>
-        </w:rPr>
-      </w:pPr>
+        <w:t>P</w:t>
+      </w:r>
       <w:r>
         <w:rPr>
           <w:rFonts w:ascii="Arial" w:hAnsi="Arial" w:cs="Arial"/>
@@ -5484,8 +5979,9 @@
           <w:sz w:val="24"/>
           <w:lang w:val="es-ES"/>
         </w:rPr>
-        <w:t>Algoritmo P</w:t>
-      </w:r>
+        <w:t>ageRank</w:t>
+      </w:r>
+      <w:proofErr w:type="spellEnd"/>
       <w:r>
         <w:rPr>
           <w:rFonts w:ascii="Arial" w:hAnsi="Arial" w:cs="Arial"/>
@@ -5494,7 +5990,7 @@
           <w:sz w:val="24"/>
           <w:lang w:val="es-ES"/>
         </w:rPr>
-        <w:t>ageRank:</w:t>
+        <w:t>:</w:t>
       </w:r>
       <w:r>
         <w:rPr>
@@ -5503,22 +5999,1790 @@
           <w:sz w:val="24"/>
           <w:lang w:val="es-ES"/>
         </w:rPr>
+        <w:t xml:space="preserve"> Código Fuente</w:t>
+      </w:r>
+    </w:p>
+    <w:p>
+      <w:pPr>
+        <w:spacing w:line="360" w:lineRule="auto"/>
+        <w:jc w:val="both"/>
+        <w:rPr>
+          <w:rFonts w:ascii="Arial" w:hAnsi="Arial" w:cs="Arial"/>
+          <w:sz w:val="24"/>
+          <w:lang w:val="es-ES"/>
+        </w:rPr>
+      </w:pPr>
+      <w:r>
+        <w:rPr>
+          <w:rFonts w:ascii="Arial" w:hAnsi="Arial" w:cs="Arial"/>
+          <w:b/>
+          <w:sz w:val="24"/>
+          <w:lang w:val="es-ES"/>
+        </w:rPr>
+        <w:tab/>
+      </w:r>
+      <w:r>
+        <w:rPr>
+          <w:rFonts w:ascii="Arial" w:hAnsi="Arial" w:cs="Arial"/>
+          <w:sz w:val="24"/>
+          <w:lang w:val="es-ES"/>
+        </w:rPr>
+        <w:t>El código fuente se ha estructurado en diferentes módulos</w:t>
+      </w:r>
+      <w:r>
+        <w:rPr>
+          <w:rFonts w:ascii="Arial" w:hAnsi="Arial" w:cs="Arial"/>
+          <w:sz w:val="24"/>
+          <w:lang w:val="es-ES"/>
+        </w:rPr>
+        <w:t xml:space="preserve"> en el que, dentro de </w:t>
+      </w:r>
+      <w:r>
+        <w:rPr>
+          <w:rFonts w:ascii="Arial" w:hAnsi="Arial" w:cs="Arial"/>
+          <w:sz w:val="24"/>
+          <w:lang w:val="es-ES"/>
+        </w:rPr>
+        <w:t xml:space="preserve">cada uno se ha realizado la implementación de los diferentes métodos mencionados en la sección anterior. Además, se ha tomado como punto de partida para la ejecución de la aplicación el archivo cuyo nombre es </w:t>
+      </w:r>
+      <w:proofErr w:type="spellStart"/>
+      <w:r>
+        <w:rPr>
+          <w:rFonts w:ascii="Arial" w:hAnsi="Arial" w:cs="Arial"/>
+          <w:b/>
+          <w:i/>
+          <w:sz w:val="24"/>
+          <w:lang w:val="es-ES"/>
+        </w:rPr>
+        <w:t>main.m</w:t>
+      </w:r>
+      <w:proofErr w:type="spellEnd"/>
+      <w:r>
+        <w:rPr>
+          <w:rFonts w:ascii="Arial" w:hAnsi="Arial" w:cs="Arial"/>
+          <w:sz w:val="24"/>
+          <w:lang w:val="es-ES"/>
+        </w:rPr>
+        <w:t>, donde también se realiza la definición del caso de prueba utilizado</w:t>
+      </w:r>
+      <w:r>
+        <w:rPr>
+          <w:rFonts w:ascii="Arial" w:hAnsi="Arial" w:cs="Arial"/>
+          <w:sz w:val="24"/>
+          <w:lang w:val="es-ES"/>
+        </w:rPr>
+        <w:t xml:space="preserve"> para colocar a la práctica la teoría explicada en secciones anteriores</w:t>
+      </w:r>
+      <w:r>
+        <w:rPr>
+          <w:rFonts w:ascii="Arial" w:hAnsi="Arial" w:cs="Arial"/>
+          <w:sz w:val="24"/>
+          <w:lang w:val="es-ES"/>
+        </w:rPr>
+        <w:t xml:space="preserve"> y también la invocación de los diferentes méto</w:t>
+      </w:r>
+      <w:r>
+        <w:rPr>
+          <w:rFonts w:ascii="Arial" w:hAnsi="Arial" w:cs="Arial"/>
+          <w:sz w:val="24"/>
+          <w:lang w:val="es-ES"/>
+        </w:rPr>
+        <w:t xml:space="preserve">dos ya </w:t>
+      </w:r>
+      <w:r>
+        <w:rPr>
+          <w:rFonts w:ascii="Arial" w:hAnsi="Arial" w:cs="Arial"/>
+          <w:sz w:val="24"/>
+          <w:lang w:val="es-ES"/>
+        </w:rPr>
+        <w:t xml:space="preserve">mencionados. </w:t>
+      </w:r>
+    </w:p>
+    <w:p>
+      <w:pPr>
+        <w:spacing w:line="360" w:lineRule="auto"/>
+        <w:jc w:val="both"/>
+        <w:rPr>
+          <w:rFonts w:ascii="Arial" w:hAnsi="Arial" w:cs="Arial"/>
+          <w:i/>
+          <w:sz w:val="24"/>
+          <w:lang w:val="es-ES"/>
+        </w:rPr>
+      </w:pPr>
+      <w:r>
+        <w:rPr>
+          <w:rFonts w:ascii="Arial" w:hAnsi="Arial" w:cs="Arial"/>
+          <w:sz w:val="24"/>
+          <w:lang w:val="es-ES"/>
+        </w:rPr>
+        <w:lastRenderedPageBreak/>
+        <w:tab/>
+      </w:r>
+      <w:r>
+        <w:rPr>
+          <w:rFonts w:ascii="Arial" w:hAnsi="Arial" w:cs="Arial"/>
+          <w:sz w:val="24"/>
+          <w:lang w:val="es-ES"/>
+        </w:rPr>
+        <w:t xml:space="preserve"> </w:t>
+      </w:r>
+      <w:r>
+        <w:rPr>
+          <w:rFonts w:ascii="Arial" w:hAnsi="Arial" w:cs="Arial"/>
+          <w:sz w:val="24"/>
+          <w:lang w:val="es-ES"/>
+        </w:rPr>
+        <w:t xml:space="preserve">A continuación, se adjunta </w:t>
+      </w:r>
+      <w:r>
+        <w:rPr>
+          <w:rFonts w:ascii="Arial" w:hAnsi="Arial" w:cs="Arial"/>
+          <w:sz w:val="24"/>
+          <w:lang w:val="es-ES"/>
+        </w:rPr>
+        <w:t xml:space="preserve">una imagen del código fuente definido en cada archivo a entregar para el desarrollo del algoritmo </w:t>
+      </w:r>
+      <w:proofErr w:type="spellStart"/>
+      <w:r>
+        <w:rPr>
+          <w:rFonts w:ascii="Arial" w:hAnsi="Arial" w:cs="Arial"/>
+          <w:i/>
+          <w:sz w:val="24"/>
+          <w:lang w:val="es-ES"/>
+        </w:rPr>
+        <w:t>PageRank</w:t>
+      </w:r>
+      <w:proofErr w:type="spellEnd"/>
+      <w:r>
+        <w:rPr>
+          <w:rFonts w:ascii="Arial" w:hAnsi="Arial" w:cs="Arial"/>
+          <w:i/>
+          <w:sz w:val="24"/>
+          <w:lang w:val="es-ES"/>
+        </w:rPr>
+        <w:t>.</w:t>
+      </w:r>
+    </w:p>
+    <w:p>
+      <w:pPr>
+        <w:pStyle w:val="Prrafodelista"/>
+        <w:numPr>
+          <w:ilvl w:val="0"/>
+          <w:numId w:val="17"/>
+        </w:numPr>
+        <w:spacing w:line="360" w:lineRule="auto"/>
+        <w:jc w:val="both"/>
+        <w:rPr>
+          <w:rFonts w:ascii="Arial" w:hAnsi="Arial" w:cs="Arial"/>
+          <w:i/>
+          <w:sz w:val="24"/>
+          <w:lang w:val="es-ES"/>
+        </w:rPr>
+      </w:pPr>
+      <w:proofErr w:type="spellStart"/>
+      <w:r>
+        <w:rPr>
+          <w:rFonts w:ascii="Arial" w:hAnsi="Arial" w:cs="Arial"/>
+          <w:i/>
+          <w:sz w:val="24"/>
+          <w:lang w:val="es-ES"/>
+        </w:rPr>
+        <w:t>power_method.m</w:t>
+      </w:r>
+      <w:proofErr w:type="spellEnd"/>
+    </w:p>
+    <w:p>
+      <w:pPr>
+        <w:spacing w:line="360" w:lineRule="auto"/>
+        <w:jc w:val="center"/>
+        <w:rPr>
+          <w:rFonts w:ascii="Arial" w:hAnsi="Arial" w:cs="Arial"/>
+          <w:sz w:val="24"/>
+          <w:lang w:val="es-ES"/>
+        </w:rPr>
+      </w:pPr>
+      <w:r>
+        <w:rPr>
+          <w:rFonts w:ascii="Arial" w:hAnsi="Arial" w:cs="Arial"/>
+          <w:noProof/>
+          <w:sz w:val="24"/>
+        </w:rPr>
+        <w:drawing>
+          <wp:inline distT="0" distB="0" distL="0" distR="0">
+            <wp:extent cx="5612130" cy="3816350"/>
+            <wp:effectExtent l="0" t="0" r="7620" b="0"/>
+            <wp:docPr id="10" name="Imagen 10"/>
+            <wp:cNvGraphicFramePr>
+              <a:graphicFrameLocks xmlns:a="http://schemas.openxmlformats.org/drawingml/2006/main" noChangeAspect="1"/>
+            </wp:cNvGraphicFramePr>
+            <a:graphic xmlns:a="http://schemas.openxmlformats.org/drawingml/2006/main">
+              <a:graphicData uri="http://schemas.openxmlformats.org/drawingml/2006/picture">
+                <pic:pic xmlns:pic="http://schemas.openxmlformats.org/drawingml/2006/picture">
+                  <pic:nvPicPr>
+                    <pic:cNvPr id="10" name="power_method.png"/>
+                    <pic:cNvPicPr/>
+                  </pic:nvPicPr>
+                  <pic:blipFill>
+                    <a:blip r:embed="rId10" cstate="print">
+                      <a:extLst>
+                        <a:ext uri="{28A0092B-C50C-407E-A947-70E740481C1C}">
+                          <a14:useLocalDpi xmlns:a14="http://schemas.microsoft.com/office/drawing/2010/main" val="0"/>
+                        </a:ext>
+                      </a:extLst>
+                    </a:blip>
+                    <a:stretch>
+                      <a:fillRect/>
+                    </a:stretch>
+                  </pic:blipFill>
+                  <pic:spPr>
+                    <a:xfrm>
+                      <a:off x="0" y="0"/>
+                      <a:ext cx="5612130" cy="3816350"/>
+                    </a:xfrm>
+                    <a:prstGeom prst="rect">
+                      <a:avLst/>
+                    </a:prstGeom>
+                  </pic:spPr>
+                </pic:pic>
+              </a:graphicData>
+            </a:graphic>
+          </wp:inline>
+        </w:drawing>
+      </w:r>
+    </w:p>
+    <w:p>
+      <w:pPr>
+        <w:spacing w:line="360" w:lineRule="auto"/>
+        <w:jc w:val="center"/>
+        <w:rPr>
+          <w:rFonts w:ascii="Arial" w:hAnsi="Arial" w:cs="Arial"/>
+          <w:sz w:val="24"/>
+          <w:lang w:val="es-ES"/>
+        </w:rPr>
+      </w:pPr>
+    </w:p>
+    <w:p>
+      <w:pPr>
+        <w:spacing w:line="360" w:lineRule="auto"/>
+        <w:jc w:val="center"/>
+        <w:rPr>
+          <w:rFonts w:ascii="Arial" w:hAnsi="Arial" w:cs="Arial"/>
+          <w:sz w:val="24"/>
+          <w:lang w:val="es-ES"/>
+        </w:rPr>
+      </w:pPr>
+    </w:p>
+    <w:p>
+      <w:pPr>
+        <w:spacing w:line="360" w:lineRule="auto"/>
+        <w:jc w:val="center"/>
+        <w:rPr>
+          <w:rFonts w:ascii="Arial" w:hAnsi="Arial" w:cs="Arial"/>
+          <w:sz w:val="24"/>
+          <w:lang w:val="es-ES"/>
+        </w:rPr>
+      </w:pPr>
+    </w:p>
+    <w:p>
+      <w:pPr>
+        <w:spacing w:line="360" w:lineRule="auto"/>
+        <w:jc w:val="center"/>
+        <w:rPr>
+          <w:rFonts w:ascii="Arial" w:hAnsi="Arial" w:cs="Arial"/>
+          <w:sz w:val="24"/>
+          <w:lang w:val="es-ES"/>
+        </w:rPr>
+      </w:pPr>
+    </w:p>
+    <w:p>
+      <w:pPr>
+        <w:spacing w:line="360" w:lineRule="auto"/>
+        <w:jc w:val="center"/>
+        <w:rPr>
+          <w:rFonts w:ascii="Arial" w:hAnsi="Arial" w:cs="Arial"/>
+          <w:sz w:val="24"/>
+          <w:lang w:val="es-ES"/>
+        </w:rPr>
+      </w:pPr>
+    </w:p>
+    <w:p>
+      <w:pPr>
+        <w:spacing w:line="360" w:lineRule="auto"/>
+        <w:jc w:val="center"/>
+        <w:rPr>
+          <w:rFonts w:ascii="Arial" w:hAnsi="Arial" w:cs="Arial"/>
+          <w:sz w:val="24"/>
+          <w:lang w:val="es-ES"/>
+        </w:rPr>
+      </w:pPr>
+    </w:p>
+    <w:p>
+      <w:pPr>
+        <w:spacing w:line="360" w:lineRule="auto"/>
+        <w:jc w:val="center"/>
+        <w:rPr>
+          <w:rFonts w:ascii="Arial" w:hAnsi="Arial" w:cs="Arial"/>
+          <w:sz w:val="24"/>
+          <w:lang w:val="es-ES"/>
+        </w:rPr>
+      </w:pPr>
+    </w:p>
+    <w:p>
+      <w:pPr>
+        <w:spacing w:line="360" w:lineRule="auto"/>
+        <w:jc w:val="center"/>
+        <w:rPr>
+          <w:rFonts w:ascii="Arial" w:hAnsi="Arial" w:cs="Arial"/>
+          <w:sz w:val="24"/>
+          <w:lang w:val="es-ES"/>
+        </w:rPr>
+      </w:pPr>
+    </w:p>
+    <w:p>
+      <w:pPr>
+        <w:spacing w:line="360" w:lineRule="auto"/>
+        <w:jc w:val="center"/>
+        <w:rPr>
+          <w:rFonts w:ascii="Arial" w:hAnsi="Arial" w:cs="Arial"/>
+          <w:sz w:val="24"/>
+          <w:lang w:val="es-ES"/>
+        </w:rPr>
+      </w:pPr>
+    </w:p>
+    <w:p>
+      <w:pPr>
+        <w:pStyle w:val="Prrafodelista"/>
+        <w:numPr>
+          <w:ilvl w:val="0"/>
+          <w:numId w:val="17"/>
+        </w:numPr>
+        <w:spacing w:line="360" w:lineRule="auto"/>
+        <w:jc w:val="both"/>
+        <w:rPr>
+          <w:rFonts w:ascii="Arial" w:hAnsi="Arial" w:cs="Arial"/>
+          <w:i/>
+          <w:sz w:val="24"/>
+          <w:lang w:val="es-ES"/>
+        </w:rPr>
+      </w:pPr>
+      <w:proofErr w:type="spellStart"/>
+      <w:r>
+        <w:rPr>
+          <w:rFonts w:ascii="Arial" w:hAnsi="Arial" w:cs="Arial"/>
+          <w:i/>
+          <w:sz w:val="24"/>
+          <w:lang w:val="es-ES"/>
+        </w:rPr>
+        <w:lastRenderedPageBreak/>
+        <w:t>sparse_power_method.m</w:t>
+      </w:r>
+      <w:proofErr w:type="spellEnd"/>
+    </w:p>
+    <w:p>
+      <w:pPr>
+        <w:spacing w:line="360" w:lineRule="auto"/>
+        <w:jc w:val="center"/>
+        <w:rPr>
+          <w:rFonts w:ascii="Arial" w:hAnsi="Arial" w:cs="Arial"/>
+          <w:sz w:val="24"/>
+          <w:lang w:val="es-ES"/>
+        </w:rPr>
+      </w:pPr>
+      <w:r>
+        <w:rPr>
+          <w:rFonts w:ascii="Arial" w:hAnsi="Arial" w:cs="Arial"/>
+          <w:noProof/>
+          <w:sz w:val="24"/>
+        </w:rPr>
+        <w:drawing>
+          <wp:inline distT="0" distB="0" distL="0" distR="0">
+            <wp:extent cx="5612130" cy="3318510"/>
+            <wp:effectExtent l="0" t="0" r="7620" b="0"/>
+            <wp:docPr id="14" name="Imagen 14"/>
+            <wp:cNvGraphicFramePr>
+              <a:graphicFrameLocks xmlns:a="http://schemas.openxmlformats.org/drawingml/2006/main" noChangeAspect="1"/>
+            </wp:cNvGraphicFramePr>
+            <a:graphic xmlns:a="http://schemas.openxmlformats.org/drawingml/2006/main">
+              <a:graphicData uri="http://schemas.openxmlformats.org/drawingml/2006/picture">
+                <pic:pic xmlns:pic="http://schemas.openxmlformats.org/drawingml/2006/picture">
+                  <pic:nvPicPr>
+                    <pic:cNvPr id="14" name="sparse_power_method.png"/>
+                    <pic:cNvPicPr/>
+                  </pic:nvPicPr>
+                  <pic:blipFill>
+                    <a:blip r:embed="rId11" cstate="print">
+                      <a:extLst>
+                        <a:ext uri="{28A0092B-C50C-407E-A947-70E740481C1C}">
+                          <a14:useLocalDpi xmlns:a14="http://schemas.microsoft.com/office/drawing/2010/main" val="0"/>
+                        </a:ext>
+                      </a:extLst>
+                    </a:blip>
+                    <a:stretch>
+                      <a:fillRect/>
+                    </a:stretch>
+                  </pic:blipFill>
+                  <pic:spPr>
+                    <a:xfrm>
+                      <a:off x="0" y="0"/>
+                      <a:ext cx="5612130" cy="3318510"/>
+                    </a:xfrm>
+                    <a:prstGeom prst="rect">
+                      <a:avLst/>
+                    </a:prstGeom>
+                  </pic:spPr>
+                </pic:pic>
+              </a:graphicData>
+            </a:graphic>
+          </wp:inline>
+        </w:drawing>
+      </w:r>
+    </w:p>
+    <w:p>
+      <w:pPr>
+        <w:pStyle w:val="Prrafodelista"/>
+        <w:numPr>
+          <w:ilvl w:val="0"/>
+          <w:numId w:val="17"/>
+        </w:numPr>
+        <w:spacing w:line="360" w:lineRule="auto"/>
+        <w:jc w:val="both"/>
+        <w:rPr>
+          <w:rFonts w:ascii="Arial" w:hAnsi="Arial" w:cs="Arial"/>
+          <w:sz w:val="24"/>
+          <w:lang w:val="es-ES"/>
+        </w:rPr>
+      </w:pPr>
+      <w:proofErr w:type="spellStart"/>
+      <w:r>
+        <w:rPr>
+          <w:rFonts w:ascii="Arial" w:hAnsi="Arial" w:cs="Arial"/>
+          <w:i/>
+          <w:sz w:val="24"/>
+          <w:lang w:val="es-ES"/>
+        </w:rPr>
+        <w:t>inverse_iteration.m</w:t>
+      </w:r>
+      <w:proofErr w:type="spellEnd"/>
+    </w:p>
+    <w:p>
+      <w:pPr>
+        <w:spacing w:line="360" w:lineRule="auto"/>
+        <w:jc w:val="center"/>
+        <w:rPr>
+          <w:rFonts w:ascii="Arial" w:hAnsi="Arial" w:cs="Arial"/>
+          <w:sz w:val="24"/>
+          <w:lang w:val="es-ES"/>
+        </w:rPr>
+      </w:pPr>
+      <w:r>
+        <w:rPr>
+          <w:rFonts w:ascii="Arial" w:hAnsi="Arial" w:cs="Arial"/>
+          <w:noProof/>
+          <w:sz w:val="24"/>
+        </w:rPr>
+        <w:drawing>
+          <wp:inline distT="0" distB="0" distL="0" distR="0">
+            <wp:extent cx="5612130" cy="2182495"/>
+            <wp:effectExtent l="0" t="0" r="7620" b="8255"/>
+            <wp:docPr id="12" name="Imagen 12"/>
+            <wp:cNvGraphicFramePr>
+              <a:graphicFrameLocks xmlns:a="http://schemas.openxmlformats.org/drawingml/2006/main" noChangeAspect="1"/>
+            </wp:cNvGraphicFramePr>
+            <a:graphic xmlns:a="http://schemas.openxmlformats.org/drawingml/2006/main">
+              <a:graphicData uri="http://schemas.openxmlformats.org/drawingml/2006/picture">
+                <pic:pic xmlns:pic="http://schemas.openxmlformats.org/drawingml/2006/picture">
+                  <pic:nvPicPr>
+                    <pic:cNvPr id="12" name="inverse_iteration.png"/>
+                    <pic:cNvPicPr/>
+                  </pic:nvPicPr>
+                  <pic:blipFill>
+                    <a:blip r:embed="rId12" cstate="print">
+                      <a:extLst>
+                        <a:ext uri="{28A0092B-C50C-407E-A947-70E740481C1C}">
+                          <a14:useLocalDpi xmlns:a14="http://schemas.microsoft.com/office/drawing/2010/main" val="0"/>
+                        </a:ext>
+                      </a:extLst>
+                    </a:blip>
+                    <a:stretch>
+                      <a:fillRect/>
+                    </a:stretch>
+                  </pic:blipFill>
+                  <pic:spPr>
+                    <a:xfrm>
+                      <a:off x="0" y="0"/>
+                      <a:ext cx="5612130" cy="2182495"/>
+                    </a:xfrm>
+                    <a:prstGeom prst="rect">
+                      <a:avLst/>
+                    </a:prstGeom>
+                  </pic:spPr>
+                </pic:pic>
+              </a:graphicData>
+            </a:graphic>
+          </wp:inline>
+        </w:drawing>
+      </w:r>
+    </w:p>
+    <w:p>
+      <w:pPr>
+        <w:spacing w:line="360" w:lineRule="auto"/>
+        <w:jc w:val="center"/>
+        <w:rPr>
+          <w:rFonts w:ascii="Arial" w:hAnsi="Arial" w:cs="Arial"/>
+          <w:sz w:val="24"/>
+          <w:lang w:val="es-ES"/>
+        </w:rPr>
+      </w:pPr>
+    </w:p>
+    <w:p>
+      <w:pPr>
+        <w:spacing w:line="360" w:lineRule="auto"/>
+        <w:jc w:val="center"/>
+        <w:rPr>
+          <w:rFonts w:ascii="Arial" w:hAnsi="Arial" w:cs="Arial"/>
+          <w:sz w:val="24"/>
+          <w:lang w:val="es-ES"/>
+        </w:rPr>
+      </w:pPr>
+    </w:p>
+    <w:p>
+      <w:pPr>
+        <w:spacing w:line="360" w:lineRule="auto"/>
+        <w:jc w:val="center"/>
+        <w:rPr>
+          <w:rFonts w:ascii="Arial" w:hAnsi="Arial" w:cs="Arial"/>
+          <w:sz w:val="24"/>
+          <w:lang w:val="es-ES"/>
+        </w:rPr>
+      </w:pPr>
+    </w:p>
+    <w:p>
+      <w:pPr>
+        <w:spacing w:line="360" w:lineRule="auto"/>
+        <w:jc w:val="center"/>
+        <w:rPr>
+          <w:rFonts w:ascii="Arial" w:hAnsi="Arial" w:cs="Arial"/>
+          <w:sz w:val="24"/>
+          <w:lang w:val="es-ES"/>
+        </w:rPr>
+      </w:pPr>
+    </w:p>
+    <w:p>
+      <w:pPr>
+        <w:pStyle w:val="Prrafodelista"/>
+        <w:numPr>
+          <w:ilvl w:val="0"/>
+          <w:numId w:val="17"/>
+        </w:numPr>
+        <w:spacing w:line="360" w:lineRule="auto"/>
+        <w:jc w:val="both"/>
+        <w:rPr>
+          <w:rFonts w:ascii="Arial" w:hAnsi="Arial" w:cs="Arial"/>
+          <w:i/>
+          <w:sz w:val="24"/>
+          <w:lang w:val="es-ES"/>
+        </w:rPr>
+      </w:pPr>
+      <w:proofErr w:type="spellStart"/>
+      <w:r>
+        <w:rPr>
+          <w:rFonts w:ascii="Arial" w:hAnsi="Arial" w:cs="Arial"/>
+          <w:i/>
+          <w:sz w:val="24"/>
+          <w:lang w:val="es-ES"/>
+        </w:rPr>
+        <w:lastRenderedPageBreak/>
+        <w:t>main.m</w:t>
+      </w:r>
+      <w:proofErr w:type="spellEnd"/>
+    </w:p>
+    <w:p>
+      <w:pPr>
+        <w:spacing w:line="360" w:lineRule="auto"/>
+        <w:jc w:val="center"/>
+        <w:rPr>
+          <w:rFonts w:ascii="Arial" w:hAnsi="Arial" w:cs="Arial"/>
+          <w:sz w:val="24"/>
+          <w:lang w:val="es-ES"/>
+        </w:rPr>
+      </w:pPr>
+      <w:r>
+        <w:rPr>
+          <w:rFonts w:ascii="Arial" w:hAnsi="Arial" w:cs="Arial"/>
+          <w:noProof/>
+          <w:sz w:val="24"/>
+        </w:rPr>
+        <w:drawing>
+          <wp:inline distT="0" distB="0" distL="0" distR="0">
+            <wp:extent cx="5275548" cy="7867650"/>
+            <wp:effectExtent l="0" t="0" r="1905" b="0"/>
+            <wp:docPr id="15" name="Imagen 15"/>
+            <wp:cNvGraphicFramePr>
+              <a:graphicFrameLocks xmlns:a="http://schemas.openxmlformats.org/drawingml/2006/main" noChangeAspect="1"/>
+            </wp:cNvGraphicFramePr>
+            <a:graphic xmlns:a="http://schemas.openxmlformats.org/drawingml/2006/main">
+              <a:graphicData uri="http://schemas.openxmlformats.org/drawingml/2006/picture">
+                <pic:pic xmlns:pic="http://schemas.openxmlformats.org/drawingml/2006/picture">
+                  <pic:nvPicPr>
+                    <pic:cNvPr id="15" name="main.png"/>
+                    <pic:cNvPicPr/>
+                  </pic:nvPicPr>
+                  <pic:blipFill>
+                    <a:blip r:embed="rId13" cstate="print">
+                      <a:extLst>
+                        <a:ext uri="{28A0092B-C50C-407E-A947-70E740481C1C}">
+                          <a14:useLocalDpi xmlns:a14="http://schemas.microsoft.com/office/drawing/2010/main" val="0"/>
+                        </a:ext>
+                      </a:extLst>
+                    </a:blip>
+                    <a:stretch>
+                      <a:fillRect/>
+                    </a:stretch>
+                  </pic:blipFill>
+                  <pic:spPr>
+                    <a:xfrm>
+                      <a:off x="0" y="0"/>
+                      <a:ext cx="5285937" cy="7883144"/>
+                    </a:xfrm>
+                    <a:prstGeom prst="rect">
+                      <a:avLst/>
+                    </a:prstGeom>
+                  </pic:spPr>
+                </pic:pic>
+              </a:graphicData>
+            </a:graphic>
+          </wp:inline>
+        </w:drawing>
+      </w:r>
+    </w:p>
+    <w:p>
+      <w:pPr>
+        <w:spacing w:line="360" w:lineRule="auto"/>
+        <w:jc w:val="both"/>
+        <w:rPr>
+          <w:rFonts w:ascii="Arial" w:hAnsi="Arial" w:cs="Arial"/>
+          <w:b/>
+          <w:sz w:val="24"/>
+          <w:lang w:val="es-ES"/>
+        </w:rPr>
+      </w:pPr>
+      <w:r>
+        <w:rPr>
+          <w:rFonts w:ascii="Arial" w:hAnsi="Arial" w:cs="Arial"/>
+          <w:b/>
+          <w:i/>
+          <w:sz w:val="24"/>
+          <w:lang w:val="es-ES"/>
+        </w:rPr>
+        <w:lastRenderedPageBreak/>
+        <w:t xml:space="preserve">Algoritmo </w:t>
+      </w:r>
+      <w:proofErr w:type="spellStart"/>
+      <w:r>
+        <w:rPr>
+          <w:rFonts w:ascii="Arial" w:hAnsi="Arial" w:cs="Arial"/>
+          <w:b/>
+          <w:i/>
+          <w:sz w:val="24"/>
+          <w:lang w:val="es-ES"/>
+        </w:rPr>
+        <w:t>P</w:t>
+      </w:r>
+      <w:r>
+        <w:rPr>
+          <w:rFonts w:ascii="Arial" w:hAnsi="Arial" w:cs="Arial"/>
+          <w:b/>
+          <w:i/>
+          <w:sz w:val="24"/>
+          <w:lang w:val="es-ES"/>
+        </w:rPr>
+        <w:t>ageRank</w:t>
+      </w:r>
+      <w:proofErr w:type="spellEnd"/>
+      <w:r>
+        <w:rPr>
+          <w:rFonts w:ascii="Arial" w:hAnsi="Arial" w:cs="Arial"/>
+          <w:b/>
+          <w:i/>
+          <w:sz w:val="24"/>
+          <w:lang w:val="es-ES"/>
+        </w:rPr>
+        <w:t>:</w:t>
+      </w:r>
+      <w:r>
+        <w:rPr>
+          <w:rFonts w:ascii="Arial" w:hAnsi="Arial" w:cs="Arial"/>
+          <w:b/>
+          <w:sz w:val="24"/>
+          <w:lang w:val="es-ES"/>
+        </w:rPr>
         <w:t xml:space="preserve"> Caso de Prueba</w:t>
+      </w:r>
+      <w:r>
+        <w:rPr>
+          <w:rFonts w:ascii="Arial" w:hAnsi="Arial" w:cs="Arial"/>
+          <w:b/>
+          <w:sz w:val="24"/>
+          <w:lang w:val="es-ES"/>
+        </w:rPr>
+        <w:t xml:space="preserve"> y Resultados</w:t>
+      </w:r>
+    </w:p>
+    <w:p>
+      <w:pPr>
+        <w:spacing w:line="360" w:lineRule="auto"/>
+        <w:jc w:val="both"/>
+        <w:rPr>
+          <w:rFonts w:ascii="Arial" w:hAnsi="Arial" w:cs="Arial"/>
+          <w:sz w:val="24"/>
+          <w:lang w:val="es-ES"/>
+        </w:rPr>
+      </w:pPr>
+      <w:r>
+        <w:rPr>
+          <w:rFonts w:ascii="Arial" w:hAnsi="Arial" w:cs="Arial"/>
+          <w:b/>
+          <w:sz w:val="24"/>
+          <w:lang w:val="es-ES"/>
+        </w:rPr>
+        <w:tab/>
+      </w:r>
+      <w:r>
+        <w:rPr>
+          <w:rFonts w:ascii="Arial" w:hAnsi="Arial" w:cs="Arial"/>
+          <w:sz w:val="24"/>
+          <w:lang w:val="es-ES"/>
+        </w:rPr>
+        <w:t xml:space="preserve">Por último, se ha definido el siguiente caso de prueba donde colocamos ochos nodos de ejemplo con sus correspondientes enlaces entre ellos. Recordemos que para el algoritmo que nos encontramos trabajando actualmente, cada nodo (vértice, si nos enfocamos en la terminología de teoría de grafos), representa una página web, mientras que </w:t>
+      </w:r>
+      <w:r>
+        <w:rPr>
+          <w:rFonts w:ascii="Arial" w:hAnsi="Arial" w:cs="Arial"/>
+          <w:sz w:val="24"/>
+          <w:lang w:val="es-ES"/>
+        </w:rPr>
+        <w:t xml:space="preserve">cada </w:t>
+      </w:r>
+      <w:r>
+        <w:rPr>
+          <w:rFonts w:ascii="Arial" w:hAnsi="Arial" w:cs="Arial"/>
+          <w:sz w:val="24"/>
+          <w:lang w:val="es-ES"/>
+        </w:rPr>
+        <w:t xml:space="preserve">arista o arco, representa un enlace de la página </w:t>
+      </w:r>
+      <m:oMath>
+        <m:r>
+          <w:rPr>
+            <w:rFonts w:ascii="Cambria Math" w:hAnsi="Cambria Math" w:cs="Arial"/>
+            <w:sz w:val="24"/>
+            <w:lang w:val="es-ES"/>
+          </w:rPr>
+          <m:t>i</m:t>
+        </m:r>
+      </m:oMath>
+      <w:r>
+        <w:rPr>
+          <w:rFonts w:ascii="Arial" w:hAnsi="Arial" w:cs="Arial"/>
+          <w:sz w:val="24"/>
+          <w:lang w:val="es-ES"/>
+        </w:rPr>
+        <w:t xml:space="preserve"> a la </w:t>
+      </w:r>
+      <m:oMath>
+        <m:r>
+          <w:rPr>
+            <w:rFonts w:ascii="Cambria Math" w:hAnsi="Cambria Math" w:cs="Arial"/>
+            <w:sz w:val="24"/>
+            <w:lang w:val="es-ES"/>
+          </w:rPr>
+          <m:t>j</m:t>
+        </m:r>
+      </m:oMath>
+      <w:r>
+        <w:rPr>
+          <w:rFonts w:ascii="Arial" w:hAnsi="Arial" w:cs="Arial"/>
+          <w:sz w:val="24"/>
+          <w:lang w:val="es-ES"/>
+        </w:rPr>
+        <w:t>, es decir, podemos encontrarnos con un enlace que nos permitirá navegar de una página a otra partiendo desde una página en determinada.</w:t>
+      </w:r>
+    </w:p>
+    <w:p>
+      <w:pPr>
+        <w:spacing w:line="360" w:lineRule="auto"/>
+        <w:jc w:val="both"/>
+        <w:rPr>
+          <w:rFonts w:ascii="Arial" w:hAnsi="Arial" w:cs="Arial"/>
+          <w:sz w:val="24"/>
+          <w:lang w:val="es-ES"/>
+        </w:rPr>
+      </w:pPr>
+      <w:r>
+        <w:rPr>
+          <w:rFonts w:ascii="Arial" w:hAnsi="Arial" w:cs="Arial"/>
+          <w:sz w:val="24"/>
+          <w:lang w:val="es-ES"/>
+        </w:rPr>
+        <w:tab/>
+        <w:t xml:space="preserve">A continuación, se adjunta una imagen del grafo a ser estudiado y así tener una </w:t>
+      </w:r>
+      <w:r>
+        <w:rPr>
+          <w:rFonts w:ascii="Arial" w:hAnsi="Arial" w:cs="Arial"/>
+          <w:sz w:val="24"/>
+          <w:lang w:val="es-ES"/>
+        </w:rPr>
+        <w:t>representación</w:t>
+      </w:r>
+      <w:r>
+        <w:rPr>
+          <w:rFonts w:ascii="Arial" w:hAnsi="Arial" w:cs="Arial"/>
+          <w:sz w:val="24"/>
+          <w:lang w:val="es-ES"/>
+        </w:rPr>
+        <w:t xml:space="preserve"> gráfica</w:t>
+      </w:r>
+      <w:r>
+        <w:rPr>
+          <w:rFonts w:ascii="Arial" w:hAnsi="Arial" w:cs="Arial"/>
+          <w:sz w:val="24"/>
+          <w:lang w:val="es-ES"/>
+        </w:rPr>
+        <w:t xml:space="preserve"> en forma de grafo</w:t>
+      </w:r>
+      <w:r>
+        <w:rPr>
+          <w:rFonts w:ascii="Arial" w:hAnsi="Arial" w:cs="Arial"/>
+          <w:sz w:val="24"/>
+          <w:lang w:val="es-ES"/>
+        </w:rPr>
+        <w:t xml:space="preserve"> de cada página definida con los enlaces que se encuentren </w:t>
+      </w:r>
+      <w:r>
+        <w:rPr>
+          <w:rFonts w:ascii="Arial" w:hAnsi="Arial" w:cs="Arial"/>
+          <w:sz w:val="24"/>
+          <w:lang w:val="es-ES"/>
+        </w:rPr>
+        <w:t>definidas para estos</w:t>
+      </w:r>
+      <w:r>
+        <w:rPr>
+          <w:rFonts w:ascii="Arial" w:hAnsi="Arial" w:cs="Arial"/>
+          <w:sz w:val="24"/>
+          <w:lang w:val="es-ES"/>
+        </w:rPr>
+        <w:t>.</w:t>
+      </w:r>
+    </w:p>
+    <w:p>
+      <w:pPr>
+        <w:spacing w:line="360" w:lineRule="auto"/>
+        <w:jc w:val="center"/>
+        <w:rPr>
+          <w:rFonts w:ascii="Arial" w:hAnsi="Arial" w:cs="Arial"/>
+          <w:sz w:val="24"/>
+          <w:lang w:val="es-ES"/>
+        </w:rPr>
+      </w:pPr>
+      <w:proofErr w:type="spellStart"/>
+      <w:r>
+        <w:rPr>
+          <w:rFonts w:ascii="Arial" w:hAnsi="Arial" w:cs="Arial"/>
+          <w:sz w:val="24"/>
+          <w:lang w:val="es-ES"/>
+        </w:rPr>
+        <w:t>Xxx</w:t>
+      </w:r>
+      <w:proofErr w:type="spellEnd"/>
+    </w:p>
+    <w:p>
+      <w:pPr>
+        <w:spacing w:line="360" w:lineRule="auto"/>
+        <w:jc w:val="both"/>
+        <w:rPr>
+          <w:rFonts w:ascii="Arial" w:hAnsi="Arial" w:cs="Arial"/>
+          <w:sz w:val="24"/>
+          <w:lang w:val="es-ES"/>
+        </w:rPr>
+      </w:pPr>
+      <w:r>
+        <w:rPr>
+          <w:rFonts w:ascii="Arial" w:hAnsi="Arial" w:cs="Arial"/>
+          <w:sz w:val="24"/>
+          <w:lang w:val="es-ES"/>
+        </w:rPr>
+        <w:tab/>
+        <w:t xml:space="preserve">Si aplicamos los métodos implementados en el código fuente, </w:t>
+      </w:r>
+      <w:r>
+        <w:rPr>
+          <w:rFonts w:ascii="Arial" w:hAnsi="Arial" w:cs="Arial"/>
+          <w:sz w:val="24"/>
+          <w:lang w:val="es-ES"/>
+        </w:rPr>
+        <w:t xml:space="preserve">esté nos dará como resultado </w:t>
+      </w:r>
+      <w:r>
+        <w:rPr>
+          <w:rFonts w:ascii="Arial" w:hAnsi="Arial" w:cs="Arial"/>
+          <w:sz w:val="24"/>
+          <w:lang w:val="es-ES"/>
+        </w:rPr>
+        <w:t xml:space="preserve">los siguientes </w:t>
+      </w:r>
+      <w:proofErr w:type="spellStart"/>
+      <w:r>
+        <w:rPr>
+          <w:rFonts w:ascii="Arial" w:hAnsi="Arial" w:cs="Arial"/>
+          <w:sz w:val="24"/>
+          <w:lang w:val="es-ES"/>
+        </w:rPr>
+        <w:t>PageRank</w:t>
+      </w:r>
+      <w:proofErr w:type="spellEnd"/>
+      <w:r>
+        <w:rPr>
+          <w:rFonts w:ascii="Arial" w:hAnsi="Arial" w:cs="Arial"/>
+          <w:sz w:val="24"/>
+          <w:lang w:val="es-ES"/>
+        </w:rPr>
+        <w:t xml:space="preserve">. </w:t>
+      </w:r>
+    </w:p>
+    <w:p>
+      <w:pPr>
+        <w:spacing w:line="360" w:lineRule="auto"/>
+        <w:jc w:val="center"/>
+        <w:rPr>
+          <w:rFonts w:ascii="Arial" w:hAnsi="Arial" w:cs="Arial"/>
+          <w:sz w:val="24"/>
+          <w:lang w:val="es-ES"/>
+        </w:rPr>
+      </w:pPr>
+      <w:r>
+        <w:rPr>
+          <w:rFonts w:ascii="Arial" w:hAnsi="Arial" w:cs="Arial"/>
+          <w:noProof/>
+          <w:sz w:val="24"/>
+        </w:rPr>
+        <w:drawing>
+          <wp:inline distT="0" distB="0" distL="0" distR="0" wp14:anchorId="50D2A787" wp14:editId="3C71C188">
+            <wp:extent cx="5251786" cy="3914775"/>
+            <wp:effectExtent l="0" t="0" r="6350" b="0"/>
+            <wp:docPr id="16" name="Imagen 16"/>
+            <wp:cNvGraphicFramePr>
+              <a:graphicFrameLocks xmlns:a="http://schemas.openxmlformats.org/drawingml/2006/main" noChangeAspect="1"/>
+            </wp:cNvGraphicFramePr>
+            <a:graphic xmlns:a="http://schemas.openxmlformats.org/drawingml/2006/main">
+              <a:graphicData uri="http://schemas.openxmlformats.org/drawingml/2006/picture">
+                <pic:pic xmlns:pic="http://schemas.openxmlformats.org/drawingml/2006/picture">
+                  <pic:nvPicPr>
+                    <pic:cNvPr id="16" name="Graphic_1.png"/>
+                    <pic:cNvPicPr/>
+                  </pic:nvPicPr>
+                  <pic:blipFill>
+                    <a:blip r:embed="rId14">
+                      <a:extLst>
+                        <a:ext uri="{28A0092B-C50C-407E-A947-70E740481C1C}">
+                          <a14:useLocalDpi xmlns:a14="http://schemas.microsoft.com/office/drawing/2010/main" val="0"/>
+                        </a:ext>
+                      </a:extLst>
+                    </a:blip>
+                    <a:stretch>
+                      <a:fillRect/>
+                    </a:stretch>
+                  </pic:blipFill>
+                  <pic:spPr>
+                    <a:xfrm>
+                      <a:off x="0" y="0"/>
+                      <a:ext cx="5299885" cy="3950629"/>
+                    </a:xfrm>
+                    <a:prstGeom prst="rect">
+                      <a:avLst/>
+                    </a:prstGeom>
+                  </pic:spPr>
+                </pic:pic>
+              </a:graphicData>
+            </a:graphic>
+          </wp:inline>
+        </w:drawing>
+      </w:r>
+    </w:p>
+    <w:p>
+      <w:pPr>
+        <w:spacing w:line="360" w:lineRule="auto"/>
+        <w:jc w:val="both"/>
+        <w:rPr>
+          <w:rFonts w:ascii="Arial" w:hAnsi="Arial" w:cs="Arial"/>
+          <w:sz w:val="24"/>
+          <w:lang w:val="es-ES"/>
+        </w:rPr>
+      </w:pPr>
+      <w:r>
+        <w:rPr>
+          <w:rFonts w:ascii="Arial" w:hAnsi="Arial" w:cs="Arial"/>
+          <w:sz w:val="24"/>
+          <w:lang w:val="es-ES"/>
+        </w:rPr>
+        <w:lastRenderedPageBreak/>
+        <w:tab/>
+      </w:r>
+      <w:r>
+        <w:rPr>
+          <w:rFonts w:ascii="Arial" w:hAnsi="Arial" w:cs="Arial"/>
+          <w:sz w:val="24"/>
+          <w:lang w:val="es-ES"/>
+        </w:rPr>
+        <w:t xml:space="preserve">A partir de la gráfica anterior, podremos organizar cada página web según su </w:t>
+      </w:r>
+      <w:proofErr w:type="spellStart"/>
+      <w:r>
+        <w:rPr>
+          <w:rFonts w:ascii="Arial" w:hAnsi="Arial" w:cs="Arial"/>
+          <w:sz w:val="24"/>
+          <w:lang w:val="es-ES"/>
+        </w:rPr>
+        <w:t>PageRank</w:t>
+      </w:r>
+      <w:proofErr w:type="spellEnd"/>
+      <w:r>
+        <w:rPr>
+          <w:rFonts w:ascii="Arial" w:hAnsi="Arial" w:cs="Arial"/>
+          <w:sz w:val="24"/>
+          <w:lang w:val="es-ES"/>
+        </w:rPr>
+        <w:t xml:space="preserve"> obtenido y así conocer la importancia de cada una ya </w:t>
+      </w:r>
+      <w:r>
+        <w:rPr>
+          <w:rFonts w:ascii="Arial" w:hAnsi="Arial" w:cs="Arial"/>
+          <w:sz w:val="24"/>
+          <w:lang w:val="es-ES"/>
+        </w:rPr>
+        <w:t xml:space="preserve">teniendo a </w:t>
+      </w:r>
+      <w:r>
+        <w:rPr>
+          <w:rFonts w:ascii="Arial" w:hAnsi="Arial" w:cs="Arial"/>
+          <w:sz w:val="24"/>
+          <w:lang w:val="es-ES"/>
+        </w:rPr>
+        <w:t>nuestro conocimiento</w:t>
+      </w:r>
+      <w:r>
+        <w:rPr>
+          <w:rFonts w:ascii="Arial" w:hAnsi="Arial" w:cs="Arial"/>
+          <w:sz w:val="24"/>
+          <w:lang w:val="es-ES"/>
+        </w:rPr>
+        <w:t xml:space="preserve"> estos valores.</w:t>
+      </w:r>
+    </w:p>
+    <w:p>
+      <w:pPr>
+        <w:pStyle w:val="Prrafodelista"/>
+        <w:numPr>
+          <w:ilvl w:val="0"/>
+          <w:numId w:val="18"/>
+        </w:numPr>
+        <w:spacing w:line="360" w:lineRule="auto"/>
+        <w:rPr>
+          <w:rFonts w:ascii="Arial" w:hAnsi="Arial" w:cs="Arial"/>
+          <w:i/>
+          <w:sz w:val="24"/>
+          <w:lang w:val="es-ES"/>
+        </w:rPr>
+      </w:pPr>
+      <w:r>
+        <w:rPr>
+          <w:rFonts w:ascii="Arial" w:hAnsi="Arial" w:cs="Arial"/>
+          <w:i/>
+          <w:sz w:val="24"/>
+          <w:lang w:val="es-ES"/>
+        </w:rPr>
+        <w:t>Página #1</w:t>
+      </w:r>
+      <w:r>
+        <w:rPr>
+          <w:rFonts w:ascii="Arial" w:hAnsi="Arial" w:cs="Arial"/>
+          <w:sz w:val="24"/>
+          <w:lang w:val="es-ES"/>
+        </w:rPr>
+        <w:t xml:space="preserve">: </w:t>
+      </w:r>
+      <w:r>
+        <w:rPr>
+          <w:rFonts w:ascii="Arial" w:hAnsi="Arial" w:cs="Arial"/>
+          <w:b/>
+          <w:sz w:val="24"/>
+          <w:lang w:val="es-ES"/>
+        </w:rPr>
+        <w:t>0.235751</w:t>
+      </w:r>
+    </w:p>
+    <w:p>
+      <w:pPr>
+        <w:pStyle w:val="Prrafodelista"/>
+        <w:numPr>
+          <w:ilvl w:val="0"/>
+          <w:numId w:val="18"/>
+        </w:numPr>
+        <w:spacing w:line="360" w:lineRule="auto"/>
+        <w:rPr>
+          <w:rFonts w:ascii="Arial" w:hAnsi="Arial" w:cs="Arial"/>
+          <w:i/>
+          <w:sz w:val="24"/>
+          <w:lang w:val="es-ES"/>
+        </w:rPr>
+      </w:pPr>
+      <w:r>
+        <w:rPr>
+          <w:rFonts w:ascii="Arial" w:hAnsi="Arial" w:cs="Arial"/>
+          <w:i/>
+          <w:sz w:val="24"/>
+          <w:lang w:val="es-ES"/>
+        </w:rPr>
+        <w:t>Página #6</w:t>
+      </w:r>
+      <w:r>
+        <w:rPr>
+          <w:rFonts w:ascii="Arial" w:hAnsi="Arial" w:cs="Arial"/>
+          <w:sz w:val="24"/>
+          <w:lang w:val="es-ES"/>
+        </w:rPr>
+        <w:t xml:space="preserve">: </w:t>
+      </w:r>
+      <w:r>
+        <w:rPr>
+          <w:rFonts w:ascii="Arial" w:hAnsi="Arial" w:cs="Arial"/>
+          <w:b/>
+          <w:sz w:val="24"/>
+          <w:lang w:val="es-ES"/>
+        </w:rPr>
+        <w:t>0.151637</w:t>
+      </w:r>
+    </w:p>
+    <w:p>
+      <w:pPr>
+        <w:pStyle w:val="Prrafodelista"/>
+        <w:numPr>
+          <w:ilvl w:val="0"/>
+          <w:numId w:val="18"/>
+        </w:numPr>
+        <w:spacing w:line="360" w:lineRule="auto"/>
+        <w:rPr>
+          <w:rFonts w:ascii="Arial" w:hAnsi="Arial" w:cs="Arial"/>
+          <w:i/>
+          <w:sz w:val="24"/>
+          <w:lang w:val="es-ES"/>
+        </w:rPr>
+      </w:pPr>
+      <w:r>
+        <w:rPr>
+          <w:rFonts w:ascii="Arial" w:hAnsi="Arial" w:cs="Arial"/>
+          <w:i/>
+          <w:sz w:val="24"/>
+          <w:lang w:val="es-ES"/>
+        </w:rPr>
+        <w:t>Página #3</w:t>
+      </w:r>
+      <w:r>
+        <w:rPr>
+          <w:rFonts w:ascii="Arial" w:hAnsi="Arial" w:cs="Arial"/>
+          <w:sz w:val="24"/>
+          <w:lang w:val="es-ES"/>
+        </w:rPr>
+        <w:t xml:space="preserve">: </w:t>
+      </w:r>
+      <w:r>
+        <w:rPr>
+          <w:rFonts w:ascii="Arial" w:hAnsi="Arial" w:cs="Arial"/>
+          <w:b/>
+          <w:sz w:val="24"/>
+          <w:lang w:val="es-ES"/>
+        </w:rPr>
+        <w:t>0.145462</w:t>
+      </w:r>
+    </w:p>
+    <w:p>
+      <w:pPr>
+        <w:pStyle w:val="Prrafodelista"/>
+        <w:numPr>
+          <w:ilvl w:val="0"/>
+          <w:numId w:val="18"/>
+        </w:numPr>
+        <w:spacing w:line="360" w:lineRule="auto"/>
+        <w:rPr>
+          <w:rFonts w:ascii="Arial" w:hAnsi="Arial" w:cs="Arial"/>
+          <w:i/>
+          <w:sz w:val="24"/>
+          <w:lang w:val="es-ES"/>
+        </w:rPr>
+      </w:pPr>
+      <w:r>
+        <w:rPr>
+          <w:rFonts w:ascii="Arial" w:hAnsi="Arial" w:cs="Arial"/>
+          <w:i/>
+          <w:sz w:val="24"/>
+          <w:lang w:val="es-ES"/>
+        </w:rPr>
+        <w:t>Página #7</w:t>
+      </w:r>
+      <w:r>
+        <w:rPr>
+          <w:rFonts w:ascii="Arial" w:hAnsi="Arial" w:cs="Arial"/>
+          <w:sz w:val="24"/>
+          <w:lang w:val="es-ES"/>
+        </w:rPr>
+        <w:t xml:space="preserve">: </w:t>
+      </w:r>
+      <w:r>
+        <w:rPr>
+          <w:rFonts w:ascii="Arial" w:hAnsi="Arial" w:cs="Arial"/>
+          <w:b/>
+          <w:sz w:val="24"/>
+          <w:lang w:val="es-ES"/>
+        </w:rPr>
+        <w:t>0.145017</w:t>
+      </w:r>
+    </w:p>
+    <w:p>
+      <w:pPr>
+        <w:pStyle w:val="Prrafodelista"/>
+        <w:numPr>
+          <w:ilvl w:val="0"/>
+          <w:numId w:val="18"/>
+        </w:numPr>
+        <w:spacing w:line="360" w:lineRule="auto"/>
+        <w:rPr>
+          <w:rFonts w:ascii="Arial" w:hAnsi="Arial" w:cs="Arial"/>
+          <w:i/>
+          <w:sz w:val="24"/>
+          <w:lang w:val="es-ES"/>
+        </w:rPr>
+      </w:pPr>
+      <w:r>
+        <w:rPr>
+          <w:rFonts w:ascii="Arial" w:hAnsi="Arial" w:cs="Arial"/>
+          <w:i/>
+          <w:sz w:val="24"/>
+          <w:lang w:val="es-ES"/>
+        </w:rPr>
+        <w:t>Página #8</w:t>
+      </w:r>
+      <w:r>
+        <w:rPr>
+          <w:rFonts w:ascii="Arial" w:hAnsi="Arial" w:cs="Arial"/>
+          <w:sz w:val="24"/>
+          <w:lang w:val="es-ES"/>
+        </w:rPr>
+        <w:t xml:space="preserve">: </w:t>
+      </w:r>
+      <w:r>
+        <w:rPr>
+          <w:rFonts w:ascii="Arial" w:hAnsi="Arial" w:cs="Arial"/>
+          <w:b/>
+          <w:sz w:val="24"/>
+          <w:lang w:val="es-ES"/>
+        </w:rPr>
+        <w:t>0.120649</w:t>
+      </w:r>
+    </w:p>
+    <w:p>
+      <w:pPr>
+        <w:pStyle w:val="Prrafodelista"/>
+        <w:numPr>
+          <w:ilvl w:val="0"/>
+          <w:numId w:val="18"/>
+        </w:numPr>
+        <w:spacing w:line="360" w:lineRule="auto"/>
+        <w:rPr>
+          <w:rFonts w:ascii="Arial" w:hAnsi="Arial" w:cs="Arial"/>
+          <w:i/>
+          <w:sz w:val="24"/>
+          <w:lang w:val="es-ES"/>
+        </w:rPr>
+      </w:pPr>
+      <w:r>
+        <w:rPr>
+          <w:rFonts w:ascii="Arial" w:hAnsi="Arial" w:cs="Arial"/>
+          <w:i/>
+          <w:sz w:val="24"/>
+          <w:lang w:val="es-ES"/>
+        </w:rPr>
+        <w:t>Página #5</w:t>
+      </w:r>
+      <w:r>
+        <w:rPr>
+          <w:rFonts w:ascii="Arial" w:hAnsi="Arial" w:cs="Arial"/>
+          <w:sz w:val="24"/>
+          <w:lang w:val="es-ES"/>
+        </w:rPr>
+        <w:t xml:space="preserve">: </w:t>
+      </w:r>
+      <w:r>
+        <w:rPr>
+          <w:rFonts w:ascii="Arial" w:hAnsi="Arial" w:cs="Arial"/>
+          <w:b/>
+          <w:sz w:val="24"/>
+          <w:lang w:val="es-ES"/>
+        </w:rPr>
+        <w:t>0.083829</w:t>
+      </w:r>
+    </w:p>
+    <w:p>
+      <w:pPr>
+        <w:pStyle w:val="Prrafodelista"/>
+        <w:numPr>
+          <w:ilvl w:val="0"/>
+          <w:numId w:val="18"/>
+        </w:numPr>
+        <w:spacing w:line="360" w:lineRule="auto"/>
+        <w:rPr>
+          <w:rFonts w:ascii="Arial" w:hAnsi="Arial" w:cs="Arial"/>
+          <w:i/>
+          <w:sz w:val="24"/>
+          <w:lang w:val="es-ES"/>
+        </w:rPr>
+      </w:pPr>
+      <w:r>
+        <w:rPr>
+          <w:rFonts w:ascii="Arial" w:hAnsi="Arial" w:cs="Arial"/>
+          <w:i/>
+          <w:sz w:val="24"/>
+          <w:lang w:val="es-ES"/>
+        </w:rPr>
+        <w:t>Página #2</w:t>
+      </w:r>
+      <w:r>
+        <w:rPr>
+          <w:rFonts w:ascii="Arial" w:hAnsi="Arial" w:cs="Arial"/>
+          <w:sz w:val="24"/>
+          <w:lang w:val="es-ES"/>
+        </w:rPr>
+        <w:t xml:space="preserve">: </w:t>
+      </w:r>
+      <w:r>
+        <w:rPr>
+          <w:rFonts w:ascii="Arial" w:hAnsi="Arial" w:cs="Arial"/>
+          <w:b/>
+          <w:sz w:val="24"/>
+          <w:lang w:val="es-ES"/>
+        </w:rPr>
+        <w:t>0.058828</w:t>
+      </w:r>
+    </w:p>
+    <w:p>
+      <w:pPr>
+        <w:pStyle w:val="Prrafodelista"/>
+        <w:numPr>
+          <w:ilvl w:val="0"/>
+          <w:numId w:val="18"/>
+        </w:numPr>
+        <w:spacing w:line="360" w:lineRule="auto"/>
+        <w:rPr>
+          <w:rFonts w:ascii="Arial" w:hAnsi="Arial" w:cs="Arial"/>
+          <w:i/>
+          <w:sz w:val="24"/>
+          <w:lang w:val="es-ES"/>
+        </w:rPr>
+      </w:pPr>
+      <w:r>
+        <w:rPr>
+          <w:rFonts w:ascii="Arial" w:hAnsi="Arial" w:cs="Arial"/>
+          <w:i/>
+          <w:sz w:val="24"/>
+          <w:lang w:val="es-ES"/>
+        </w:rPr>
+        <w:t>Página #4</w:t>
+      </w:r>
+      <w:r>
+        <w:rPr>
+          <w:rFonts w:ascii="Arial" w:hAnsi="Arial" w:cs="Arial"/>
+          <w:sz w:val="24"/>
+          <w:lang w:val="es-ES"/>
+        </w:rPr>
+        <w:t xml:space="preserve">: </w:t>
+      </w:r>
+      <w:r>
+        <w:rPr>
+          <w:rFonts w:ascii="Arial" w:hAnsi="Arial" w:cs="Arial"/>
+          <w:b/>
+          <w:sz w:val="24"/>
+          <w:lang w:val="es-ES"/>
+        </w:rPr>
+        <w:t>0.058828</w:t>
+      </w:r>
+    </w:p>
+    <w:p>
+      <w:pPr>
+        <w:spacing w:line="360" w:lineRule="auto"/>
+        <w:rPr>
+          <w:rFonts w:ascii="Arial" w:hAnsi="Arial" w:cs="Arial"/>
+          <w:b/>
+          <w:sz w:val="24"/>
+          <w:lang w:val="es-ES"/>
+        </w:rPr>
+      </w:pPr>
+      <w:r>
+        <w:rPr>
+          <w:rFonts w:ascii="Arial" w:hAnsi="Arial" w:cs="Arial"/>
+          <w:b/>
+          <w:i/>
+          <w:sz w:val="24"/>
+          <w:lang w:val="es-ES"/>
+        </w:rPr>
+        <w:t xml:space="preserve">Algoritmo </w:t>
+      </w:r>
+      <w:proofErr w:type="spellStart"/>
+      <w:r>
+        <w:rPr>
+          <w:rFonts w:ascii="Arial" w:hAnsi="Arial" w:cs="Arial"/>
+          <w:b/>
+          <w:i/>
+          <w:sz w:val="24"/>
+          <w:lang w:val="es-ES"/>
+        </w:rPr>
+        <w:t>PageRank</w:t>
+      </w:r>
+      <w:proofErr w:type="spellEnd"/>
+      <w:r>
+        <w:rPr>
+          <w:rFonts w:ascii="Arial" w:hAnsi="Arial" w:cs="Arial"/>
+          <w:b/>
+          <w:i/>
+          <w:sz w:val="24"/>
+          <w:lang w:val="es-ES"/>
+        </w:rPr>
+        <w:t>:</w:t>
+      </w:r>
+      <w:r>
+        <w:rPr>
+          <w:rFonts w:ascii="Arial" w:hAnsi="Arial" w:cs="Arial"/>
+          <w:b/>
+          <w:sz w:val="24"/>
+          <w:lang w:val="es-ES"/>
+        </w:rPr>
+        <w:t xml:space="preserve"> Conclusiones</w:t>
+      </w:r>
+    </w:p>
+    <w:p>
+      <w:pPr>
+        <w:spacing w:line="360" w:lineRule="auto"/>
+        <w:jc w:val="both"/>
+        <w:rPr>
+          <w:rFonts w:ascii="Arial" w:hAnsi="Arial" w:cs="Arial"/>
+          <w:sz w:val="24"/>
+          <w:lang w:val="es-ES"/>
+        </w:rPr>
+      </w:pPr>
+      <w:r>
+        <w:rPr>
+          <w:rFonts w:ascii="Arial" w:hAnsi="Arial" w:cs="Arial"/>
+          <w:b/>
+          <w:sz w:val="28"/>
+          <w:lang w:val="es-ES"/>
+        </w:rPr>
+        <w:tab/>
+      </w:r>
+      <w:r>
+        <w:rPr>
+          <w:rFonts w:ascii="Arial" w:hAnsi="Arial" w:cs="Arial"/>
+          <w:sz w:val="24"/>
+          <w:lang w:val="es-ES"/>
+        </w:rPr>
+        <w:t xml:space="preserve">El algoritmo </w:t>
+      </w:r>
+      <w:proofErr w:type="spellStart"/>
+      <w:r>
+        <w:rPr>
+          <w:rFonts w:ascii="Arial" w:hAnsi="Arial" w:cs="Arial"/>
+          <w:sz w:val="24"/>
+          <w:lang w:val="es-ES"/>
+        </w:rPr>
+        <w:t>Page</w:t>
+      </w:r>
+      <w:r>
+        <w:rPr>
+          <w:rFonts w:ascii="Arial" w:hAnsi="Arial" w:cs="Arial"/>
+          <w:sz w:val="24"/>
+          <w:lang w:val="es-ES"/>
+        </w:rPr>
+        <w:t>Rank</w:t>
+      </w:r>
+      <w:proofErr w:type="spellEnd"/>
+      <w:r>
+        <w:rPr>
+          <w:rFonts w:ascii="Arial" w:hAnsi="Arial" w:cs="Arial"/>
+          <w:sz w:val="24"/>
+          <w:lang w:val="es-ES"/>
+        </w:rPr>
+        <w:t xml:space="preserve"> se desprende de la idea de que se puede juzgar la importancia de una página web mirando las páginas que contienen un </w:t>
+      </w:r>
+      <w:r>
+        <w:rPr>
+          <w:rFonts w:ascii="Arial" w:hAnsi="Arial" w:cs="Arial"/>
+          <w:sz w:val="24"/>
+          <w:lang w:val="es-ES"/>
+        </w:rPr>
+        <w:t>enlace</w:t>
+      </w:r>
+      <w:r>
+        <w:rPr>
+          <w:rFonts w:ascii="Arial" w:hAnsi="Arial" w:cs="Arial"/>
+          <w:sz w:val="24"/>
+          <w:lang w:val="es-ES"/>
+        </w:rPr>
+        <w:t xml:space="preserve"> hacia la misma. Si una página A contiene un vínculo hacia otra página B se interpreta que la pagina A considera que el contenido de B es relevante para la temática abordada en A. Si existen muchas páginas con </w:t>
+      </w:r>
+      <w:r>
+        <w:rPr>
+          <w:rFonts w:ascii="Arial" w:hAnsi="Arial" w:cs="Arial"/>
+          <w:sz w:val="24"/>
+          <w:lang w:val="es-ES"/>
+        </w:rPr>
+        <w:t>enlaces</w:t>
+      </w:r>
+      <w:r>
+        <w:rPr>
+          <w:rFonts w:ascii="Arial" w:hAnsi="Arial" w:cs="Arial"/>
+          <w:sz w:val="24"/>
+          <w:lang w:val="es-ES"/>
+        </w:rPr>
+        <w:t xml:space="preserve"> hacia B se considera que es de común acuerdo que la pagina B es</w:t>
+      </w:r>
+      <w:r>
+        <w:rPr>
+          <w:rFonts w:ascii="Arial" w:hAnsi="Arial" w:cs="Arial"/>
+          <w:sz w:val="24"/>
+          <w:lang w:val="es-ES"/>
+        </w:rPr>
+        <w:t xml:space="preserve"> </w:t>
+      </w:r>
+      <w:r>
+        <w:rPr>
+          <w:rFonts w:ascii="Arial" w:hAnsi="Arial" w:cs="Arial"/>
+          <w:sz w:val="24"/>
+          <w:lang w:val="es-ES"/>
+        </w:rPr>
+        <w:t xml:space="preserve">importante. Por otro lado, si la página B tiene solamente un </w:t>
+      </w:r>
+      <w:r>
+        <w:rPr>
+          <w:rFonts w:ascii="Arial" w:hAnsi="Arial" w:cs="Arial"/>
+          <w:sz w:val="24"/>
+          <w:lang w:val="es-ES"/>
+        </w:rPr>
+        <w:t>enlace,</w:t>
+      </w:r>
+      <w:r>
+        <w:rPr>
+          <w:rFonts w:ascii="Arial" w:hAnsi="Arial" w:cs="Arial"/>
+          <w:sz w:val="24"/>
+          <w:lang w:val="es-ES"/>
+        </w:rPr>
+        <w:t xml:space="preserve"> pero este proviene de una página C con </w:t>
+      </w:r>
+      <w:r>
+        <w:rPr>
+          <w:rFonts w:ascii="Arial" w:hAnsi="Arial" w:cs="Arial"/>
+          <w:b/>
+          <w:i/>
+          <w:sz w:val="24"/>
+          <w:lang w:val="es-ES"/>
+        </w:rPr>
+        <w:t>autoridad</w:t>
+      </w:r>
+      <w:r>
+        <w:rPr>
+          <w:rFonts w:ascii="Arial" w:hAnsi="Arial" w:cs="Arial"/>
+          <w:sz w:val="24"/>
+          <w:lang w:val="es-ES"/>
+        </w:rPr>
+        <w:t xml:space="preserve">, </w:t>
+      </w:r>
+      <w:r>
+        <w:rPr>
+          <w:rFonts w:ascii="Arial" w:hAnsi="Arial" w:cs="Arial"/>
+          <w:sz w:val="24"/>
+          <w:lang w:val="es-ES"/>
+        </w:rPr>
+        <w:t xml:space="preserve">decimos que C transfiere su autoridad a B, es decir, indica que B es importante. Utilizando estos conceptos de importancia y autoridad el algoritmo </w:t>
+      </w:r>
+      <w:proofErr w:type="spellStart"/>
+      <w:r>
+        <w:rPr>
+          <w:rFonts w:ascii="Arial" w:hAnsi="Arial" w:cs="Arial"/>
+          <w:sz w:val="24"/>
+          <w:lang w:val="es-ES"/>
+        </w:rPr>
+        <w:t>PageRank</w:t>
+      </w:r>
+      <w:proofErr w:type="spellEnd"/>
+      <w:r>
+        <w:rPr>
+          <w:rFonts w:ascii="Arial" w:hAnsi="Arial" w:cs="Arial"/>
+          <w:sz w:val="24"/>
+          <w:lang w:val="es-ES"/>
+        </w:rPr>
+        <w:t xml:space="preserve"> asigna un rango a cada página basándose en las páginas que dirigen a ellas</w:t>
+      </w:r>
+      <w:r>
+        <w:rPr>
+          <w:rFonts w:ascii="Arial" w:hAnsi="Arial" w:cs="Arial"/>
+          <w:sz w:val="24"/>
+          <w:lang w:val="es-ES"/>
+        </w:rPr>
+        <w:t xml:space="preserve">. Aunque, para el presente trabajo, no se ha considerado la autoridad de una página web, sino que simplemente se consideran que todas tienen un mismo nivel en este aspecto. </w:t>
+      </w:r>
+    </w:p>
+    <w:p>
+      <w:pPr>
+        <w:spacing w:line="360" w:lineRule="auto"/>
+        <w:ind w:firstLine="720"/>
+        <w:jc w:val="both"/>
+        <w:rPr>
+          <w:rFonts w:ascii="Arial" w:hAnsi="Arial" w:cs="Arial"/>
+          <w:b/>
+          <w:sz w:val="28"/>
+          <w:lang w:val="es-ES"/>
+        </w:rPr>
+      </w:pPr>
+      <w:r>
+        <w:rPr>
+          <w:rFonts w:ascii="Arial" w:hAnsi="Arial" w:cs="Arial"/>
+          <w:sz w:val="24"/>
+          <w:lang w:val="es-ES"/>
+        </w:rPr>
+        <w:t>La gran extensión de la web lleva a utilizar algoritmos cuya complejidad excede el alcance de este trabajo. Sin embargo, se puede alcanzar una comprensión de los rudimentos del funcionamiento de estos algoritmos partiendo de una versión acotada de la web.</w:t>
+      </w:r>
+      <w:r>
+        <w:rPr>
+          <w:rFonts w:ascii="Arial" w:hAnsi="Arial" w:cs="Arial"/>
+          <w:b/>
+          <w:sz w:val="28"/>
+          <w:lang w:val="es-ES"/>
+        </w:rPr>
+        <w:tab/>
+      </w:r>
+    </w:p>
+    <w:p>
+      <w:pPr>
+        <w:spacing w:line="360" w:lineRule="auto"/>
+        <w:ind w:firstLine="720"/>
+        <w:jc w:val="both"/>
+        <w:rPr>
+          <w:rFonts w:ascii="Arial" w:hAnsi="Arial" w:cs="Arial"/>
+          <w:sz w:val="24"/>
+          <w:lang w:val="es-ES"/>
+        </w:rPr>
+      </w:pPr>
+      <w:r>
+        <w:rPr>
+          <w:rFonts w:ascii="Arial" w:hAnsi="Arial" w:cs="Arial"/>
+          <w:sz w:val="24"/>
+          <w:lang w:val="es-ES"/>
+        </w:rPr>
+        <w:lastRenderedPageBreak/>
+        <w:t>Si se parte de una representación de la web mediante una red de grafos fuertemente conectados se podrá representar la web con una matriz estocástica.</w:t>
+      </w:r>
+    </w:p>
+    <w:p>
+      <w:pPr>
+        <w:spacing w:line="360" w:lineRule="auto"/>
+        <w:ind w:firstLine="720"/>
+        <w:jc w:val="both"/>
+        <w:rPr>
+          <w:rFonts w:ascii="Arial" w:hAnsi="Arial" w:cs="Arial"/>
+          <w:sz w:val="24"/>
+          <w:lang w:val="es-ES"/>
+        </w:rPr>
+      </w:pPr>
+      <w:r>
+        <w:rPr>
+          <w:rFonts w:ascii="Arial" w:hAnsi="Arial" w:cs="Arial"/>
+          <w:sz w:val="24"/>
+          <w:lang w:val="es-ES"/>
+        </w:rPr>
+        <w:t xml:space="preserve">Es de relevancia mencionar </w:t>
+      </w:r>
+      <w:r>
+        <w:rPr>
+          <w:rFonts w:ascii="Arial" w:hAnsi="Arial" w:cs="Arial"/>
+          <w:sz w:val="24"/>
+          <w:lang w:val="es-ES"/>
+        </w:rPr>
+        <w:t xml:space="preserve">que se </w:t>
+      </w:r>
+      <w:r>
+        <w:rPr>
+          <w:rFonts w:ascii="Arial" w:hAnsi="Arial" w:cs="Arial"/>
+          <w:sz w:val="24"/>
+          <w:lang w:val="es-ES"/>
+        </w:rPr>
+        <w:t xml:space="preserve">ha demostrado </w:t>
+      </w:r>
+      <w:r>
+        <w:rPr>
+          <w:rFonts w:ascii="Arial" w:hAnsi="Arial" w:cs="Arial"/>
+          <w:sz w:val="24"/>
+          <w:lang w:val="es-ES"/>
+        </w:rPr>
+        <w:t xml:space="preserve">una aplicación de las </w:t>
+      </w:r>
+      <w:r>
+        <w:rPr>
+          <w:rFonts w:ascii="Arial" w:hAnsi="Arial" w:cs="Arial"/>
+          <w:i/>
+          <w:sz w:val="24"/>
+          <w:lang w:val="es-ES"/>
+        </w:rPr>
+        <w:t xml:space="preserve">Cadenas de </w:t>
+      </w:r>
+      <w:proofErr w:type="spellStart"/>
+      <w:r>
+        <w:rPr>
+          <w:rFonts w:ascii="Arial" w:hAnsi="Arial" w:cs="Arial"/>
+          <w:i/>
+          <w:sz w:val="24"/>
+          <w:lang w:val="es-ES"/>
+        </w:rPr>
+        <w:t>Markov</w:t>
+      </w:r>
+      <w:proofErr w:type="spellEnd"/>
+      <w:r>
+        <w:rPr>
+          <w:rFonts w:ascii="Arial" w:hAnsi="Arial" w:cs="Arial"/>
+          <w:sz w:val="24"/>
+          <w:lang w:val="es-ES"/>
+        </w:rPr>
+        <w:t xml:space="preserve"> en la cual el fenómeno aleatorio abordado no se desarrolla en el tiempo, como es lo habitual con este tipo de procesos. En este caso los algoritmos de búsqueda se limitan a simular infinitas búsquedas en un instante para llegar al vector de importancia de equilibrio en un brevísimo lapso.</w:t>
+      </w:r>
+    </w:p>
+    <w:p>
+      <w:pPr>
+        <w:spacing w:line="360" w:lineRule="auto"/>
+        <w:ind w:firstLine="720"/>
+        <w:jc w:val="both"/>
+        <w:rPr>
+          <w:rFonts w:ascii="Arial" w:hAnsi="Arial" w:cs="Arial"/>
+          <w:b/>
+          <w:sz w:val="28"/>
+          <w:lang w:val="es-ES"/>
+        </w:rPr>
+      </w:pPr>
+      <w:r>
+        <w:rPr>
+          <w:rFonts w:ascii="Arial" w:hAnsi="Arial" w:cs="Arial"/>
+          <w:sz w:val="24"/>
+          <w:lang w:val="es-ES"/>
+        </w:rPr>
+        <w:t xml:space="preserve">Por último, se menciona la gran motivación y entusiasmo tenido durante el desarrollo de esta asignación dado a que se ha tenido la oportunidad de aplicar lo aprendido en una de las asignaturas que más ha llamado la atención durante la carrera (Probabilidad y Estadística) junto con la actual en curso. </w:t>
       </w:r>
       <w:bookmarkStart w:id="0" w:name="_GoBack"/>
       <w:bookmarkEnd w:id="0"/>
-    </w:p>
-    <w:p>
-      <w:pPr>
-        <w:spacing w:line="360" w:lineRule="auto"/>
-        <w:jc w:val="both"/>
-        <w:rPr>
-          <w:rFonts w:ascii="Arial" w:hAnsi="Arial" w:cs="Arial"/>
-          <w:b/>
-          <w:sz w:val="24"/>
-          <w:lang w:val="es-ES"/>
-        </w:rPr>
-      </w:pPr>
     </w:p>
     <w:sectPr>
       <w:pgSz w:w="12240" w:h="15840"/>
@@ -6050,6 +8314,95 @@
     </w:lvl>
   </w:abstractNum>
   <w:abstractNum w:abstractNumId="5" w15:restartNumberingAfterBreak="0">
+    <w:nsid w:val="2D2B0A0A"/>
+    <w:multiLevelType w:val="hybridMultilevel"/>
+    <w:tmpl w:val="DB54A32A"/>
+    <w:lvl w:ilvl="0" w:tplc="04090011">
+      <w:start w:val="1"/>
+      <w:numFmt w:val="decimal"/>
+      <w:lvlText w:val="%1)"/>
+      <w:lvlJc w:val="left"/>
+      <w:pPr>
+        <w:ind w:left="3600" w:hanging="360"/>
+      </w:pPr>
+      <w:rPr>
+        <w:rFonts w:hint="default"/>
+      </w:rPr>
+    </w:lvl>
+    <w:lvl w:ilvl="1" w:tplc="04090019" w:tentative="1">
+      <w:start w:val="1"/>
+      <w:numFmt w:val="lowerLetter"/>
+      <w:lvlText w:val="%2."/>
+      <w:lvlJc w:val="left"/>
+      <w:pPr>
+        <w:ind w:left="4320" w:hanging="360"/>
+      </w:pPr>
+    </w:lvl>
+    <w:lvl w:ilvl="2" w:tplc="0409001B" w:tentative="1">
+      <w:start w:val="1"/>
+      <w:numFmt w:val="lowerRoman"/>
+      <w:lvlText w:val="%3."/>
+      <w:lvlJc w:val="right"/>
+      <w:pPr>
+        <w:ind w:left="5040" w:hanging="180"/>
+      </w:pPr>
+    </w:lvl>
+    <w:lvl w:ilvl="3" w:tplc="0409000F" w:tentative="1">
+      <w:start w:val="1"/>
+      <w:numFmt w:val="decimal"/>
+      <w:lvlText w:val="%4."/>
+      <w:lvlJc w:val="left"/>
+      <w:pPr>
+        <w:ind w:left="5760" w:hanging="360"/>
+      </w:pPr>
+    </w:lvl>
+    <w:lvl w:ilvl="4" w:tplc="04090019" w:tentative="1">
+      <w:start w:val="1"/>
+      <w:numFmt w:val="lowerLetter"/>
+      <w:lvlText w:val="%5."/>
+      <w:lvlJc w:val="left"/>
+      <w:pPr>
+        <w:ind w:left="6480" w:hanging="360"/>
+      </w:pPr>
+    </w:lvl>
+    <w:lvl w:ilvl="5" w:tplc="0409001B" w:tentative="1">
+      <w:start w:val="1"/>
+      <w:numFmt w:val="lowerRoman"/>
+      <w:lvlText w:val="%6."/>
+      <w:lvlJc w:val="right"/>
+      <w:pPr>
+        <w:ind w:left="7200" w:hanging="180"/>
+      </w:pPr>
+    </w:lvl>
+    <w:lvl w:ilvl="6" w:tplc="0409000F" w:tentative="1">
+      <w:start w:val="1"/>
+      <w:numFmt w:val="decimal"/>
+      <w:lvlText w:val="%7."/>
+      <w:lvlJc w:val="left"/>
+      <w:pPr>
+        <w:ind w:left="7920" w:hanging="360"/>
+      </w:pPr>
+    </w:lvl>
+    <w:lvl w:ilvl="7" w:tplc="04090019" w:tentative="1">
+      <w:start w:val="1"/>
+      <w:numFmt w:val="lowerLetter"/>
+      <w:lvlText w:val="%8."/>
+      <w:lvlJc w:val="left"/>
+      <w:pPr>
+        <w:ind w:left="8640" w:hanging="360"/>
+      </w:pPr>
+    </w:lvl>
+    <w:lvl w:ilvl="8" w:tplc="0409001B" w:tentative="1">
+      <w:start w:val="1"/>
+      <w:numFmt w:val="lowerRoman"/>
+      <w:lvlText w:val="%9."/>
+      <w:lvlJc w:val="right"/>
+      <w:pPr>
+        <w:ind w:left="9360" w:hanging="180"/>
+      </w:pPr>
+    </w:lvl>
+  </w:abstractNum>
+  <w:abstractNum w:abstractNumId="6" w15:restartNumberingAfterBreak="0">
     <w:nsid w:val="32C26BF8"/>
     <w:multiLevelType w:val="hybridMultilevel"/>
     <w:tmpl w:val="96B4EDF4"/>
@@ -6162,7 +8515,7 @@
       </w:rPr>
     </w:lvl>
   </w:abstractNum>
-  <w:abstractNum w:abstractNumId="6" w15:restartNumberingAfterBreak="0">
+  <w:abstractNum w:abstractNumId="7" w15:restartNumberingAfterBreak="0">
     <w:nsid w:val="391E6B5F"/>
     <w:multiLevelType w:val="hybridMultilevel"/>
     <w:tmpl w:val="F8683390"/>
@@ -6274,7 +8627,7 @@
       </w:rPr>
     </w:lvl>
   </w:abstractNum>
-  <w:abstractNum w:abstractNumId="7" w15:restartNumberingAfterBreak="0">
+  <w:abstractNum w:abstractNumId="8" w15:restartNumberingAfterBreak="0">
     <w:nsid w:val="43E67F9E"/>
     <w:multiLevelType w:val="hybridMultilevel"/>
     <w:tmpl w:val="2CCAB60A"/>
@@ -6363,7 +8716,7 @@
       </w:pPr>
     </w:lvl>
   </w:abstractNum>
-  <w:abstractNum w:abstractNumId="8" w15:restartNumberingAfterBreak="0">
+  <w:abstractNum w:abstractNumId="9" w15:restartNumberingAfterBreak="0">
     <w:nsid w:val="468F2BAE"/>
     <w:multiLevelType w:val="hybridMultilevel"/>
     <w:tmpl w:val="E5EE8FA8"/>
@@ -6476,7 +8829,7 @@
       </w:rPr>
     </w:lvl>
   </w:abstractNum>
-  <w:abstractNum w:abstractNumId="9" w15:restartNumberingAfterBreak="0">
+  <w:abstractNum w:abstractNumId="10" w15:restartNumberingAfterBreak="0">
     <w:nsid w:val="4A3A59CA"/>
     <w:multiLevelType w:val="hybridMultilevel"/>
     <w:tmpl w:val="BADC0F8E"/>
@@ -6562,7 +8915,7 @@
       </w:pPr>
     </w:lvl>
   </w:abstractNum>
-  <w:abstractNum w:abstractNumId="10" w15:restartNumberingAfterBreak="0">
+  <w:abstractNum w:abstractNumId="11" w15:restartNumberingAfterBreak="0">
     <w:nsid w:val="50964224"/>
     <w:multiLevelType w:val="hybridMultilevel"/>
     <w:tmpl w:val="5246A202"/>
@@ -6651,7 +9004,7 @@
       </w:pPr>
     </w:lvl>
   </w:abstractNum>
-  <w:abstractNum w:abstractNumId="11" w15:restartNumberingAfterBreak="0">
+  <w:abstractNum w:abstractNumId="12" w15:restartNumberingAfterBreak="0">
     <w:nsid w:val="518C4032"/>
     <w:multiLevelType w:val="hybridMultilevel"/>
     <w:tmpl w:val="4D32EB3E"/>
@@ -6763,7 +9116,7 @@
       </w:rPr>
     </w:lvl>
   </w:abstractNum>
-  <w:abstractNum w:abstractNumId="12" w15:restartNumberingAfterBreak="0">
+  <w:abstractNum w:abstractNumId="13" w15:restartNumberingAfterBreak="0">
     <w:nsid w:val="51C82F92"/>
     <w:multiLevelType w:val="hybridMultilevel"/>
     <w:tmpl w:val="119E24D2"/>
@@ -6854,7 +9207,7 @@
       </w:pPr>
     </w:lvl>
   </w:abstractNum>
-  <w:abstractNum w:abstractNumId="13" w15:restartNumberingAfterBreak="0">
+  <w:abstractNum w:abstractNumId="14" w15:restartNumberingAfterBreak="0">
     <w:nsid w:val="5A8569D5"/>
     <w:multiLevelType w:val="hybridMultilevel"/>
     <w:tmpl w:val="F6E07EBA"/>
@@ -6943,7 +9296,119 @@
       </w:pPr>
     </w:lvl>
   </w:abstractNum>
-  <w:abstractNum w:abstractNumId="14" w15:restartNumberingAfterBreak="0">
+  <w:abstractNum w:abstractNumId="15" w15:restartNumberingAfterBreak="0">
+    <w:nsid w:val="5CA616F2"/>
+    <w:multiLevelType w:val="hybridMultilevel"/>
+    <w:tmpl w:val="F74E168C"/>
+    <w:lvl w:ilvl="0" w:tplc="F4B0C4EA">
+      <w:numFmt w:val="bullet"/>
+      <w:lvlText w:val=""/>
+      <w:lvlJc w:val="left"/>
+      <w:pPr>
+        <w:ind w:left="720" w:hanging="360"/>
+      </w:pPr>
+      <w:rPr>
+        <w:rFonts w:ascii="Symbol" w:eastAsiaTheme="minorHAnsi" w:hAnsi="Symbol" w:cs="Arial" w:hint="default"/>
+      </w:rPr>
+    </w:lvl>
+    <w:lvl w:ilvl="1" w:tplc="04090003" w:tentative="1">
+      <w:start w:val="1"/>
+      <w:numFmt w:val="bullet"/>
+      <w:lvlText w:val="o"/>
+      <w:lvlJc w:val="left"/>
+      <w:pPr>
+        <w:ind w:left="1440" w:hanging="360"/>
+      </w:pPr>
+      <w:rPr>
+        <w:rFonts w:ascii="Courier New" w:hAnsi="Courier New" w:cs="Courier New" w:hint="default"/>
+      </w:rPr>
+    </w:lvl>
+    <w:lvl w:ilvl="2" w:tplc="04090005" w:tentative="1">
+      <w:start w:val="1"/>
+      <w:numFmt w:val="bullet"/>
+      <w:lvlText w:val=""/>
+      <w:lvlJc w:val="left"/>
+      <w:pPr>
+        <w:ind w:left="2160" w:hanging="360"/>
+      </w:pPr>
+      <w:rPr>
+        <w:rFonts w:ascii="Wingdings" w:hAnsi="Wingdings" w:hint="default"/>
+      </w:rPr>
+    </w:lvl>
+    <w:lvl w:ilvl="3" w:tplc="04090001" w:tentative="1">
+      <w:start w:val="1"/>
+      <w:numFmt w:val="bullet"/>
+      <w:lvlText w:val=""/>
+      <w:lvlJc w:val="left"/>
+      <w:pPr>
+        <w:ind w:left="2880" w:hanging="360"/>
+      </w:pPr>
+      <w:rPr>
+        <w:rFonts w:ascii="Symbol" w:hAnsi="Symbol" w:hint="default"/>
+      </w:rPr>
+    </w:lvl>
+    <w:lvl w:ilvl="4" w:tplc="04090003" w:tentative="1">
+      <w:start w:val="1"/>
+      <w:numFmt w:val="bullet"/>
+      <w:lvlText w:val="o"/>
+      <w:lvlJc w:val="left"/>
+      <w:pPr>
+        <w:ind w:left="3600" w:hanging="360"/>
+      </w:pPr>
+      <w:rPr>
+        <w:rFonts w:ascii="Courier New" w:hAnsi="Courier New" w:cs="Courier New" w:hint="default"/>
+      </w:rPr>
+    </w:lvl>
+    <w:lvl w:ilvl="5" w:tplc="04090005" w:tentative="1">
+      <w:start w:val="1"/>
+      <w:numFmt w:val="bullet"/>
+      <w:lvlText w:val=""/>
+      <w:lvlJc w:val="left"/>
+      <w:pPr>
+        <w:ind w:left="4320" w:hanging="360"/>
+      </w:pPr>
+      <w:rPr>
+        <w:rFonts w:ascii="Wingdings" w:hAnsi="Wingdings" w:hint="default"/>
+      </w:rPr>
+    </w:lvl>
+    <w:lvl w:ilvl="6" w:tplc="04090001" w:tentative="1">
+      <w:start w:val="1"/>
+      <w:numFmt w:val="bullet"/>
+      <w:lvlText w:val=""/>
+      <w:lvlJc w:val="left"/>
+      <w:pPr>
+        <w:ind w:left="5040" w:hanging="360"/>
+      </w:pPr>
+      <w:rPr>
+        <w:rFonts w:ascii="Symbol" w:hAnsi="Symbol" w:hint="default"/>
+      </w:rPr>
+    </w:lvl>
+    <w:lvl w:ilvl="7" w:tplc="04090003" w:tentative="1">
+      <w:start w:val="1"/>
+      <w:numFmt w:val="bullet"/>
+      <w:lvlText w:val="o"/>
+      <w:lvlJc w:val="left"/>
+      <w:pPr>
+        <w:ind w:left="5760" w:hanging="360"/>
+      </w:pPr>
+      <w:rPr>
+        <w:rFonts w:ascii="Courier New" w:hAnsi="Courier New" w:cs="Courier New" w:hint="default"/>
+      </w:rPr>
+    </w:lvl>
+    <w:lvl w:ilvl="8" w:tplc="04090005" w:tentative="1">
+      <w:start w:val="1"/>
+      <w:numFmt w:val="bullet"/>
+      <w:lvlText w:val=""/>
+      <w:lvlJc w:val="left"/>
+      <w:pPr>
+        <w:ind w:left="6480" w:hanging="360"/>
+      </w:pPr>
+      <w:rPr>
+        <w:rFonts w:ascii="Wingdings" w:hAnsi="Wingdings" w:hint="default"/>
+      </w:rPr>
+    </w:lvl>
+  </w:abstractNum>
+  <w:abstractNum w:abstractNumId="16" w15:restartNumberingAfterBreak="0">
     <w:nsid w:val="608F28B8"/>
     <w:multiLevelType w:val="hybridMultilevel"/>
     <w:tmpl w:val="A8B817B0"/>
@@ -7033,7 +9498,7 @@
       </w:pPr>
     </w:lvl>
   </w:abstractNum>
-  <w:abstractNum w:abstractNumId="15" w15:restartNumberingAfterBreak="0">
+  <w:abstractNum w:abstractNumId="17" w15:restartNumberingAfterBreak="0">
     <w:nsid w:val="67BC61C8"/>
     <w:multiLevelType w:val="hybridMultilevel"/>
     <w:tmpl w:val="1DB0503C"/>
@@ -7127,25 +9592,25 @@
     <w:abstractNumId w:val="2"/>
   </w:num>
   <w:num w:numId="2">
-    <w:abstractNumId w:val="8"/>
+    <w:abstractNumId w:val="9"/>
   </w:num>
   <w:num w:numId="3">
-    <w:abstractNumId w:val="5"/>
+    <w:abstractNumId w:val="6"/>
   </w:num>
   <w:num w:numId="4">
-    <w:abstractNumId w:val="9"/>
+    <w:abstractNumId w:val="10"/>
   </w:num>
   <w:num w:numId="5">
-    <w:abstractNumId w:val="6"/>
+    <w:abstractNumId w:val="7"/>
   </w:num>
   <w:num w:numId="6">
-    <w:abstractNumId w:val="14"/>
+    <w:abstractNumId w:val="16"/>
   </w:num>
   <w:num w:numId="7">
-    <w:abstractNumId w:val="11"/>
+    <w:abstractNumId w:val="12"/>
   </w:num>
   <w:num w:numId="8">
-    <w:abstractNumId w:val="10"/>
+    <w:abstractNumId w:val="11"/>
   </w:num>
   <w:num w:numId="9">
     <w:abstractNumId w:val="4"/>
@@ -7157,19 +9622,25 @@
     <w:abstractNumId w:val="0"/>
   </w:num>
   <w:num w:numId="12">
-    <w:abstractNumId w:val="13"/>
+    <w:abstractNumId w:val="14"/>
   </w:num>
   <w:num w:numId="13">
-    <w:abstractNumId w:val="15"/>
+    <w:abstractNumId w:val="17"/>
   </w:num>
   <w:num w:numId="14">
-    <w:abstractNumId w:val="7"/>
+    <w:abstractNumId w:val="8"/>
   </w:num>
   <w:num w:numId="15">
     <w:abstractNumId w:val="1"/>
   </w:num>
   <w:num w:numId="16">
-    <w:abstractNumId w:val="12"/>
+    <w:abstractNumId w:val="13"/>
+  </w:num>
+  <w:num w:numId="17">
+    <w:abstractNumId w:val="15"/>
+  </w:num>
+  <w:num w:numId="18">
+    <w:abstractNumId w:val="5"/>
   </w:num>
 </w:numbering>
 </file>

</xml_diff>

<commit_message>
Tarea #6 - Finalizada
</commit_message>
<xml_diff>
--- a/Tarea #6/26498600_Naranjo_Alexanyer.docx
+++ b/Tarea #6/26498600_Naranjo_Alexanyer.docx
@@ -959,23 +959,13 @@
         </w:rPr>
         <w:t xml:space="preserve"> el conjunto de páginas web a las que se puede ll</w:t>
       </w:r>
-      <w:proofErr w:type="spellStart"/>
-      <w:r>
-        <w:rPr>
-          <w:rFonts w:ascii="Arial" w:hAnsi="Arial" w:cs="Arial"/>
-          <w:sz w:val="24"/>
-          <w:lang w:val="es-ES"/>
-        </w:rPr>
-        <w:t>egar</w:t>
-      </w:r>
-      <w:proofErr w:type="spellEnd"/>
-      <w:r>
-        <w:rPr>
-          <w:rFonts w:ascii="Arial" w:hAnsi="Arial" w:cs="Arial"/>
-          <w:sz w:val="24"/>
-          <w:lang w:val="es-ES"/>
-        </w:rPr>
-        <w:t xml:space="preserve"> siguiendo una cadena de </w:t>
+      <w:r>
+        <w:rPr>
+          <w:rFonts w:ascii="Arial" w:hAnsi="Arial" w:cs="Arial"/>
+          <w:sz w:val="24"/>
+          <w:lang w:val="es-ES"/>
+        </w:rPr>
+        <w:t xml:space="preserve">egar siguiendo una cadena de </w:t>
       </w:r>
       <w:r>
         <w:rPr>
@@ -1293,23 +1283,13 @@
         </w:rPr>
         <w:t xml:space="preserve"> puede ser eno</w:t>
       </w:r>
-      <w:proofErr w:type="spellStart"/>
-      <w:r>
-        <w:rPr>
-          <w:rFonts w:ascii="Arial" w:hAnsi="Arial" w:cs="Arial"/>
-          <w:sz w:val="24"/>
-          <w:lang w:val="es-ES"/>
-        </w:rPr>
-        <w:t>rme</w:t>
-      </w:r>
-      <w:proofErr w:type="spellEnd"/>
-      <w:r>
-        <w:rPr>
-          <w:rFonts w:ascii="Arial" w:hAnsi="Arial" w:cs="Arial"/>
-          <w:sz w:val="24"/>
-          <w:lang w:val="es-ES"/>
-        </w:rPr>
-        <w:t xml:space="preserve">, pero es muy dispersa. Su </w:t>
+      <w:r>
+        <w:rPr>
+          <w:rFonts w:ascii="Arial" w:hAnsi="Arial" w:cs="Arial"/>
+          <w:sz w:val="24"/>
+          <w:lang w:val="es-ES"/>
+        </w:rPr>
+        <w:t xml:space="preserve">rme, pero es muy dispersa. Su </w:t>
       </w:r>
       <w:r>
         <w:rPr>
@@ -2026,23 +2006,13 @@
         </w:rPr>
         <w:t xml:space="preserve"> es la probabilidad de que se el</w:t>
       </w:r>
-      <w:proofErr w:type="spellStart"/>
-      <w:r>
-        <w:rPr>
-          <w:rFonts w:ascii="Arial" w:hAnsi="Arial" w:cs="Arial"/>
-          <w:sz w:val="24"/>
-          <w:lang w:val="es-ES"/>
-        </w:rPr>
-        <w:t>ija</w:t>
-      </w:r>
-      <w:proofErr w:type="spellEnd"/>
-      <w:r>
-        <w:rPr>
-          <w:rFonts w:ascii="Arial" w:hAnsi="Arial" w:cs="Arial"/>
-          <w:sz w:val="24"/>
-          <w:lang w:val="es-ES"/>
-        </w:rPr>
-        <w:t xml:space="preserve"> una página arbitraria y </w:t>
+      <w:r>
+        <w:rPr>
+          <w:rFonts w:ascii="Arial" w:hAnsi="Arial" w:cs="Arial"/>
+          <w:sz w:val="24"/>
+          <w:lang w:val="es-ES"/>
+        </w:rPr>
+        <w:t xml:space="preserve">ija una página arbitraria y </w:t>
       </w:r>
       <m:oMath>
         <m:r>
@@ -2060,25 +2030,7 @@
           <w:sz w:val="24"/>
           <w:lang w:val="es-ES"/>
         </w:rPr>
-        <w:t xml:space="preserve"> es la probab</w:t>
-      </w:r>
-      <w:proofErr w:type="spellStart"/>
-      <w:r>
-        <w:rPr>
-          <w:rFonts w:ascii="Arial" w:hAnsi="Arial" w:cs="Arial"/>
-          <w:sz w:val="24"/>
-          <w:lang w:val="es-ES"/>
-        </w:rPr>
-        <w:t>ilidad</w:t>
-      </w:r>
-      <w:proofErr w:type="spellEnd"/>
-      <w:r>
-        <w:rPr>
-          <w:rFonts w:ascii="Arial" w:hAnsi="Arial" w:cs="Arial"/>
-          <w:sz w:val="24"/>
-          <w:lang w:val="es-ES"/>
-        </w:rPr>
-        <w:t xml:space="preserve"> de que se elija una página aleatoria concreta. </w:t>
+        <w:t xml:space="preserve"> es la probabilidad de que se elija una página aleatoria concreta. </w:t>
       </w:r>
     </w:p>
     <w:p>
@@ -3598,25 +3550,7 @@
           <w:sz w:val="24"/>
           <w:lang w:val="es-ES"/>
         </w:rPr>
-        <w:t xml:space="preserve"> nunca se forman realmente. Un paso del método de potencia se haría mediante una pasada por una base de datos de páginas web, actualizando los recuentos de referencia ponderados generados por los hipervínc</w:t>
-      </w:r>
-      <w:proofErr w:type="spellStart"/>
-      <w:r>
-        <w:rPr>
-          <w:rFonts w:ascii="Arial" w:eastAsiaTheme="minorEastAsia" w:hAnsi="Arial" w:cs="Arial"/>
-          <w:sz w:val="24"/>
-          <w:lang w:val="es-ES"/>
-        </w:rPr>
-        <w:t>ulos</w:t>
-      </w:r>
-      <w:proofErr w:type="spellEnd"/>
-      <w:r>
-        <w:rPr>
-          <w:rFonts w:ascii="Arial" w:eastAsiaTheme="minorEastAsia" w:hAnsi="Arial" w:cs="Arial"/>
-          <w:sz w:val="24"/>
-          <w:lang w:val="es-ES"/>
-        </w:rPr>
-        <w:t xml:space="preserve"> entre páginas</w:t>
+        <w:t xml:space="preserve"> nunca se forman realmente. Un paso del método de potencia se haría mediante una pasada por una base de datos de páginas web, actualizando los recuentos de referencia ponderados generados por los hipervínculos entre páginas</w:t>
       </w:r>
       <w:r>
         <w:rPr>
@@ -5732,23 +5666,13 @@
         </w:rPr>
         <w:t xml:space="preserve"> es teóricamente singular, con el cálculo exacto algún elemento diagonal del fa</w:t>
       </w:r>
-      <w:proofErr w:type="spellStart"/>
-      <w:r>
-        <w:rPr>
-          <w:rFonts w:ascii="Arial" w:hAnsi="Arial" w:cs="Arial"/>
-          <w:sz w:val="24"/>
-          <w:lang w:val="es-ES"/>
-        </w:rPr>
-        <w:t>ctor</w:t>
-      </w:r>
-      <w:proofErr w:type="spellEnd"/>
-      <w:r>
-        <w:rPr>
-          <w:rFonts w:ascii="Arial" w:hAnsi="Arial" w:cs="Arial"/>
-          <w:sz w:val="24"/>
-          <w:lang w:val="es-ES"/>
-        </w:rPr>
-        <w:t xml:space="preserve"> triangular superior de </w:t>
+      <w:r>
+        <w:rPr>
+          <w:rFonts w:ascii="Arial" w:hAnsi="Arial" w:cs="Arial"/>
+          <w:sz w:val="24"/>
+          <w:lang w:val="es-ES"/>
+        </w:rPr>
+        <w:t xml:space="preserve">ctor triangular superior de </w:t>
       </w:r>
       <m:oMath>
         <m:r>
@@ -5768,23 +5692,13 @@
         </w:rPr>
         <w:t xml:space="preserve"> debería ser cero y este cálculo debería fallar. Pero con el error de redondeo, la ma</w:t>
       </w:r>
-      <w:proofErr w:type="spellStart"/>
-      <w:r>
-        <w:rPr>
-          <w:rFonts w:ascii="Arial" w:hAnsi="Arial" w:cs="Arial"/>
-          <w:sz w:val="24"/>
-          <w:lang w:val="es-ES"/>
-        </w:rPr>
-        <w:t>triz</w:t>
-      </w:r>
-      <w:proofErr w:type="spellEnd"/>
-      <w:r>
-        <w:rPr>
-          <w:rFonts w:ascii="Arial" w:hAnsi="Arial" w:cs="Arial"/>
-          <w:sz w:val="24"/>
-          <w:lang w:val="es-ES"/>
-        </w:rPr>
-        <w:t xml:space="preserve"> calculada </w:t>
+      <w:r>
+        <w:rPr>
+          <w:rFonts w:ascii="Arial" w:hAnsi="Arial" w:cs="Arial"/>
+          <w:sz w:val="24"/>
+          <w:lang w:val="es-ES"/>
+        </w:rPr>
+        <w:t xml:space="preserve">triz calculada </w:t>
       </w:r>
       <m:oMath>
         <m:r>
@@ -5802,25 +5716,7 @@
           <w:sz w:val="24"/>
           <w:lang w:val="es-ES"/>
         </w:rPr>
-        <w:t xml:space="preserve"> probablemente no es exactamente singul</w:t>
-      </w:r>
-      <w:proofErr w:type="spellStart"/>
-      <w:r>
-        <w:rPr>
-          <w:rFonts w:ascii="Arial" w:hAnsi="Arial" w:cs="Arial"/>
-          <w:sz w:val="24"/>
-          <w:lang w:val="es-ES"/>
-        </w:rPr>
-        <w:t>ar</w:t>
-      </w:r>
-      <w:proofErr w:type="spellEnd"/>
-      <w:r>
-        <w:rPr>
-          <w:rFonts w:ascii="Arial" w:hAnsi="Arial" w:cs="Arial"/>
-          <w:sz w:val="24"/>
-          <w:lang w:val="es-ES"/>
-        </w:rPr>
-        <w:t xml:space="preserve">. Incluso si es singular, el redondeo durante la eliminación gaussiana probablemente impedirá que haya elementos diagonales exactamente nulos. </w:t>
+        <w:t xml:space="preserve"> probablemente no es exactamente singular. Incluso si es singular, el redondeo durante la eliminación gaussiana probablemente impedirá que haya elementos diagonales exactamente nulos. </w:t>
       </w:r>
     </w:p>
     <w:p>
@@ -6841,31 +6737,39 @@
           <w:sz w:val="24"/>
           <w:lang w:val="es-ES"/>
         </w:rPr>
-        <w:t xml:space="preserve"> gráfica</w:t>
-      </w:r>
-      <w:r>
-        <w:rPr>
-          <w:rFonts w:ascii="Arial" w:hAnsi="Arial" w:cs="Arial"/>
-          <w:sz w:val="24"/>
-          <w:lang w:val="es-ES"/>
-        </w:rPr>
-        <w:t xml:space="preserve"> en forma de grafo</w:t>
-      </w:r>
-      <w:r>
-        <w:rPr>
-          <w:rFonts w:ascii="Arial" w:hAnsi="Arial" w:cs="Arial"/>
-          <w:sz w:val="24"/>
-          <w:lang w:val="es-ES"/>
-        </w:rPr>
-        <w:t xml:space="preserve"> de cada página definida con los enlaces que se encuentren </w:t>
-      </w:r>
-      <w:r>
-        <w:rPr>
-          <w:rFonts w:ascii="Arial" w:hAnsi="Arial" w:cs="Arial"/>
-          <w:sz w:val="24"/>
-          <w:lang w:val="es-ES"/>
-        </w:rPr>
-        <w:t>definidas para estos</w:t>
+        <w:t xml:space="preserve"> </w:t>
+      </w:r>
+      <w:r>
+        <w:rPr>
+          <w:rFonts w:ascii="Arial" w:hAnsi="Arial" w:cs="Arial"/>
+          <w:sz w:val="24"/>
+          <w:lang w:val="es-ES"/>
+        </w:rPr>
+        <w:t>visual</w:t>
+      </w:r>
+      <w:r>
+        <w:rPr>
+          <w:rFonts w:ascii="Arial" w:hAnsi="Arial" w:cs="Arial"/>
+          <w:sz w:val="24"/>
+          <w:lang w:val="es-ES"/>
+        </w:rPr>
+        <w:t xml:space="preserve"> </w:t>
+      </w:r>
+      <w:r>
+        <w:rPr>
+          <w:rFonts w:ascii="Arial" w:hAnsi="Arial" w:cs="Arial"/>
+          <w:sz w:val="24"/>
+          <w:lang w:val="es-ES"/>
+        </w:rPr>
+        <w:t>de cada página definida</w:t>
+      </w:r>
+      <w:r>
+        <w:rPr>
+          <w:rFonts w:ascii="Arial" w:hAnsi="Arial" w:cs="Arial"/>
+          <w:sz w:val="24"/>
+          <w:lang w:val="es-ES"/>
+        </w:rPr>
+        <w:t xml:space="preserve"> con sus correspondientes conjuntos de enlaces</w:t>
       </w:r>
       <w:r>
         <w:rPr>
@@ -6875,6 +6779,8 @@
         </w:rPr>
         <w:t>.</w:t>
       </w:r>
+      <w:bookmarkStart w:id="0" w:name="_GoBack"/>
+      <w:bookmarkEnd w:id="0"/>
     </w:p>
     <w:p>
       <w:pPr>
@@ -6886,16 +6792,54 @@
           <w:lang w:val="es-ES"/>
         </w:rPr>
       </w:pPr>
-      <w:proofErr w:type="spellStart"/>
-      <w:r>
-        <w:rPr>
-          <w:rFonts w:ascii="Arial" w:hAnsi="Arial" w:cs="Arial"/>
-          <w:sz w:val="24"/>
-          <w:lang w:val="es-ES"/>
-        </w:rPr>
-        <w:t>Xxx</w:t>
-      </w:r>
-      <w:proofErr w:type="spellEnd"/>
+      <w:r>
+        <w:rPr>
+          <w:rFonts w:ascii="Arial" w:hAnsi="Arial" w:cs="Arial"/>
+          <w:noProof/>
+          <w:sz w:val="24"/>
+        </w:rPr>
+        <w:drawing>
+          <wp:inline distT="0" distB="0" distL="0" distR="0">
+            <wp:extent cx="5010150" cy="5010150"/>
+            <wp:effectExtent l="0" t="0" r="0" b="0"/>
+            <wp:docPr id="6" name="Imagen 6"/>
+            <wp:cNvGraphicFramePr>
+              <a:graphicFrameLocks xmlns:a="http://schemas.openxmlformats.org/drawingml/2006/main" noChangeAspect="1"/>
+            </wp:cNvGraphicFramePr>
+            <a:graphic xmlns:a="http://schemas.openxmlformats.org/drawingml/2006/main">
+              <a:graphicData uri="http://schemas.openxmlformats.org/drawingml/2006/picture">
+                <pic:pic xmlns:pic="http://schemas.openxmlformats.org/drawingml/2006/picture">
+                  <pic:nvPicPr>
+                    <pic:cNvPr id="6" name="photo_2021-09-18_21-13-20.jpg"/>
+                    <pic:cNvPicPr/>
+                  </pic:nvPicPr>
+                  <pic:blipFill>
+                    <a:blip r:embed="rId14" cstate="print">
+                      <a:extLst>
+                        <a:ext uri="{28A0092B-C50C-407E-A947-70E740481C1C}">
+                          <a14:useLocalDpi xmlns:a14="http://schemas.microsoft.com/office/drawing/2010/main" val="0"/>
+                        </a:ext>
+                      </a:extLst>
+                    </a:blip>
+                    <a:stretch>
+                      <a:fillRect/>
+                    </a:stretch>
+                  </pic:blipFill>
+                  <pic:spPr>
+                    <a:xfrm>
+                      <a:off x="0" y="0"/>
+                      <a:ext cx="5010150" cy="5010150"/>
+                    </a:xfrm>
+                    <a:prstGeom prst="rect">
+                      <a:avLst/>
+                    </a:prstGeom>
+                  </pic:spPr>
+                </pic:pic>
+              </a:graphicData>
+            </a:graphic>
+          </wp:inline>
+        </w:drawing>
+      </w:r>
     </w:p>
     <w:p>
       <w:pPr>
@@ -6913,6 +6857,7 @@
           <w:sz w:val="24"/>
           <w:lang w:val="es-ES"/>
         </w:rPr>
+        <w:lastRenderedPageBreak/>
         <w:tab/>
         <w:t xml:space="preserve">Si aplicamos los métodos implementados en el código fuente, </w:t>
       </w:r>
@@ -6983,7 +6928,7 @@
                     <pic:cNvPicPr/>
                   </pic:nvPicPr>
                   <pic:blipFill>
-                    <a:blip r:embed="rId14">
+                    <a:blip r:embed="rId15">
                       <a:extLst>
                         <a:ext uri="{28A0092B-C50C-407E-A947-70E740481C1C}">
                           <a14:useLocalDpi xmlns:a14="http://schemas.microsoft.com/office/drawing/2010/main" val="0"/>
@@ -7026,7 +6971,6 @@
           <w:sz w:val="24"/>
           <w:lang w:val="es-ES"/>
         </w:rPr>
-        <w:lastRenderedPageBreak/>
         <w:tab/>
       </w:r>
       <w:r>
@@ -7418,6 +7362,19 @@
     </w:p>
     <w:p>
       <w:pPr>
+        <w:pStyle w:val="Prrafodelista"/>
+        <w:spacing w:line="360" w:lineRule="auto"/>
+        <w:ind w:left="3600"/>
+        <w:rPr>
+          <w:rFonts w:ascii="Arial" w:hAnsi="Arial" w:cs="Arial"/>
+          <w:i/>
+          <w:sz w:val="24"/>
+          <w:lang w:val="es-ES"/>
+        </w:rPr>
+      </w:pPr>
+    </w:p>
+    <w:p>
+      <w:pPr>
         <w:spacing w:line="360" w:lineRule="auto"/>
         <w:rPr>
           <w:rFonts w:ascii="Arial" w:hAnsi="Arial" w:cs="Arial"/>
@@ -7434,6 +7391,7 @@
           <w:sz w:val="24"/>
           <w:lang w:val="es-ES"/>
         </w:rPr>
+        <w:lastRenderedPageBreak/>
         <w:t xml:space="preserve">Algoritmo </w:t>
       </w:r>
       <w:proofErr w:type="spellStart"/>
@@ -7551,23 +7509,7 @@
           <w:sz w:val="24"/>
           <w:lang w:val="es-ES"/>
         </w:rPr>
-        <w:t xml:space="preserve"> hacia B se considera que es de común acuerdo que la pagina B es</w:t>
-      </w:r>
-      <w:r>
-        <w:rPr>
-          <w:rFonts w:ascii="Arial" w:hAnsi="Arial" w:cs="Arial"/>
-          <w:sz w:val="24"/>
-          <w:lang w:val="es-ES"/>
-        </w:rPr>
-        <w:t xml:space="preserve"> </w:t>
-      </w:r>
-      <w:r>
-        <w:rPr>
-          <w:rFonts w:ascii="Arial" w:hAnsi="Arial" w:cs="Arial"/>
-          <w:sz w:val="24"/>
-          <w:lang w:val="es-ES"/>
-        </w:rPr>
-        <w:t xml:space="preserve">importante. Por otro lado, si la página B tiene solamente un </w:t>
+        <w:t xml:space="preserve"> hacia B se considera que es de común acuerdo que la pagina B es importante. Por otro lado, si la página B tiene solamente un </w:t>
       </w:r>
       <w:r>
         <w:rPr>
@@ -7685,7 +7627,6 @@
           <w:sz w:val="24"/>
           <w:lang w:val="es-ES"/>
         </w:rPr>
-        <w:lastRenderedPageBreak/>
         <w:t>Si se parte de una representación de la web mediante una red de grafos fuertemente conectados se podrá representar la web con una matriz estocástica.</w:t>
       </w:r>
     </w:p>
@@ -7781,8 +7722,6 @@
         </w:rPr>
         <w:t xml:space="preserve">Por último, se menciona la gran motivación y entusiasmo tenido durante el desarrollo de esta asignación dado a que se ha tenido la oportunidad de aplicar lo aprendido en una de las asignaturas que más ha llamado la atención durante la carrera (Probabilidad y Estadística) junto con la actual en curso. </w:t>
       </w:r>
-      <w:bookmarkStart w:id="0" w:name="_GoBack"/>
-      <w:bookmarkEnd w:id="0"/>
     </w:p>
     <w:sectPr>
       <w:pgSz w:w="12240" w:h="15840"/>

</xml_diff>